<commit_message>
Added rc3 mapping files and ACTION items to the README files
Former-commit-id: 5ff056010aceeeddb11d3dce70631c4222dacd63
</commit_message>
<xml_diff>
--- a/documentation/TwentyMinuteGuideToMzQuantML.docx
+++ b/documentation/TwentyMinuteGuideToMzQuantML.docx
@@ -542,7 +542,13 @@
         <w:t>ntitative values. A file can contain zero to many instances of &lt;RawFilesGroup&gt;</w:t>
       </w:r>
       <w:r>
-        <w:t>, where each &lt;RawFileGroup&gt; represents a single unit of analysis on a mass spectrometer, holding one or more instances of &lt;RawFile&gt;</w:t>
+        <w:t>, where each &lt;RawFile</w:t>
+      </w:r>
+      <w:r>
+        <w:t>s</w:t>
+      </w:r>
+      <w:r>
+        <w:t>Group&gt; represents a single unit of analysis on a mass spectrometer, holding one or more instances of &lt;RawFile&gt;</w:t>
       </w:r>
       <w:r>
         <w:t xml:space="preserve"> - capturing for example a file location in the PSI’s mzML format </w:t>
@@ -580,7 +586,13 @@
         <w:fldChar w:fldCharType="end"/>
       </w:r>
       <w:r>
-        <w:t xml:space="preserve">. In most cases, a &lt;RawFileGroup&gt; will contain only one &lt;RawFile&gt;, but multiple files are allowed to handle cases where pre-fractionation has occurred e.g. by MudPIT or 1D SDS-PAGE and a set of raw files constitute a single MS run. </w:t>
+        <w:t>. In most cases, a &lt;RawFile</w:t>
+      </w:r>
+      <w:r>
+        <w:t>s</w:t>
+      </w:r>
+      <w:r>
+        <w:t xml:space="preserve">Group&gt; will contain only one &lt;RawFile&gt;, but multiple files are allowed to handle cases where pre-fractionation has occurred e.g. by MudPIT or 1D SDS-PAGE and a set of raw files constitute a single MS run. </w:t>
       </w:r>
     </w:p>
     <w:p>
@@ -1130,17 +1142,53 @@
         <w:t xml:space="preserve">readable name for the sample could be provided. </w:t>
       </w:r>
       <w:r>
-        <w:t xml:space="preserve">The &lt;Assay&gt; must reference to the RawFileGroup to describe the raw MS data file(s) in which it has been </w:t>
+        <w:t xml:space="preserve">The &lt;Assay&gt; must reference to the </w:t>
+      </w:r>
+      <w:r>
+        <w:t>&lt;</w:t>
+      </w:r>
+      <w:r>
+        <w:t>RawFile</w:t>
+      </w:r>
+      <w:r>
+        <w:t>s</w:t>
+      </w:r>
+      <w:r>
+        <w:t>Group</w:t>
+      </w:r>
+      <w:r>
+        <w:t>&gt;</w:t>
+      </w:r>
+      <w:r>
+        <w:t xml:space="preserve"> to describe the raw MS data file(s) in which it has </w:t>
       </w:r>
       <w:r>
         <w:lastRenderedPageBreak/>
-        <w:t>analysed.</w:t>
-      </w:r>
-      <w:r>
-        <w:t xml:space="preserve"> As such, for label-free techniques in which different samples are analysed in parallel, there will typically be a one-to-one relationship from an &lt;Assay&gt; to a &lt;RawFileGroup&gt;. For multiplex techniques, such as a four-plex iTRAQ analysis, four instances of &lt;Assay&gt; would reference a single instance of &lt;RawFileGroup&gt;. </w:t>
-      </w:r>
-      <w:r>
-        <w:t xml:space="preserve">An &lt;Assay&gt; must specify a &lt;Label&gt; which differentiates it from other &lt;Assay&gt; instances within the same &lt;RawFileGroup&gt;. The &lt;Label&gt; comprises a &lt;Modification&gt; element, for example importing a </w:t>
+        <w:t>been analysed.</w:t>
+      </w:r>
+      <w:r>
+        <w:t xml:space="preserve"> As such, for label-free techniques in which different samples are analysed in parallel, there will typically be a one-to-one relationship from an &lt;Assay&gt; to a &lt;RawFile</w:t>
+      </w:r>
+      <w:r>
+        <w:t>s</w:t>
+      </w:r>
+      <w:r>
+        <w:t>Group&gt;. For multiplex techniques, such as a four-plex iTRAQ analysis, four instances of &lt;Assay&gt; would reference a single instance of &lt;RawFile</w:t>
+      </w:r>
+      <w:r>
+        <w:t>s</w:t>
+      </w:r>
+      <w:r>
+        <w:t xml:space="preserve">Group&gt;. </w:t>
+      </w:r>
+      <w:r>
+        <w:t>An &lt;Assay&gt; must specify a &lt;Label&gt; which differentiates it from other &lt;Assay&gt; instances within the same &lt;RawFile</w:t>
+      </w:r>
+      <w:r>
+        <w:t>s</w:t>
+      </w:r>
+      <w:r>
+        <w:t xml:space="preserve">Group&gt;. The &lt;Label&gt; comprises a &lt;Modification&gt; element, for example importing a </w:t>
       </w:r>
       <w:r>
         <w:t xml:space="preserve">CV term from UniMod or PSI-MOD and a mass shift. </w:t>
@@ -1438,7 +1486,19 @@
         <w:t>m</w:t>
       </w:r>
       <w:r>
-        <w:t xml:space="preserve">any instances of &lt;FeatureList&gt;, which contains a mandatory reference to a &lt;RawFileGroup&gt;. It is expected that there is one &lt;FeatureList&gt; per &lt;RawFileGroup&gt; that is analysed. </w:t>
+        <w:t>any instances of &lt;FeatureList&gt;, which contains a mandatory reference to a &lt;RawFile</w:t>
+      </w:r>
+      <w:r>
+        <w:t>s</w:t>
+      </w:r>
+      <w:r>
+        <w:t>Group&gt;. It is expected that there is one &lt;FeatureList&gt; per &lt;RawFile</w:t>
+      </w:r>
+      <w:r>
+        <w:t>s</w:t>
+      </w:r>
+      <w:r>
+        <w:t xml:space="preserve">Group&gt; that is analysed. </w:t>
       </w:r>
       <w:r>
         <w:t xml:space="preserve">Each &lt;FeatureList&gt; contains </w:t>
@@ -1471,7 +1531,10 @@
         <w:t xml:space="preserve">). </w:t>
       </w:r>
       <w:r>
-        <w:t>Each &lt;Feature&gt; must minimally have a value for retention time (set to null if liquid chromatrography</w:t>
+        <w:t xml:space="preserve">Each &lt;Feature&gt; must minimally have a value for retention time (set to null if liquid </w:t>
+      </w:r>
+      <w:r>
+        <w:t>chromatography</w:t>
       </w:r>
       <w:r>
         <w:t xml:space="preserve"> (LC)</w:t>
@@ -2014,7 +2077,13 @@
         <w:t>must</w:t>
       </w:r>
       <w:r>
-        <w:t xml:space="preserve"> refer to the same raw file(s) in &lt;RawFileGroup&gt;. One of the &lt;Assay&gt; elements </w:t>
+        <w:t xml:space="preserve"> refer to the same raw file(s) in &lt;RawFile</w:t>
+      </w:r>
+      <w:r>
+        <w:t>s</w:t>
+      </w:r>
+      <w:r>
+        <w:t xml:space="preserve">Group&gt;. One of the &lt;Assay&gt; elements </w:t>
       </w:r>
       <w:r>
         <w:t>must</w:t>
@@ -2042,7 +2111,13 @@
     </w:p>
     <w:p>
       <w:r>
-        <w:t xml:space="preserve">If the data exporter wishes to communicate the full evidence trail, the primary results from analysis of each &lt;RawFileGroup&gt; </w:t>
+        <w:t>If the data exporter wishes to communicate the full evidence trail, the primary results from analysis of each &lt;RawFile</w:t>
+      </w:r>
+      <w:r>
+        <w:t>s</w:t>
+      </w:r>
+      <w:r>
+        <w:t xml:space="preserve">Group&gt; </w:t>
       </w:r>
       <w:r>
         <w:t>should</w:t>
@@ -2066,7 +2141,7 @@
         <w:t xml:space="preserve">a </w:t>
       </w:r>
       <w:r>
-        <w:t>&lt;PeptideConsensusList&gt; elements</w:t>
+        <w:t>&lt;PeptideConsensusList&gt; element</w:t>
       </w:r>
       <w:r>
         <w:t>, containing appropriate &lt;AssayQuantLayer&gt; or &lt;RatioQuantLayer&gt; elements for the data values that are exported.</w:t>
@@ -2676,6 +2751,11 @@
         <w:lang w:val="de-DE"/>
       </w:rPr>
       <w:tab/>
+    </w:r>
+    <w:r>
+      <w:rPr>
+        <w:lang w:val="de-DE"/>
+      </w:rPr>
       <w:t xml:space="preserve">Page </w:t>
     </w:r>
     <w:r>
@@ -3820,7 +3900,7 @@
 </file>
 
 <file path=customXml/itemProps1.xml><?xml version="1.0" encoding="utf-8"?>
-<ds:datastoreItem xmlns:ds="http://schemas.openxmlformats.org/officeDocument/2006/customXml" ds:itemID="{43823058-6386-4ACF-8BBD-45306BA8BA1F}">
+<ds:datastoreItem xmlns:ds="http://schemas.openxmlformats.org/officeDocument/2006/customXml" ds:itemID="{EE6ED577-E9F7-42B2-82D9-26F582DFCCE3}">
   <ds:schemaRefs>
     <ds:schemaRef ds:uri="http://schemas.openxmlformats.org/officeDocument/2006/bibliography"/>
   </ds:schemaRefs>

</xml_diff>

<commit_message>
Updates to the TwentyMinuteGuide
Former-commit-id: b4d0891c8dbd71680f85cc3483b5d60c0b9bbdbb
</commit_message>
<xml_diff>
--- a/documentation/TwentyMinuteGuideToMzQuantML.docx
+++ b/documentation/TwentyMinuteGuideToMzQuantML.docx
@@ -266,7 +266,7 @@
     </w:p>
     <w:p>
       <w:pPr>
-        <w:pStyle w:val="berschrift2"/>
+        <w:pStyle w:val="Heading2"/>
       </w:pPr>
       <w:r>
         <w:t>Abbreviations</w:t>
@@ -853,7 +853,7 @@
     </w:p>
     <w:p>
       <w:pPr>
-        <w:pStyle w:val="berschrift1"/>
+        <w:pStyle w:val="Heading1"/>
       </w:pPr>
       <w:r>
         <w:t>Introduction</w:t>
@@ -935,7 +935,7 @@
     </w:p>
     <w:p>
       <w:pPr>
-        <w:pStyle w:val="berschrift2"/>
+        <w:pStyle w:val="Heading2"/>
       </w:pPr>
       <w:r>
         <w:t>The Core of mzQuantML</w:t>
@@ -1116,7 +1116,7 @@
       <w:r>
         <w:rPr>
           <w:noProof/>
-          <w:lang w:val="de-DE" w:eastAsia="de-DE"/>
+          <w:lang w:eastAsia="en-GB"/>
         </w:rPr>
         <w:drawing>
           <wp:inline distT="0" distB="0" distL="0" distR="0">
@@ -1157,7 +1157,7 @@
     </w:p>
     <w:p>
       <w:pPr>
-        <w:pStyle w:val="Beschriftung"/>
+        <w:pStyle w:val="Caption"/>
       </w:pPr>
       <w:bookmarkStart w:id="0" w:name="_Ref325109600"/>
       <w:r>
@@ -1178,7 +1178,7 @@
     </w:p>
     <w:p>
       <w:pPr>
-        <w:pStyle w:val="berschrift2"/>
+        <w:pStyle w:val="Heading2"/>
       </w:pPr>
       <w:r>
         <w:lastRenderedPageBreak/>
@@ -1222,7 +1222,7 @@
     </w:p>
     <w:p>
       <w:pPr>
-        <w:pStyle w:val="berschrift3"/>
+        <w:pStyle w:val="Heading3"/>
         <w:rPr>
           <w:b w:val="0"/>
         </w:rPr>
@@ -1488,7 +1488,7 @@
       <w:r>
         <w:rPr>
           <w:noProof/>
-          <w:lang w:val="de-DE" w:eastAsia="de-DE"/>
+          <w:lang w:eastAsia="en-GB"/>
         </w:rPr>
         <w:lastRenderedPageBreak/>
         <w:drawing>
@@ -1530,7 +1530,7 @@
     </w:p>
     <w:p>
       <w:pPr>
-        <w:pStyle w:val="Beschriftung"/>
+        <w:pStyle w:val="Caption"/>
       </w:pPr>
       <w:bookmarkStart w:id="1" w:name="_Ref325109588"/>
       <w:r>
@@ -1573,7 +1573,7 @@
     </w:p>
     <w:p>
       <w:pPr>
-        <w:pStyle w:val="berschrift2"/>
+        <w:pStyle w:val="Heading2"/>
       </w:pPr>
       <w:r>
         <w:lastRenderedPageBreak/>
@@ -1763,7 +1763,7 @@
       <w:r>
         <w:rPr>
           <w:noProof/>
-          <w:lang w:val="de-DE" w:eastAsia="de-DE"/>
+          <w:lang w:eastAsia="en-GB"/>
         </w:rPr>
         <w:drawing>
           <wp:inline distT="0" distB="0" distL="0" distR="0">
@@ -1804,7 +1804,7 @@
     </w:p>
     <w:p>
       <w:pPr>
-        <w:pStyle w:val="Beschriftung"/>
+        <w:pStyle w:val="Caption"/>
       </w:pPr>
       <w:bookmarkStart w:id="2" w:name="_Ref325110483"/>
       <w:r>
@@ -1834,7 +1834,7 @@
     <w:p/>
     <w:p>
       <w:pPr>
-        <w:pStyle w:val="berschrift2"/>
+        <w:pStyle w:val="Heading2"/>
       </w:pPr>
       <w:r>
         <w:t>&lt;</w:t>
@@ -1954,15 +1954,7 @@
         <w:t>plex techniques, such as a 4</w:t>
       </w:r>
       <w:r>
-        <w:t xml:space="preserve">plex </w:t>
-      </w:r>
-      <w:proofErr w:type="spellStart"/>
-      <w:r>
-        <w:t>iTRAQ</w:t>
-      </w:r>
-      <w:proofErr w:type="spellEnd"/>
-      <w:r>
-        <w:t xml:space="preserve"> analysis, four instances of &lt;Assay&gt; would reference a single instance of &lt;RawFile</w:t>
+        <w:t>plex iTRAQ analysis, four instances of &lt;Assay&gt; would reference a single instance of &lt;RawFile</w:t>
       </w:r>
       <w:r>
         <w:t>s</w:t>
@@ -2097,7 +2089,7 @@
       <w:r>
         <w:rPr>
           <w:noProof/>
-          <w:lang w:val="de-DE" w:eastAsia="de-DE"/>
+          <w:lang w:eastAsia="en-GB"/>
         </w:rPr>
         <w:drawing>
           <wp:inline distT="0" distB="0" distL="0" distR="0">
@@ -2138,7 +2130,7 @@
     </w:p>
     <w:p>
       <w:pPr>
-        <w:pStyle w:val="Beschriftung"/>
+        <w:pStyle w:val="Caption"/>
       </w:pPr>
       <w:bookmarkStart w:id="3" w:name="_Ref325111064"/>
       <w:r>
@@ -2168,7 +2160,7 @@
     <w:p/>
     <w:p>
       <w:pPr>
-        <w:pStyle w:val="berschrift2"/>
+        <w:pStyle w:val="Heading2"/>
       </w:pPr>
       <w:r>
         <w:lastRenderedPageBreak/>
@@ -2261,26 +2253,13 @@
         <w:t>allowing software to export different sets of peptides and associated quantitative values as intermediates in a complex analysis pipeline</w:t>
       </w:r>
       <w:r>
-        <w:t>. The &lt;PeptideConsensusList&gt; has a mandatory Boolean attribute finalResult and a valid file must contain only one &lt;</w:t>
-      </w:r>
-      <w:proofErr w:type="spellStart"/>
-      <w:r>
-        <w:t>PeptideConsensusList</w:t>
-      </w:r>
-      <w:proofErr w:type="spellEnd"/>
-      <w:r>
-        <w:t xml:space="preserve">&gt; where </w:t>
+        <w:t xml:space="preserve">. The &lt;PeptideConsensusList&gt; has a mandatory Boolean attribute finalResult and a valid file must contain only one &lt;PeptideConsensusList&gt; where </w:t>
       </w:r>
       <w:r>
         <w:t>‘</w:t>
       </w:r>
-      <w:proofErr w:type="spellStart"/>
-      <w:r>
-        <w:t>finalResult</w:t>
-      </w:r>
-      <w:proofErr w:type="spellEnd"/>
-      <w:r>
-        <w:t xml:space="preserve"> = true</w:t>
+      <w:r>
+        <w:t>finalResult = true</w:t>
       </w:r>
       <w:r>
         <w:t>’</w:t>
@@ -2430,7 +2409,7 @@
     </w:p>
     <w:p>
       <w:pPr>
-        <w:pStyle w:val="berschrift2"/>
+        <w:pStyle w:val="Heading2"/>
       </w:pPr>
       <w:r>
         <w:t>QuantLayers</w:t>
@@ -2504,7 +2483,7 @@
     </w:p>
     <w:p>
       <w:pPr>
-        <w:pStyle w:val="Listenabsatz"/>
+        <w:pStyle w:val="ListParagraph"/>
         <w:keepNext/>
         <w:numPr>
           <w:ilvl w:val="0"/>
@@ -2528,7 +2507,7 @@
     </w:p>
     <w:p>
       <w:pPr>
-        <w:pStyle w:val="Listenabsatz"/>
+        <w:pStyle w:val="ListParagraph"/>
         <w:keepNext/>
         <w:numPr>
           <w:ilvl w:val="0"/>
@@ -2536,31 +2515,7 @@
         </w:numPr>
       </w:pPr>
       <w:r>
-        <w:t>The &lt;Row&gt; elements reference to the correct type of object as determined by the parent list (&lt;</w:t>
-      </w:r>
-      <w:proofErr w:type="spellStart"/>
-      <w:r>
-        <w:t>ProteinGroupList</w:t>
-      </w:r>
-      <w:proofErr w:type="spellEnd"/>
-      <w:r>
-        <w:t>&gt;, &lt;</w:t>
-      </w:r>
-      <w:proofErr w:type="spellStart"/>
-      <w:r>
-        <w:t>ProteinList</w:t>
-      </w:r>
-      <w:proofErr w:type="spellEnd"/>
-      <w:r>
-        <w:t>&gt;, &lt;</w:t>
-      </w:r>
-      <w:proofErr w:type="spellStart"/>
-      <w:r>
-        <w:t>PeptideConsensusList</w:t>
-      </w:r>
-      <w:proofErr w:type="spellEnd"/>
-      <w:r>
-        <w:t>&gt;)</w:t>
+        <w:t>The &lt;Row&gt; elements reference to the correct type of object as determined by the parent list (&lt;ProteinGroupList&gt;, &lt;ProteinList&gt;, &lt;PeptideConsensusList&gt;)</w:t>
       </w:r>
       <w:r>
         <w:t>.</w:t>
@@ -2568,7 +2523,7 @@
     </w:p>
     <w:p>
       <w:pPr>
-        <w:pStyle w:val="Listenabsatz"/>
+        <w:pStyle w:val="ListParagraph"/>
         <w:keepNext/>
         <w:numPr>
           <w:ilvl w:val="0"/>
@@ -2581,7 +2536,7 @@
     </w:p>
     <w:p>
       <w:pPr>
-        <w:pStyle w:val="Listenabsatz"/>
+        <w:pStyle w:val="ListParagraph"/>
         <w:keepNext/>
         <w:numPr>
           <w:ilvl w:val="0"/>
@@ -2615,7 +2570,7 @@
       <w:r>
         <w:rPr>
           <w:noProof/>
-          <w:lang w:val="de-DE" w:eastAsia="de-DE"/>
+          <w:lang w:eastAsia="en-GB"/>
         </w:rPr>
         <w:drawing>
           <wp:inline distT="0" distB="0" distL="0" distR="0">
@@ -2666,7 +2621,7 @@
     </w:p>
     <w:p>
       <w:pPr>
-        <w:pStyle w:val="Beschriftung"/>
+        <w:pStyle w:val="Caption"/>
       </w:pPr>
       <w:bookmarkStart w:id="4" w:name="_Ref325113988"/>
       <w:r>
@@ -2747,15 +2702,7 @@
         <w:t xml:space="preserve"> versus m/z space, prior to matching processes in which multiple features are assigned as belonging to the same peptide</w:t>
       </w:r>
       <w:r>
-        <w:t xml:space="preserve"> (captured as &lt;</w:t>
-      </w:r>
-      <w:proofErr w:type="spellStart"/>
-      <w:r>
-        <w:t>PeptideConsensus</w:t>
-      </w:r>
-      <w:proofErr w:type="spellEnd"/>
-      <w:r>
-        <w:t>&gt;)</w:t>
+        <w:t xml:space="preserve"> (captured as &lt;PeptideConsensus&gt;)</w:t>
       </w:r>
       <w:r>
         <w:t>.</w:t>
@@ -2769,7 +2716,7 @@
       <w:r>
         <w:rPr>
           <w:noProof/>
-          <w:lang w:val="de-DE" w:eastAsia="de-DE"/>
+          <w:lang w:eastAsia="en-GB"/>
         </w:rPr>
         <w:lastRenderedPageBreak/>
         <w:drawing>
@@ -2821,7 +2768,7 @@
     </w:p>
     <w:p>
       <w:pPr>
-        <w:pStyle w:val="Beschriftung"/>
+        <w:pStyle w:val="Caption"/>
       </w:pPr>
       <w:r>
         <w:t xml:space="preserve">Figure </w:t>
@@ -2857,15 +2804,7 @@
       </w:r>
       <w:proofErr w:type="spellEnd"/>
       <w:r>
-        <w:t>&gt; within a &lt;</w:t>
-      </w:r>
-      <w:proofErr w:type="spellStart"/>
-      <w:r>
-        <w:t>ProteinList</w:t>
-      </w:r>
-      <w:proofErr w:type="spellEnd"/>
-      <w:r>
-        <w:t>&gt;. The &lt;ColumnDefintion&gt; describes the &lt;DataType&gt; elements in each column of the &lt;DataMatrix&gt;. The number of values in each &lt;Row&gt; must match t</w:t>
+        <w:t>&gt; within a &lt;ProteinList&gt;. The &lt;ColumnDefintion&gt; describes the &lt;DataType&gt; elements in each column of the &lt;DataMatrix&gt;. The number of values in each &lt;Row&gt; must match t</w:t>
       </w:r>
       <w:r>
         <w:t>he number of &lt;Column&gt; elements.</w:t>
@@ -2874,7 +2813,7 @@
     <w:p/>
     <w:p>
       <w:pPr>
-        <w:pStyle w:val="berschrift2"/>
+        <w:pStyle w:val="Heading2"/>
       </w:pPr>
       <w:r>
         <w:t>How to model specific quantification approaches</w:t>
@@ -2883,7 +2822,7 @@
     <w:p/>
     <w:p>
       <w:pPr>
-        <w:pStyle w:val="berschrift2"/>
+        <w:pStyle w:val="Heading2"/>
       </w:pPr>
       <w:r>
         <w:t xml:space="preserve">1. </w:t>
@@ -2899,13 +2838,8 @@
       <w:r>
         <w:t>‘</w:t>
       </w:r>
-      <w:proofErr w:type="spellStart"/>
-      <w:r>
-        <w:t>Progenesis</w:t>
-      </w:r>
-      <w:proofErr w:type="spellEnd"/>
-      <w:r>
-        <w:t xml:space="preserve"> LC-MS</w:t>
+      <w:r>
+        <w:t>Progenesis LC-MS</w:t>
       </w:r>
       <w:r>
         <w:t>’</w:t>
@@ -2995,7 +2929,7 @@
     <w:p/>
     <w:p>
       <w:pPr>
-        <w:pStyle w:val="berschrift2"/>
+        <w:pStyle w:val="Heading2"/>
       </w:pPr>
       <w:bookmarkStart w:id="5" w:name="_Toc310412871"/>
       <w:r>
@@ -3020,34 +2954,16 @@
         <w:t xml:space="preserve"> encoding of a SILAC approach with a +8</w:t>
       </w:r>
       <w:r>
-        <w:t xml:space="preserve"> </w:t>
-      </w:r>
-      <w:proofErr w:type="spellStart"/>
-      <w:r>
-        <w:t>Da</w:t>
-      </w:r>
-      <w:proofErr w:type="spellEnd"/>
+        <w:t xml:space="preserve"> Da</w:t>
+      </w:r>
       <w:r>
         <w:t xml:space="preserve"> shift for Lys and +10</w:t>
       </w:r>
       <w:r>
-        <w:t xml:space="preserve"> </w:t>
-      </w:r>
-      <w:proofErr w:type="spellStart"/>
-      <w:r>
-        <w:t>Da</w:t>
-      </w:r>
-      <w:proofErr w:type="spellEnd"/>
-      <w:r>
-        <w:t xml:space="preserve"> shift for </w:t>
-      </w:r>
-      <w:proofErr w:type="spellStart"/>
-      <w:r>
-        <w:t>Arg</w:t>
-      </w:r>
-      <w:proofErr w:type="spellEnd"/>
-      <w:r>
-        <w:t xml:space="preserve">, analysed in </w:t>
+        <w:t xml:space="preserve"> Da</w:t>
+      </w:r>
+      <w:r>
+        <w:t xml:space="preserve"> shift for Arg, analysed in </w:t>
       </w:r>
       <w:r>
         <w:t xml:space="preserve">a single </w:t>
@@ -3138,16 +3054,11 @@
         <w:t xml:space="preserve"> contain details of the modification used to differentiate the peptide, such a</w:t>
       </w:r>
       <w:r>
-        <w:t>s the mass shift for the heavy Lys/</w:t>
-      </w:r>
-      <w:proofErr w:type="spellStart"/>
-      <w:r>
-        <w:t>A</w:t>
+        <w:t>s the mass shift for the heavy Lys/A</w:t>
       </w:r>
       <w:r>
         <w:t>rg</w:t>
       </w:r>
-      <w:proofErr w:type="spellEnd"/>
       <w:r>
         <w:t>, the other &lt;Assay&gt; element must state that it is unmodified</w:t>
       </w:r>
@@ -3217,7 +3128,7 @@
     <w:p/>
     <w:p>
       <w:pPr>
-        <w:pStyle w:val="berschrift2"/>
+        <w:pStyle w:val="Heading2"/>
       </w:pPr>
       <w:bookmarkStart w:id="6" w:name="_Toc310412872"/>
       <w:r>
@@ -3312,7 +3223,7 @@
     </w:p>
     <w:p>
       <w:pPr>
-        <w:pStyle w:val="berschrift2"/>
+        <w:pStyle w:val="Heading2"/>
       </w:pPr>
       <w:bookmarkStart w:id="7" w:name="_Toc310412873"/>
       <w:r>
@@ -3344,27 +3255,14 @@
       <w:r>
         <w:t xml:space="preserve">4plex </w:t>
       </w:r>
-      <w:proofErr w:type="spellStart"/>
-      <w:r>
-        <w:t>iTRAQ</w:t>
-      </w:r>
-      <w:proofErr w:type="spellEnd"/>
-      <w:r>
-        <w:t xml:space="preserve"> with </w:t>
+      <w:r>
+        <w:t xml:space="preserve">iTRAQ with </w:t>
       </w:r>
       <w:r>
         <w:t xml:space="preserve">the </w:t>
       </w:r>
       <w:r>
-        <w:t xml:space="preserve">tags 114, 115, 116 and 117 </w:t>
-      </w:r>
-      <w:proofErr w:type="spellStart"/>
-      <w:r>
-        <w:t>Da</w:t>
-      </w:r>
-      <w:proofErr w:type="spellEnd"/>
-      <w:r>
-        <w:t xml:space="preserve"> in </w:t>
+        <w:t xml:space="preserve">tags 114, 115, 116 and 117 Da in </w:t>
       </w:r>
       <w:r>
         <w:t>a single run</w:t>
@@ -3467,18 +3365,947 @@
       </w:hyperlink>
     </w:p>
     <w:p/>
+    <w:p>
+      <w:pPr>
+        <w:rPr>
+          <w:b/>
+        </w:rPr>
+      </w:pPr>
+      <w:r>
+        <w:rPr>
+          <w:b/>
+        </w:rPr>
+        <w:lastRenderedPageBreak/>
+        <w:t xml:space="preserve">Linkage from mzQuantML to mzIdentML and </w:t>
+      </w:r>
+      <w:proofErr w:type="spellStart"/>
+      <w:r>
+        <w:rPr>
+          <w:b/>
+        </w:rPr>
+        <w:t>mzML</w:t>
+      </w:r>
+      <w:proofErr w:type="spellEnd"/>
+    </w:p>
+    <w:p>
+      <w:r>
+        <w:t xml:space="preserve">An mzQuantML may have been generated by software that used </w:t>
+      </w:r>
+      <w:proofErr w:type="spellStart"/>
+      <w:r>
+        <w:t>mzML</w:t>
+      </w:r>
+      <w:proofErr w:type="spellEnd"/>
+      <w:r>
+        <w:t xml:space="preserve"> for raw data input and mzIdentML for loading PSMs and/or proteins identified by a search engine. </w:t>
+      </w:r>
+      <w:r>
+        <w:t xml:space="preserve">The link into an </w:t>
+      </w:r>
+      <w:proofErr w:type="spellStart"/>
+      <w:r>
+        <w:t>mzML</w:t>
+      </w:r>
+      <w:proofErr w:type="spellEnd"/>
+      <w:r>
+        <w:t xml:space="preserve"> file for raw data is provided via &lt;</w:t>
+      </w:r>
+      <w:proofErr w:type="spellStart"/>
+      <w:r>
+        <w:t>rawFilesGroup</w:t>
+      </w:r>
+      <w:proofErr w:type="spellEnd"/>
+      <w:r>
+        <w:t>&gt; and m/z and RT coordinates on features identified from that &lt;</w:t>
+      </w:r>
+      <w:proofErr w:type="spellStart"/>
+      <w:r>
+        <w:t>RawFilesGroup</w:t>
+      </w:r>
+      <w:proofErr w:type="spellEnd"/>
+      <w:r>
+        <w:t>&gt;.</w:t>
+      </w:r>
+      <w:r>
+        <w:t xml:space="preserve"> </w:t>
+      </w:r>
+      <w:r>
+        <w:rPr>
+          <w:highlight w:val="yellow"/>
+        </w:rPr>
+        <w:t>If multiple &lt;</w:t>
+      </w:r>
+      <w:proofErr w:type="spellStart"/>
+      <w:r>
+        <w:rPr>
+          <w:highlight w:val="yellow"/>
+        </w:rPr>
+        <w:t>RawFile</w:t>
+      </w:r>
+      <w:proofErr w:type="spellEnd"/>
+      <w:r>
+        <w:rPr>
+          <w:highlight w:val="yellow"/>
+        </w:rPr>
+        <w:t>&gt; elements are provided within a group, for example if pre-fractionation has occurred, &lt;Feature&gt; elements SHO</w:t>
+      </w:r>
+      <w:r>
+        <w:rPr>
+          <w:highlight w:val="yellow"/>
+        </w:rPr>
+        <w:t>ULD be to complete</w:t>
+      </w:r>
+    </w:p>
+    <w:p>
+      <w:pPr>
+        <w:spacing w:after="0" w:line="240" w:lineRule="auto"/>
+        <w:rPr>
+          <w:rFonts w:ascii="Courier New" w:hAnsi="Courier New" w:cs="Courier New"/>
+          <w:sz w:val="18"/>
+          <w:szCs w:val="18"/>
+        </w:rPr>
+      </w:pPr>
+      <w:r>
+        <w:rPr>
+          <w:rFonts w:ascii="Courier New" w:hAnsi="Courier New" w:cs="Courier New"/>
+          <w:sz w:val="18"/>
+          <w:szCs w:val="18"/>
+        </w:rPr>
+        <w:t>&lt;</w:t>
+      </w:r>
+      <w:proofErr w:type="spellStart"/>
+      <w:r>
+        <w:rPr>
+          <w:rFonts w:ascii="Courier New" w:hAnsi="Courier New" w:cs="Courier New"/>
+          <w:sz w:val="18"/>
+          <w:szCs w:val="18"/>
+        </w:rPr>
+        <w:t>RawFilesGroup</w:t>
+      </w:r>
+      <w:proofErr w:type="spellEnd"/>
+      <w:r>
+        <w:rPr>
+          <w:rFonts w:ascii="Courier New" w:hAnsi="Courier New" w:cs="Courier New"/>
+          <w:sz w:val="18"/>
+          <w:szCs w:val="18"/>
+        </w:rPr>
+        <w:t xml:space="preserve"> id="rg_0"&gt;</w:t>
+      </w:r>
+    </w:p>
+    <w:p>
+      <w:pPr>
+        <w:spacing w:after="0" w:line="240" w:lineRule="auto"/>
+        <w:rPr>
+          <w:rFonts w:ascii="Courier New" w:hAnsi="Courier New" w:cs="Courier New"/>
+          <w:sz w:val="18"/>
+          <w:szCs w:val="18"/>
+        </w:rPr>
+      </w:pPr>
+      <w:r>
+        <w:rPr>
+          <w:rFonts w:ascii="Courier New" w:hAnsi="Courier New" w:cs="Courier New"/>
+          <w:sz w:val="18"/>
+          <w:szCs w:val="18"/>
+        </w:rPr>
+        <w:t xml:space="preserve">  </w:t>
+      </w:r>
+      <w:r>
+        <w:rPr>
+          <w:rFonts w:ascii="Courier New" w:hAnsi="Courier New" w:cs="Courier New"/>
+          <w:sz w:val="18"/>
+          <w:szCs w:val="18"/>
+        </w:rPr>
+        <w:t>&lt;</w:t>
+      </w:r>
+      <w:proofErr w:type="spellStart"/>
+      <w:r>
+        <w:rPr>
+          <w:rFonts w:ascii="Courier New" w:hAnsi="Courier New" w:cs="Courier New"/>
+          <w:sz w:val="18"/>
+          <w:szCs w:val="18"/>
+        </w:rPr>
+        <w:t>RawFile</w:t>
+      </w:r>
+      <w:proofErr w:type="spellEnd"/>
+      <w:r>
+        <w:rPr>
+          <w:rFonts w:ascii="Courier New" w:hAnsi="Courier New" w:cs="Courier New"/>
+          <w:sz w:val="18"/>
+          <w:szCs w:val="18"/>
+        </w:rPr>
+        <w:t xml:space="preserve"> location="mam_042408o_CPTAC_study6_6B011.mzML" id="raw_0"/&gt;</w:t>
+      </w:r>
+    </w:p>
+    <w:p>
+      <w:pPr>
+        <w:spacing w:after="0" w:line="240" w:lineRule="auto"/>
+        <w:rPr>
+          <w:rFonts w:ascii="Courier New" w:hAnsi="Courier New" w:cs="Courier New"/>
+          <w:sz w:val="18"/>
+          <w:szCs w:val="18"/>
+        </w:rPr>
+      </w:pPr>
+      <w:r>
+        <w:rPr>
+          <w:rFonts w:ascii="Courier New" w:hAnsi="Courier New" w:cs="Courier New"/>
+          <w:sz w:val="18"/>
+          <w:szCs w:val="18"/>
+        </w:rPr>
+        <w:t>&lt;/</w:t>
+      </w:r>
+      <w:proofErr w:type="spellStart"/>
+      <w:r>
+        <w:rPr>
+          <w:rFonts w:ascii="Courier New" w:hAnsi="Courier New" w:cs="Courier New"/>
+          <w:sz w:val="18"/>
+          <w:szCs w:val="18"/>
+        </w:rPr>
+        <w:t>RawFilesGroup</w:t>
+      </w:r>
+      <w:proofErr w:type="spellEnd"/>
+      <w:r>
+        <w:rPr>
+          <w:rFonts w:ascii="Courier New" w:hAnsi="Courier New" w:cs="Courier New"/>
+          <w:sz w:val="18"/>
+          <w:szCs w:val="18"/>
+        </w:rPr>
+        <w:t>&gt;</w:t>
+      </w:r>
+      <w:r>
+        <w:rPr>
+          <w:rFonts w:ascii="Courier New" w:hAnsi="Courier New" w:cs="Courier New"/>
+          <w:sz w:val="18"/>
+          <w:szCs w:val="18"/>
+        </w:rPr>
+        <w:t xml:space="preserve"> </w:t>
+      </w:r>
+    </w:p>
+    <w:p>
+      <w:pPr>
+        <w:spacing w:after="0" w:line="240" w:lineRule="auto"/>
+        <w:rPr>
+          <w:rFonts w:ascii="Courier New" w:hAnsi="Courier New" w:cs="Courier New"/>
+          <w:sz w:val="18"/>
+          <w:szCs w:val="18"/>
+        </w:rPr>
+      </w:pPr>
+    </w:p>
+    <w:p>
+      <w:pPr>
+        <w:spacing w:after="0" w:line="240" w:lineRule="auto"/>
+        <w:rPr>
+          <w:rFonts w:ascii="Courier New" w:hAnsi="Courier New" w:cs="Courier New"/>
+          <w:sz w:val="18"/>
+          <w:szCs w:val="18"/>
+        </w:rPr>
+      </w:pPr>
+      <w:r>
+        <w:rPr>
+          <w:rFonts w:ascii="Courier New" w:hAnsi="Courier New" w:cs="Courier New"/>
+          <w:sz w:val="18"/>
+          <w:szCs w:val="18"/>
+        </w:rPr>
+        <w:t>&lt;</w:t>
+      </w:r>
+      <w:r>
+        <w:rPr>
+          <w:rFonts w:ascii="Courier New" w:hAnsi="Courier New" w:cs="Courier New"/>
+          <w:sz w:val="18"/>
+          <w:szCs w:val="18"/>
+        </w:rPr>
+        <w:t xml:space="preserve">FeatureList id="Flist0" </w:t>
+      </w:r>
+      <w:proofErr w:type="spellStart"/>
+      <w:r>
+        <w:rPr>
+          <w:rFonts w:ascii="Courier New" w:hAnsi="Courier New" w:cs="Courier New"/>
+          <w:sz w:val="18"/>
+          <w:szCs w:val="18"/>
+        </w:rPr>
+        <w:t>rawFilesGroup_ref</w:t>
+      </w:r>
+      <w:proofErr w:type="spellEnd"/>
+      <w:r>
+        <w:rPr>
+          <w:rFonts w:ascii="Courier New" w:hAnsi="Courier New" w:cs="Courier New"/>
+          <w:sz w:val="18"/>
+          <w:szCs w:val="18"/>
+        </w:rPr>
+        <w:t>="rg_0"&gt;</w:t>
+      </w:r>
+    </w:p>
+    <w:p>
+      <w:pPr>
+        <w:spacing w:after="0" w:line="240" w:lineRule="auto"/>
+        <w:rPr>
+          <w:rFonts w:ascii="Courier New" w:hAnsi="Courier New" w:cs="Courier New"/>
+          <w:sz w:val="18"/>
+          <w:szCs w:val="18"/>
+        </w:rPr>
+      </w:pPr>
+      <w:r>
+        <w:rPr>
+          <w:rFonts w:ascii="Courier New" w:hAnsi="Courier New" w:cs="Courier New"/>
+          <w:sz w:val="18"/>
+          <w:szCs w:val="18"/>
+        </w:rPr>
+        <w:t xml:space="preserve">   </w:t>
+      </w:r>
+      <w:r>
+        <w:rPr>
+          <w:rFonts w:ascii="Courier New" w:hAnsi="Courier New" w:cs="Courier New"/>
+          <w:sz w:val="18"/>
+          <w:szCs w:val="18"/>
+        </w:rPr>
+        <w:t xml:space="preserve">&lt;Feature charge="3" </w:t>
+      </w:r>
+      <w:proofErr w:type="spellStart"/>
+      <w:r>
+        <w:rPr>
+          <w:rFonts w:ascii="Courier New" w:hAnsi="Courier New" w:cs="Courier New"/>
+          <w:sz w:val="18"/>
+          <w:szCs w:val="18"/>
+        </w:rPr>
+        <w:t>mz</w:t>
+      </w:r>
+      <w:proofErr w:type="spellEnd"/>
+      <w:r>
+        <w:rPr>
+          <w:rFonts w:ascii="Courier New" w:hAnsi="Courier New" w:cs="Courier New"/>
+          <w:sz w:val="18"/>
+          <w:szCs w:val="18"/>
+        </w:rPr>
+        <w:t xml:space="preserve">="398.871" </w:t>
+      </w:r>
+      <w:proofErr w:type="spellStart"/>
+      <w:proofErr w:type="gramStart"/>
+      <w:r>
+        <w:rPr>
+          <w:rFonts w:ascii="Courier New" w:hAnsi="Courier New" w:cs="Courier New"/>
+          <w:sz w:val="18"/>
+          <w:szCs w:val="18"/>
+        </w:rPr>
+        <w:t>rt</w:t>
+      </w:r>
+      <w:proofErr w:type="spellEnd"/>
+      <w:proofErr w:type="gramEnd"/>
+      <w:r>
+        <w:rPr>
+          <w:rFonts w:ascii="Courier New" w:hAnsi="Courier New" w:cs="Courier New"/>
+          <w:sz w:val="18"/>
+          <w:szCs w:val="18"/>
+        </w:rPr>
+        <w:t>="38.47" id="ft_0"&gt;</w:t>
+      </w:r>
+    </w:p>
+    <w:p>
+      <w:pPr>
+        <w:spacing w:after="0" w:line="240" w:lineRule="auto"/>
+        <w:rPr>
+          <w:rFonts w:ascii="Courier New" w:hAnsi="Courier New" w:cs="Courier New"/>
+          <w:sz w:val="18"/>
+          <w:szCs w:val="18"/>
+        </w:rPr>
+      </w:pPr>
+      <w:r>
+        <w:rPr>
+          <w:rFonts w:ascii="Courier New" w:hAnsi="Courier New" w:cs="Courier New"/>
+          <w:sz w:val="18"/>
+          <w:szCs w:val="18"/>
+        </w:rPr>
+        <w:t xml:space="preserve">      </w:t>
+      </w:r>
+      <w:r>
+        <w:rPr>
+          <w:rFonts w:ascii="Courier New" w:hAnsi="Courier New" w:cs="Courier New"/>
+          <w:sz w:val="18"/>
+          <w:szCs w:val="18"/>
+        </w:rPr>
+        <w:t>&lt;</w:t>
+      </w:r>
+      <w:proofErr w:type="spellStart"/>
+      <w:r>
+        <w:rPr>
+          <w:rFonts w:ascii="Courier New" w:hAnsi="Courier New" w:cs="Courier New"/>
+          <w:sz w:val="18"/>
+          <w:szCs w:val="18"/>
+        </w:rPr>
+        <w:t>MassTrace</w:t>
+      </w:r>
+      <w:proofErr w:type="spellEnd"/>
+      <w:r>
+        <w:rPr>
+          <w:rFonts w:ascii="Courier New" w:hAnsi="Courier New" w:cs="Courier New"/>
+          <w:sz w:val="18"/>
+          <w:szCs w:val="18"/>
+        </w:rPr>
+        <w:t>&gt;38.016 398.871 38.923 399.871&lt;/</w:t>
+      </w:r>
+      <w:proofErr w:type="spellStart"/>
+      <w:r>
+        <w:rPr>
+          <w:rFonts w:ascii="Courier New" w:hAnsi="Courier New" w:cs="Courier New"/>
+          <w:sz w:val="18"/>
+          <w:szCs w:val="18"/>
+        </w:rPr>
+        <w:t>MassTrace</w:t>
+      </w:r>
+      <w:proofErr w:type="spellEnd"/>
+      <w:r>
+        <w:rPr>
+          <w:rFonts w:ascii="Courier New" w:hAnsi="Courier New" w:cs="Courier New"/>
+          <w:sz w:val="18"/>
+          <w:szCs w:val="18"/>
+        </w:rPr>
+        <w:t>&gt;</w:t>
+      </w:r>
+    </w:p>
+    <w:p>
+      <w:pPr>
+        <w:spacing w:after="0" w:line="240" w:lineRule="auto"/>
+        <w:rPr>
+          <w:rFonts w:ascii="Courier New" w:hAnsi="Courier New" w:cs="Courier New"/>
+          <w:sz w:val="18"/>
+          <w:szCs w:val="18"/>
+        </w:rPr>
+      </w:pPr>
+      <w:r>
+        <w:rPr>
+          <w:rFonts w:ascii="Courier New" w:hAnsi="Courier New" w:cs="Courier New"/>
+          <w:sz w:val="18"/>
+          <w:szCs w:val="18"/>
+        </w:rPr>
+        <w:t xml:space="preserve">   </w:t>
+      </w:r>
+      <w:r>
+        <w:rPr>
+          <w:rFonts w:ascii="Courier New" w:hAnsi="Courier New" w:cs="Courier New"/>
+          <w:sz w:val="18"/>
+          <w:szCs w:val="18"/>
+        </w:rPr>
+        <w:t>&lt;/Feature&gt;</w:t>
+      </w:r>
+    </w:p>
+    <w:p>
+      <w:pPr>
+        <w:spacing w:after="0" w:line="240" w:lineRule="auto"/>
+        <w:rPr>
+          <w:rFonts w:ascii="Courier New" w:hAnsi="Courier New" w:cs="Courier New"/>
+          <w:sz w:val="18"/>
+          <w:szCs w:val="18"/>
+        </w:rPr>
+      </w:pPr>
+      <w:r>
+        <w:rPr>
+          <w:rFonts w:ascii="Courier New" w:hAnsi="Courier New" w:cs="Courier New"/>
+          <w:sz w:val="18"/>
+          <w:szCs w:val="18"/>
+        </w:rPr>
+        <w:t>...</w:t>
+      </w:r>
+    </w:p>
     <w:p/>
     <w:p>
       <w:pPr>
-        <w:pStyle w:val="berschrift2"/>
+        <w:pStyle w:val="Heading2"/>
+        <w:rPr>
+          <w:b w:val="0"/>
+        </w:rPr>
+      </w:pPr>
+      <w:r>
+        <w:rPr>
+          <w:b w:val="0"/>
+        </w:rPr>
+        <w:t>For associating to identification files in mzIdentML, the following elements are used.</w:t>
+      </w:r>
+    </w:p>
+    <w:p>
+      <w:pPr>
+        <w:spacing w:after="0" w:line="240" w:lineRule="auto"/>
+        <w:rPr>
+          <w:rFonts w:ascii="Courier New" w:hAnsi="Courier New" w:cs="Courier New"/>
+          <w:sz w:val="18"/>
+          <w:szCs w:val="18"/>
+        </w:rPr>
+      </w:pPr>
+      <w:r>
+        <w:rPr>
+          <w:rFonts w:ascii="Courier New" w:hAnsi="Courier New" w:cs="Courier New"/>
+          <w:sz w:val="18"/>
+          <w:szCs w:val="18"/>
+        </w:rPr>
+        <w:t>&lt;</w:t>
+      </w:r>
+      <w:proofErr w:type="spellStart"/>
+      <w:r>
+        <w:rPr>
+          <w:rFonts w:ascii="Courier New" w:hAnsi="Courier New" w:cs="Courier New"/>
+          <w:sz w:val="18"/>
+          <w:szCs w:val="18"/>
+        </w:rPr>
+        <w:t>IdentificationFiles</w:t>
+      </w:r>
+      <w:proofErr w:type="spellEnd"/>
+      <w:r>
+        <w:rPr>
+          <w:rFonts w:ascii="Courier New" w:hAnsi="Courier New" w:cs="Courier New"/>
+          <w:sz w:val="18"/>
+          <w:szCs w:val="18"/>
+        </w:rPr>
+        <w:t>&gt;</w:t>
+      </w:r>
+    </w:p>
+    <w:p>
+      <w:pPr>
+        <w:spacing w:after="0" w:line="240" w:lineRule="auto"/>
+        <w:rPr>
+          <w:rFonts w:ascii="Courier New" w:hAnsi="Courier New" w:cs="Courier New"/>
+          <w:sz w:val="18"/>
+          <w:szCs w:val="18"/>
+        </w:rPr>
+      </w:pPr>
+      <w:r>
+        <w:rPr>
+          <w:rFonts w:ascii="Courier New" w:hAnsi="Courier New" w:cs="Courier New"/>
+          <w:sz w:val="18"/>
+          <w:szCs w:val="18"/>
+        </w:rPr>
+        <w:t xml:space="preserve">  &lt;</w:t>
+      </w:r>
+      <w:proofErr w:type="spellStart"/>
+      <w:r>
+        <w:rPr>
+          <w:rFonts w:ascii="Courier New" w:hAnsi="Courier New" w:cs="Courier New"/>
+          <w:sz w:val="18"/>
+          <w:szCs w:val="18"/>
+        </w:rPr>
+        <w:t>IdentificationFile</w:t>
+      </w:r>
+      <w:proofErr w:type="spellEnd"/>
+      <w:r>
+        <w:rPr>
+          <w:rFonts w:ascii="Courier New" w:hAnsi="Courier New" w:cs="Courier New"/>
+          <w:sz w:val="18"/>
+          <w:szCs w:val="18"/>
+        </w:rPr>
+        <w:t xml:space="preserve"> </w:t>
+      </w:r>
+      <w:proofErr w:type="spellStart"/>
+      <w:r>
+        <w:rPr>
+          <w:rFonts w:ascii="Courier New" w:hAnsi="Courier New" w:cs="Courier New"/>
+          <w:sz w:val="18"/>
+          <w:szCs w:val="18"/>
+        </w:rPr>
+        <w:t>searchDatabase_ref</w:t>
+      </w:r>
+      <w:proofErr w:type="spellEnd"/>
+      <w:r>
+        <w:rPr>
+          <w:rFonts w:ascii="Courier New" w:hAnsi="Courier New" w:cs="Courier New"/>
+          <w:sz w:val="18"/>
+          <w:szCs w:val="18"/>
+        </w:rPr>
+        <w:t xml:space="preserve">="SD1" location="file:// </w:t>
+      </w:r>
+      <w:proofErr w:type="spellStart"/>
+      <w:r>
+        <w:rPr>
+          <w:rFonts w:ascii="Courier New" w:hAnsi="Courier New" w:cs="Courier New"/>
+          <w:sz w:val="18"/>
+          <w:szCs w:val="18"/>
+        </w:rPr>
+        <w:t>idents.mzid</w:t>
+      </w:r>
+      <w:proofErr w:type="spellEnd"/>
+      <w:r>
+        <w:rPr>
+          <w:rFonts w:ascii="Courier New" w:hAnsi="Courier New" w:cs="Courier New"/>
+          <w:sz w:val="18"/>
+          <w:szCs w:val="18"/>
+        </w:rPr>
+        <w:t>" id="idfile_1"/&gt;</w:t>
+      </w:r>
+    </w:p>
+    <w:p>
+      <w:pPr>
+        <w:spacing w:after="0" w:line="240" w:lineRule="auto"/>
+        <w:rPr>
+          <w:rFonts w:ascii="Courier New" w:hAnsi="Courier New" w:cs="Courier New"/>
+          <w:sz w:val="18"/>
+          <w:szCs w:val="18"/>
+        </w:rPr>
+      </w:pPr>
+      <w:r>
+        <w:rPr>
+          <w:rFonts w:ascii="Courier New" w:hAnsi="Courier New" w:cs="Courier New"/>
+          <w:sz w:val="18"/>
+          <w:szCs w:val="18"/>
+        </w:rPr>
+        <w:t>&lt;/</w:t>
+      </w:r>
+      <w:proofErr w:type="spellStart"/>
+      <w:r>
+        <w:rPr>
+          <w:rFonts w:ascii="Courier New" w:hAnsi="Courier New" w:cs="Courier New"/>
+          <w:sz w:val="18"/>
+          <w:szCs w:val="18"/>
+        </w:rPr>
+        <w:t>IdentificationFiles</w:t>
+      </w:r>
+      <w:proofErr w:type="spellEnd"/>
+      <w:r>
+        <w:rPr>
+          <w:rFonts w:ascii="Courier New" w:hAnsi="Courier New" w:cs="Courier New"/>
+          <w:sz w:val="18"/>
+          <w:szCs w:val="18"/>
+        </w:rPr>
+        <w:t>&gt;</w:t>
+      </w:r>
+    </w:p>
+    <w:p>
+      <w:pPr>
+        <w:rPr>
+          <w:rFonts w:ascii="Courier New" w:hAnsi="Courier New" w:cs="Courier New"/>
+          <w:sz w:val="18"/>
+          <w:szCs w:val="18"/>
+        </w:rPr>
+      </w:pPr>
+    </w:p>
+    <w:p>
+      <w:pPr>
+        <w:spacing w:after="0" w:line="240" w:lineRule="auto"/>
+        <w:rPr>
+          <w:rFonts w:ascii="Courier New" w:hAnsi="Courier New" w:cs="Courier New"/>
+          <w:sz w:val="16"/>
+          <w:szCs w:val="16"/>
+        </w:rPr>
+      </w:pPr>
+      <w:r>
+        <w:rPr>
+          <w:rFonts w:ascii="Courier New" w:hAnsi="Courier New" w:cs="Courier New"/>
+          <w:sz w:val="16"/>
+          <w:szCs w:val="16"/>
+        </w:rPr>
+        <w:t xml:space="preserve">&lt;PeptideConsensus </w:t>
+      </w:r>
+      <w:proofErr w:type="spellStart"/>
+      <w:r>
+        <w:rPr>
+          <w:rFonts w:ascii="Courier New" w:hAnsi="Courier New" w:cs="Courier New"/>
+          <w:sz w:val="16"/>
+          <w:szCs w:val="16"/>
+        </w:rPr>
+        <w:t>searchDatabase_ref</w:t>
+      </w:r>
+      <w:proofErr w:type="spellEnd"/>
+      <w:r>
+        <w:rPr>
+          <w:rFonts w:ascii="Courier New" w:hAnsi="Courier New" w:cs="Courier New"/>
+          <w:sz w:val="16"/>
+          <w:szCs w:val="16"/>
+        </w:rPr>
+        <w:t>="SD1" charge="2" id="pep_GAPEIDVLEGETDTK_2_21711"&gt;</w:t>
+      </w:r>
+    </w:p>
+    <w:p>
+      <w:pPr>
+        <w:spacing w:after="0" w:line="240" w:lineRule="auto"/>
+        <w:rPr>
+          <w:rFonts w:ascii="Courier New" w:hAnsi="Courier New" w:cs="Courier New"/>
+          <w:sz w:val="16"/>
+          <w:szCs w:val="16"/>
+        </w:rPr>
+      </w:pPr>
+      <w:r>
+        <w:rPr>
+          <w:rFonts w:ascii="Courier New" w:hAnsi="Courier New" w:cs="Courier New"/>
+          <w:sz w:val="16"/>
+          <w:szCs w:val="16"/>
+        </w:rPr>
+        <w:t xml:space="preserve">   &lt;PeptideSequence&gt;GAPEIDVLEGETDTK&lt;/PeptideSequence&gt;</w:t>
+      </w:r>
+    </w:p>
+    <w:p>
+      <w:pPr>
+        <w:spacing w:after="0" w:line="240" w:lineRule="auto"/>
+        <w:rPr>
+          <w:rFonts w:ascii="Courier New" w:hAnsi="Courier New" w:cs="Courier New"/>
+          <w:sz w:val="16"/>
+          <w:szCs w:val="16"/>
+        </w:rPr>
+      </w:pPr>
+      <w:r>
+        <w:rPr>
+          <w:rFonts w:ascii="Courier New" w:hAnsi="Courier New" w:cs="Courier New"/>
+          <w:sz w:val="16"/>
+          <w:szCs w:val="16"/>
+        </w:rPr>
+        <w:t xml:space="preserve">   &lt;</w:t>
+      </w:r>
+      <w:proofErr w:type="spellStart"/>
+      <w:r>
+        <w:rPr>
+          <w:rFonts w:ascii="Courier New" w:hAnsi="Courier New" w:cs="Courier New"/>
+          <w:sz w:val="16"/>
+          <w:szCs w:val="16"/>
+        </w:rPr>
+        <w:t>EvidenceRef</w:t>
+      </w:r>
+      <w:proofErr w:type="spellEnd"/>
+      <w:r>
+        <w:rPr>
+          <w:rFonts w:ascii="Courier New" w:hAnsi="Courier New" w:cs="Courier New"/>
+          <w:sz w:val="16"/>
+          <w:szCs w:val="16"/>
+        </w:rPr>
+        <w:t xml:space="preserve"> </w:t>
+      </w:r>
+      <w:proofErr w:type="spellStart"/>
+      <w:r>
+        <w:rPr>
+          <w:rFonts w:ascii="Courier New" w:hAnsi="Courier New" w:cs="Courier New"/>
+          <w:sz w:val="16"/>
+          <w:szCs w:val="16"/>
+        </w:rPr>
+        <w:t>feature_ref</w:t>
+      </w:r>
+      <w:proofErr w:type="spellEnd"/>
+      <w:r>
+        <w:rPr>
+          <w:rFonts w:ascii="Courier New" w:hAnsi="Courier New" w:cs="Courier New"/>
+          <w:sz w:val="16"/>
+          <w:szCs w:val="16"/>
+        </w:rPr>
+        <w:t xml:space="preserve">="ft_216" </w:t>
+      </w:r>
+      <w:proofErr w:type="spellStart"/>
+      <w:r>
+        <w:rPr>
+          <w:rFonts w:ascii="Courier New" w:hAnsi="Courier New" w:cs="Courier New"/>
+          <w:sz w:val="16"/>
+          <w:szCs w:val="16"/>
+        </w:rPr>
+        <w:t>identificationFile_ref</w:t>
+      </w:r>
+      <w:proofErr w:type="spellEnd"/>
+      <w:r>
+        <w:rPr>
+          <w:rFonts w:ascii="Courier New" w:hAnsi="Courier New" w:cs="Courier New"/>
+          <w:sz w:val="16"/>
+          <w:szCs w:val="16"/>
+        </w:rPr>
+        <w:t xml:space="preserve">="idfile_1" </w:t>
+      </w:r>
+      <w:proofErr w:type="spellStart"/>
+      <w:r>
+        <w:rPr>
+          <w:rFonts w:ascii="Courier New" w:hAnsi="Courier New" w:cs="Courier New"/>
+          <w:sz w:val="16"/>
+          <w:szCs w:val="16"/>
+        </w:rPr>
+        <w:t>id_refs</w:t>
+      </w:r>
+      <w:proofErr w:type="spellEnd"/>
+      <w:r>
+        <w:rPr>
+          <w:rFonts w:ascii="Courier New" w:hAnsi="Courier New" w:cs="Courier New"/>
+          <w:sz w:val="16"/>
+          <w:szCs w:val="16"/>
+        </w:rPr>
+        <w:t xml:space="preserve">="SII_69413_1" </w:t>
+      </w:r>
+      <w:proofErr w:type="spellStart"/>
+      <w:r>
+        <w:rPr>
+          <w:rFonts w:ascii="Courier New" w:hAnsi="Courier New" w:cs="Courier New"/>
+          <w:sz w:val="16"/>
+          <w:szCs w:val="16"/>
+        </w:rPr>
+        <w:t>assay_refs</w:t>
+      </w:r>
+      <w:proofErr w:type="spellEnd"/>
+      <w:r>
+        <w:rPr>
+          <w:rFonts w:ascii="Courier New" w:hAnsi="Courier New" w:cs="Courier New"/>
+          <w:sz w:val="16"/>
+          <w:szCs w:val="16"/>
+        </w:rPr>
+        <w:t>="ass_0"/&gt;</w:t>
+      </w:r>
+    </w:p>
+    <w:p>
+      <w:pPr>
+        <w:spacing w:after="0" w:line="240" w:lineRule="auto"/>
+        <w:rPr>
+          <w:rFonts w:ascii="Courier New" w:hAnsi="Courier New" w:cs="Courier New"/>
+          <w:sz w:val="16"/>
+          <w:szCs w:val="16"/>
+        </w:rPr>
+      </w:pPr>
+      <w:r>
+        <w:rPr>
+          <w:rFonts w:ascii="Courier New" w:hAnsi="Courier New" w:cs="Courier New"/>
+          <w:sz w:val="16"/>
+          <w:szCs w:val="16"/>
+        </w:rPr>
+        <w:t xml:space="preserve">   &lt;</w:t>
+      </w:r>
+      <w:proofErr w:type="spellStart"/>
+      <w:r>
+        <w:rPr>
+          <w:rFonts w:ascii="Courier New" w:hAnsi="Courier New" w:cs="Courier New"/>
+          <w:sz w:val="16"/>
+          <w:szCs w:val="16"/>
+        </w:rPr>
+        <w:t>EvidenceRef</w:t>
+      </w:r>
+      <w:proofErr w:type="spellEnd"/>
+      <w:r>
+        <w:rPr>
+          <w:rFonts w:ascii="Courier New" w:hAnsi="Courier New" w:cs="Courier New"/>
+          <w:sz w:val="16"/>
+          <w:szCs w:val="16"/>
+        </w:rPr>
+        <w:t xml:space="preserve"> </w:t>
+      </w:r>
+      <w:proofErr w:type="spellStart"/>
+      <w:r>
+        <w:rPr>
+          <w:rFonts w:ascii="Courier New" w:hAnsi="Courier New" w:cs="Courier New"/>
+          <w:sz w:val="16"/>
+          <w:szCs w:val="16"/>
+        </w:rPr>
+        <w:t>feature_ref</w:t>
+      </w:r>
+      <w:proofErr w:type="spellEnd"/>
+      <w:r>
+        <w:rPr>
+          <w:rFonts w:ascii="Courier New" w:hAnsi="Courier New" w:cs="Courier New"/>
+          <w:sz w:val="16"/>
+          <w:szCs w:val="16"/>
+        </w:rPr>
+        <w:t xml:space="preserve">="ft_217" </w:t>
+      </w:r>
+      <w:proofErr w:type="spellStart"/>
+      <w:r>
+        <w:rPr>
+          <w:rFonts w:ascii="Courier New" w:hAnsi="Courier New" w:cs="Courier New"/>
+          <w:sz w:val="16"/>
+          <w:szCs w:val="16"/>
+        </w:rPr>
+        <w:t>identificationFile_ref</w:t>
+      </w:r>
+      <w:proofErr w:type="spellEnd"/>
+      <w:r>
+        <w:rPr>
+          <w:rFonts w:ascii="Courier New" w:hAnsi="Courier New" w:cs="Courier New"/>
+          <w:sz w:val="16"/>
+          <w:szCs w:val="16"/>
+        </w:rPr>
+        <w:t xml:space="preserve">="idfile_1" </w:t>
+      </w:r>
+      <w:proofErr w:type="spellStart"/>
+      <w:r>
+        <w:rPr>
+          <w:rFonts w:ascii="Courier New" w:hAnsi="Courier New" w:cs="Courier New"/>
+          <w:sz w:val="16"/>
+          <w:szCs w:val="16"/>
+        </w:rPr>
+        <w:t>id_refs</w:t>
+      </w:r>
+      <w:proofErr w:type="spellEnd"/>
+      <w:r>
+        <w:rPr>
+          <w:rFonts w:ascii="Courier New" w:hAnsi="Courier New" w:cs="Courier New"/>
+          <w:sz w:val="16"/>
+          <w:szCs w:val="16"/>
+        </w:rPr>
+        <w:t xml:space="preserve">="SII_69415_1" </w:t>
+      </w:r>
+      <w:proofErr w:type="spellStart"/>
+      <w:r>
+        <w:rPr>
+          <w:rFonts w:ascii="Courier New" w:hAnsi="Courier New" w:cs="Courier New"/>
+          <w:sz w:val="16"/>
+          <w:szCs w:val="16"/>
+        </w:rPr>
+        <w:t>assay_refs</w:t>
+      </w:r>
+      <w:proofErr w:type="spellEnd"/>
+      <w:r>
+        <w:rPr>
+          <w:rFonts w:ascii="Courier New" w:hAnsi="Courier New" w:cs="Courier New"/>
+          <w:sz w:val="16"/>
+          <w:szCs w:val="16"/>
+        </w:rPr>
+        <w:t>="ass_1"/&gt;</w:t>
+      </w:r>
+    </w:p>
+    <w:p/>
+    <w:p>
+      <w:proofErr w:type="gramStart"/>
+      <w:r>
+        <w:t xml:space="preserve">Whereby a &lt;PeptideConsensus&gt; element can reference to an object within the mzIdentML file, </w:t>
+      </w:r>
+      <w:r>
+        <w:t xml:space="preserve">via </w:t>
+      </w:r>
+      <w:r>
+        <w:t>a &lt;</w:t>
+      </w:r>
+      <w:proofErr w:type="spellStart"/>
+      <w:r>
+        <w:t>SpectrumIdentificationItem</w:t>
+      </w:r>
+      <w:proofErr w:type="spellEnd"/>
+      <w:r>
+        <w:t xml:space="preserve">&gt; unique id e.g. </w:t>
+      </w:r>
+      <w:r>
+        <w:t>SII_69413_1</w:t>
+      </w:r>
+      <w:r>
+        <w:t>, and the filename (via &lt;</w:t>
+      </w:r>
+      <w:proofErr w:type="spellStart"/>
+      <w:r>
+        <w:t>IdentificationFile</w:t>
+      </w:r>
+      <w:proofErr w:type="spellEnd"/>
+      <w:r>
+        <w:t>&gt;).</w:t>
+      </w:r>
+      <w:proofErr w:type="gramEnd"/>
+      <w:r>
+        <w:t xml:space="preserve"> The &lt;</w:t>
+      </w:r>
+      <w:proofErr w:type="spellStart"/>
+      <w:r>
+        <w:t>EvidenceRef</w:t>
+      </w:r>
+      <w:proofErr w:type="spellEnd"/>
+      <w:r>
+        <w:t>&gt; object also references the corresponding &lt;Feature&gt; to which the identification has been mapped.</w:t>
+      </w:r>
+    </w:p>
+    <w:p/>
+    <w:p>
+      <w:pPr>
+        <w:pStyle w:val="Heading2"/>
       </w:pPr>
       <w:r>
         <w:t>Outstanding issues and more advanced features</w:t>
       </w:r>
     </w:p>
     <w:p>
-      <w:pPr>
-        <w:pStyle w:val="Listenabsatz"/>
+      <w:r>
+        <w:t>This guide only describes the basic features of mzQuantML for supporting the four techniques included in the initial release. Below is a list of known issues and areas in which future updates to this document will be released.</w:t>
+      </w:r>
+    </w:p>
+    <w:p>
+      <w:pPr>
+        <w:pStyle w:val="ListParagraph"/>
         <w:numPr>
           <w:ilvl w:val="0"/>
           <w:numId w:val="2"/>
@@ -3490,7 +4317,7 @@
     </w:p>
     <w:p>
       <w:pPr>
-        <w:pStyle w:val="Listenabsatz"/>
+        <w:pStyle w:val="ListParagraph"/>
         <w:numPr>
           <w:ilvl w:val="0"/>
           <w:numId w:val="2"/>
@@ -3514,21 +4341,6 @@
     </w:p>
     <w:p>
       <w:pPr>
-        <w:pStyle w:val="Listenabsatz"/>
-        <w:numPr>
-          <w:ilvl w:val="0"/>
-          <w:numId w:val="2"/>
-        </w:numPr>
-      </w:pPr>
-      <w:r>
-        <w:t>The linkage between mzQuantML files and mzIdentML files (see example files or specification document for more details)</w:t>
-      </w:r>
-      <w:r>
-        <w:t>.</w:t>
-      </w:r>
-    </w:p>
-    <w:p>
-      <w:pPr>
         <w:rPr>
           <w:b/>
         </w:rPr>
@@ -3537,9 +4349,10 @@
     <w:p/>
     <w:p>
       <w:pPr>
-        <w:pStyle w:val="berschrift2"/>
-      </w:pPr>
-      <w:r>
+        <w:pStyle w:val="Heading2"/>
+      </w:pPr>
+      <w:r>
+        <w:lastRenderedPageBreak/>
         <w:t>References</w:t>
       </w:r>
     </w:p>
@@ -3820,7 +4633,23 @@
           <w:rFonts w:cs="Arial"/>
           <w:lang w:val="en-US"/>
         </w:rPr>
-        <w:t xml:space="preserve">, H. Hermjakob, P.A. </w:t>
+        <w:t xml:space="preserve">, H. </w:t>
+      </w:r>
+      <w:proofErr w:type="spellStart"/>
+      <w:r>
+        <w:rPr>
+          <w:rFonts w:cs="Arial"/>
+          <w:lang w:val="en-US"/>
+        </w:rPr>
+        <w:t>Hermjakob</w:t>
+      </w:r>
+      <w:proofErr w:type="spellEnd"/>
+      <w:r>
+        <w:rPr>
+          <w:rFonts w:cs="Arial"/>
+          <w:lang w:val="en-US"/>
+        </w:rPr>
+        <w:t xml:space="preserve">, P.A. </w:t>
       </w:r>
       <w:proofErr w:type="spellStart"/>
       <w:r>
@@ -3836,7 +4665,23 @@
           <w:rFonts w:cs="Arial"/>
           <w:lang w:val="en-US"/>
         </w:rPr>
-        <w:t>, E.W. Deutsch, mzML--a community standard for mass spectrometry data, Mol Cell Proteomics, 10 (2011) R110 000133.</w:t>
+        <w:t xml:space="preserve">, E.W. Deutsch, </w:t>
+      </w:r>
+      <w:proofErr w:type="spellStart"/>
+      <w:r>
+        <w:rPr>
+          <w:rFonts w:cs="Arial"/>
+          <w:lang w:val="en-US"/>
+        </w:rPr>
+        <w:t>mzML</w:t>
+      </w:r>
+      <w:proofErr w:type="spellEnd"/>
+      <w:r>
+        <w:rPr>
+          <w:rFonts w:cs="Arial"/>
+          <w:lang w:val="en-US"/>
+        </w:rPr>
+        <w:t>--a community standard for mass spectrometry data, Mol Cell Proteomics, 10 (2011) R110 000133.</w:t>
       </w:r>
     </w:p>
     <w:p>
@@ -4089,7 +4934,7 @@
 <w:ftr xmlns:ve="http://schemas.openxmlformats.org/markup-compatibility/2006" xmlns:o="urn:schemas-microsoft-com:office:office" xmlns:r="http://schemas.openxmlformats.org/officeDocument/2006/relationships" xmlns:m="http://schemas.openxmlformats.org/officeDocument/2006/math" xmlns:v="urn:schemas-microsoft-com:vml" xmlns:wp="http://schemas.openxmlformats.org/drawingml/2006/wordprocessingDrawing" xmlns:w10="urn:schemas-microsoft-com:office:word" xmlns:w="http://schemas.openxmlformats.org/wordprocessingml/2006/main" xmlns:wne="http://schemas.microsoft.com/office/word/2006/wordml">
   <w:p>
     <w:pPr>
-      <w:pStyle w:val="Fuzeile"/>
+      <w:pStyle w:val="Footer"/>
       <w:tabs>
         <w:tab w:val="left" w:pos="7088"/>
       </w:tabs>
@@ -4133,7 +4978,7 @@
         <w:noProof/>
         <w:lang w:val="de-DE"/>
       </w:rPr>
-      <w:t>13</w:t>
+      <w:t>2</w:t>
     </w:r>
     <w:r>
       <w:rPr>
@@ -4153,7 +4998,7 @@
           <w:noProof/>
           <w:lang w:val="de-DE"/>
         </w:rPr>
-        <w:t>13</w:t>
+        <w:t>14</w:t>
       </w:r>
     </w:fldSimple>
   </w:p>
@@ -4189,7 +5034,7 @@
 <w:hdr xmlns:ve="http://schemas.openxmlformats.org/markup-compatibility/2006" xmlns:o="urn:schemas-microsoft-com:office:office" xmlns:r="http://schemas.openxmlformats.org/officeDocument/2006/relationships" xmlns:m="http://schemas.openxmlformats.org/officeDocument/2006/math" xmlns:v="urn:schemas-microsoft-com:vml" xmlns:wp="http://schemas.openxmlformats.org/drawingml/2006/wordprocessingDrawing" xmlns:w10="urn:schemas-microsoft-com:office:word" xmlns:w="http://schemas.openxmlformats.org/wordprocessingml/2006/main" xmlns:wne="http://schemas.microsoft.com/office/word/2006/wordml">
   <w:p>
     <w:pPr>
-      <w:pStyle w:val="Kopfzeile"/>
+      <w:pStyle w:val="Header"/>
       <w:rPr>
         <w:lang w:val="en-US"/>
       </w:rPr>
@@ -4615,7 +5460,7 @@
     <w:lsdException w:name="Bibliography" w:uiPriority="37"/>
     <w:lsdException w:name="TOC Heading" w:uiPriority="39" w:qFormat="1"/>
   </w:latentStyles>
-  <w:style w:type="paragraph" w:default="1" w:styleId="Standard">
+  <w:style w:type="paragraph" w:default="1" w:styleId="Normal">
     <w:name w:val="Normal"/>
     <w:qFormat/>
     <w:rsid w:val="00854744"/>
@@ -4623,11 +5468,11 @@
       <w:jc w:val="both"/>
     </w:pPr>
   </w:style>
-  <w:style w:type="paragraph" w:styleId="berschrift1">
+  <w:style w:type="paragraph" w:styleId="Heading1">
     <w:name w:val="heading 1"/>
-    <w:basedOn w:val="Standard"/>
-    <w:next w:val="Standard"/>
-    <w:link w:val="berschrift1Zchn"/>
+    <w:basedOn w:val="Normal"/>
+    <w:next w:val="Normal"/>
+    <w:link w:val="Heading1Char"/>
     <w:uiPriority w:val="9"/>
     <w:qFormat/>
     <w:rsid w:val="00617770"/>
@@ -4645,11 +5490,11 @@
       <w:szCs w:val="28"/>
     </w:rPr>
   </w:style>
-  <w:style w:type="paragraph" w:styleId="berschrift2">
+  <w:style w:type="paragraph" w:styleId="Heading2">
     <w:name w:val="heading 2"/>
-    <w:basedOn w:val="Standard"/>
-    <w:next w:val="Standard"/>
-    <w:link w:val="berschrift2Zchn"/>
+    <w:basedOn w:val="Normal"/>
+    <w:next w:val="Normal"/>
+    <w:link w:val="Heading2Char"/>
     <w:uiPriority w:val="9"/>
     <w:unhideWhenUsed/>
     <w:qFormat/>
@@ -4669,11 +5514,11 @@
       <w:szCs w:val="26"/>
     </w:rPr>
   </w:style>
-  <w:style w:type="paragraph" w:styleId="berschrift3">
+  <w:style w:type="paragraph" w:styleId="Heading3">
     <w:name w:val="heading 3"/>
-    <w:basedOn w:val="Standard"/>
-    <w:next w:val="Standard"/>
-    <w:link w:val="berschrift3Zchn"/>
+    <w:basedOn w:val="Normal"/>
+    <w:next w:val="Normal"/>
+    <w:link w:val="Heading3Char"/>
     <w:uiPriority w:val="9"/>
     <w:unhideWhenUsed/>
     <w:qFormat/>
@@ -4691,13 +5536,13 @@
       <w:i/>
     </w:rPr>
   </w:style>
-  <w:style w:type="character" w:default="1" w:styleId="Absatz-Standardschriftart">
+  <w:style w:type="character" w:default="1" w:styleId="DefaultParagraphFont">
     <w:name w:val="Default Paragraph Font"/>
     <w:uiPriority w:val="1"/>
     <w:semiHidden/>
     <w:unhideWhenUsed/>
   </w:style>
-  <w:style w:type="table" w:default="1" w:styleId="NormaleTabelle">
+  <w:style w:type="table" w:default="1" w:styleId="TableNormal">
     <w:name w:val="Normal Table"/>
     <w:uiPriority w:val="99"/>
     <w:semiHidden/>
@@ -4713,7 +5558,7 @@
       </w:tblCellMar>
     </w:tblPr>
   </w:style>
-  <w:style w:type="numbering" w:default="1" w:styleId="KeineListe">
+  <w:style w:type="numbering" w:default="1" w:styleId="NoList">
     <w:name w:val="No List"/>
     <w:uiPriority w:val="99"/>
     <w:semiHidden/>
@@ -4721,7 +5566,7 @@
   </w:style>
   <w:style w:type="character" w:styleId="Hyperlink">
     <w:name w:val="Hyperlink"/>
-    <w:basedOn w:val="Absatz-Standardschriftart"/>
+    <w:basedOn w:val="DefaultParagraphFont"/>
     <w:uiPriority w:val="99"/>
     <w:unhideWhenUsed/>
     <w:rsid w:val="00C07733"/>
@@ -4730,10 +5575,10 @@
       <w:u w:val="single"/>
     </w:rPr>
   </w:style>
-  <w:style w:type="paragraph" w:styleId="Sprechblasentext">
+  <w:style w:type="paragraph" w:styleId="BalloonText">
     <w:name w:val="Balloon Text"/>
-    <w:basedOn w:val="Standard"/>
-    <w:link w:val="SprechblasentextZchn"/>
+    <w:basedOn w:val="Normal"/>
+    <w:link w:val="BalloonTextChar"/>
     <w:uiPriority w:val="99"/>
     <w:semiHidden/>
     <w:unhideWhenUsed/>
@@ -4747,10 +5592,10 @@
       <w:szCs w:val="16"/>
     </w:rPr>
   </w:style>
-  <w:style w:type="character" w:customStyle="1" w:styleId="SprechblasentextZchn">
-    <w:name w:val="Sprechblasentext Zchn"/>
-    <w:basedOn w:val="Absatz-Standardschriftart"/>
-    <w:link w:val="Sprechblasentext"/>
+  <w:style w:type="character" w:customStyle="1" w:styleId="BalloonTextChar">
+    <w:name w:val="Balloon Text Char"/>
+    <w:basedOn w:val="DefaultParagraphFont"/>
+    <w:link w:val="BalloonText"/>
     <w:uiPriority w:val="99"/>
     <w:semiHidden/>
     <w:rsid w:val="00241DC7"/>
@@ -4760,10 +5605,10 @@
       <w:szCs w:val="16"/>
     </w:rPr>
   </w:style>
-  <w:style w:type="paragraph" w:styleId="Beschriftung">
+  <w:style w:type="paragraph" w:styleId="Caption">
     <w:name w:val="caption"/>
-    <w:basedOn w:val="Standard"/>
-    <w:next w:val="Standard"/>
+    <w:basedOn w:val="Normal"/>
+    <w:next w:val="Normal"/>
     <w:uiPriority w:val="35"/>
     <w:unhideWhenUsed/>
     <w:qFormat/>
@@ -4779,9 +5624,9 @@
       <w:szCs w:val="18"/>
     </w:rPr>
   </w:style>
-  <w:style w:type="character" w:styleId="Kommentarzeichen">
+  <w:style w:type="character" w:styleId="CommentReference">
     <w:name w:val="annotation reference"/>
-    <w:basedOn w:val="Absatz-Standardschriftart"/>
+    <w:basedOn w:val="DefaultParagraphFont"/>
     <w:uiPriority w:val="99"/>
     <w:semiHidden/>
     <w:unhideWhenUsed/>
@@ -4791,10 +5636,10 @@
       <w:szCs w:val="16"/>
     </w:rPr>
   </w:style>
-  <w:style w:type="paragraph" w:styleId="Kommentartext">
+  <w:style w:type="paragraph" w:styleId="CommentText">
     <w:name w:val="annotation text"/>
-    <w:basedOn w:val="Standard"/>
-    <w:link w:val="KommentartextZchn"/>
+    <w:basedOn w:val="Normal"/>
+    <w:link w:val="CommentTextChar"/>
     <w:uiPriority w:val="99"/>
     <w:semiHidden/>
     <w:unhideWhenUsed/>
@@ -4807,10 +5652,10 @@
       <w:szCs w:val="20"/>
     </w:rPr>
   </w:style>
-  <w:style w:type="character" w:customStyle="1" w:styleId="KommentartextZchn">
-    <w:name w:val="Kommentartext Zchn"/>
-    <w:basedOn w:val="Absatz-Standardschriftart"/>
-    <w:link w:val="Kommentartext"/>
+  <w:style w:type="character" w:customStyle="1" w:styleId="CommentTextChar">
+    <w:name w:val="Comment Text Char"/>
+    <w:basedOn w:val="DefaultParagraphFont"/>
+    <w:link w:val="CommentText"/>
     <w:uiPriority w:val="99"/>
     <w:semiHidden/>
     <w:rsid w:val="004B4F39"/>
@@ -4819,11 +5664,11 @@
       <w:szCs w:val="20"/>
     </w:rPr>
   </w:style>
-  <w:style w:type="paragraph" w:styleId="Kommentarthema">
+  <w:style w:type="paragraph" w:styleId="CommentSubject">
     <w:name w:val="annotation subject"/>
-    <w:basedOn w:val="Kommentartext"/>
-    <w:next w:val="Kommentartext"/>
-    <w:link w:val="KommentarthemaZchn"/>
+    <w:basedOn w:val="CommentText"/>
+    <w:next w:val="CommentText"/>
+    <w:link w:val="CommentSubjectChar"/>
     <w:uiPriority w:val="99"/>
     <w:semiHidden/>
     <w:unhideWhenUsed/>
@@ -4833,10 +5678,10 @@
       <w:bCs/>
     </w:rPr>
   </w:style>
-  <w:style w:type="character" w:customStyle="1" w:styleId="KommentarthemaZchn">
-    <w:name w:val="Kommentarthema Zchn"/>
-    <w:basedOn w:val="KommentartextZchn"/>
-    <w:link w:val="Kommentarthema"/>
+  <w:style w:type="character" w:customStyle="1" w:styleId="CommentSubjectChar">
+    <w:name w:val="Comment Subject Char"/>
+    <w:basedOn w:val="CommentTextChar"/>
+    <w:link w:val="CommentSubject"/>
     <w:uiPriority w:val="99"/>
     <w:semiHidden/>
     <w:rsid w:val="004B4F39"/>
@@ -4845,10 +5690,10 @@
       <w:bCs/>
     </w:rPr>
   </w:style>
-  <w:style w:type="character" w:customStyle="1" w:styleId="berschrift1Zchn">
-    <w:name w:val="Überschrift 1 Zchn"/>
-    <w:basedOn w:val="Absatz-Standardschriftart"/>
-    <w:link w:val="berschrift1"/>
+  <w:style w:type="character" w:customStyle="1" w:styleId="Heading1Char">
+    <w:name w:val="Heading 1 Char"/>
+    <w:basedOn w:val="DefaultParagraphFont"/>
+    <w:link w:val="Heading1"/>
     <w:uiPriority w:val="9"/>
     <w:rsid w:val="00617770"/>
     <w:rPr>
@@ -4859,10 +5704,10 @@
       <w:szCs w:val="28"/>
     </w:rPr>
   </w:style>
-  <w:style w:type="character" w:customStyle="1" w:styleId="berschrift2Zchn">
-    <w:name w:val="Überschrift 2 Zchn"/>
-    <w:basedOn w:val="Absatz-Standardschriftart"/>
-    <w:link w:val="berschrift2"/>
+  <w:style w:type="character" w:customStyle="1" w:styleId="Heading2Char">
+    <w:name w:val="Heading 2 Char"/>
+    <w:basedOn w:val="DefaultParagraphFont"/>
+    <w:link w:val="Heading2"/>
     <w:uiPriority w:val="9"/>
     <w:rsid w:val="00617770"/>
     <w:rPr>
@@ -4874,10 +5719,10 @@
       <w:szCs w:val="26"/>
     </w:rPr>
   </w:style>
-  <w:style w:type="character" w:customStyle="1" w:styleId="berschrift3Zchn">
-    <w:name w:val="Überschrift 3 Zchn"/>
-    <w:basedOn w:val="Absatz-Standardschriftart"/>
-    <w:link w:val="berschrift3"/>
+  <w:style w:type="character" w:customStyle="1" w:styleId="Heading3Char">
+    <w:name w:val="Heading 3 Char"/>
+    <w:basedOn w:val="DefaultParagraphFont"/>
+    <w:link w:val="Heading3"/>
     <w:uiPriority w:val="9"/>
     <w:rsid w:val="007B640C"/>
     <w:rPr>
@@ -4887,9 +5732,9 @@
       <w:i/>
     </w:rPr>
   </w:style>
-  <w:style w:type="paragraph" w:styleId="Listenabsatz">
+  <w:style w:type="paragraph" w:styleId="ListParagraph">
     <w:name w:val="List Paragraph"/>
-    <w:basedOn w:val="Standard"/>
+    <w:basedOn w:val="Normal"/>
     <w:uiPriority w:val="34"/>
     <w:qFormat/>
     <w:rsid w:val="00E007E5"/>
@@ -4900,8 +5745,8 @@
   </w:style>
   <w:style w:type="paragraph" w:customStyle="1" w:styleId="nobreak">
     <w:name w:val="nobreak"/>
-    <w:basedOn w:val="Standard"/>
-    <w:next w:val="Standard"/>
+    <w:basedOn w:val="Normal"/>
+    <w:next w:val="Normal"/>
     <w:rsid w:val="007A7CB0"/>
     <w:pPr>
       <w:keepNext/>
@@ -4914,10 +5759,10 @@
       <w:lang w:val="en-US"/>
     </w:rPr>
   </w:style>
-  <w:style w:type="paragraph" w:styleId="Kopfzeile">
+  <w:style w:type="paragraph" w:styleId="Header">
     <w:name w:val="header"/>
-    <w:basedOn w:val="Standard"/>
-    <w:link w:val="KopfzeileZchn"/>
+    <w:basedOn w:val="Normal"/>
+    <w:link w:val="HeaderChar"/>
     <w:uiPriority w:val="99"/>
     <w:semiHidden/>
     <w:unhideWhenUsed/>
@@ -4930,18 +5775,18 @@
       <w:spacing w:after="0" w:line="240" w:lineRule="auto"/>
     </w:pPr>
   </w:style>
-  <w:style w:type="character" w:customStyle="1" w:styleId="KopfzeileZchn">
-    <w:name w:val="Kopfzeile Zchn"/>
-    <w:basedOn w:val="Absatz-Standardschriftart"/>
-    <w:link w:val="Kopfzeile"/>
+  <w:style w:type="character" w:customStyle="1" w:styleId="HeaderChar">
+    <w:name w:val="Header Char"/>
+    <w:basedOn w:val="DefaultParagraphFont"/>
+    <w:link w:val="Header"/>
     <w:uiPriority w:val="99"/>
     <w:semiHidden/>
     <w:rsid w:val="0009229E"/>
   </w:style>
-  <w:style w:type="paragraph" w:styleId="Fuzeile">
+  <w:style w:type="paragraph" w:styleId="Footer">
     <w:name w:val="footer"/>
-    <w:basedOn w:val="Standard"/>
-    <w:link w:val="FuzeileZchn"/>
+    <w:basedOn w:val="Normal"/>
+    <w:link w:val="FooterChar"/>
     <w:uiPriority w:val="99"/>
     <w:semiHidden/>
     <w:unhideWhenUsed/>
@@ -4954,17 +5799,17 @@
       <w:spacing w:after="0" w:line="240" w:lineRule="auto"/>
     </w:pPr>
   </w:style>
-  <w:style w:type="character" w:customStyle="1" w:styleId="FuzeileZchn">
-    <w:name w:val="Fußzeile Zchn"/>
-    <w:basedOn w:val="Absatz-Standardschriftart"/>
-    <w:link w:val="Fuzeile"/>
+  <w:style w:type="character" w:customStyle="1" w:styleId="FooterChar">
+    <w:name w:val="Footer Char"/>
+    <w:basedOn w:val="DefaultParagraphFont"/>
+    <w:link w:val="Footer"/>
     <w:uiPriority w:val="99"/>
     <w:semiHidden/>
     <w:rsid w:val="0009229E"/>
   </w:style>
-  <w:style w:type="character" w:styleId="BesuchterHyperlink">
+  <w:style w:type="character" w:styleId="FollowedHyperlink">
     <w:name w:val="FollowedHyperlink"/>
-    <w:basedOn w:val="Absatz-Standardschriftart"/>
+    <w:basedOn w:val="DefaultParagraphFont"/>
     <w:uiPriority w:val="99"/>
     <w:semiHidden/>
     <w:unhideWhenUsed/>
@@ -5282,7 +6127,7 @@
 </file>
 
 <file path=customXml/itemProps1.xml><?xml version="1.0" encoding="utf-8"?>
-<ds:datastoreItem xmlns:ds="http://schemas.openxmlformats.org/officeDocument/2006/customXml" ds:itemID="{69AF75E2-CFA5-4514-A3BC-78E0B68CBE6C}">
+<ds:datastoreItem xmlns:ds="http://schemas.openxmlformats.org/officeDocument/2006/customXml" ds:itemID="{14DB1458-F6F3-4EC0-8E4E-E4E21F902E84}">
   <ds:schemaRefs>
     <ds:schemaRef ds:uri="http://schemas.openxmlformats.org/officeDocument/2006/bibliography"/>
   </ds:schemaRefs>

</xml_diff>

<commit_message>
Updates to the Twenty minute guide.
Minor updates to MCP and MIAPE mapping docs. Removed HTML versions, I don't like having these duplicated in different formats, hopefully we can just use the word versions.




Former-commit-id: 911fc4f1339dbda4aa6e45017817928a55eeeae3
</commit_message>
<xml_diff>
--- a/documentation/TwentyMinuteGuideToMzQuantML.docx
+++ b/documentation/TwentyMinuteGuideToMzQuantML.docx
@@ -910,7 +910,13 @@
       </w:r>
       <w:r>
         <w:lastRenderedPageBreak/>
-        <w:t>intermediate results and metadata. The mzQuantML format has been designed to act as a common output format from quantitative software packages used in proteomics, and to act as an input file for software packages able to post-process or visualise results. This document is intended as a simple guide to the most important features of the format, to help implementers understand the various structures and the expected encoding of different types of data.</w:t>
+        <w:t xml:space="preserve">intermediate results and metadata. The mzQuantML format has been designed to act as a common output format from quantitative software packages used in proteomics, and to act as an input file for software packages able to post-process or visualise results. This document is intended as a simple guide </w:t>
+      </w:r>
+      <w:r>
+        <w:t>of</w:t>
+      </w:r>
+      <w:r>
+        <w:t xml:space="preserve"> the most important features of the format, to help implementers understand the various structures and the expected encoding of different types of data.</w:t>
       </w:r>
     </w:p>
     <w:p>
@@ -921,7 +927,7 @@
         <w:t xml:space="preserve"> Definition</w:t>
       </w:r>
       <w:r>
-        <w:t xml:space="preserve"> (XSD), a set of mapping files determining which controlled vocabulary </w:t>
+        <w:t xml:space="preserve"> (XSD), a mapping file determining which controlled vocabulary </w:t>
       </w:r>
       <w:r>
         <w:t xml:space="preserve">(CV) </w:t>
@@ -1205,19 +1211,331 @@
         <w:t>valid</w:t>
       </w:r>
       <w:r>
-        <w:t xml:space="preserve"> (one per file)</w:t>
+        <w:t xml:space="preserve"> (</w:t>
+      </w:r>
+      <w:r>
+        <w:t xml:space="preserve">and only </w:t>
+      </w:r>
+      <w:r>
+        <w:t>one</w:t>
+      </w:r>
+      <w:r>
+        <w:t xml:space="preserve"> can be provided</w:t>
+      </w:r>
+      <w:r>
+        <w:t xml:space="preserve"> per file</w:t>
+      </w:r>
+      <w:r>
+        <w:t xml:space="preserve"> i.e. if two techniques have been employed they must be represented in separate files</w:t>
+      </w:r>
+      <w:r>
+        <w:t>)</w:t>
       </w:r>
       <w:r>
         <w:t xml:space="preserve">: </w:t>
       </w:r>
-      <w:r>
-        <w:t>“LC-MS label-free quantitation analysis”, “SILAC quantitation analysis”, “spectral counting quantitation analysis”, “SRM quantitation analysis”, “metabolic labeling 14N / 15N quantitation analysis”, “isobaric label quantification analysis”, “TMT quantification analysis”</w:t>
-      </w:r>
-      <w:r>
-        <w:t xml:space="preserve">. </w:t>
-      </w:r>
-      <w:r>
-        <w:t>Once processed by semantic validation software (see below), a separate logic is applied to process the rest of the file.</w:t>
+    </w:p>
+    <w:p>
+      <w:pPr>
+        <w:spacing w:after="0" w:line="240" w:lineRule="auto"/>
+        <w:rPr>
+          <w:rFonts w:ascii="Courier New" w:hAnsi="Courier New" w:cs="Courier New"/>
+          <w:sz w:val="16"/>
+          <w:szCs w:val="16"/>
+        </w:rPr>
+      </w:pPr>
+      <w:r>
+        <w:rPr>
+          <w:rFonts w:ascii="Courier New" w:hAnsi="Courier New" w:cs="Courier New"/>
+          <w:sz w:val="16"/>
+          <w:szCs w:val="16"/>
+        </w:rPr>
+        <w:t>&lt;</w:t>
+      </w:r>
+      <w:proofErr w:type="spellStart"/>
+      <w:r>
+        <w:rPr>
+          <w:rFonts w:ascii="Courier New" w:hAnsi="Courier New" w:cs="Courier New"/>
+          <w:sz w:val="16"/>
+          <w:szCs w:val="16"/>
+        </w:rPr>
+        <w:t>cvParam</w:t>
+      </w:r>
+      <w:proofErr w:type="spellEnd"/>
+      <w:r>
+        <w:rPr>
+          <w:rFonts w:ascii="Courier New" w:hAnsi="Courier New" w:cs="Courier New"/>
+          <w:sz w:val="16"/>
+          <w:szCs w:val="16"/>
+        </w:rPr>
+        <w:t xml:space="preserve"> accession="MS</w:t>
+      </w:r>
+      <w:proofErr w:type="gramStart"/>
+      <w:r>
+        <w:rPr>
+          <w:rFonts w:ascii="Courier New" w:hAnsi="Courier New" w:cs="Courier New"/>
+          <w:sz w:val="16"/>
+          <w:szCs w:val="16"/>
+        </w:rPr>
+        <w:t>:1002018</w:t>
+      </w:r>
+      <w:proofErr w:type="gramEnd"/>
+      <w:r>
+        <w:rPr>
+          <w:rFonts w:ascii="Courier New" w:hAnsi="Courier New" w:cs="Courier New"/>
+          <w:sz w:val="16"/>
+          <w:szCs w:val="16"/>
+        </w:rPr>
+        <w:t xml:space="preserve">" </w:t>
+      </w:r>
+      <w:proofErr w:type="spellStart"/>
+      <w:r>
+        <w:rPr>
+          <w:rFonts w:ascii="Courier New" w:hAnsi="Courier New" w:cs="Courier New"/>
+          <w:sz w:val="16"/>
+          <w:szCs w:val="16"/>
+        </w:rPr>
+        <w:t>cvRef</w:t>
+      </w:r>
+      <w:proofErr w:type="spellEnd"/>
+      <w:r>
+        <w:rPr>
+          <w:rFonts w:ascii="Courier New" w:hAnsi="Courier New" w:cs="Courier New"/>
+          <w:sz w:val="16"/>
+          <w:szCs w:val="16"/>
+        </w:rPr>
+        <w:t>="PSI-MS" name="MS1 label-based analysis"/&gt;</w:t>
+      </w:r>
+    </w:p>
+    <w:p>
+      <w:pPr>
+        <w:spacing w:after="0" w:line="240" w:lineRule="auto"/>
+        <w:rPr>
+          <w:rFonts w:ascii="Courier New" w:hAnsi="Courier New" w:cs="Courier New"/>
+          <w:sz w:val="16"/>
+          <w:szCs w:val="16"/>
+        </w:rPr>
+      </w:pPr>
+      <w:r>
+        <w:rPr>
+          <w:rFonts w:ascii="Courier New" w:hAnsi="Courier New" w:cs="Courier New"/>
+          <w:sz w:val="16"/>
+          <w:szCs w:val="16"/>
+        </w:rPr>
+        <w:t>&lt;</w:t>
+      </w:r>
+      <w:proofErr w:type="spellStart"/>
+      <w:r>
+        <w:rPr>
+          <w:rFonts w:ascii="Courier New" w:hAnsi="Courier New" w:cs="Courier New"/>
+          <w:sz w:val="16"/>
+          <w:szCs w:val="16"/>
+        </w:rPr>
+        <w:t>cvParam</w:t>
+      </w:r>
+      <w:proofErr w:type="spellEnd"/>
+      <w:r>
+        <w:rPr>
+          <w:rFonts w:ascii="Courier New" w:hAnsi="Courier New" w:cs="Courier New"/>
+          <w:sz w:val="16"/>
+          <w:szCs w:val="16"/>
+        </w:rPr>
+        <w:t xml:space="preserve"> accession="MS</w:t>
+      </w:r>
+      <w:proofErr w:type="gramStart"/>
+      <w:r>
+        <w:rPr>
+          <w:rFonts w:ascii="Courier New" w:hAnsi="Courier New" w:cs="Courier New"/>
+          <w:sz w:val="16"/>
+          <w:szCs w:val="16"/>
+        </w:rPr>
+        <w:t>:1001834</w:t>
+      </w:r>
+      <w:proofErr w:type="gramEnd"/>
+      <w:r>
+        <w:rPr>
+          <w:rFonts w:ascii="Courier New" w:hAnsi="Courier New" w:cs="Courier New"/>
+          <w:sz w:val="16"/>
+          <w:szCs w:val="16"/>
+        </w:rPr>
+        <w:t xml:space="preserve">" </w:t>
+      </w:r>
+      <w:proofErr w:type="spellStart"/>
+      <w:r>
+        <w:rPr>
+          <w:rFonts w:ascii="Courier New" w:hAnsi="Courier New" w:cs="Courier New"/>
+          <w:sz w:val="16"/>
+          <w:szCs w:val="16"/>
+        </w:rPr>
+        <w:t>cvRef</w:t>
+      </w:r>
+      <w:proofErr w:type="spellEnd"/>
+      <w:r>
+        <w:rPr>
+          <w:rFonts w:ascii="Courier New" w:hAnsi="Courier New" w:cs="Courier New"/>
+          <w:sz w:val="16"/>
+          <w:szCs w:val="16"/>
+        </w:rPr>
+        <w:t>="PSI-MS" name="LC-MS label-free quantitation analysis"/&gt;</w:t>
+      </w:r>
+    </w:p>
+    <w:p>
+      <w:pPr>
+        <w:spacing w:after="0" w:line="240" w:lineRule="auto"/>
+        <w:rPr>
+          <w:rFonts w:ascii="Courier New" w:hAnsi="Courier New" w:cs="Courier New"/>
+          <w:sz w:val="16"/>
+          <w:szCs w:val="16"/>
+        </w:rPr>
+      </w:pPr>
+      <w:r>
+        <w:rPr>
+          <w:rFonts w:ascii="Courier New" w:hAnsi="Courier New" w:cs="Courier New"/>
+          <w:sz w:val="16"/>
+          <w:szCs w:val="16"/>
+        </w:rPr>
+        <w:t>&lt;</w:t>
+      </w:r>
+      <w:proofErr w:type="spellStart"/>
+      <w:r>
+        <w:rPr>
+          <w:rFonts w:ascii="Courier New" w:hAnsi="Courier New" w:cs="Courier New"/>
+          <w:sz w:val="16"/>
+          <w:szCs w:val="16"/>
+        </w:rPr>
+        <w:t>cvParam</w:t>
+      </w:r>
+      <w:proofErr w:type="spellEnd"/>
+      <w:r>
+        <w:rPr>
+          <w:rFonts w:ascii="Courier New" w:hAnsi="Courier New" w:cs="Courier New"/>
+          <w:sz w:val="16"/>
+          <w:szCs w:val="16"/>
+        </w:rPr>
+        <w:t xml:space="preserve"> accession="MS</w:t>
+      </w:r>
+      <w:proofErr w:type="gramStart"/>
+      <w:r>
+        <w:rPr>
+          <w:rFonts w:ascii="Courier New" w:hAnsi="Courier New" w:cs="Courier New"/>
+          <w:sz w:val="16"/>
+          <w:szCs w:val="16"/>
+        </w:rPr>
+        <w:t>:1002023</w:t>
+      </w:r>
+      <w:proofErr w:type="gramEnd"/>
+      <w:r>
+        <w:rPr>
+          <w:rFonts w:ascii="Courier New" w:hAnsi="Courier New" w:cs="Courier New"/>
+          <w:sz w:val="16"/>
+          <w:szCs w:val="16"/>
+        </w:rPr>
+        <w:t xml:space="preserve">" </w:t>
+      </w:r>
+      <w:proofErr w:type="spellStart"/>
+      <w:r>
+        <w:rPr>
+          <w:rFonts w:ascii="Courier New" w:hAnsi="Courier New" w:cs="Courier New"/>
+          <w:sz w:val="16"/>
+          <w:szCs w:val="16"/>
+        </w:rPr>
+        <w:t>cvRef</w:t>
+      </w:r>
+      <w:proofErr w:type="spellEnd"/>
+      <w:r>
+        <w:rPr>
+          <w:rFonts w:ascii="Courier New" w:hAnsi="Courier New" w:cs="Courier New"/>
+          <w:sz w:val="16"/>
+          <w:szCs w:val="16"/>
+        </w:rPr>
+        <w:t>="PSI-MS" name="MS2 tag-based analysis"/&gt;</w:t>
+      </w:r>
+    </w:p>
+    <w:p>
+      <w:pPr>
+        <w:spacing w:after="0" w:line="240" w:lineRule="auto"/>
+        <w:rPr>
+          <w:rFonts w:ascii="Courier New" w:hAnsi="Courier New" w:cs="Courier New"/>
+          <w:sz w:val="16"/>
+          <w:szCs w:val="16"/>
+        </w:rPr>
+      </w:pPr>
+      <w:r>
+        <w:rPr>
+          <w:rFonts w:ascii="Courier New" w:hAnsi="Courier New" w:cs="Courier New"/>
+          <w:sz w:val="16"/>
+          <w:szCs w:val="16"/>
+        </w:rPr>
+        <w:t>&lt;</w:t>
+      </w:r>
+      <w:proofErr w:type="spellStart"/>
+      <w:r>
+        <w:rPr>
+          <w:rFonts w:ascii="Courier New" w:hAnsi="Courier New" w:cs="Courier New"/>
+          <w:sz w:val="16"/>
+          <w:szCs w:val="16"/>
+        </w:rPr>
+        <w:t>cvParam</w:t>
+      </w:r>
+      <w:proofErr w:type="spellEnd"/>
+      <w:r>
+        <w:rPr>
+          <w:rFonts w:ascii="Courier New" w:hAnsi="Courier New" w:cs="Courier New"/>
+          <w:sz w:val="16"/>
+          <w:szCs w:val="16"/>
+        </w:rPr>
+        <w:t xml:space="preserve"> accession="MS</w:t>
+      </w:r>
+      <w:proofErr w:type="gramStart"/>
+      <w:r>
+        <w:rPr>
+          <w:rFonts w:ascii="Courier New" w:hAnsi="Courier New" w:cs="Courier New"/>
+          <w:sz w:val="16"/>
+          <w:szCs w:val="16"/>
+        </w:rPr>
+        <w:t>:1001836</w:t>
+      </w:r>
+      <w:proofErr w:type="gramEnd"/>
+      <w:r>
+        <w:rPr>
+          <w:rFonts w:ascii="Courier New" w:hAnsi="Courier New" w:cs="Courier New"/>
+          <w:sz w:val="16"/>
+          <w:szCs w:val="16"/>
+        </w:rPr>
+        <w:t xml:space="preserve">" </w:t>
+      </w:r>
+      <w:proofErr w:type="spellStart"/>
+      <w:r>
+        <w:rPr>
+          <w:rFonts w:ascii="Courier New" w:hAnsi="Courier New" w:cs="Courier New"/>
+          <w:sz w:val="16"/>
+          <w:szCs w:val="16"/>
+        </w:rPr>
+        <w:t>cvRef</w:t>
+      </w:r>
+      <w:proofErr w:type="spellEnd"/>
+      <w:r>
+        <w:rPr>
+          <w:rFonts w:ascii="Courier New" w:hAnsi="Courier New" w:cs="Courier New"/>
+          <w:sz w:val="16"/>
+          <w:szCs w:val="16"/>
+        </w:rPr>
+        <w:t>="PSI-MS" name="spectral counting quantitation analysis"/&gt;</w:t>
+      </w:r>
+    </w:p>
+    <w:p>
+      <w:pPr>
+        <w:spacing w:after="0" w:line="240" w:lineRule="auto"/>
+        <w:rPr>
+          <w:rFonts w:ascii="Arial" w:hAnsi="Arial" w:cs="Arial"/>
+          <w:sz w:val="18"/>
+          <w:szCs w:val="18"/>
+        </w:rPr>
+      </w:pPr>
+    </w:p>
+    <w:p>
+      <w:r>
+        <w:t>Once processed by semantic validation software (see below), separate logic is applied to process the rest of the file.</w:t>
       </w:r>
     </w:p>
     <w:p>
@@ -1905,7 +2223,13 @@
         <w:t xml:space="preserve">. </w:t>
       </w:r>
       <w:r>
-        <w:t>The &lt;Assay&gt; must have a unique identifier and a name, in which</w:t>
+        <w:t>The &lt;Assay&gt; must have a unique identifier and</w:t>
+      </w:r>
+      <w:r>
+        <w:t xml:space="preserve"> may have</w:t>
+      </w:r>
+      <w:r>
+        <w:t xml:space="preserve"> a name, in which</w:t>
       </w:r>
       <w:r>
         <w:t xml:space="preserve">, for example, a </w:t>
@@ -1938,118 +2262,1272 @@
         <w:t xml:space="preserve"> to describe the raw MS data file(s) in which it has been analysed.</w:t>
       </w:r>
       <w:r>
-        <w:t xml:space="preserve"> As such, for label-free techniques in which different samples are analysed in parallel, there will typically be a one-to-one relationship from an &lt;Assay&gt; to a &lt;RawFile</w:t>
+        <w:t xml:space="preserve"> As such, for label-free techniques in which different samples are analysed in parallel, there will typically be a one-to-one relationship from an &lt;Assay&gt; to a </w:t>
+      </w:r>
+      <w:r>
+        <w:lastRenderedPageBreak/>
+        <w:t>&lt;RawFile</w:t>
       </w:r>
       <w:r>
         <w:t>s</w:t>
       </w:r>
       <w:r>
-        <w:t xml:space="preserve">Group&gt;. For </w:t>
-      </w:r>
+        <w:t>Group&gt;. For multi</w:t>
+      </w:r>
+      <w:r>
+        <w:t>plex techniques, such as a 4</w:t>
+      </w:r>
+      <w:r>
+        <w:t>plex iTRAQ analysis, four instances of &lt;Assay&gt; would reference a single instance of &lt;RawFile</w:t>
+      </w:r>
+      <w:r>
+        <w:t>s</w:t>
+      </w:r>
+      <w:r>
+        <w:t xml:space="preserve">Group&gt;. </w:t>
+      </w:r>
+      <w:r>
+        <w:t>An &lt;Assay&gt; must specify a &lt;Label&gt; which differentiates it from other &lt;Assay&gt; instances within the same &lt;RawFile</w:t>
+      </w:r>
+      <w:r>
+        <w:t>s</w:t>
+      </w:r>
+      <w:r>
+        <w:t xml:space="preserve">Group&gt;. The &lt;Label&gt; comprises a &lt;Modification&gt; element, for example importing a </w:t>
+      </w:r>
+      <w:r>
+        <w:t xml:space="preserve">CV term from </w:t>
+      </w:r>
+      <w:proofErr w:type="spellStart"/>
+      <w:r>
+        <w:t>UniMod</w:t>
+      </w:r>
+      <w:proofErr w:type="spellEnd"/>
+      <w:r>
+        <w:t xml:space="preserve"> or PSI-MOD</w:t>
+      </w:r>
+      <w:r>
+        <w:t>,</w:t>
+      </w:r>
+      <w:r>
+        <w:t xml:space="preserve"> and a mass shift. </w:t>
+      </w:r>
+      <w:r>
+        <w:t xml:space="preserve">As an example, the four samples analysed by 4plex iTRAQ would each be represented by one &lt;Assay&gt; - each referencing the appropriate iTRAQ reagent used with that sample. </w:t>
+      </w:r>
+    </w:p>
+    <w:p>
+      <w:pPr>
+        <w:spacing w:after="0" w:line="240" w:lineRule="auto"/>
+        <w:rPr>
+          <w:rFonts w:ascii="Courier New" w:hAnsi="Courier New" w:cs="Courier New"/>
+          <w:sz w:val="16"/>
+          <w:szCs w:val="16"/>
+        </w:rPr>
+      </w:pPr>
+      <w:r>
+        <w:rPr>
+          <w:rFonts w:ascii="Courier New" w:hAnsi="Courier New" w:cs="Courier New"/>
+          <w:sz w:val="16"/>
+          <w:szCs w:val="16"/>
+        </w:rPr>
+        <w:t xml:space="preserve">  &lt;Assay </w:t>
+      </w:r>
+      <w:proofErr w:type="spellStart"/>
+      <w:r>
+        <w:rPr>
+          <w:rFonts w:ascii="Courier New" w:hAnsi="Courier New" w:cs="Courier New"/>
+          <w:sz w:val="16"/>
+          <w:szCs w:val="16"/>
+        </w:rPr>
+        <w:t>rawFilesGroup_ref</w:t>
+      </w:r>
+      <w:proofErr w:type="spellEnd"/>
+      <w:r>
+        <w:rPr>
+          <w:rFonts w:ascii="Courier New" w:hAnsi="Courier New" w:cs="Courier New"/>
+          <w:sz w:val="16"/>
+          <w:szCs w:val="16"/>
+        </w:rPr>
+        <w:t>="raw1" name="114" id="_114"&gt;</w:t>
+      </w:r>
+    </w:p>
+    <w:p>
+      <w:pPr>
+        <w:spacing w:after="0" w:line="240" w:lineRule="auto"/>
+        <w:rPr>
+          <w:rFonts w:ascii="Courier New" w:hAnsi="Courier New" w:cs="Courier New"/>
+          <w:sz w:val="16"/>
+          <w:szCs w:val="16"/>
+        </w:rPr>
+      </w:pPr>
+      <w:r>
+        <w:rPr>
+          <w:rFonts w:ascii="Courier New" w:hAnsi="Courier New" w:cs="Courier New"/>
+          <w:sz w:val="16"/>
+          <w:szCs w:val="16"/>
+        </w:rPr>
+        <w:t xml:space="preserve">    &lt;Label&gt;</w:t>
+      </w:r>
+    </w:p>
+    <w:p>
+      <w:pPr>
+        <w:spacing w:after="0" w:line="240" w:lineRule="auto"/>
+        <w:rPr>
+          <w:rFonts w:ascii="Courier New" w:hAnsi="Courier New" w:cs="Courier New"/>
+          <w:sz w:val="16"/>
+          <w:szCs w:val="16"/>
+        </w:rPr>
+      </w:pPr>
+      <w:r>
+        <w:rPr>
+          <w:rFonts w:ascii="Courier New" w:hAnsi="Courier New" w:cs="Courier New"/>
+          <w:sz w:val="16"/>
+          <w:szCs w:val="16"/>
+        </w:rPr>
+        <w:t xml:space="preserve">    &lt;Modification </w:t>
+      </w:r>
+      <w:proofErr w:type="spellStart"/>
+      <w:r>
+        <w:rPr>
+          <w:rFonts w:ascii="Courier New" w:hAnsi="Courier New" w:cs="Courier New"/>
+          <w:sz w:val="16"/>
+          <w:szCs w:val="16"/>
+        </w:rPr>
+        <w:t>massDelta</w:t>
+      </w:r>
+      <w:proofErr w:type="spellEnd"/>
+      <w:r>
+        <w:rPr>
+          <w:rFonts w:ascii="Courier New" w:hAnsi="Courier New" w:cs="Courier New"/>
+          <w:sz w:val="16"/>
+          <w:szCs w:val="16"/>
+        </w:rPr>
+        <w:t>="145.0"&gt;</w:t>
+      </w:r>
+    </w:p>
+    <w:p>
+      <w:pPr>
+        <w:spacing w:after="0" w:line="240" w:lineRule="auto"/>
+        <w:rPr>
+          <w:rFonts w:ascii="Courier New" w:hAnsi="Courier New" w:cs="Courier New"/>
+          <w:sz w:val="16"/>
+          <w:szCs w:val="16"/>
+        </w:rPr>
+      </w:pPr>
+      <w:r>
+        <w:rPr>
+          <w:rFonts w:ascii="Courier New" w:hAnsi="Courier New" w:cs="Courier New"/>
+          <w:sz w:val="16"/>
+          <w:szCs w:val="16"/>
+        </w:rPr>
+        <w:t xml:space="preserve">      &lt;</w:t>
+      </w:r>
+      <w:proofErr w:type="spellStart"/>
+      <w:r>
+        <w:rPr>
+          <w:rFonts w:ascii="Courier New" w:hAnsi="Courier New" w:cs="Courier New"/>
+          <w:sz w:val="16"/>
+          <w:szCs w:val="16"/>
+        </w:rPr>
+        <w:t>cvParam</w:t>
+      </w:r>
+      <w:proofErr w:type="spellEnd"/>
+      <w:r>
+        <w:rPr>
+          <w:rFonts w:ascii="Courier New" w:hAnsi="Courier New" w:cs="Courier New"/>
+          <w:sz w:val="16"/>
+          <w:szCs w:val="16"/>
+        </w:rPr>
+        <w:t xml:space="preserve"> accession="MOD</w:t>
+      </w:r>
+      <w:proofErr w:type="gramStart"/>
+      <w:r>
+        <w:rPr>
+          <w:rFonts w:ascii="Courier New" w:hAnsi="Courier New" w:cs="Courier New"/>
+          <w:sz w:val="16"/>
+          <w:szCs w:val="16"/>
+        </w:rPr>
+        <w:t>:01522</w:t>
+      </w:r>
+      <w:proofErr w:type="gramEnd"/>
+      <w:r>
+        <w:rPr>
+          <w:rFonts w:ascii="Courier New" w:hAnsi="Courier New" w:cs="Courier New"/>
+          <w:sz w:val="16"/>
+          <w:szCs w:val="16"/>
+        </w:rPr>
+        <w:t xml:space="preserve">" </w:t>
+      </w:r>
+      <w:proofErr w:type="spellStart"/>
+      <w:r>
+        <w:rPr>
+          <w:rFonts w:ascii="Courier New" w:hAnsi="Courier New" w:cs="Courier New"/>
+          <w:sz w:val="16"/>
+          <w:szCs w:val="16"/>
+        </w:rPr>
+        <w:t>cvRef</w:t>
+      </w:r>
+      <w:proofErr w:type="spellEnd"/>
+      <w:r>
+        <w:rPr>
+          <w:rFonts w:ascii="Courier New" w:hAnsi="Courier New" w:cs="Courier New"/>
+          <w:sz w:val="16"/>
+          <w:szCs w:val="16"/>
+        </w:rPr>
+        <w:t>="PSI-MOD" value="114" name="iTRAQ4plex-114 reporter fragment"/&gt;</w:t>
+      </w:r>
+    </w:p>
+    <w:p>
+      <w:pPr>
+        <w:spacing w:after="0" w:line="240" w:lineRule="auto"/>
+        <w:rPr>
+          <w:rFonts w:ascii="Courier New" w:hAnsi="Courier New" w:cs="Courier New"/>
+          <w:sz w:val="16"/>
+          <w:szCs w:val="16"/>
+        </w:rPr>
+      </w:pPr>
+      <w:r>
+        <w:rPr>
+          <w:rFonts w:ascii="Courier New" w:hAnsi="Courier New" w:cs="Courier New"/>
+          <w:sz w:val="16"/>
+          <w:szCs w:val="16"/>
+        </w:rPr>
+        <w:t xml:space="preserve">    &lt;/Modification&gt;</w:t>
+      </w:r>
+    </w:p>
+    <w:p>
+      <w:pPr>
+        <w:spacing w:after="0" w:line="240" w:lineRule="auto"/>
+        <w:rPr>
+          <w:rFonts w:ascii="Courier New" w:hAnsi="Courier New" w:cs="Courier New"/>
+          <w:sz w:val="16"/>
+          <w:szCs w:val="16"/>
+        </w:rPr>
+      </w:pPr>
+      <w:r>
+        <w:rPr>
+          <w:rFonts w:ascii="Courier New" w:hAnsi="Courier New" w:cs="Courier New"/>
+          <w:sz w:val="16"/>
+          <w:szCs w:val="16"/>
+        </w:rPr>
+        <w:t xml:space="preserve">    &lt;/Label&gt;</w:t>
+      </w:r>
+    </w:p>
+    <w:p>
+      <w:pPr>
+        <w:spacing w:after="0" w:line="240" w:lineRule="auto"/>
+        <w:rPr>
+          <w:rFonts w:ascii="Courier New" w:hAnsi="Courier New" w:cs="Courier New"/>
+          <w:sz w:val="16"/>
+          <w:szCs w:val="16"/>
+        </w:rPr>
+      </w:pPr>
+      <w:r>
+        <w:rPr>
+          <w:rFonts w:ascii="Courier New" w:hAnsi="Courier New" w:cs="Courier New"/>
+          <w:sz w:val="16"/>
+          <w:szCs w:val="16"/>
+        </w:rPr>
+        <w:t xml:space="preserve">  &lt;/Assay&gt;</w:t>
+      </w:r>
+    </w:p>
+    <w:p>
+      <w:pPr>
+        <w:spacing w:after="0" w:line="240" w:lineRule="auto"/>
+        <w:rPr>
+          <w:rFonts w:ascii="Courier New" w:hAnsi="Courier New" w:cs="Courier New"/>
+          <w:sz w:val="16"/>
+          <w:szCs w:val="16"/>
+        </w:rPr>
+      </w:pPr>
+      <w:r>
+        <w:rPr>
+          <w:rFonts w:ascii="Courier New" w:hAnsi="Courier New" w:cs="Courier New"/>
+          <w:sz w:val="16"/>
+          <w:szCs w:val="16"/>
+        </w:rPr>
+        <w:t xml:space="preserve">  &lt;Assay </w:t>
+      </w:r>
+      <w:proofErr w:type="spellStart"/>
+      <w:r>
+        <w:rPr>
+          <w:rFonts w:ascii="Courier New" w:hAnsi="Courier New" w:cs="Courier New"/>
+          <w:sz w:val="16"/>
+          <w:szCs w:val="16"/>
+        </w:rPr>
+        <w:t>rawFilesGroup_ref</w:t>
+      </w:r>
+      <w:proofErr w:type="spellEnd"/>
+      <w:r>
+        <w:rPr>
+          <w:rFonts w:ascii="Courier New" w:hAnsi="Courier New" w:cs="Courier New"/>
+          <w:sz w:val="16"/>
+          <w:szCs w:val="16"/>
+        </w:rPr>
+        <w:t>="raw1" name="115" id="_115"&gt;</w:t>
+      </w:r>
+    </w:p>
+    <w:p>
+      <w:pPr>
+        <w:spacing w:after="0" w:line="240" w:lineRule="auto"/>
+        <w:rPr>
+          <w:rFonts w:ascii="Courier New" w:hAnsi="Courier New" w:cs="Courier New"/>
+          <w:sz w:val="16"/>
+          <w:szCs w:val="16"/>
+        </w:rPr>
+      </w:pPr>
+      <w:r>
+        <w:rPr>
+          <w:rFonts w:ascii="Courier New" w:hAnsi="Courier New" w:cs="Courier New"/>
+          <w:sz w:val="16"/>
+          <w:szCs w:val="16"/>
+        </w:rPr>
+        <w:t xml:space="preserve">    &lt;Label&gt;</w:t>
+      </w:r>
+    </w:p>
+    <w:p>
+      <w:pPr>
+        <w:spacing w:after="0" w:line="240" w:lineRule="auto"/>
+        <w:rPr>
+          <w:rFonts w:ascii="Courier New" w:hAnsi="Courier New" w:cs="Courier New"/>
+          <w:sz w:val="16"/>
+          <w:szCs w:val="16"/>
+        </w:rPr>
+      </w:pPr>
+      <w:r>
+        <w:rPr>
+          <w:rFonts w:ascii="Courier New" w:hAnsi="Courier New" w:cs="Courier New"/>
+          <w:sz w:val="16"/>
+          <w:szCs w:val="16"/>
+        </w:rPr>
+        <w:t xml:space="preserve">    &lt;Modification </w:t>
+      </w:r>
+      <w:proofErr w:type="spellStart"/>
+      <w:r>
+        <w:rPr>
+          <w:rFonts w:ascii="Courier New" w:hAnsi="Courier New" w:cs="Courier New"/>
+          <w:sz w:val="16"/>
+          <w:szCs w:val="16"/>
+        </w:rPr>
+        <w:t>massDelta</w:t>
+      </w:r>
+      <w:proofErr w:type="spellEnd"/>
+      <w:r>
+        <w:rPr>
+          <w:rFonts w:ascii="Courier New" w:hAnsi="Courier New" w:cs="Courier New"/>
+          <w:sz w:val="16"/>
+          <w:szCs w:val="16"/>
+        </w:rPr>
+        <w:t>="145.0"&gt;</w:t>
+      </w:r>
+    </w:p>
+    <w:p>
+      <w:pPr>
+        <w:spacing w:after="0" w:line="240" w:lineRule="auto"/>
+        <w:rPr>
+          <w:rFonts w:ascii="Courier New" w:hAnsi="Courier New" w:cs="Courier New"/>
+          <w:sz w:val="16"/>
+          <w:szCs w:val="16"/>
+        </w:rPr>
+      </w:pPr>
+      <w:r>
+        <w:rPr>
+          <w:rFonts w:ascii="Courier New" w:hAnsi="Courier New" w:cs="Courier New"/>
+          <w:sz w:val="16"/>
+          <w:szCs w:val="16"/>
+        </w:rPr>
+        <w:t xml:space="preserve">      &lt;</w:t>
+      </w:r>
+      <w:proofErr w:type="spellStart"/>
+      <w:r>
+        <w:rPr>
+          <w:rFonts w:ascii="Courier New" w:hAnsi="Courier New" w:cs="Courier New"/>
+          <w:sz w:val="16"/>
+          <w:szCs w:val="16"/>
+        </w:rPr>
+        <w:t>cvParam</w:t>
+      </w:r>
+      <w:proofErr w:type="spellEnd"/>
+      <w:r>
+        <w:rPr>
+          <w:rFonts w:ascii="Courier New" w:hAnsi="Courier New" w:cs="Courier New"/>
+          <w:sz w:val="16"/>
+          <w:szCs w:val="16"/>
+        </w:rPr>
+        <w:t xml:space="preserve"> accession="MOD</w:t>
+      </w:r>
+      <w:proofErr w:type="gramStart"/>
+      <w:r>
+        <w:rPr>
+          <w:rFonts w:ascii="Courier New" w:hAnsi="Courier New" w:cs="Courier New"/>
+          <w:sz w:val="16"/>
+          <w:szCs w:val="16"/>
+        </w:rPr>
+        <w:t>:01523</w:t>
+      </w:r>
+      <w:proofErr w:type="gramEnd"/>
+      <w:r>
+        <w:rPr>
+          <w:rFonts w:ascii="Courier New" w:hAnsi="Courier New" w:cs="Courier New"/>
+          <w:sz w:val="16"/>
+          <w:szCs w:val="16"/>
+        </w:rPr>
+        <w:t xml:space="preserve">" </w:t>
+      </w:r>
+      <w:proofErr w:type="spellStart"/>
+      <w:r>
+        <w:rPr>
+          <w:rFonts w:ascii="Courier New" w:hAnsi="Courier New" w:cs="Courier New"/>
+          <w:sz w:val="16"/>
+          <w:szCs w:val="16"/>
+        </w:rPr>
+        <w:t>cvRef</w:t>
+      </w:r>
+      <w:proofErr w:type="spellEnd"/>
+      <w:r>
+        <w:rPr>
+          <w:rFonts w:ascii="Courier New" w:hAnsi="Courier New" w:cs="Courier New"/>
+          <w:sz w:val="16"/>
+          <w:szCs w:val="16"/>
+        </w:rPr>
+        <w:t>="PSI-MOD" value="115" name="iTRAQ4plex-115 reporter fragment"/&gt;</w:t>
+      </w:r>
+    </w:p>
+    <w:p>
+      <w:pPr>
+        <w:spacing w:after="0" w:line="240" w:lineRule="auto"/>
+        <w:rPr>
+          <w:rFonts w:ascii="Courier New" w:hAnsi="Courier New" w:cs="Courier New"/>
+          <w:sz w:val="16"/>
+          <w:szCs w:val="16"/>
+        </w:rPr>
+      </w:pPr>
+      <w:r>
+        <w:rPr>
+          <w:rFonts w:ascii="Courier New" w:hAnsi="Courier New" w:cs="Courier New"/>
+          <w:sz w:val="16"/>
+          <w:szCs w:val="16"/>
+        </w:rPr>
+        <w:t xml:space="preserve">    &lt;/Modification&gt;</w:t>
+      </w:r>
+    </w:p>
+    <w:p>
+      <w:pPr>
+        <w:spacing w:after="0" w:line="240" w:lineRule="auto"/>
+        <w:rPr>
+          <w:rFonts w:ascii="Courier New" w:hAnsi="Courier New" w:cs="Courier New"/>
+          <w:sz w:val="16"/>
+          <w:szCs w:val="16"/>
+        </w:rPr>
+      </w:pPr>
+      <w:r>
+        <w:rPr>
+          <w:rFonts w:ascii="Courier New" w:hAnsi="Courier New" w:cs="Courier New"/>
+          <w:sz w:val="16"/>
+          <w:szCs w:val="16"/>
+        </w:rPr>
+        <w:t xml:space="preserve">    &lt;/Label&gt;</w:t>
+      </w:r>
+    </w:p>
+    <w:p>
+      <w:pPr>
+        <w:spacing w:after="0" w:line="240" w:lineRule="auto"/>
+        <w:rPr>
+          <w:rFonts w:ascii="Courier New" w:hAnsi="Courier New" w:cs="Courier New"/>
+          <w:sz w:val="16"/>
+          <w:szCs w:val="16"/>
+        </w:rPr>
+      </w:pPr>
+      <w:r>
+        <w:rPr>
+          <w:rFonts w:ascii="Courier New" w:hAnsi="Courier New" w:cs="Courier New"/>
+          <w:sz w:val="16"/>
+          <w:szCs w:val="16"/>
+        </w:rPr>
+        <w:t xml:space="preserve">  &lt;/Assay&gt;</w:t>
+      </w:r>
+    </w:p>
+    <w:p>
+      <w:pPr>
+        <w:spacing w:after="0" w:line="240" w:lineRule="auto"/>
+        <w:rPr>
+          <w:rFonts w:ascii="Courier New" w:hAnsi="Courier New" w:cs="Courier New"/>
+          <w:sz w:val="16"/>
+          <w:szCs w:val="16"/>
+        </w:rPr>
+      </w:pPr>
+      <w:r>
+        <w:rPr>
+          <w:rFonts w:ascii="Courier New" w:hAnsi="Courier New" w:cs="Courier New"/>
+          <w:sz w:val="16"/>
+          <w:szCs w:val="16"/>
+        </w:rPr>
+        <w:t xml:space="preserve">  ...</w:t>
+      </w:r>
+    </w:p>
+    <w:p>
+      <w:pPr>
+        <w:spacing w:after="0" w:line="240" w:lineRule="auto"/>
+        <w:rPr>
+          <w:rFonts w:ascii="Courier New" w:hAnsi="Courier New" w:cs="Courier New"/>
+          <w:sz w:val="16"/>
+          <w:szCs w:val="16"/>
+        </w:rPr>
+      </w:pPr>
+    </w:p>
+    <w:p>
+      <w:r>
+        <w:t>For a 2plex SILAC, experiment, two instances of &lt;Assay&gt; would be provided, in which the “light” sample must have a CV term “</w:t>
+      </w:r>
+      <w:r>
+        <w:t>unlabeled sample</w:t>
+      </w:r>
+      <w:r>
+        <w:t xml:space="preserve">” and the “heavy” sample would have a CV term containing the heavy SILAC reagent e.g. </w:t>
+      </w:r>
+      <w:r>
+        <w:t>“</w:t>
+      </w:r>
+      <w:r>
+        <w:t>Label:13C(6)15N(4)</w:t>
+      </w:r>
+      <w:r>
+        <w:t>” (</w:t>
+      </w:r>
+      <w:r>
+        <w:t>UNIMOD</w:t>
+      </w:r>
+      <w:r>
+        <w:t xml:space="preserve"> ID</w:t>
+      </w:r>
+      <w:r>
+        <w:t>:267</w:t>
+      </w:r>
+      <w:r>
+        <w:t xml:space="preserve">). In label-free analyses, all &lt;Assay&gt; elements must have a &lt;Modification&gt; element containing the </w:t>
+      </w:r>
+      <w:r>
+        <w:t>“</w:t>
+      </w:r>
+      <w:r>
+        <w:t>unlabeled sample</w:t>
+      </w:r>
+      <w:r>
+        <w:t xml:space="preserve">” </w:t>
+      </w:r>
+      <w:r>
+        <w:t>CV term.</w:t>
+      </w:r>
+    </w:p>
+    <w:p>
+      <w:pPr>
+        <w:spacing w:after="0" w:line="240" w:lineRule="auto"/>
+        <w:rPr>
+          <w:rFonts w:ascii="Courier New" w:hAnsi="Courier New" w:cs="Courier New"/>
+          <w:sz w:val="16"/>
+          <w:szCs w:val="16"/>
+        </w:rPr>
+      </w:pPr>
+      <w:r>
+        <w:rPr>
+          <w:rFonts w:ascii="Courier New" w:hAnsi="Courier New" w:cs="Courier New"/>
+          <w:sz w:val="16"/>
+          <w:szCs w:val="16"/>
+        </w:rPr>
+        <w:t>&lt;</w:t>
+      </w:r>
+      <w:proofErr w:type="spellStart"/>
+      <w:r>
+        <w:rPr>
+          <w:rFonts w:ascii="Courier New" w:hAnsi="Courier New" w:cs="Courier New"/>
+          <w:sz w:val="16"/>
+          <w:szCs w:val="16"/>
+        </w:rPr>
+        <w:t>AssayList</w:t>
+      </w:r>
+      <w:proofErr w:type="spellEnd"/>
+      <w:r>
+        <w:rPr>
+          <w:rFonts w:ascii="Courier New" w:hAnsi="Courier New" w:cs="Courier New"/>
+          <w:sz w:val="16"/>
+          <w:szCs w:val="16"/>
+        </w:rPr>
+        <w:t xml:space="preserve"> id="assaylist1"&gt;</w:t>
+      </w:r>
+    </w:p>
+    <w:p>
+      <w:pPr>
+        <w:spacing w:after="0" w:line="240" w:lineRule="auto"/>
+        <w:rPr>
+          <w:rFonts w:ascii="Courier New" w:hAnsi="Courier New" w:cs="Courier New"/>
+          <w:sz w:val="16"/>
+          <w:szCs w:val="16"/>
+        </w:rPr>
+      </w:pPr>
+      <w:r>
+        <w:rPr>
+          <w:rFonts w:ascii="Courier New" w:hAnsi="Courier New" w:cs="Courier New"/>
+          <w:sz w:val="16"/>
+          <w:szCs w:val="16"/>
+        </w:rPr>
+        <w:t xml:space="preserve">  &lt;Assay id="a_1452848987069318962" </w:t>
+      </w:r>
+      <w:proofErr w:type="spellStart"/>
+      <w:r>
+        <w:rPr>
+          <w:rFonts w:ascii="Courier New" w:hAnsi="Courier New" w:cs="Courier New"/>
+          <w:sz w:val="16"/>
+          <w:szCs w:val="16"/>
+        </w:rPr>
+        <w:t>rawFilesGroup_ref</w:t>
+      </w:r>
+      <w:proofErr w:type="spellEnd"/>
+      <w:r>
+        <w:rPr>
+          <w:rFonts w:ascii="Courier New" w:hAnsi="Courier New" w:cs="Courier New"/>
+          <w:sz w:val="16"/>
+          <w:szCs w:val="16"/>
+        </w:rPr>
+        <w:t>="rfg_15787140749886983179"&gt;</w:t>
+      </w:r>
+    </w:p>
+    <w:p>
+      <w:pPr>
+        <w:spacing w:after="0" w:line="240" w:lineRule="auto"/>
+        <w:rPr>
+          <w:rFonts w:ascii="Courier New" w:hAnsi="Courier New" w:cs="Courier New"/>
+          <w:sz w:val="16"/>
+          <w:szCs w:val="16"/>
+        </w:rPr>
+      </w:pPr>
+      <w:r>
+        <w:rPr>
+          <w:rFonts w:ascii="Courier New" w:hAnsi="Courier New" w:cs="Courier New"/>
+          <w:sz w:val="16"/>
+          <w:szCs w:val="16"/>
+        </w:rPr>
+        <w:t xml:space="preserve">    &lt;Label&gt;</w:t>
+      </w:r>
+    </w:p>
+    <w:p>
+      <w:pPr>
+        <w:spacing w:after="0" w:line="240" w:lineRule="auto"/>
+        <w:rPr>
+          <w:rFonts w:ascii="Courier New" w:hAnsi="Courier New" w:cs="Courier New"/>
+          <w:sz w:val="16"/>
+          <w:szCs w:val="16"/>
+        </w:rPr>
+      </w:pPr>
+      <w:r>
+        <w:rPr>
+          <w:rFonts w:ascii="Courier New" w:hAnsi="Courier New" w:cs="Courier New"/>
+          <w:sz w:val="16"/>
+          <w:szCs w:val="16"/>
+        </w:rPr>
+        <w:t xml:space="preserve">      &lt;Modification </w:t>
+      </w:r>
+      <w:proofErr w:type="spellStart"/>
+      <w:r>
+        <w:rPr>
+          <w:rFonts w:ascii="Courier New" w:hAnsi="Courier New" w:cs="Courier New"/>
+          <w:sz w:val="16"/>
+          <w:szCs w:val="16"/>
+        </w:rPr>
+        <w:t>massDelta</w:t>
+      </w:r>
+      <w:proofErr w:type="spellEnd"/>
+      <w:r>
+        <w:rPr>
+          <w:rFonts w:ascii="Courier New" w:hAnsi="Courier New" w:cs="Courier New"/>
+          <w:sz w:val="16"/>
+          <w:szCs w:val="16"/>
+        </w:rPr>
+        <w:t>="0" &gt;</w:t>
+      </w:r>
+    </w:p>
+    <w:p>
+      <w:pPr>
+        <w:spacing w:after="0" w:line="240" w:lineRule="auto"/>
+        <w:rPr>
+          <w:rFonts w:ascii="Courier New" w:hAnsi="Courier New" w:cs="Courier New"/>
+          <w:sz w:val="16"/>
+          <w:szCs w:val="16"/>
+        </w:rPr>
+      </w:pPr>
+      <w:r>
+        <w:rPr>
+          <w:rFonts w:ascii="Courier New" w:hAnsi="Courier New" w:cs="Courier New"/>
+          <w:sz w:val="16"/>
+          <w:szCs w:val="16"/>
+        </w:rPr>
+        <w:t xml:space="preserve">        &lt;</w:t>
+      </w:r>
+      <w:proofErr w:type="spellStart"/>
+      <w:r>
+        <w:rPr>
+          <w:rFonts w:ascii="Courier New" w:hAnsi="Courier New" w:cs="Courier New"/>
+          <w:sz w:val="16"/>
+          <w:szCs w:val="16"/>
+        </w:rPr>
+        <w:t>cvParam</w:t>
+      </w:r>
+      <w:proofErr w:type="spellEnd"/>
+      <w:r>
+        <w:rPr>
+          <w:rFonts w:ascii="Courier New" w:hAnsi="Courier New" w:cs="Courier New"/>
+          <w:sz w:val="16"/>
+          <w:szCs w:val="16"/>
+        </w:rPr>
+        <w:t xml:space="preserve"> </w:t>
+      </w:r>
+      <w:proofErr w:type="spellStart"/>
+      <w:r>
+        <w:rPr>
+          <w:rFonts w:ascii="Courier New" w:hAnsi="Courier New" w:cs="Courier New"/>
+          <w:sz w:val="16"/>
+          <w:szCs w:val="16"/>
+        </w:rPr>
+        <w:t>cvRef</w:t>
+      </w:r>
+      <w:proofErr w:type="spellEnd"/>
+      <w:r>
+        <w:rPr>
+          <w:rFonts w:ascii="Courier New" w:hAnsi="Courier New" w:cs="Courier New"/>
+          <w:sz w:val="16"/>
+          <w:szCs w:val="16"/>
+        </w:rPr>
+        <w:t>="PSI-MOD" accession="MS</w:t>
+      </w:r>
+      <w:proofErr w:type="gramStart"/>
+      <w:r>
+        <w:rPr>
+          <w:rFonts w:ascii="Courier New" w:hAnsi="Courier New" w:cs="Courier New"/>
+          <w:sz w:val="16"/>
+          <w:szCs w:val="16"/>
+        </w:rPr>
+        <w:t>:1002038</w:t>
+      </w:r>
+      <w:proofErr w:type="gramEnd"/>
+      <w:r>
+        <w:rPr>
+          <w:rFonts w:ascii="Courier New" w:hAnsi="Courier New" w:cs="Courier New"/>
+          <w:sz w:val="16"/>
+          <w:szCs w:val="16"/>
+        </w:rPr>
+        <w:t>" name="unlabeled sample" value="none"/&gt;</w:t>
+      </w:r>
+    </w:p>
+    <w:p>
+      <w:pPr>
+        <w:spacing w:after="0" w:line="240" w:lineRule="auto"/>
+        <w:rPr>
+          <w:rFonts w:ascii="Courier New" w:hAnsi="Courier New" w:cs="Courier New"/>
+          <w:sz w:val="16"/>
+          <w:szCs w:val="16"/>
+        </w:rPr>
+      </w:pPr>
+      <w:r>
+        <w:rPr>
+          <w:rFonts w:ascii="Courier New" w:hAnsi="Courier New" w:cs="Courier New"/>
+          <w:sz w:val="16"/>
+          <w:szCs w:val="16"/>
+        </w:rPr>
+        <w:t xml:space="preserve">      &lt;/Modification&gt;</w:t>
+      </w:r>
+    </w:p>
+    <w:p>
+      <w:pPr>
+        <w:spacing w:after="0" w:line="240" w:lineRule="auto"/>
+        <w:rPr>
+          <w:rFonts w:ascii="Courier New" w:hAnsi="Courier New" w:cs="Courier New"/>
+          <w:sz w:val="16"/>
+          <w:szCs w:val="16"/>
+        </w:rPr>
+      </w:pPr>
+      <w:r>
+        <w:rPr>
+          <w:rFonts w:ascii="Courier New" w:hAnsi="Courier New" w:cs="Courier New"/>
+          <w:sz w:val="16"/>
+          <w:szCs w:val="16"/>
+        </w:rPr>
+        <w:t xml:space="preserve">    &lt;/Label&gt;</w:t>
+      </w:r>
+    </w:p>
+    <w:p>
+      <w:pPr>
+        <w:spacing w:after="0" w:line="240" w:lineRule="auto"/>
+        <w:rPr>
+          <w:rFonts w:ascii="Courier New" w:hAnsi="Courier New" w:cs="Courier New"/>
+          <w:sz w:val="16"/>
+          <w:szCs w:val="16"/>
+        </w:rPr>
+      </w:pPr>
+      <w:r>
+        <w:rPr>
+          <w:rFonts w:ascii="Courier New" w:hAnsi="Courier New" w:cs="Courier New"/>
+          <w:sz w:val="16"/>
+          <w:szCs w:val="16"/>
+        </w:rPr>
+        <w:t xml:space="preserve">  &lt;/Assay&gt;</w:t>
+      </w:r>
+    </w:p>
+    <w:p>
+      <w:pPr>
+        <w:spacing w:after="0" w:line="240" w:lineRule="auto"/>
+        <w:rPr>
+          <w:rFonts w:ascii="Courier New" w:hAnsi="Courier New" w:cs="Courier New"/>
+          <w:sz w:val="16"/>
+          <w:szCs w:val="16"/>
+        </w:rPr>
+      </w:pPr>
+      <w:r>
+        <w:rPr>
+          <w:rFonts w:ascii="Courier New" w:hAnsi="Courier New" w:cs="Courier New"/>
+          <w:sz w:val="16"/>
+          <w:szCs w:val="16"/>
+        </w:rPr>
+        <w:t xml:space="preserve">  &lt;Assay id="a_3151552639304580883" </w:t>
+      </w:r>
+      <w:proofErr w:type="spellStart"/>
+      <w:r>
+        <w:rPr>
+          <w:rFonts w:ascii="Courier New" w:hAnsi="Courier New" w:cs="Courier New"/>
+          <w:sz w:val="16"/>
+          <w:szCs w:val="16"/>
+        </w:rPr>
+        <w:t>rawFilesGroup_ref</w:t>
+      </w:r>
+      <w:proofErr w:type="spellEnd"/>
+      <w:r>
+        <w:rPr>
+          <w:rFonts w:ascii="Courier New" w:hAnsi="Courier New" w:cs="Courier New"/>
+          <w:sz w:val="16"/>
+          <w:szCs w:val="16"/>
+        </w:rPr>
+        <w:t>="rfg_15787140749886983179"&gt;</w:t>
+      </w:r>
+    </w:p>
+    <w:p>
+      <w:pPr>
+        <w:spacing w:after="0" w:line="240" w:lineRule="auto"/>
+        <w:rPr>
+          <w:rFonts w:ascii="Courier New" w:hAnsi="Courier New" w:cs="Courier New"/>
+          <w:sz w:val="16"/>
+          <w:szCs w:val="16"/>
+        </w:rPr>
+      </w:pPr>
+      <w:r>
+        <w:rPr>
+          <w:rFonts w:ascii="Courier New" w:hAnsi="Courier New" w:cs="Courier New"/>
+          <w:sz w:val="16"/>
+          <w:szCs w:val="16"/>
+        </w:rPr>
+        <w:t xml:space="preserve">    &lt;Label&gt;</w:t>
+      </w:r>
+    </w:p>
+    <w:p>
+      <w:pPr>
+        <w:spacing w:after="0" w:line="240" w:lineRule="auto"/>
+        <w:rPr>
+          <w:rFonts w:ascii="Courier New" w:hAnsi="Courier New" w:cs="Courier New"/>
+          <w:sz w:val="16"/>
+          <w:szCs w:val="16"/>
+        </w:rPr>
+      </w:pPr>
+      <w:r>
+        <w:rPr>
+          <w:rFonts w:ascii="Courier New" w:hAnsi="Courier New" w:cs="Courier New"/>
+          <w:sz w:val="16"/>
+          <w:szCs w:val="16"/>
+        </w:rPr>
+        <w:t xml:space="preserve">      &lt;Modification </w:t>
+      </w:r>
+      <w:proofErr w:type="spellStart"/>
+      <w:r>
+        <w:rPr>
+          <w:rFonts w:ascii="Courier New" w:hAnsi="Courier New" w:cs="Courier New"/>
+          <w:sz w:val="16"/>
+          <w:szCs w:val="16"/>
+        </w:rPr>
+        <w:t>massDelta</w:t>
+      </w:r>
+      <w:proofErr w:type="spellEnd"/>
+      <w:r>
+        <w:rPr>
+          <w:rFonts w:ascii="Courier New" w:hAnsi="Courier New" w:cs="Courier New"/>
+          <w:sz w:val="16"/>
+          <w:szCs w:val="16"/>
+        </w:rPr>
+        <w:t>="8.0141988132" &gt;</w:t>
+      </w:r>
+    </w:p>
+    <w:p>
+      <w:pPr>
+        <w:spacing w:after="0" w:line="240" w:lineRule="auto"/>
+        <w:rPr>
+          <w:rFonts w:ascii="Courier New" w:hAnsi="Courier New" w:cs="Courier New"/>
+          <w:sz w:val="16"/>
+          <w:szCs w:val="16"/>
+        </w:rPr>
+      </w:pPr>
+      <w:r>
+        <w:rPr>
+          <w:rFonts w:ascii="Courier New" w:hAnsi="Courier New" w:cs="Courier New"/>
+          <w:sz w:val="16"/>
+          <w:szCs w:val="16"/>
+        </w:rPr>
+        <w:t xml:space="preserve">        &lt;</w:t>
+      </w:r>
+      <w:proofErr w:type="spellStart"/>
+      <w:r>
+        <w:rPr>
+          <w:rFonts w:ascii="Courier New" w:hAnsi="Courier New" w:cs="Courier New"/>
+          <w:sz w:val="16"/>
+          <w:szCs w:val="16"/>
+        </w:rPr>
+        <w:t>cvParam</w:t>
+      </w:r>
+      <w:proofErr w:type="spellEnd"/>
+      <w:r>
+        <w:rPr>
+          <w:rFonts w:ascii="Courier New" w:hAnsi="Courier New" w:cs="Courier New"/>
+          <w:sz w:val="16"/>
+          <w:szCs w:val="16"/>
+        </w:rPr>
+        <w:t xml:space="preserve"> </w:t>
+      </w:r>
+      <w:proofErr w:type="spellStart"/>
+      <w:r>
+        <w:rPr>
+          <w:rFonts w:ascii="Courier New" w:hAnsi="Courier New" w:cs="Courier New"/>
+          <w:sz w:val="16"/>
+          <w:szCs w:val="16"/>
+        </w:rPr>
+        <w:t>cvRef</w:t>
+      </w:r>
+      <w:proofErr w:type="spellEnd"/>
+      <w:r>
+        <w:rPr>
+          <w:rFonts w:ascii="Courier New" w:hAnsi="Courier New" w:cs="Courier New"/>
+          <w:sz w:val="16"/>
+          <w:szCs w:val="16"/>
+        </w:rPr>
+        <w:t>="PSI-MOD" accession="MOD</w:t>
+      </w:r>
+      <w:proofErr w:type="gramStart"/>
+      <w:r>
+        <w:rPr>
+          <w:rFonts w:ascii="Courier New" w:hAnsi="Courier New" w:cs="Courier New"/>
+          <w:sz w:val="16"/>
+          <w:szCs w:val="16"/>
+        </w:rPr>
+        <w:t>:00582</w:t>
+      </w:r>
+      <w:proofErr w:type="gramEnd"/>
+      <w:r>
+        <w:rPr>
+          <w:rFonts w:ascii="Courier New" w:hAnsi="Courier New" w:cs="Courier New"/>
+          <w:sz w:val="16"/>
+          <w:szCs w:val="16"/>
+        </w:rPr>
+        <w:t xml:space="preserve">" name="6x(13)C,2x(15)N </w:t>
+      </w:r>
+      <w:proofErr w:type="spellStart"/>
+      <w:r>
+        <w:rPr>
+          <w:rFonts w:ascii="Courier New" w:hAnsi="Courier New" w:cs="Courier New"/>
+          <w:sz w:val="16"/>
+          <w:szCs w:val="16"/>
+        </w:rPr>
+        <w:t>labeled</w:t>
+      </w:r>
+      <w:proofErr w:type="spellEnd"/>
+      <w:r>
+        <w:rPr>
+          <w:rFonts w:ascii="Courier New" w:hAnsi="Courier New" w:cs="Courier New"/>
+          <w:sz w:val="16"/>
+          <w:szCs w:val="16"/>
+        </w:rPr>
+        <w:t xml:space="preserve"> L-lysine" value="Lys8"/&gt;</w:t>
+      </w:r>
+    </w:p>
+    <w:p>
+      <w:pPr>
+        <w:spacing w:after="0" w:line="240" w:lineRule="auto"/>
+        <w:rPr>
+          <w:rFonts w:ascii="Courier New" w:hAnsi="Courier New" w:cs="Courier New"/>
+          <w:sz w:val="16"/>
+          <w:szCs w:val="16"/>
+        </w:rPr>
+      </w:pPr>
+      <w:r>
+        <w:rPr>
+          <w:rFonts w:ascii="Courier New" w:hAnsi="Courier New" w:cs="Courier New"/>
+          <w:sz w:val="16"/>
+          <w:szCs w:val="16"/>
+        </w:rPr>
+        <w:t xml:space="preserve">      &lt;/Modification&gt;</w:t>
+      </w:r>
+    </w:p>
+    <w:p>
+      <w:pPr>
+        <w:spacing w:after="0" w:line="240" w:lineRule="auto"/>
+        <w:rPr>
+          <w:rFonts w:ascii="Courier New" w:hAnsi="Courier New" w:cs="Courier New"/>
+          <w:sz w:val="16"/>
+          <w:szCs w:val="16"/>
+        </w:rPr>
+      </w:pPr>
+      <w:r>
+        <w:rPr>
+          <w:rFonts w:ascii="Courier New" w:hAnsi="Courier New" w:cs="Courier New"/>
+          <w:sz w:val="16"/>
+          <w:szCs w:val="16"/>
+        </w:rPr>
+        <w:t xml:space="preserve">      &lt;Modification </w:t>
+      </w:r>
+      <w:proofErr w:type="spellStart"/>
+      <w:r>
+        <w:rPr>
+          <w:rFonts w:ascii="Courier New" w:hAnsi="Courier New" w:cs="Courier New"/>
+          <w:sz w:val="16"/>
+          <w:szCs w:val="16"/>
+        </w:rPr>
+        <w:t>massDelta</w:t>
+      </w:r>
+      <w:proofErr w:type="spellEnd"/>
+      <w:r>
+        <w:rPr>
+          <w:rFonts w:ascii="Courier New" w:hAnsi="Courier New" w:cs="Courier New"/>
+          <w:sz w:val="16"/>
+          <w:szCs w:val="16"/>
+        </w:rPr>
+        <w:t>="10.0082686" &gt;</w:t>
+      </w:r>
+    </w:p>
+    <w:p>
+      <w:pPr>
+        <w:spacing w:after="0" w:line="240" w:lineRule="auto"/>
+        <w:rPr>
+          <w:rFonts w:ascii="Courier New" w:hAnsi="Courier New" w:cs="Courier New"/>
+          <w:sz w:val="16"/>
+          <w:szCs w:val="16"/>
+        </w:rPr>
+      </w:pPr>
+      <w:r>
+        <w:rPr>
+          <w:rFonts w:ascii="Courier New" w:hAnsi="Courier New" w:cs="Courier New"/>
+          <w:sz w:val="16"/>
+          <w:szCs w:val="16"/>
+        </w:rPr>
+        <w:t xml:space="preserve">        &lt;</w:t>
+      </w:r>
+      <w:proofErr w:type="spellStart"/>
+      <w:r>
+        <w:rPr>
+          <w:rFonts w:ascii="Courier New" w:hAnsi="Courier New" w:cs="Courier New"/>
+          <w:sz w:val="16"/>
+          <w:szCs w:val="16"/>
+        </w:rPr>
+        <w:t>cvParam</w:t>
+      </w:r>
+      <w:proofErr w:type="spellEnd"/>
+      <w:r>
+        <w:rPr>
+          <w:rFonts w:ascii="Courier New" w:hAnsi="Courier New" w:cs="Courier New"/>
+          <w:sz w:val="16"/>
+          <w:szCs w:val="16"/>
+        </w:rPr>
+        <w:t xml:space="preserve"> </w:t>
+      </w:r>
+      <w:proofErr w:type="spellStart"/>
+      <w:r>
+        <w:rPr>
+          <w:rFonts w:ascii="Courier New" w:hAnsi="Courier New" w:cs="Courier New"/>
+          <w:sz w:val="16"/>
+          <w:szCs w:val="16"/>
+        </w:rPr>
+        <w:t>cvRef</w:t>
+      </w:r>
+      <w:proofErr w:type="spellEnd"/>
+      <w:r>
+        <w:rPr>
+          <w:rFonts w:ascii="Courier New" w:hAnsi="Courier New" w:cs="Courier New"/>
+          <w:sz w:val="16"/>
+          <w:szCs w:val="16"/>
+        </w:rPr>
+        <w:t>="PSI-MOD" accession="MOD</w:t>
+      </w:r>
+      <w:proofErr w:type="gramStart"/>
+      <w:r>
+        <w:rPr>
+          <w:rFonts w:ascii="Courier New" w:hAnsi="Courier New" w:cs="Courier New"/>
+          <w:sz w:val="16"/>
+          <w:szCs w:val="16"/>
+        </w:rPr>
+        <w:t>:00587</w:t>
+      </w:r>
+      <w:proofErr w:type="gramEnd"/>
+      <w:r>
+        <w:rPr>
+          <w:rFonts w:ascii="Courier New" w:hAnsi="Courier New" w:cs="Courier New"/>
+          <w:sz w:val="16"/>
+          <w:szCs w:val="16"/>
+        </w:rPr>
+        <w:t xml:space="preserve">" name="6x(13)C,4x(15)N </w:t>
+      </w:r>
+      <w:proofErr w:type="spellStart"/>
+      <w:r>
+        <w:rPr>
+          <w:rFonts w:ascii="Courier New" w:hAnsi="Courier New" w:cs="Courier New"/>
+          <w:sz w:val="16"/>
+          <w:szCs w:val="16"/>
+        </w:rPr>
+        <w:t>labeled</w:t>
+      </w:r>
+      <w:proofErr w:type="spellEnd"/>
+      <w:r>
+        <w:rPr>
+          <w:rFonts w:ascii="Courier New" w:hAnsi="Courier New" w:cs="Courier New"/>
+          <w:sz w:val="16"/>
+          <w:szCs w:val="16"/>
+        </w:rPr>
+        <w:t xml:space="preserve"> L-</w:t>
+      </w:r>
+      <w:proofErr w:type="spellStart"/>
+      <w:r>
+        <w:rPr>
+          <w:rFonts w:ascii="Courier New" w:hAnsi="Courier New" w:cs="Courier New"/>
+          <w:sz w:val="16"/>
+          <w:szCs w:val="16"/>
+        </w:rPr>
+        <w:t>arginine</w:t>
+      </w:r>
+      <w:proofErr w:type="spellEnd"/>
+      <w:r>
+        <w:rPr>
+          <w:rFonts w:ascii="Courier New" w:hAnsi="Courier New" w:cs="Courier New"/>
+          <w:sz w:val="16"/>
+          <w:szCs w:val="16"/>
+        </w:rPr>
+        <w:t>" value="Arg10"/&gt;</w:t>
+      </w:r>
+    </w:p>
+    <w:p>
+      <w:pPr>
+        <w:spacing w:after="0" w:line="240" w:lineRule="auto"/>
+        <w:rPr>
+          <w:rFonts w:ascii="Courier New" w:hAnsi="Courier New" w:cs="Courier New"/>
+          <w:sz w:val="16"/>
+          <w:szCs w:val="16"/>
+        </w:rPr>
+      </w:pPr>
+      <w:r>
+        <w:rPr>
+          <w:rFonts w:ascii="Courier New" w:hAnsi="Courier New" w:cs="Courier New"/>
+          <w:sz w:val="16"/>
+          <w:szCs w:val="16"/>
+        </w:rPr>
+        <w:t xml:space="preserve">      &lt;/Modification&gt;</w:t>
+      </w:r>
+    </w:p>
+    <w:p>
+      <w:pPr>
+        <w:spacing w:after="0" w:line="240" w:lineRule="auto"/>
+        <w:rPr>
+          <w:rFonts w:ascii="Courier New" w:hAnsi="Courier New" w:cs="Courier New"/>
+          <w:sz w:val="16"/>
+          <w:szCs w:val="16"/>
+        </w:rPr>
+      </w:pPr>
+      <w:r>
+        <w:rPr>
+          <w:rFonts w:ascii="Courier New" w:hAnsi="Courier New" w:cs="Courier New"/>
+          <w:sz w:val="16"/>
+          <w:szCs w:val="16"/>
+        </w:rPr>
+        <w:t xml:space="preserve">    &lt;/Label&gt;</w:t>
+      </w:r>
+    </w:p>
+    <w:p>
+      <w:pPr>
+        <w:spacing w:after="0" w:line="240" w:lineRule="auto"/>
+        <w:rPr>
+          <w:rFonts w:ascii="Courier New" w:hAnsi="Courier New" w:cs="Courier New"/>
+          <w:sz w:val="16"/>
+          <w:szCs w:val="16"/>
+        </w:rPr>
+      </w:pPr>
+      <w:r>
+        <w:rPr>
+          <w:rFonts w:ascii="Courier New" w:hAnsi="Courier New" w:cs="Courier New"/>
+          <w:sz w:val="16"/>
+          <w:szCs w:val="16"/>
+        </w:rPr>
+        <w:t xml:space="preserve">  &lt;/Assay&gt;</w:t>
+      </w:r>
+    </w:p>
+    <w:p>
+      <w:pPr>
+        <w:spacing w:after="0" w:line="240" w:lineRule="auto"/>
+        <w:rPr>
+          <w:rFonts w:ascii="Courier New" w:hAnsi="Courier New" w:cs="Courier New"/>
+          <w:sz w:val="16"/>
+          <w:szCs w:val="16"/>
+        </w:rPr>
+      </w:pPr>
+      <w:r>
+        <w:rPr>
+          <w:rFonts w:ascii="Courier New" w:hAnsi="Courier New" w:cs="Courier New"/>
+          <w:sz w:val="16"/>
+          <w:szCs w:val="16"/>
+        </w:rPr>
+        <w:t>&lt;/</w:t>
+      </w:r>
+      <w:proofErr w:type="spellStart"/>
+      <w:r>
+        <w:rPr>
+          <w:rFonts w:ascii="Courier New" w:hAnsi="Courier New" w:cs="Courier New"/>
+          <w:sz w:val="16"/>
+          <w:szCs w:val="16"/>
+        </w:rPr>
+        <w:t>AssayList</w:t>
+      </w:r>
+      <w:proofErr w:type="spellEnd"/>
+      <w:r>
+        <w:rPr>
+          <w:rFonts w:ascii="Courier New" w:hAnsi="Courier New" w:cs="Courier New"/>
+          <w:sz w:val="16"/>
+          <w:szCs w:val="16"/>
+        </w:rPr>
+        <w:t>&gt;</w:t>
+      </w:r>
+    </w:p>
+    <w:p/>
+    <w:p>
+      <w:r>
+        <w:t>&lt;StudyVariableList&gt; captures one</w:t>
+      </w:r>
+      <w:r>
+        <w:t>-</w:t>
+      </w:r>
+      <w:r>
+        <w:t>to</w:t>
+      </w:r>
+      <w:r>
+        <w:t>-</w:t>
+      </w:r>
+      <w:r>
+        <w:t>many instances of &lt;StudyVariable&gt; which references a set of &lt;Assay&gt; elements to act as a logical grouping, for example to describe a set of biological or technical replicates. The definition of what constitutes a &lt;StudyVariable&gt; is left up to the user of software to determine, but it is included to allow elements to be defined which can be referenced elsewhere and quantitative values can be attached to</w:t>
+      </w:r>
+      <w:r>
+        <w:t>.</w:t>
+      </w:r>
+    </w:p>
+    <w:p>
       <w:r>
         <w:lastRenderedPageBreak/>
-        <w:t>multi</w:t>
-      </w:r>
-      <w:r>
-        <w:t>plex techniques, such as a 4</w:t>
-      </w:r>
-      <w:r>
-        <w:t>plex iTRAQ analysis, four instances of &lt;Assay&gt; would reference a single instance of &lt;RawFile</w:t>
-      </w:r>
-      <w:r>
-        <w:t>s</w:t>
-      </w:r>
-      <w:r>
-        <w:t xml:space="preserve">Group&gt;. </w:t>
-      </w:r>
-      <w:r>
-        <w:t>An &lt;Assay&gt; must specify a &lt;Label&gt; which differentiates it from other &lt;Assay&gt; instances within the same &lt;RawFile</w:t>
-      </w:r>
-      <w:r>
-        <w:t>s</w:t>
-      </w:r>
-      <w:r>
-        <w:t xml:space="preserve">Group&gt;. The &lt;Label&gt; comprises a &lt;Modification&gt; element, for example importing a </w:t>
-      </w:r>
-      <w:r>
-        <w:t xml:space="preserve">CV term from </w:t>
-      </w:r>
-      <w:proofErr w:type="spellStart"/>
-      <w:r>
-        <w:t>UniMod</w:t>
-      </w:r>
-      <w:proofErr w:type="spellEnd"/>
-      <w:r>
-        <w:t xml:space="preserve"> or PSI-MOD</w:t>
-      </w:r>
-      <w:r>
-        <w:t>,</w:t>
-      </w:r>
-      <w:r>
-        <w:t xml:space="preserve"> and a mass shift. </w:t>
-      </w:r>
-      <w:r>
-        <w:t>As an example, the four samples analysed by 4plex iTRAQ would each be represented by one &lt;Assay&gt; - each referencing the appropriate iTRAQ reagent used with that sample. For a 2plex SILAC, experiment, two instances of &lt;Assay&gt; would be provided, in which the “light” sample must have a CV term “</w:t>
-      </w:r>
-      <w:r>
-        <w:t>unlabeled sample</w:t>
-      </w:r>
-      <w:r>
-        <w:t xml:space="preserve">” and the “heavy” sample would have a CV term containing the heavy SILAC reagent e.g. </w:t>
-      </w:r>
-      <w:r>
-        <w:t>“</w:t>
-      </w:r>
-      <w:r>
-        <w:t>Label:13C(6)15N(4)</w:t>
-      </w:r>
-      <w:r>
-        <w:t>” (</w:t>
-      </w:r>
-      <w:r>
-        <w:t>UNIMOD</w:t>
-      </w:r>
-      <w:r>
-        <w:t xml:space="preserve"> ID</w:t>
-      </w:r>
-      <w:r>
-        <w:t>:267</w:t>
-      </w:r>
-      <w:r>
-        <w:t xml:space="preserve">). In label-free analyses, all &lt;Assay&gt; elements must have a &lt;Modification&gt; element containing the </w:t>
-      </w:r>
-      <w:r>
-        <w:t>“</w:t>
-      </w:r>
-      <w:r>
-        <w:t>unlabeled sample</w:t>
-      </w:r>
-      <w:r>
-        <w:t xml:space="preserve">” </w:t>
-      </w:r>
-      <w:r>
-        <w:t>CV term.</w:t>
-      </w:r>
-    </w:p>
-    <w:p>
-      <w:r>
-        <w:t>&lt;StudyVariableList&gt; captures one</w:t>
-      </w:r>
-      <w:r>
-        <w:t>-</w:t>
-      </w:r>
-      <w:r>
-        <w:t>to</w:t>
-      </w:r>
-      <w:r>
-        <w:t>-</w:t>
-      </w:r>
-      <w:r>
-        <w:t>many instances of &lt;StudyVariable&gt; which references a set of &lt;Assay&gt; elements to act as a logical grouping, for example to describe a set of biological or technical replicates. The definition of what constitutes a &lt;StudyVariable&gt; is left up to the user of software to determine, but it is included to allow elements to be defined which can be referenced elsewhere and quantitative values can be attached to.</w:t>
-      </w:r>
-    </w:p>
-    <w:p>
-      <w:r>
         <w:t>&lt;RatioList&gt; captures one</w:t>
       </w:r>
       <w:r>
@@ -2163,194 +3641,194 @@
         <w:pStyle w:val="Heading2"/>
       </w:pPr>
       <w:r>
+        <w:t>&lt;ProteinGroupList&gt;, &lt;ProteinList&gt;, &lt;PeptideConsensusList&gt; and &lt;FeatureList&gt;</w:t>
+      </w:r>
+    </w:p>
+    <w:p>
+      <w:r>
+        <w:t xml:space="preserve">All quantitative/abundance values are reported within </w:t>
+      </w:r>
+      <w:r>
+        <w:t>&lt;ProteinGroupList&gt;, &lt;ProteinList&gt;, &lt;PeptideConsensusList&gt; and &lt;FeatureList&gt;</w:t>
+      </w:r>
+      <w:r>
+        <w:t>, depending on whether the export software has produced values associated with protein groups, single proteins, peptides (matched across different samples analysed) or features (raw quantified values from MS prior to their a</w:t>
+      </w:r>
+      <w:r>
+        <w:t>ssignment to peptide sequences), respectively.</w:t>
+      </w:r>
+    </w:p>
+    <w:p>
+      <w:r>
+        <w:t>The file can contain zero or one &lt;ProteinGroupList&gt;</w:t>
+      </w:r>
+      <w:r>
+        <w:t xml:space="preserve"> elements, which contains one</w:t>
+      </w:r>
+      <w:r>
+        <w:t>-t</w:t>
+      </w:r>
+      <w:r>
+        <w:t>o</w:t>
+      </w:r>
+      <w:r>
+        <w:t>-</w:t>
+      </w:r>
+      <w:r>
+        <w:t xml:space="preserve">many instances of &lt;ProteinGroup&gt;. A &lt;ProteinGroup&gt; </w:t>
+      </w:r>
+      <w:r>
+        <w:t xml:space="preserve">captures a set of references to &lt;Protein&gt; elements where one or more quantitative values are attached to </w:t>
+      </w:r>
+      <w:r>
+        <w:t>a</w:t>
+      </w:r>
+      <w:r>
+        <w:t xml:space="preserve"> set of &lt;Protein&gt; elements rather than a single &lt;Protein&gt;, for example exported by software that chooses to solve the protein</w:t>
+      </w:r>
+      <w:r>
+        <w:t xml:space="preserve"> inference problem in this way.</w:t>
+      </w:r>
+    </w:p>
+    <w:p>
+      <w:r>
+        <w:t>The file can contain zero or one &lt;ProteinList&gt; elements, which contain one</w:t>
+      </w:r>
+      <w:r>
+        <w:t>-</w:t>
+      </w:r>
+      <w:r>
+        <w:t>to</w:t>
+      </w:r>
+      <w:r>
+        <w:t>-</w:t>
+      </w:r>
+      <w:r>
+        <w:t>many instances of &lt;Protein&gt;. Each &lt;Protein&gt; can have one</w:t>
+      </w:r>
+      <w:r>
+        <w:t>-</w:t>
+      </w:r>
+      <w:r>
+        <w:t>to</w:t>
+      </w:r>
+      <w:r>
+        <w:t>-</w:t>
+      </w:r>
+      <w:r>
+        <w:t>many references to &lt;PeptideConsensus&gt; elements, describing the peptides that were used to arrive at the quantitative val</w:t>
+      </w:r>
+      <w:r>
+        <w:t>ues reported for the &lt;Protein&gt;.</w:t>
+      </w:r>
+    </w:p>
+    <w:p>
+      <w:r>
         <w:lastRenderedPageBreak/>
-        <w:t>&lt;ProteinGroupList&gt;, &lt;ProteinList&gt;, &lt;PeptideConsensusList&gt; and &lt;FeatureList&gt;</w:t>
-      </w:r>
-    </w:p>
-    <w:p>
-      <w:r>
-        <w:t xml:space="preserve">All quantitative/abundance values are reported within </w:t>
-      </w:r>
-      <w:r>
-        <w:t>&lt;ProteinGroupList&gt;, &lt;ProteinList&gt;, &lt;PeptideConsensusList&gt; and &lt;FeatureList&gt;</w:t>
-      </w:r>
-      <w:r>
-        <w:t>, depending on whether the export software has produced values associated with protein groups, single proteins, peptides (matched across different samples analysed) or features (raw quantified values from MS prior to their a</w:t>
-      </w:r>
-      <w:r>
-        <w:t>ssignment to peptide sequences), respectively.</w:t>
-      </w:r>
-    </w:p>
-    <w:p>
-      <w:r>
-        <w:t>The file can contain zero or one &lt;ProteinGroupList&gt;</w:t>
-      </w:r>
-      <w:r>
-        <w:t xml:space="preserve"> elements, which contains one</w:t>
-      </w:r>
-      <w:r>
-        <w:t>-t</w:t>
-      </w:r>
-      <w:r>
-        <w:t>o</w:t>
+        <w:t xml:space="preserve">The file can contain zero to many &lt;PeptideConsensusList&gt; elements, </w:t>
+      </w:r>
+      <w:r>
+        <w:t>allowing software to export different sets of peptides and associated quantitative values as intermediates in a complex analysis pipeline</w:t>
+      </w:r>
+      <w:r>
+        <w:t xml:space="preserve">. The &lt;PeptideConsensusList&gt; has a mandatory Boolean attribute finalResult and a valid file must contain only one &lt;PeptideConsensusList&gt; where </w:t>
+      </w:r>
+      <w:r>
+        <w:t>‘</w:t>
+      </w:r>
+      <w:r>
+        <w:t>finalResult = true</w:t>
+      </w:r>
+      <w:r>
+        <w:t>’</w:t>
+      </w:r>
+      <w:r>
+        <w:t xml:space="preserve"> (checked by semantic validation software)</w:t>
+      </w:r>
+      <w:r>
+        <w:t>, allowing processing software to interpret the data set correctly</w:t>
+      </w:r>
+      <w:r>
+        <w:t>.</w:t>
+      </w:r>
+      <w:r>
+        <w:t xml:space="preserve"> A &lt;PeptideConsensus&gt; element represents (and references) one or more features that report on the same peptide, for example across different assays. </w:t>
+      </w:r>
+      <w:r>
+        <w:t xml:space="preserve">The process of matching features across different assays is dependent upon the type of technique (see specific examples for label-free, </w:t>
+      </w:r>
+      <w:r>
+        <w:t>MS1 label-based</w:t>
+      </w:r>
+      <w:r>
+        <w:t xml:space="preserve"> and </w:t>
+      </w:r>
+      <w:r>
+        <w:t xml:space="preserve">MS2 tag-based approaches </w:t>
+      </w:r>
+      <w:r>
+        <w:t>below), but the same core structure can represent data about any of these techniques.</w:t>
+      </w:r>
+      <w:r>
+        <w:t xml:space="preserve"> A &lt;PeptideC</w:t>
+      </w:r>
+      <w:r>
+        <w:t xml:space="preserve">onsensus&gt; element can have a peptide sequence and a set of modifications defined by CV terms, although it is also possible for a &lt;PeptideConsensus&gt; element to exist without a sequence for techniques in which features are matched across samples and quantified, prior or </w:t>
+      </w:r>
+      <w:r>
+        <w:t>without peptide identification.</w:t>
+      </w:r>
+    </w:p>
+    <w:p>
+      <w:r>
+        <w:t xml:space="preserve">The file can contain </w:t>
+      </w:r>
+      <w:r>
+        <w:t>zero</w:t>
       </w:r>
       <w:r>
         <w:t>-</w:t>
       </w:r>
       <w:r>
-        <w:t xml:space="preserve">many instances of &lt;ProteinGroup&gt;. A &lt;ProteinGroup&gt; </w:t>
-      </w:r>
-      <w:r>
-        <w:t xml:space="preserve">captures a set of references to &lt;Protein&gt; elements where one or more quantitative values are attached to </w:t>
-      </w:r>
-      <w:r>
-        <w:t>a</w:t>
-      </w:r>
-      <w:r>
-        <w:t xml:space="preserve"> set of &lt;Protein&gt; elements rather than a single &lt;Protein&gt;, for example exported by software that chooses to solve the protein</w:t>
-      </w:r>
-      <w:r>
-        <w:t xml:space="preserve"> inference problem in this way.</w:t>
-      </w:r>
-    </w:p>
-    <w:p>
-      <w:r>
-        <w:t>The file can contain zero or one &lt;ProteinList&gt; elements, which contain one</w:t>
+        <w:t>to</w:t>
       </w:r>
       <w:r>
         <w:t>-</w:t>
       </w:r>
       <w:r>
+        <w:t>m</w:t>
+      </w:r>
+      <w:r>
+        <w:t>any instances of &lt;FeatureList&gt;, which contains a mandatory reference to a &lt;RawFile</w:t>
+      </w:r>
+      <w:r>
+        <w:t>s</w:t>
+      </w:r>
+      <w:r>
+        <w:t>Group&gt;. It is expected that there is one &lt;FeatureList&gt; per &lt;RawFile</w:t>
+      </w:r>
+      <w:r>
+        <w:t>s</w:t>
+      </w:r>
+      <w:r>
+        <w:t xml:space="preserve">Group&gt; that is analysed. </w:t>
+      </w:r>
+      <w:r>
+        <w:t xml:space="preserve">Each &lt;FeatureList&gt; contains </w:t>
+      </w:r>
+      <w:r>
+        <w:t>one</w:t>
+      </w:r>
+      <w:r>
+        <w:t>-</w:t>
+      </w:r>
+      <w:r>
         <w:t>to</w:t>
       </w:r>
       <w:r>
         <w:t>-</w:t>
       </w:r>
       <w:r>
-        <w:t>many instances of &lt;Protein&gt;. Each &lt;Protein&gt; can have one</w:t>
-      </w:r>
-      <w:r>
-        <w:t>-</w:t>
-      </w:r>
-      <w:r>
-        <w:t>to</w:t>
-      </w:r>
-      <w:r>
-        <w:t>-</w:t>
-      </w:r>
-      <w:r>
-        <w:t>many references to &lt;PeptideConsensus&gt; elements, describing the peptides that were used to arrive at the quantitative val</w:t>
-      </w:r>
-      <w:r>
-        <w:t>ues reported for the &lt;Protein&gt;.</w:t>
-      </w:r>
-    </w:p>
-    <w:p>
-      <w:r>
-        <w:t xml:space="preserve">The file can contain zero to many &lt;PeptideConsensusList&gt; elements, </w:t>
-      </w:r>
-      <w:r>
-        <w:t>allowing software to export different sets of peptides and associated quantitative values as intermediates in a complex analysis pipeline</w:t>
-      </w:r>
-      <w:r>
-        <w:t xml:space="preserve">. The &lt;PeptideConsensusList&gt; has a mandatory Boolean attribute finalResult and a valid file must contain only one &lt;PeptideConsensusList&gt; where </w:t>
-      </w:r>
-      <w:r>
-        <w:t>‘</w:t>
-      </w:r>
-      <w:r>
-        <w:t>finalResult = true</w:t>
-      </w:r>
-      <w:r>
-        <w:t>’</w:t>
-      </w:r>
-      <w:r>
-        <w:t xml:space="preserve"> (checked by semantic validation software)</w:t>
-      </w:r>
-      <w:r>
-        <w:t>, allowing processing software to interpret the data set correctly</w:t>
-      </w:r>
-      <w:r>
-        <w:t>.</w:t>
-      </w:r>
-      <w:r>
-        <w:t xml:space="preserve"> A &lt;PeptideConsensus&gt; element represents (and references) one or more features that report on the same peptide, for example across different assays. </w:t>
-      </w:r>
-      <w:r>
-        <w:t xml:space="preserve">The process of matching features across different assays is dependent upon the type of technique (see specific examples for label-free, </w:t>
-      </w:r>
-      <w:r>
-        <w:t>MS1 label-based</w:t>
-      </w:r>
-      <w:r>
-        <w:t xml:space="preserve"> and </w:t>
-      </w:r>
-      <w:r>
-        <w:t xml:space="preserve">MS2 tag-based approaches </w:t>
-      </w:r>
-      <w:r>
-        <w:t>below), but the same core structure can represent data about any of these techniques.</w:t>
-      </w:r>
-      <w:r>
-        <w:t xml:space="preserve"> A &lt;PeptideC</w:t>
-      </w:r>
-      <w:r>
-        <w:t xml:space="preserve">onsensus&gt; element can have a peptide sequence and a set of modifications defined by CV terms, although it is also possible for a &lt;PeptideConsensus&gt; element to exist without a sequence for techniques in which features are matched across samples and quantified, prior or </w:t>
-      </w:r>
-      <w:r>
-        <w:t>without peptide identification.</w:t>
-      </w:r>
-    </w:p>
-    <w:p>
-      <w:r>
-        <w:t xml:space="preserve">The file can contain </w:t>
-      </w:r>
-      <w:r>
-        <w:t>zero</w:t>
-      </w:r>
-      <w:r>
-        <w:t>-</w:t>
-      </w:r>
-      <w:r>
-        <w:t>to</w:t>
-      </w:r>
-      <w:r>
-        <w:t>-</w:t>
-      </w:r>
-      <w:r>
-        <w:t>m</w:t>
-      </w:r>
-      <w:r>
-        <w:t>any instances of &lt;FeatureList&gt;, which contains a mandatory reference to a &lt;RawFile</w:t>
-      </w:r>
-      <w:r>
-        <w:t>s</w:t>
-      </w:r>
-      <w:r>
-        <w:t>Group&gt;. It is expected that there is one &lt;FeatureList&gt; per &lt;RawFile</w:t>
-      </w:r>
-      <w:r>
-        <w:t>s</w:t>
-      </w:r>
-      <w:r>
-        <w:t xml:space="preserve">Group&gt; that is analysed. </w:t>
-      </w:r>
-      <w:r>
-        <w:t xml:space="preserve">Each &lt;FeatureList&gt; contains </w:t>
-      </w:r>
-      <w:r>
-        <w:t>one</w:t>
-      </w:r>
-      <w:r>
-        <w:t>-</w:t>
-      </w:r>
-      <w:r>
-        <w:t>to</w:t>
-      </w:r>
-      <w:r>
-        <w:t>-</w:t>
-      </w:r>
-      <w:r>
         <w:t>many instances of &lt;Feature&gt;, which is defined as a quantified region in a 2D map of MS1 spectra (retention time</w:t>
       </w:r>
       <w:r>
@@ -2381,7 +3859,13 @@
         <w:t xml:space="preserve"> (LC)</w:t>
       </w:r>
       <w:r>
-        <w:t xml:space="preserve"> has not been performed), </w:t>
+        <w:t xml:space="preserve"> has not been performed</w:t>
+      </w:r>
+      <w:r>
+        <w:t xml:space="preserve"> or if the export software does not know the RT</w:t>
+      </w:r>
+      <w:r>
+        <w:t xml:space="preserve">), </w:t>
       </w:r>
       <w:r>
         <w:t xml:space="preserve">m/z, charge and a unique identifier. </w:t>
@@ -2412,6 +3896,7 @@
         <w:pStyle w:val="Heading2"/>
       </w:pPr>
       <w:r>
+        <w:lastRenderedPageBreak/>
         <w:t>QuantLayers</w:t>
       </w:r>
     </w:p>
@@ -2420,11 +3905,7 @@
         <w:keepNext/>
       </w:pPr>
       <w:r>
-        <w:t xml:space="preserve">The primary purpose of mzQuantML is to provide the capability to communicate quantitative values attached to &lt;ProteinGroup&gt;, &lt;Protein&gt; and &lt;PeptideConsensus&gt; elements in an unambiguous </w:t>
-      </w:r>
-      <w:r>
-        <w:lastRenderedPageBreak/>
-        <w:t xml:space="preserve">manner, while ensuring that data files are not overly verbose (quantitative values assigned to &lt;Feature&gt; elements are handled separately below). The quantitative values assigned to each element type can be provided for each &lt;Assay&gt;, &lt;StudyVariable&gt; or &lt;Ratio&gt; specified in the file in </w:t>
+        <w:t xml:space="preserve">The primary purpose of mzQuantML is to provide the capability to communicate quantitative values attached to &lt;ProteinGroup&gt;, &lt;Protein&gt; and &lt;PeptideConsensus&gt; elements in an unambiguous manner, while ensuring that data files are not overly verbose (quantitative values assigned to &lt;Feature&gt; elements are handled separately below). The quantitative values assigned to each element type can be provided for each &lt;Assay&gt;, &lt;StudyVariable&gt; or &lt;Ratio&gt; specified in the file in </w:t>
       </w:r>
       <w:r>
         <w:t>2D tables within</w:t>
@@ -2544,10 +4025,35 @@
         </w:numPr>
       </w:pPr>
       <w:r>
-        <w:t>The &lt;DataType&gt; is specified by a valid CV term according to the mapping file i.e. data types mu</w:t>
+        <w:t>The &lt;</w:t>
+      </w:r>
+      <w:proofErr w:type="spellStart"/>
+      <w:r>
+        <w:t>DataType</w:t>
+      </w:r>
+      <w:proofErr w:type="spellEnd"/>
+      <w:r>
+        <w:t>&gt;</w:t>
+      </w:r>
+      <w:r>
+        <w:t xml:space="preserve"> (for &lt;AssayQuantLayer&gt; and &lt;</w:t>
+      </w:r>
+      <w:proofErr w:type="spellStart"/>
+      <w:r>
+        <w:t>StudyVariableQuantLayer</w:t>
+      </w:r>
+      <w:proofErr w:type="spellEnd"/>
+      <w:r>
+        <w:t>&gt;)</w:t>
+      </w:r>
+      <w:r>
+        <w:t xml:space="preserve"> is specified by a valid CV term according to the mapping file i.e. data types mu</w:t>
       </w:r>
       <w:r>
         <w:t>st be present in the PSI-MS CV.</w:t>
+      </w:r>
+      <w:r>
+        <w:t xml:space="preserve"> A &lt;RatioQuantLayer&gt; references to &lt;Ratio&gt; elements that describe the data type of the numerator and denominator separately.</w:t>
       </w:r>
     </w:p>
     <w:p/>
@@ -3069,7 +4575,6 @@
         <w:t>.</w:t>
       </w:r>
     </w:p>
-    <w:p/>
     <w:p>
       <w:r>
         <w:t>If the data exporter wishes to communicate the full evidence trail, the primary results from analysis of each &lt;RawFile</w:t>
@@ -3275,7 +4780,16 @@
       </w:r>
       <w:proofErr w:type="gramStart"/>
       <w:r>
-        <w:t>on a</w:t>
+        <w:t>o</w:t>
+      </w:r>
+      <w:r>
+        <w:t>f</w:t>
+      </w:r>
+      <w:r>
+        <w:t xml:space="preserve"> a</w:t>
+      </w:r>
+      <w:r>
+        <w:t>n</w:t>
       </w:r>
       <w:proofErr w:type="gramEnd"/>
       <w:r>
@@ -3389,7 +4903,13 @@
     </w:p>
     <w:p>
       <w:r>
-        <w:t xml:space="preserve">An mzQuantML may have been generated by software that used </w:t>
+        <w:t xml:space="preserve">An mzQuantML </w:t>
+      </w:r>
+      <w:r>
+        <w:t xml:space="preserve">instance </w:t>
+      </w:r>
+      <w:r>
+        <w:t xml:space="preserve">may have been generated by software that used </w:t>
       </w:r>
       <w:proofErr w:type="spellStart"/>
       <w:r>
@@ -3408,11 +4928,20 @@
       </w:r>
       <w:proofErr w:type="spellEnd"/>
       <w:r>
-        <w:t xml:space="preserve"> file for raw data is provided via &lt;</w:t>
-      </w:r>
-      <w:proofErr w:type="spellStart"/>
-      <w:r>
-        <w:t>rawFilesGroup</w:t>
+        <w:t xml:space="preserve"> file for raw data is provided via</w:t>
+      </w:r>
+      <w:r>
+        <w:t xml:space="preserve"> the file location on</w:t>
+      </w:r>
+      <w:r>
+        <w:t xml:space="preserve"> &lt;</w:t>
+      </w:r>
+      <w:proofErr w:type="spellStart"/>
+      <w:r>
+        <w:t>R</w:t>
+      </w:r>
+      <w:r>
+        <w:t>awFilesGroup</w:t>
       </w:r>
       <w:proofErr w:type="spellEnd"/>
       <w:r>
@@ -3429,31 +4958,85 @@
       <w:r>
         <w:t xml:space="preserve"> </w:t>
       </w:r>
-      <w:r>
-        <w:rPr>
-          <w:highlight w:val="yellow"/>
-        </w:rPr>
-        <w:t>If multiple &lt;</w:t>
-      </w:r>
-      <w:proofErr w:type="spellStart"/>
-      <w:r>
-        <w:rPr>
-          <w:highlight w:val="yellow"/>
+    </w:p>
+    <w:p>
+      <w:pPr>
+        <w:spacing w:after="0" w:line="240" w:lineRule="auto"/>
+        <w:rPr>
+          <w:rFonts w:ascii="Courier New" w:hAnsi="Courier New" w:cs="Courier New"/>
+          <w:sz w:val="18"/>
+          <w:szCs w:val="18"/>
+        </w:rPr>
+      </w:pPr>
+      <w:r>
+        <w:rPr>
+          <w:rFonts w:ascii="Courier New" w:hAnsi="Courier New" w:cs="Courier New"/>
+          <w:sz w:val="18"/>
+          <w:szCs w:val="18"/>
+        </w:rPr>
+        <w:t>&lt;</w:t>
+      </w:r>
+      <w:proofErr w:type="spellStart"/>
+      <w:r>
+        <w:rPr>
+          <w:rFonts w:ascii="Courier New" w:hAnsi="Courier New" w:cs="Courier New"/>
+          <w:sz w:val="18"/>
+          <w:szCs w:val="18"/>
+        </w:rPr>
+        <w:t>RawFilesGroup</w:t>
+      </w:r>
+      <w:proofErr w:type="spellEnd"/>
+      <w:r>
+        <w:rPr>
+          <w:rFonts w:ascii="Courier New" w:hAnsi="Courier New" w:cs="Courier New"/>
+          <w:sz w:val="18"/>
+          <w:szCs w:val="18"/>
+        </w:rPr>
+        <w:t xml:space="preserve"> id="rg_0"&gt;</w:t>
+      </w:r>
+    </w:p>
+    <w:p>
+      <w:pPr>
+        <w:spacing w:after="0" w:line="240" w:lineRule="auto"/>
+        <w:rPr>
+          <w:rFonts w:ascii="Courier New" w:hAnsi="Courier New" w:cs="Courier New"/>
+          <w:sz w:val="18"/>
+          <w:szCs w:val="18"/>
+        </w:rPr>
+      </w:pPr>
+      <w:r>
+        <w:rPr>
+          <w:rFonts w:ascii="Courier New" w:hAnsi="Courier New" w:cs="Courier New"/>
+          <w:sz w:val="18"/>
+          <w:szCs w:val="18"/>
+        </w:rPr>
+        <w:t xml:space="preserve">  </w:t>
+      </w:r>
+      <w:r>
+        <w:rPr>
+          <w:rFonts w:ascii="Courier New" w:hAnsi="Courier New" w:cs="Courier New"/>
+          <w:sz w:val="18"/>
+          <w:szCs w:val="18"/>
+        </w:rPr>
+        <w:t>&lt;</w:t>
+      </w:r>
+      <w:proofErr w:type="spellStart"/>
+      <w:r>
+        <w:rPr>
+          <w:rFonts w:ascii="Courier New" w:hAnsi="Courier New" w:cs="Courier New"/>
+          <w:sz w:val="18"/>
+          <w:szCs w:val="18"/>
         </w:rPr>
         <w:t>RawFile</w:t>
       </w:r>
       <w:proofErr w:type="spellEnd"/>
       <w:r>
         <w:rPr>
-          <w:highlight w:val="yellow"/>
-        </w:rPr>
-        <w:t>&gt; elements are provided within a group, for example if pre-fractionation has occurred, &lt;Feature&gt; elements SHO</w:t>
-      </w:r>
-      <w:r>
-        <w:rPr>
-          <w:highlight w:val="yellow"/>
-        </w:rPr>
-        <w:t>ULD be to complete</w:t>
+          <w:rFonts w:ascii="Courier New" w:hAnsi="Courier New" w:cs="Courier New"/>
+          <w:sz w:val="18"/>
+          <w:szCs w:val="18"/>
+        </w:rPr>
+        <w:t xml:space="preserve"> location="mam_042408o_CPTAC_study6_6B011.mzML" id="raw_0"/&gt;</w:t>
       </w:r>
     </w:p>
     <w:p>
@@ -3471,19 +5054,309 @@
           <w:sz w:val="18"/>
           <w:szCs w:val="18"/>
         </w:rPr>
+        <w:t>&lt;/</w:t>
+      </w:r>
+      <w:proofErr w:type="spellStart"/>
+      <w:r>
+        <w:rPr>
+          <w:rFonts w:ascii="Courier New" w:hAnsi="Courier New" w:cs="Courier New"/>
+          <w:sz w:val="18"/>
+          <w:szCs w:val="18"/>
+        </w:rPr>
+        <w:t>RawFilesGroup</w:t>
+      </w:r>
+      <w:proofErr w:type="spellEnd"/>
+      <w:r>
+        <w:rPr>
+          <w:rFonts w:ascii="Courier New" w:hAnsi="Courier New" w:cs="Courier New"/>
+          <w:sz w:val="18"/>
+          <w:szCs w:val="18"/>
+        </w:rPr>
+        <w:t>&gt;</w:t>
+      </w:r>
+      <w:r>
+        <w:rPr>
+          <w:rFonts w:ascii="Courier New" w:hAnsi="Courier New" w:cs="Courier New"/>
+          <w:sz w:val="18"/>
+          <w:szCs w:val="18"/>
+        </w:rPr>
+        <w:t xml:space="preserve"> </w:t>
+      </w:r>
+    </w:p>
+    <w:p>
+      <w:pPr>
+        <w:spacing w:after="0" w:line="240" w:lineRule="auto"/>
+        <w:rPr>
+          <w:rFonts w:ascii="Courier New" w:hAnsi="Courier New" w:cs="Courier New"/>
+          <w:sz w:val="18"/>
+          <w:szCs w:val="18"/>
+        </w:rPr>
+      </w:pPr>
+    </w:p>
+    <w:p>
+      <w:pPr>
+        <w:spacing w:after="0" w:line="240" w:lineRule="auto"/>
+        <w:rPr>
+          <w:rFonts w:ascii="Courier New" w:hAnsi="Courier New" w:cs="Courier New"/>
+          <w:sz w:val="18"/>
+          <w:szCs w:val="18"/>
+        </w:rPr>
+      </w:pPr>
+      <w:r>
+        <w:rPr>
+          <w:rFonts w:ascii="Courier New" w:hAnsi="Courier New" w:cs="Courier New"/>
+          <w:sz w:val="18"/>
+          <w:szCs w:val="18"/>
+        </w:rPr>
         <w:t>&lt;</w:t>
       </w:r>
-      <w:proofErr w:type="spellStart"/>
-      <w:r>
-        <w:rPr>
-          <w:rFonts w:ascii="Courier New" w:hAnsi="Courier New" w:cs="Courier New"/>
-          <w:sz w:val="18"/>
-          <w:szCs w:val="18"/>
-        </w:rPr>
+      <w:r>
+        <w:rPr>
+          <w:rFonts w:ascii="Courier New" w:hAnsi="Courier New" w:cs="Courier New"/>
+          <w:sz w:val="18"/>
+          <w:szCs w:val="18"/>
+        </w:rPr>
+        <w:t xml:space="preserve">FeatureList id="Flist0" </w:t>
+      </w:r>
+      <w:proofErr w:type="spellStart"/>
+      <w:r>
+        <w:rPr>
+          <w:rFonts w:ascii="Courier New" w:hAnsi="Courier New" w:cs="Courier New"/>
+          <w:sz w:val="18"/>
+          <w:szCs w:val="18"/>
+        </w:rPr>
+        <w:t>rawFilesGroup_ref</w:t>
+      </w:r>
+      <w:proofErr w:type="spellEnd"/>
+      <w:r>
+        <w:rPr>
+          <w:rFonts w:ascii="Courier New" w:hAnsi="Courier New" w:cs="Courier New"/>
+          <w:sz w:val="18"/>
+          <w:szCs w:val="18"/>
+        </w:rPr>
+        <w:t>="rg_0"&gt;</w:t>
+      </w:r>
+    </w:p>
+    <w:p>
+      <w:pPr>
+        <w:spacing w:after="0" w:line="240" w:lineRule="auto"/>
+        <w:rPr>
+          <w:rFonts w:ascii="Courier New" w:hAnsi="Courier New" w:cs="Courier New"/>
+          <w:sz w:val="18"/>
+          <w:szCs w:val="18"/>
+        </w:rPr>
+      </w:pPr>
+      <w:r>
+        <w:rPr>
+          <w:rFonts w:ascii="Courier New" w:hAnsi="Courier New" w:cs="Courier New"/>
+          <w:sz w:val="18"/>
+          <w:szCs w:val="18"/>
+        </w:rPr>
+        <w:t xml:space="preserve">   </w:t>
+      </w:r>
+      <w:r>
+        <w:rPr>
+          <w:rFonts w:ascii="Courier New" w:hAnsi="Courier New" w:cs="Courier New"/>
+          <w:sz w:val="18"/>
+          <w:szCs w:val="18"/>
+        </w:rPr>
+        <w:t xml:space="preserve">&lt;Feature charge="3" </w:t>
+      </w:r>
+      <w:proofErr w:type="spellStart"/>
+      <w:r>
+        <w:rPr>
+          <w:rFonts w:ascii="Courier New" w:hAnsi="Courier New" w:cs="Courier New"/>
+          <w:sz w:val="18"/>
+          <w:szCs w:val="18"/>
+        </w:rPr>
+        <w:t>mz</w:t>
+      </w:r>
+      <w:proofErr w:type="spellEnd"/>
+      <w:r>
+        <w:rPr>
+          <w:rFonts w:ascii="Courier New" w:hAnsi="Courier New" w:cs="Courier New"/>
+          <w:sz w:val="18"/>
+          <w:szCs w:val="18"/>
+        </w:rPr>
+        <w:t xml:space="preserve">="398.871" </w:t>
+      </w:r>
+      <w:proofErr w:type="spellStart"/>
+      <w:proofErr w:type="gramStart"/>
+      <w:r>
+        <w:rPr>
+          <w:rFonts w:ascii="Courier New" w:hAnsi="Courier New" w:cs="Courier New"/>
+          <w:sz w:val="18"/>
+          <w:szCs w:val="18"/>
+        </w:rPr>
+        <w:t>rt</w:t>
+      </w:r>
+      <w:proofErr w:type="spellEnd"/>
+      <w:proofErr w:type="gramEnd"/>
+      <w:r>
+        <w:rPr>
+          <w:rFonts w:ascii="Courier New" w:hAnsi="Courier New" w:cs="Courier New"/>
+          <w:sz w:val="18"/>
+          <w:szCs w:val="18"/>
+        </w:rPr>
+        <w:t>="38.47" id="ft_0"&gt;</w:t>
+      </w:r>
+    </w:p>
+    <w:p>
+      <w:pPr>
+        <w:spacing w:after="0" w:line="240" w:lineRule="auto"/>
+        <w:rPr>
+          <w:rFonts w:ascii="Courier New" w:hAnsi="Courier New" w:cs="Courier New"/>
+          <w:sz w:val="18"/>
+          <w:szCs w:val="18"/>
+        </w:rPr>
+      </w:pPr>
+      <w:r>
+        <w:rPr>
+          <w:rFonts w:ascii="Courier New" w:hAnsi="Courier New" w:cs="Courier New"/>
+          <w:sz w:val="18"/>
+          <w:szCs w:val="18"/>
+        </w:rPr>
+        <w:t xml:space="preserve">      </w:t>
+      </w:r>
+      <w:r>
+        <w:rPr>
+          <w:rFonts w:ascii="Courier New" w:hAnsi="Courier New" w:cs="Courier New"/>
+          <w:sz w:val="18"/>
+          <w:szCs w:val="18"/>
+        </w:rPr>
+        <w:t>&lt;</w:t>
+      </w:r>
+      <w:proofErr w:type="spellStart"/>
+      <w:r>
+        <w:rPr>
+          <w:rFonts w:ascii="Courier New" w:hAnsi="Courier New" w:cs="Courier New"/>
+          <w:sz w:val="18"/>
+          <w:szCs w:val="18"/>
+        </w:rPr>
+        <w:t>MassTrace</w:t>
+      </w:r>
+      <w:proofErr w:type="spellEnd"/>
+      <w:r>
+        <w:rPr>
+          <w:rFonts w:ascii="Courier New" w:hAnsi="Courier New" w:cs="Courier New"/>
+          <w:sz w:val="18"/>
+          <w:szCs w:val="18"/>
+        </w:rPr>
+        <w:t>&gt;38.016 398.871 38.923 399.871&lt;/</w:t>
+      </w:r>
+      <w:proofErr w:type="spellStart"/>
+      <w:r>
+        <w:rPr>
+          <w:rFonts w:ascii="Courier New" w:hAnsi="Courier New" w:cs="Courier New"/>
+          <w:sz w:val="18"/>
+          <w:szCs w:val="18"/>
+        </w:rPr>
+        <w:t>MassTrace</w:t>
+      </w:r>
+      <w:proofErr w:type="spellEnd"/>
+      <w:r>
+        <w:rPr>
+          <w:rFonts w:ascii="Courier New" w:hAnsi="Courier New" w:cs="Courier New"/>
+          <w:sz w:val="18"/>
+          <w:szCs w:val="18"/>
+        </w:rPr>
+        <w:t>&gt;</w:t>
+      </w:r>
+    </w:p>
+    <w:p>
+      <w:pPr>
+        <w:spacing w:after="0" w:line="240" w:lineRule="auto"/>
+        <w:rPr>
+          <w:rFonts w:ascii="Courier New" w:hAnsi="Courier New" w:cs="Courier New"/>
+          <w:sz w:val="18"/>
+          <w:szCs w:val="18"/>
+        </w:rPr>
+      </w:pPr>
+      <w:r>
+        <w:rPr>
+          <w:rFonts w:ascii="Courier New" w:hAnsi="Courier New" w:cs="Courier New"/>
+          <w:sz w:val="18"/>
+          <w:szCs w:val="18"/>
+        </w:rPr>
+        <w:t xml:space="preserve">   </w:t>
+      </w:r>
+      <w:r>
+        <w:rPr>
+          <w:rFonts w:ascii="Courier New" w:hAnsi="Courier New" w:cs="Courier New"/>
+          <w:sz w:val="18"/>
+          <w:szCs w:val="18"/>
+        </w:rPr>
+        <w:t>&lt;/Feature&gt;</w:t>
+      </w:r>
+    </w:p>
+    <w:p>
+      <w:pPr>
+        <w:spacing w:after="0" w:line="240" w:lineRule="auto"/>
+        <w:rPr>
+          <w:rFonts w:ascii="Courier New" w:hAnsi="Courier New" w:cs="Courier New"/>
+          <w:sz w:val="18"/>
+          <w:szCs w:val="18"/>
+        </w:rPr>
+      </w:pPr>
+      <w:r>
+        <w:rPr>
+          <w:rFonts w:ascii="Courier New" w:hAnsi="Courier New" w:cs="Courier New"/>
+          <w:sz w:val="18"/>
+          <w:szCs w:val="18"/>
+        </w:rPr>
+        <w:t>...</w:t>
+      </w:r>
+    </w:p>
+    <w:p/>
+    <w:p>
+      <w:r>
+        <w:t>If multiple raw files are provided within a &lt;</w:t>
+      </w:r>
+      <w:proofErr w:type="spellStart"/>
+      <w:r>
         <w:t>RawFilesGroup</w:t>
       </w:r>
       <w:proofErr w:type="spellEnd"/>
       <w:r>
+        <w:t>&gt; (where sample pre-fractionation has occurred, each &lt;Feature&gt; MUST be flagged with the &lt;</w:t>
+      </w:r>
+      <w:proofErr w:type="spellStart"/>
+      <w:r>
+        <w:t>RawFile</w:t>
+      </w:r>
+      <w:proofErr w:type="spellEnd"/>
+      <w:r>
+        <w:t>&gt; from which it was derived:</w:t>
+      </w:r>
+    </w:p>
+    <w:p>
+      <w:pPr>
+        <w:spacing w:after="0" w:line="240" w:lineRule="auto"/>
+        <w:rPr>
+          <w:rFonts w:ascii="Courier New" w:hAnsi="Courier New" w:cs="Courier New"/>
+          <w:sz w:val="18"/>
+          <w:szCs w:val="18"/>
+        </w:rPr>
+      </w:pPr>
+      <w:r>
+        <w:rPr>
+          <w:rFonts w:ascii="Courier New" w:hAnsi="Courier New" w:cs="Courier New"/>
+          <w:sz w:val="18"/>
+          <w:szCs w:val="18"/>
+        </w:rPr>
+        <w:t>&lt;</w:t>
+      </w:r>
+      <w:proofErr w:type="spellStart"/>
+      <w:r>
+        <w:rPr>
+          <w:rFonts w:ascii="Courier New" w:hAnsi="Courier New" w:cs="Courier New"/>
+          <w:sz w:val="18"/>
+          <w:szCs w:val="18"/>
+        </w:rPr>
+        <w:t>RawFilesGroup</w:t>
+      </w:r>
+      <w:proofErr w:type="spellEnd"/>
+      <w:r>
         <w:rPr>
           <w:rFonts w:ascii="Courier New" w:hAnsi="Courier New" w:cs="Courier New"/>
           <w:sz w:val="18"/>
@@ -3533,7 +5406,23 @@
           <w:sz w:val="18"/>
           <w:szCs w:val="18"/>
         </w:rPr>
-        <w:t xml:space="preserve"> location="mam_042408o_CPTAC_study6_6B011.mzML" id="raw_0"/&gt;</w:t>
+        <w:t xml:space="preserve"> location="mam_042408o_CPTAC_study6_6B011</w:t>
+      </w:r>
+      <w:r>
+        <w:rPr>
+          <w:rFonts w:ascii="Courier New" w:hAnsi="Courier New" w:cs="Courier New"/>
+          <w:sz w:val="18"/>
+          <w:szCs w:val="18"/>
+        </w:rPr>
+        <w:t>_1</w:t>
+      </w:r>
+      <w:r>
+        <w:rPr>
+          <w:rFonts w:ascii="Courier New" w:hAnsi="Courier New" w:cs="Courier New"/>
+          <w:sz w:val="18"/>
+          <w:szCs w:val="18"/>
+        </w:rPr>
+        <w:t>.mzML" id="raw_0"/&gt;</w:t>
       </w:r>
     </w:p>
     <w:p>
@@ -3551,6 +5440,82 @@
           <w:sz w:val="18"/>
           <w:szCs w:val="18"/>
         </w:rPr>
+        <w:t xml:space="preserve">  </w:t>
+      </w:r>
+      <w:r>
+        <w:rPr>
+          <w:rFonts w:ascii="Courier New" w:hAnsi="Courier New" w:cs="Courier New"/>
+          <w:sz w:val="18"/>
+          <w:szCs w:val="18"/>
+        </w:rPr>
+        <w:t>&lt;</w:t>
+      </w:r>
+      <w:proofErr w:type="spellStart"/>
+      <w:r>
+        <w:rPr>
+          <w:rFonts w:ascii="Courier New" w:hAnsi="Courier New" w:cs="Courier New"/>
+          <w:sz w:val="18"/>
+          <w:szCs w:val="18"/>
+        </w:rPr>
+        <w:t>RawFile</w:t>
+      </w:r>
+      <w:proofErr w:type="spellEnd"/>
+      <w:r>
+        <w:rPr>
+          <w:rFonts w:ascii="Courier New" w:hAnsi="Courier New" w:cs="Courier New"/>
+          <w:sz w:val="18"/>
+          <w:szCs w:val="18"/>
+        </w:rPr>
+        <w:t xml:space="preserve"> location="mam_042408o_CPTAC_study6_6B011</w:t>
+      </w:r>
+      <w:r>
+        <w:rPr>
+          <w:rFonts w:ascii="Courier New" w:hAnsi="Courier New" w:cs="Courier New"/>
+          <w:sz w:val="18"/>
+          <w:szCs w:val="18"/>
+        </w:rPr>
+        <w:t>_2</w:t>
+      </w:r>
+      <w:r>
+        <w:rPr>
+          <w:rFonts w:ascii="Courier New" w:hAnsi="Courier New" w:cs="Courier New"/>
+          <w:sz w:val="18"/>
+          <w:szCs w:val="18"/>
+        </w:rPr>
+        <w:t>.mzML" id="raw_</w:t>
+      </w:r>
+      <w:r>
+        <w:rPr>
+          <w:rFonts w:ascii="Courier New" w:hAnsi="Courier New" w:cs="Courier New"/>
+          <w:sz w:val="18"/>
+          <w:szCs w:val="18"/>
+        </w:rPr>
+        <w:t>1</w:t>
+      </w:r>
+      <w:r>
+        <w:rPr>
+          <w:rFonts w:ascii="Courier New" w:hAnsi="Courier New" w:cs="Courier New"/>
+          <w:sz w:val="18"/>
+          <w:szCs w:val="18"/>
+        </w:rPr>
+        <w:t>"/&gt;</w:t>
+      </w:r>
+    </w:p>
+    <w:p>
+      <w:pPr>
+        <w:spacing w:after="0" w:line="240" w:lineRule="auto"/>
+        <w:rPr>
+          <w:rFonts w:ascii="Courier New" w:hAnsi="Courier New" w:cs="Courier New"/>
+          <w:sz w:val="18"/>
+          <w:szCs w:val="18"/>
+        </w:rPr>
+      </w:pPr>
+      <w:r>
+        <w:rPr>
+          <w:rFonts w:ascii="Courier New" w:hAnsi="Courier New" w:cs="Courier New"/>
+          <w:sz w:val="18"/>
+          <w:szCs w:val="18"/>
+        </w:rPr>
         <w:t>&lt;/</w:t>
       </w:r>
       <w:proofErr w:type="spellStart"/>
@@ -3695,7 +5660,57 @@
           <w:sz w:val="18"/>
           <w:szCs w:val="18"/>
         </w:rPr>
-        <w:t>="38.47" id="ft_0"&gt;</w:t>
+        <w:t>="38.47" id="ft_0"</w:t>
+      </w:r>
+      <w:r>
+        <w:rPr>
+          <w:rFonts w:ascii="Courier New" w:hAnsi="Courier New" w:cs="Courier New"/>
+          <w:sz w:val="18"/>
+          <w:szCs w:val="18"/>
+        </w:rPr>
+        <w:t xml:space="preserve"> </w:t>
+      </w:r>
+      <w:proofErr w:type="spellStart"/>
+      <w:r>
+        <w:rPr>
+          <w:rFonts w:ascii="Courier New" w:hAnsi="Courier New" w:cs="Courier New"/>
+          <w:sz w:val="18"/>
+          <w:szCs w:val="18"/>
+        </w:rPr>
+        <w:t>rawFile_ref</w:t>
+      </w:r>
+      <w:proofErr w:type="spellEnd"/>
+      <w:r>
+        <w:rPr>
+          <w:rFonts w:ascii="Courier New" w:hAnsi="Courier New" w:cs="Courier New"/>
+          <w:sz w:val="18"/>
+          <w:szCs w:val="18"/>
+        </w:rPr>
+        <w:t xml:space="preserve">= </w:t>
+      </w:r>
+      <w:r>
+        <w:rPr>
+          <w:rFonts w:ascii="Courier New" w:hAnsi="Courier New" w:cs="Courier New"/>
+          <w:sz w:val="18"/>
+          <w:szCs w:val="18"/>
+        </w:rPr>
+        <w:t>"raw_0"</w:t>
+      </w:r>
+      <w:r>
+        <w:rPr>
+          <w:rFonts w:ascii="Courier New" w:hAnsi="Courier New" w:cs="Courier New"/>
+          <w:sz w:val="18"/>
+          <w:szCs w:val="18"/>
+        </w:rPr>
+        <w:t xml:space="preserve"> /</w:t>
+      </w:r>
+      <w:r>
+        <w:rPr>
+          <w:rFonts w:ascii="Courier New" w:hAnsi="Courier New" w:cs="Courier New"/>
+          <w:sz w:val="18"/>
+          <w:szCs w:val="18"/>
+        </w:rPr>
+        <w:t>&gt;</w:t>
       </w:r>
     </w:p>
     <w:p>
@@ -3713,13 +5728,282 @@
           <w:sz w:val="18"/>
           <w:szCs w:val="18"/>
         </w:rPr>
-        <w:t xml:space="preserve">      </w:t>
-      </w:r>
-      <w:r>
-        <w:rPr>
-          <w:rFonts w:ascii="Courier New" w:hAnsi="Courier New" w:cs="Courier New"/>
-          <w:sz w:val="18"/>
-          <w:szCs w:val="18"/>
+        <w:t xml:space="preserve">   </w:t>
+      </w:r>
+      <w:r>
+        <w:rPr>
+          <w:rFonts w:ascii="Courier New" w:hAnsi="Courier New" w:cs="Courier New"/>
+          <w:sz w:val="18"/>
+          <w:szCs w:val="18"/>
+        </w:rPr>
+        <w:t>&lt;Feature charge="</w:t>
+      </w:r>
+      <w:r>
+        <w:rPr>
+          <w:rFonts w:ascii="Courier New" w:hAnsi="Courier New" w:cs="Courier New"/>
+          <w:sz w:val="18"/>
+          <w:szCs w:val="18"/>
+        </w:rPr>
+        <w:t>2</w:t>
+      </w:r>
+      <w:r>
+        <w:rPr>
+          <w:rFonts w:ascii="Courier New" w:hAnsi="Courier New" w:cs="Courier New"/>
+          <w:sz w:val="18"/>
+          <w:szCs w:val="18"/>
+        </w:rPr>
+        <w:t xml:space="preserve">" </w:t>
+      </w:r>
+      <w:proofErr w:type="spellStart"/>
+      <w:r>
+        <w:rPr>
+          <w:rFonts w:ascii="Courier New" w:hAnsi="Courier New" w:cs="Courier New"/>
+          <w:sz w:val="18"/>
+          <w:szCs w:val="18"/>
+        </w:rPr>
+        <w:t>mz</w:t>
+      </w:r>
+      <w:proofErr w:type="spellEnd"/>
+      <w:r>
+        <w:rPr>
+          <w:rFonts w:ascii="Courier New" w:hAnsi="Courier New" w:cs="Courier New"/>
+          <w:sz w:val="18"/>
+          <w:szCs w:val="18"/>
+        </w:rPr>
+        <w:t>="</w:t>
+      </w:r>
+      <w:r>
+        <w:rPr>
+          <w:rFonts w:ascii="Courier New" w:hAnsi="Courier New" w:cs="Courier New"/>
+          <w:sz w:val="18"/>
+          <w:szCs w:val="18"/>
+        </w:rPr>
+        <w:t>647.296</w:t>
+      </w:r>
+      <w:r>
+        <w:rPr>
+          <w:rFonts w:ascii="Courier New" w:hAnsi="Courier New" w:cs="Courier New"/>
+          <w:sz w:val="18"/>
+          <w:szCs w:val="18"/>
+        </w:rPr>
+        <w:t xml:space="preserve">" </w:t>
+      </w:r>
+      <w:proofErr w:type="spellStart"/>
+      <w:proofErr w:type="gramStart"/>
+      <w:r>
+        <w:rPr>
+          <w:rFonts w:ascii="Courier New" w:hAnsi="Courier New" w:cs="Courier New"/>
+          <w:sz w:val="18"/>
+          <w:szCs w:val="18"/>
+        </w:rPr>
+        <w:t>rt</w:t>
+      </w:r>
+      <w:proofErr w:type="spellEnd"/>
+      <w:proofErr w:type="gramEnd"/>
+      <w:r>
+        <w:rPr>
+          <w:rFonts w:ascii="Courier New" w:hAnsi="Courier New" w:cs="Courier New"/>
+          <w:sz w:val="18"/>
+          <w:szCs w:val="18"/>
+        </w:rPr>
+        <w:t>="</w:t>
+      </w:r>
+      <w:r>
+        <w:rPr>
+          <w:rFonts w:ascii="Courier New" w:hAnsi="Courier New" w:cs="Courier New"/>
+          <w:sz w:val="18"/>
+          <w:szCs w:val="18"/>
+        </w:rPr>
+        <w:t>50</w:t>
+      </w:r>
+      <w:r>
+        <w:rPr>
+          <w:rFonts w:ascii="Courier New" w:hAnsi="Courier New" w:cs="Courier New"/>
+          <w:sz w:val="18"/>
+          <w:szCs w:val="18"/>
+        </w:rPr>
+        <w:t>.</w:t>
+      </w:r>
+      <w:r>
+        <w:rPr>
+          <w:rFonts w:ascii="Courier New" w:hAnsi="Courier New" w:cs="Courier New"/>
+          <w:sz w:val="18"/>
+          <w:szCs w:val="18"/>
+        </w:rPr>
+        <w:t>12</w:t>
+      </w:r>
+      <w:r>
+        <w:rPr>
+          <w:rFonts w:ascii="Courier New" w:hAnsi="Courier New" w:cs="Courier New"/>
+          <w:sz w:val="18"/>
+          <w:szCs w:val="18"/>
+        </w:rPr>
+        <w:t>" id="ft_</w:t>
+      </w:r>
+      <w:r>
+        <w:rPr>
+          <w:rFonts w:ascii="Courier New" w:hAnsi="Courier New" w:cs="Courier New"/>
+          <w:sz w:val="18"/>
+          <w:szCs w:val="18"/>
+        </w:rPr>
+        <w:t>1</w:t>
+      </w:r>
+      <w:r>
+        <w:rPr>
+          <w:rFonts w:ascii="Courier New" w:hAnsi="Courier New" w:cs="Courier New"/>
+          <w:sz w:val="18"/>
+          <w:szCs w:val="18"/>
+        </w:rPr>
+        <w:t>"</w:t>
+      </w:r>
+      <w:r>
+        <w:rPr>
+          <w:rFonts w:ascii="Courier New" w:hAnsi="Courier New" w:cs="Courier New"/>
+          <w:sz w:val="18"/>
+          <w:szCs w:val="18"/>
+        </w:rPr>
+        <w:t xml:space="preserve"> </w:t>
+      </w:r>
+      <w:proofErr w:type="spellStart"/>
+      <w:r>
+        <w:rPr>
+          <w:rFonts w:ascii="Courier New" w:hAnsi="Courier New" w:cs="Courier New"/>
+          <w:sz w:val="18"/>
+          <w:szCs w:val="18"/>
+        </w:rPr>
+        <w:t>rawFile_ref</w:t>
+      </w:r>
+      <w:proofErr w:type="spellEnd"/>
+      <w:r>
+        <w:rPr>
+          <w:rFonts w:ascii="Courier New" w:hAnsi="Courier New" w:cs="Courier New"/>
+          <w:sz w:val="18"/>
+          <w:szCs w:val="18"/>
+        </w:rPr>
+        <w:t xml:space="preserve">= </w:t>
+      </w:r>
+      <w:r>
+        <w:rPr>
+          <w:rFonts w:ascii="Courier New" w:hAnsi="Courier New" w:cs="Courier New"/>
+          <w:sz w:val="18"/>
+          <w:szCs w:val="18"/>
+        </w:rPr>
+        <w:t>"raw_</w:t>
+      </w:r>
+      <w:r>
+        <w:rPr>
+          <w:rFonts w:ascii="Courier New" w:hAnsi="Courier New" w:cs="Courier New"/>
+          <w:sz w:val="18"/>
+          <w:szCs w:val="18"/>
+        </w:rPr>
+        <w:t>1</w:t>
+      </w:r>
+      <w:r>
+        <w:rPr>
+          <w:rFonts w:ascii="Courier New" w:hAnsi="Courier New" w:cs="Courier New"/>
+          <w:sz w:val="18"/>
+          <w:szCs w:val="18"/>
+        </w:rPr>
+        <w:t>"</w:t>
+      </w:r>
+      <w:r>
+        <w:rPr>
+          <w:rFonts w:ascii="Courier New" w:hAnsi="Courier New" w:cs="Courier New"/>
+          <w:sz w:val="18"/>
+          <w:szCs w:val="18"/>
+        </w:rPr>
+        <w:t xml:space="preserve"> /</w:t>
+      </w:r>
+      <w:r>
+        <w:rPr>
+          <w:rFonts w:ascii="Courier New" w:hAnsi="Courier New" w:cs="Courier New"/>
+          <w:sz w:val="18"/>
+          <w:szCs w:val="18"/>
+        </w:rPr>
+        <w:t>&gt;</w:t>
+      </w:r>
+    </w:p>
+    <w:p>
+      <w:pPr>
+        <w:spacing w:after="0" w:line="240" w:lineRule="auto"/>
+        <w:rPr>
+          <w:rFonts w:ascii="Courier New" w:hAnsi="Courier New" w:cs="Courier New"/>
+          <w:sz w:val="18"/>
+          <w:szCs w:val="18"/>
+        </w:rPr>
+      </w:pPr>
+    </w:p>
+    <w:p>
+      <w:pPr>
+        <w:spacing w:after="0" w:line="240" w:lineRule="auto"/>
+        <w:rPr>
+          <w:rFonts w:ascii="Courier New" w:hAnsi="Courier New" w:cs="Courier New"/>
+          <w:sz w:val="18"/>
+          <w:szCs w:val="18"/>
+        </w:rPr>
+      </w:pPr>
+      <w:r>
+        <w:rPr>
+          <w:rFonts w:ascii="Courier New" w:hAnsi="Courier New" w:cs="Courier New"/>
+          <w:sz w:val="18"/>
+          <w:szCs w:val="18"/>
+        </w:rPr>
+        <w:t>...</w:t>
+      </w:r>
+    </w:p>
+    <w:p/>
+    <w:p>
+      <w:pPr>
+        <w:pStyle w:val="Heading2"/>
+        <w:rPr>
+          <w:b w:val="0"/>
+        </w:rPr>
+      </w:pPr>
+      <w:r>
+        <w:rPr>
+          <w:b w:val="0"/>
+        </w:rPr>
+        <w:t>For ass</w:t>
+      </w:r>
+      <w:r>
+        <w:rPr>
+          <w:b w:val="0"/>
+        </w:rPr>
+        <w:t>ociating an</w:t>
+      </w:r>
+      <w:r>
+        <w:rPr>
+          <w:b w:val="0"/>
+        </w:rPr>
+        <w:t xml:space="preserve"> mzQuantML </w:t>
+      </w:r>
+      <w:r>
+        <w:rPr>
+          <w:b w:val="0"/>
+        </w:rPr>
+        <w:t xml:space="preserve">instance </w:t>
+      </w:r>
+      <w:r>
+        <w:rPr>
+          <w:b w:val="0"/>
+        </w:rPr>
+        <w:t>to identification files in mzIdentML, the following elements are used.</w:t>
+      </w:r>
+    </w:p>
+    <w:p>
+      <w:pPr>
+        <w:spacing w:after="0" w:line="240" w:lineRule="auto"/>
+        <w:rPr>
+          <w:rFonts w:ascii="Courier New" w:hAnsi="Courier New" w:cs="Courier New"/>
+          <w:sz w:val="16"/>
+          <w:szCs w:val="16"/>
+        </w:rPr>
+      </w:pPr>
+      <w:r>
+        <w:rPr>
+          <w:rFonts w:ascii="Courier New" w:hAnsi="Courier New" w:cs="Courier New"/>
+          <w:sz w:val="16"/>
+          <w:szCs w:val="16"/>
         </w:rPr>
         <w:t>&lt;</w:t>
       </w:r>
@@ -3727,35 +6011,17 @@
       <w:r>
         <w:rPr>
           <w:rFonts w:ascii="Courier New" w:hAnsi="Courier New" w:cs="Courier New"/>
-          <w:sz w:val="18"/>
-          <w:szCs w:val="18"/>
-        </w:rPr>
-        <w:t>MassTrace</w:t>
-      </w:r>
-      <w:proofErr w:type="spellEnd"/>
-      <w:r>
-        <w:rPr>
-          <w:rFonts w:ascii="Courier New" w:hAnsi="Courier New" w:cs="Courier New"/>
-          <w:sz w:val="18"/>
-          <w:szCs w:val="18"/>
-        </w:rPr>
-        <w:t>&gt;38.016 398.871 38.923 399.871&lt;/</w:t>
-      </w:r>
-      <w:proofErr w:type="spellStart"/>
-      <w:r>
-        <w:rPr>
-          <w:rFonts w:ascii="Courier New" w:hAnsi="Courier New" w:cs="Courier New"/>
-          <w:sz w:val="18"/>
-          <w:szCs w:val="18"/>
-        </w:rPr>
-        <w:t>MassTrace</w:t>
-      </w:r>
-      <w:proofErr w:type="spellEnd"/>
-      <w:r>
-        <w:rPr>
-          <w:rFonts w:ascii="Courier New" w:hAnsi="Courier New" w:cs="Courier New"/>
-          <w:sz w:val="18"/>
-          <w:szCs w:val="18"/>
+          <w:sz w:val="16"/>
+          <w:szCs w:val="16"/>
+        </w:rPr>
+        <w:t>IdentificationFiles</w:t>
+      </w:r>
+      <w:proofErr w:type="spellEnd"/>
+      <w:r>
+        <w:rPr>
+          <w:rFonts w:ascii="Courier New" w:hAnsi="Courier New" w:cs="Courier New"/>
+          <w:sz w:val="16"/>
+          <w:szCs w:val="16"/>
         </w:rPr>
         <w:t>&gt;</w:t>
       </w:r>
@@ -3765,25 +6031,53 @@
         <w:spacing w:after="0" w:line="240" w:lineRule="auto"/>
         <w:rPr>
           <w:rFonts w:ascii="Courier New" w:hAnsi="Courier New" w:cs="Courier New"/>
-          <w:sz w:val="18"/>
-          <w:szCs w:val="18"/>
-        </w:rPr>
-      </w:pPr>
-      <w:r>
-        <w:rPr>
-          <w:rFonts w:ascii="Courier New" w:hAnsi="Courier New" w:cs="Courier New"/>
-          <w:sz w:val="18"/>
-          <w:szCs w:val="18"/>
-        </w:rPr>
-        <w:t xml:space="preserve">   </w:t>
-      </w:r>
-      <w:r>
-        <w:rPr>
-          <w:rFonts w:ascii="Courier New" w:hAnsi="Courier New" w:cs="Courier New"/>
-          <w:sz w:val="18"/>
-          <w:szCs w:val="18"/>
-        </w:rPr>
-        <w:t>&lt;/Feature&gt;</w:t>
+          <w:sz w:val="16"/>
+          <w:szCs w:val="16"/>
+        </w:rPr>
+      </w:pPr>
+      <w:r>
+        <w:rPr>
+          <w:rFonts w:ascii="Courier New" w:hAnsi="Courier New" w:cs="Courier New"/>
+          <w:sz w:val="16"/>
+          <w:szCs w:val="16"/>
+        </w:rPr>
+        <w:t xml:space="preserve">  &lt;</w:t>
+      </w:r>
+      <w:proofErr w:type="spellStart"/>
+      <w:r>
+        <w:rPr>
+          <w:rFonts w:ascii="Courier New" w:hAnsi="Courier New" w:cs="Courier New"/>
+          <w:sz w:val="16"/>
+          <w:szCs w:val="16"/>
+        </w:rPr>
+        <w:t>IdentificationFile</w:t>
+      </w:r>
+      <w:proofErr w:type="spellEnd"/>
+      <w:r>
+        <w:rPr>
+          <w:rFonts w:ascii="Courier New" w:hAnsi="Courier New" w:cs="Courier New"/>
+          <w:sz w:val="16"/>
+          <w:szCs w:val="16"/>
+        </w:rPr>
+        <w:t xml:space="preserve"> </w:t>
+      </w:r>
+      <w:proofErr w:type="spellStart"/>
+      <w:r>
+        <w:rPr>
+          <w:rFonts w:ascii="Courier New" w:hAnsi="Courier New" w:cs="Courier New"/>
+          <w:sz w:val="16"/>
+          <w:szCs w:val="16"/>
+        </w:rPr>
+        <w:t>searchDatabase_ref</w:t>
+      </w:r>
+      <w:proofErr w:type="spellEnd"/>
+      <w:r>
+        <w:rPr>
+          <w:rFonts w:ascii="Courier New" w:hAnsi="Courier New" w:cs="Courier New"/>
+          <w:sz w:val="16"/>
+          <w:szCs w:val="16"/>
+        </w:rPr>
+        <w:t>="SD1" location="file://idents.mzid" id="idfile_1"/&gt;</w:t>
       </w:r>
     </w:p>
     <w:p>
@@ -3791,510 +6085,420 @@
         <w:spacing w:after="0" w:line="240" w:lineRule="auto"/>
         <w:rPr>
           <w:rFonts w:ascii="Courier New" w:hAnsi="Courier New" w:cs="Courier New"/>
-          <w:sz w:val="18"/>
-          <w:szCs w:val="18"/>
-        </w:rPr>
-      </w:pPr>
-      <w:r>
-        <w:rPr>
-          <w:rFonts w:ascii="Courier New" w:hAnsi="Courier New" w:cs="Courier New"/>
-          <w:sz w:val="18"/>
-          <w:szCs w:val="18"/>
-        </w:rPr>
-        <w:t>...</w:t>
+          <w:sz w:val="16"/>
+          <w:szCs w:val="16"/>
+        </w:rPr>
+      </w:pPr>
+      <w:r>
+        <w:rPr>
+          <w:rFonts w:ascii="Courier New" w:hAnsi="Courier New" w:cs="Courier New"/>
+          <w:sz w:val="16"/>
+          <w:szCs w:val="16"/>
+        </w:rPr>
+        <w:t>&lt;/</w:t>
+      </w:r>
+      <w:proofErr w:type="spellStart"/>
+      <w:r>
+        <w:rPr>
+          <w:rFonts w:ascii="Courier New" w:hAnsi="Courier New" w:cs="Courier New"/>
+          <w:sz w:val="16"/>
+          <w:szCs w:val="16"/>
+        </w:rPr>
+        <w:t>IdentificationFiles</w:t>
+      </w:r>
+      <w:proofErr w:type="spellEnd"/>
+      <w:r>
+        <w:rPr>
+          <w:rFonts w:ascii="Courier New" w:hAnsi="Courier New" w:cs="Courier New"/>
+          <w:sz w:val="16"/>
+          <w:szCs w:val="16"/>
+        </w:rPr>
+        <w:t>&gt;</w:t>
+      </w:r>
+    </w:p>
+    <w:p>
+      <w:pPr>
+        <w:rPr>
+          <w:rFonts w:ascii="Courier New" w:hAnsi="Courier New" w:cs="Courier New"/>
+          <w:sz w:val="18"/>
+          <w:szCs w:val="18"/>
+        </w:rPr>
+      </w:pPr>
+    </w:p>
+    <w:p>
+      <w:pPr>
+        <w:spacing w:after="0" w:line="240" w:lineRule="auto"/>
+        <w:rPr>
+          <w:rFonts w:ascii="Courier New" w:hAnsi="Courier New" w:cs="Courier New"/>
+          <w:sz w:val="16"/>
+          <w:szCs w:val="16"/>
+        </w:rPr>
+      </w:pPr>
+      <w:r>
+        <w:rPr>
+          <w:rFonts w:ascii="Courier New" w:hAnsi="Courier New" w:cs="Courier New"/>
+          <w:sz w:val="16"/>
+          <w:szCs w:val="16"/>
+        </w:rPr>
+        <w:t xml:space="preserve">&lt;PeptideConsensus </w:t>
+      </w:r>
+      <w:proofErr w:type="spellStart"/>
+      <w:r>
+        <w:rPr>
+          <w:rFonts w:ascii="Courier New" w:hAnsi="Courier New" w:cs="Courier New"/>
+          <w:sz w:val="16"/>
+          <w:szCs w:val="16"/>
+        </w:rPr>
+        <w:t>searchDatabase_ref</w:t>
+      </w:r>
+      <w:proofErr w:type="spellEnd"/>
+      <w:r>
+        <w:rPr>
+          <w:rFonts w:ascii="Courier New" w:hAnsi="Courier New" w:cs="Courier New"/>
+          <w:sz w:val="16"/>
+          <w:szCs w:val="16"/>
+        </w:rPr>
+        <w:t>="SD1" charge="2" id="pep_GAPEIDVLEGETDTK_2_21711"&gt;</w:t>
+      </w:r>
+    </w:p>
+    <w:p>
+      <w:pPr>
+        <w:spacing w:after="0" w:line="240" w:lineRule="auto"/>
+        <w:rPr>
+          <w:rFonts w:ascii="Courier New" w:hAnsi="Courier New" w:cs="Courier New"/>
+          <w:sz w:val="16"/>
+          <w:szCs w:val="16"/>
+        </w:rPr>
+      </w:pPr>
+      <w:r>
+        <w:rPr>
+          <w:rFonts w:ascii="Courier New" w:hAnsi="Courier New" w:cs="Courier New"/>
+          <w:sz w:val="16"/>
+          <w:szCs w:val="16"/>
+        </w:rPr>
+        <w:t xml:space="preserve">   &lt;PeptideSequence&gt;GAPEIDVLEGETDTK&lt;/PeptideSequence&gt;</w:t>
+      </w:r>
+    </w:p>
+    <w:p>
+      <w:pPr>
+        <w:spacing w:after="0" w:line="240" w:lineRule="auto"/>
+        <w:rPr>
+          <w:rFonts w:ascii="Courier New" w:hAnsi="Courier New" w:cs="Courier New"/>
+          <w:sz w:val="16"/>
+          <w:szCs w:val="16"/>
+        </w:rPr>
+      </w:pPr>
+      <w:r>
+        <w:rPr>
+          <w:rFonts w:ascii="Courier New" w:hAnsi="Courier New" w:cs="Courier New"/>
+          <w:sz w:val="16"/>
+          <w:szCs w:val="16"/>
+        </w:rPr>
+        <w:t xml:space="preserve">   &lt;</w:t>
+      </w:r>
+      <w:proofErr w:type="spellStart"/>
+      <w:r>
+        <w:rPr>
+          <w:rFonts w:ascii="Courier New" w:hAnsi="Courier New" w:cs="Courier New"/>
+          <w:sz w:val="16"/>
+          <w:szCs w:val="16"/>
+        </w:rPr>
+        <w:t>EvidenceRef</w:t>
+      </w:r>
+      <w:proofErr w:type="spellEnd"/>
+      <w:r>
+        <w:rPr>
+          <w:rFonts w:ascii="Courier New" w:hAnsi="Courier New" w:cs="Courier New"/>
+          <w:sz w:val="16"/>
+          <w:szCs w:val="16"/>
+        </w:rPr>
+        <w:t xml:space="preserve"> </w:t>
+      </w:r>
+      <w:proofErr w:type="spellStart"/>
+      <w:r>
+        <w:rPr>
+          <w:rFonts w:ascii="Courier New" w:hAnsi="Courier New" w:cs="Courier New"/>
+          <w:sz w:val="16"/>
+          <w:szCs w:val="16"/>
+        </w:rPr>
+        <w:t>feature_ref</w:t>
+      </w:r>
+      <w:proofErr w:type="spellEnd"/>
+      <w:r>
+        <w:rPr>
+          <w:rFonts w:ascii="Courier New" w:hAnsi="Courier New" w:cs="Courier New"/>
+          <w:sz w:val="16"/>
+          <w:szCs w:val="16"/>
+        </w:rPr>
+        <w:t xml:space="preserve">="ft_216" </w:t>
+      </w:r>
+      <w:proofErr w:type="spellStart"/>
+      <w:r>
+        <w:rPr>
+          <w:rFonts w:ascii="Courier New" w:hAnsi="Courier New" w:cs="Courier New"/>
+          <w:sz w:val="16"/>
+          <w:szCs w:val="16"/>
+        </w:rPr>
+        <w:t>identificationFile_ref</w:t>
+      </w:r>
+      <w:proofErr w:type="spellEnd"/>
+      <w:r>
+        <w:rPr>
+          <w:rFonts w:ascii="Courier New" w:hAnsi="Courier New" w:cs="Courier New"/>
+          <w:sz w:val="16"/>
+          <w:szCs w:val="16"/>
+        </w:rPr>
+        <w:t xml:space="preserve">="idfile_1" </w:t>
+      </w:r>
+      <w:proofErr w:type="spellStart"/>
+      <w:r>
+        <w:rPr>
+          <w:rFonts w:ascii="Courier New" w:hAnsi="Courier New" w:cs="Courier New"/>
+          <w:sz w:val="16"/>
+          <w:szCs w:val="16"/>
+        </w:rPr>
+        <w:t>id_refs</w:t>
+      </w:r>
+      <w:proofErr w:type="spellEnd"/>
+      <w:r>
+        <w:rPr>
+          <w:rFonts w:ascii="Courier New" w:hAnsi="Courier New" w:cs="Courier New"/>
+          <w:sz w:val="16"/>
+          <w:szCs w:val="16"/>
+        </w:rPr>
+        <w:t xml:space="preserve">="SII_69413_1" </w:t>
+      </w:r>
+      <w:proofErr w:type="spellStart"/>
+      <w:r>
+        <w:rPr>
+          <w:rFonts w:ascii="Courier New" w:hAnsi="Courier New" w:cs="Courier New"/>
+          <w:sz w:val="16"/>
+          <w:szCs w:val="16"/>
+        </w:rPr>
+        <w:t>assay_refs</w:t>
+      </w:r>
+      <w:proofErr w:type="spellEnd"/>
+      <w:r>
+        <w:rPr>
+          <w:rFonts w:ascii="Courier New" w:hAnsi="Courier New" w:cs="Courier New"/>
+          <w:sz w:val="16"/>
+          <w:szCs w:val="16"/>
+        </w:rPr>
+        <w:t>="ass_0"/&gt;</w:t>
+      </w:r>
+    </w:p>
+    <w:p>
+      <w:pPr>
+        <w:spacing w:after="0" w:line="240" w:lineRule="auto"/>
+        <w:rPr>
+          <w:rFonts w:ascii="Courier New" w:hAnsi="Courier New" w:cs="Courier New"/>
+          <w:sz w:val="16"/>
+          <w:szCs w:val="16"/>
+        </w:rPr>
+      </w:pPr>
+      <w:r>
+        <w:rPr>
+          <w:rFonts w:ascii="Courier New" w:hAnsi="Courier New" w:cs="Courier New"/>
+          <w:sz w:val="16"/>
+          <w:szCs w:val="16"/>
+        </w:rPr>
+        <w:t xml:space="preserve">   &lt;</w:t>
+      </w:r>
+      <w:proofErr w:type="spellStart"/>
+      <w:r>
+        <w:rPr>
+          <w:rFonts w:ascii="Courier New" w:hAnsi="Courier New" w:cs="Courier New"/>
+          <w:sz w:val="16"/>
+          <w:szCs w:val="16"/>
+        </w:rPr>
+        <w:t>EvidenceRef</w:t>
+      </w:r>
+      <w:proofErr w:type="spellEnd"/>
+      <w:r>
+        <w:rPr>
+          <w:rFonts w:ascii="Courier New" w:hAnsi="Courier New" w:cs="Courier New"/>
+          <w:sz w:val="16"/>
+          <w:szCs w:val="16"/>
+        </w:rPr>
+        <w:t xml:space="preserve"> </w:t>
+      </w:r>
+      <w:proofErr w:type="spellStart"/>
+      <w:r>
+        <w:rPr>
+          <w:rFonts w:ascii="Courier New" w:hAnsi="Courier New" w:cs="Courier New"/>
+          <w:sz w:val="16"/>
+          <w:szCs w:val="16"/>
+        </w:rPr>
+        <w:t>feature_ref</w:t>
+      </w:r>
+      <w:proofErr w:type="spellEnd"/>
+      <w:r>
+        <w:rPr>
+          <w:rFonts w:ascii="Courier New" w:hAnsi="Courier New" w:cs="Courier New"/>
+          <w:sz w:val="16"/>
+          <w:szCs w:val="16"/>
+        </w:rPr>
+        <w:t xml:space="preserve">="ft_217" </w:t>
+      </w:r>
+      <w:proofErr w:type="spellStart"/>
+      <w:r>
+        <w:rPr>
+          <w:rFonts w:ascii="Courier New" w:hAnsi="Courier New" w:cs="Courier New"/>
+          <w:sz w:val="16"/>
+          <w:szCs w:val="16"/>
+        </w:rPr>
+        <w:t>identificationFile_ref</w:t>
+      </w:r>
+      <w:proofErr w:type="spellEnd"/>
+      <w:r>
+        <w:rPr>
+          <w:rFonts w:ascii="Courier New" w:hAnsi="Courier New" w:cs="Courier New"/>
+          <w:sz w:val="16"/>
+          <w:szCs w:val="16"/>
+        </w:rPr>
+        <w:t xml:space="preserve">="idfile_1" </w:t>
+      </w:r>
+      <w:proofErr w:type="spellStart"/>
+      <w:r>
+        <w:rPr>
+          <w:rFonts w:ascii="Courier New" w:hAnsi="Courier New" w:cs="Courier New"/>
+          <w:sz w:val="16"/>
+          <w:szCs w:val="16"/>
+        </w:rPr>
+        <w:t>id_refs</w:t>
+      </w:r>
+      <w:proofErr w:type="spellEnd"/>
+      <w:r>
+        <w:rPr>
+          <w:rFonts w:ascii="Courier New" w:hAnsi="Courier New" w:cs="Courier New"/>
+          <w:sz w:val="16"/>
+          <w:szCs w:val="16"/>
+        </w:rPr>
+        <w:t xml:space="preserve">="SII_69415_1" </w:t>
+      </w:r>
+      <w:proofErr w:type="spellStart"/>
+      <w:r>
+        <w:rPr>
+          <w:rFonts w:ascii="Courier New" w:hAnsi="Courier New" w:cs="Courier New"/>
+          <w:sz w:val="16"/>
+          <w:szCs w:val="16"/>
+        </w:rPr>
+        <w:t>assay_refs</w:t>
+      </w:r>
+      <w:proofErr w:type="spellEnd"/>
+      <w:r>
+        <w:rPr>
+          <w:rFonts w:ascii="Courier New" w:hAnsi="Courier New" w:cs="Courier New"/>
+          <w:sz w:val="16"/>
+          <w:szCs w:val="16"/>
+        </w:rPr>
+        <w:t>="ass_1"/&gt;</w:t>
       </w:r>
     </w:p>
     <w:p/>
     <w:p>
+      <w:r>
+        <w:t>A</w:t>
+      </w:r>
+      <w:r>
+        <w:t xml:space="preserve"> &lt;PeptideConsensus&gt; element can</w:t>
+      </w:r>
+      <w:r>
+        <w:t xml:space="preserve"> reference object</w:t>
+      </w:r>
+      <w:r>
+        <w:t>s</w:t>
+      </w:r>
+      <w:r>
+        <w:t xml:space="preserve"> within </w:t>
+      </w:r>
+      <w:r>
+        <w:t>one or more</w:t>
+      </w:r>
+      <w:r>
+        <w:t xml:space="preserve"> mzIdentML file</w:t>
+      </w:r>
+      <w:r>
+        <w:t>s</w:t>
+      </w:r>
+      <w:r>
+        <w:t xml:space="preserve"> using &lt;</w:t>
+      </w:r>
+      <w:proofErr w:type="spellStart"/>
+      <w:r>
+        <w:t>EvidenceRef</w:t>
+      </w:r>
+      <w:proofErr w:type="spellEnd"/>
+      <w:r>
+        <w:t>&gt;. &lt;</w:t>
+      </w:r>
+      <w:proofErr w:type="spellStart"/>
+      <w:r>
+        <w:t>EvidenceRef</w:t>
+      </w:r>
+      <w:proofErr w:type="spellEnd"/>
+      <w:r>
+        <w:t xml:space="preserve">&gt; can store </w:t>
+      </w:r>
+      <w:r>
+        <w:t>the unique ID of a</w:t>
+      </w:r>
+      <w:r>
+        <w:t xml:space="preserve"> &lt;</w:t>
+      </w:r>
+      <w:proofErr w:type="spellStart"/>
+      <w:r>
+        <w:t>SpectrumIdentificationItem</w:t>
+      </w:r>
+      <w:proofErr w:type="spellEnd"/>
+      <w:r>
+        <w:t xml:space="preserve">&gt; </w:t>
+      </w:r>
+      <w:r>
+        <w:t>element</w:t>
+      </w:r>
+      <w:r>
+        <w:t xml:space="preserve"> e.g. </w:t>
+      </w:r>
+      <w:r>
+        <w:t>SII_69413_1</w:t>
+      </w:r>
+      <w:r>
+        <w:t>, and the filename (via &lt;</w:t>
+      </w:r>
+      <w:proofErr w:type="spellStart"/>
+      <w:r>
+        <w:t>IdentificationFile</w:t>
+      </w:r>
+      <w:proofErr w:type="spellEnd"/>
+      <w:r>
+        <w:t>&gt;). The &lt;</w:t>
+      </w:r>
+      <w:proofErr w:type="spellStart"/>
+      <w:r>
+        <w:t>EvidenceRef</w:t>
+      </w:r>
+      <w:proofErr w:type="spellEnd"/>
+      <w:r>
+        <w:t>&gt; object also references the corresponding &lt;Feature&gt; to which the</w:t>
+      </w:r>
+      <w:r>
+        <w:t xml:space="preserve"> identification has been mapped and the &lt;Assay&gt; to which the &lt;Feature&gt; belongs (e.g. in label-free) or has been assigned (</w:t>
+      </w:r>
+      <w:r>
+        <w:t xml:space="preserve">e.g. </w:t>
+      </w:r>
+      <w:r>
+        <w:t xml:space="preserve">in SILAC after pair identification). </w:t>
+      </w:r>
+    </w:p>
+    <w:p/>
+    <w:p>
       <w:pPr>
         <w:pStyle w:val="Heading2"/>
-        <w:rPr>
-          <w:b w:val="0"/>
-        </w:rPr>
-      </w:pPr>
-      <w:r>
-        <w:rPr>
-          <w:b w:val="0"/>
-        </w:rPr>
-        <w:t>For associating to identification files in mzIdentML, the following elements are used.</w:t>
-      </w:r>
-    </w:p>
-    <w:p>
-      <w:pPr>
-        <w:spacing w:after="0" w:line="240" w:lineRule="auto"/>
-        <w:rPr>
-          <w:rFonts w:ascii="Courier New" w:hAnsi="Courier New" w:cs="Courier New"/>
-          <w:sz w:val="18"/>
-          <w:szCs w:val="18"/>
-        </w:rPr>
-      </w:pPr>
-      <w:r>
-        <w:rPr>
-          <w:rFonts w:ascii="Courier New" w:hAnsi="Courier New" w:cs="Courier New"/>
-          <w:sz w:val="18"/>
-          <w:szCs w:val="18"/>
-        </w:rPr>
-        <w:t>&lt;</w:t>
-      </w:r>
-      <w:proofErr w:type="spellStart"/>
-      <w:r>
-        <w:rPr>
-          <w:rFonts w:ascii="Courier New" w:hAnsi="Courier New" w:cs="Courier New"/>
-          <w:sz w:val="18"/>
-          <w:szCs w:val="18"/>
-        </w:rPr>
-        <w:t>IdentificationFiles</w:t>
-      </w:r>
-      <w:proofErr w:type="spellEnd"/>
-      <w:r>
-        <w:rPr>
-          <w:rFonts w:ascii="Courier New" w:hAnsi="Courier New" w:cs="Courier New"/>
-          <w:sz w:val="18"/>
-          <w:szCs w:val="18"/>
-        </w:rPr>
-        <w:t>&gt;</w:t>
-      </w:r>
-    </w:p>
-    <w:p>
-      <w:pPr>
-        <w:spacing w:after="0" w:line="240" w:lineRule="auto"/>
-        <w:rPr>
-          <w:rFonts w:ascii="Courier New" w:hAnsi="Courier New" w:cs="Courier New"/>
-          <w:sz w:val="18"/>
-          <w:szCs w:val="18"/>
-        </w:rPr>
-      </w:pPr>
-      <w:r>
-        <w:rPr>
-          <w:rFonts w:ascii="Courier New" w:hAnsi="Courier New" w:cs="Courier New"/>
-          <w:sz w:val="18"/>
-          <w:szCs w:val="18"/>
-        </w:rPr>
-        <w:t xml:space="preserve">  &lt;</w:t>
-      </w:r>
-      <w:proofErr w:type="spellStart"/>
-      <w:r>
-        <w:rPr>
-          <w:rFonts w:ascii="Courier New" w:hAnsi="Courier New" w:cs="Courier New"/>
-          <w:sz w:val="18"/>
-          <w:szCs w:val="18"/>
-        </w:rPr>
-        <w:t>IdentificationFile</w:t>
-      </w:r>
-      <w:proofErr w:type="spellEnd"/>
-      <w:r>
-        <w:rPr>
-          <w:rFonts w:ascii="Courier New" w:hAnsi="Courier New" w:cs="Courier New"/>
-          <w:sz w:val="18"/>
-          <w:szCs w:val="18"/>
-        </w:rPr>
-        <w:t xml:space="preserve"> </w:t>
-      </w:r>
-      <w:proofErr w:type="spellStart"/>
-      <w:r>
-        <w:rPr>
-          <w:rFonts w:ascii="Courier New" w:hAnsi="Courier New" w:cs="Courier New"/>
-          <w:sz w:val="18"/>
-          <w:szCs w:val="18"/>
-        </w:rPr>
-        <w:t>searchDatabase_ref</w:t>
-      </w:r>
-      <w:proofErr w:type="spellEnd"/>
-      <w:r>
-        <w:rPr>
-          <w:rFonts w:ascii="Courier New" w:hAnsi="Courier New" w:cs="Courier New"/>
-          <w:sz w:val="18"/>
-          <w:szCs w:val="18"/>
-        </w:rPr>
-        <w:t xml:space="preserve">="SD1" location="file:// </w:t>
-      </w:r>
-      <w:proofErr w:type="spellStart"/>
-      <w:r>
-        <w:rPr>
-          <w:rFonts w:ascii="Courier New" w:hAnsi="Courier New" w:cs="Courier New"/>
-          <w:sz w:val="18"/>
-          <w:szCs w:val="18"/>
-        </w:rPr>
-        <w:t>idents.mzid</w:t>
-      </w:r>
-      <w:proofErr w:type="spellEnd"/>
-      <w:r>
-        <w:rPr>
-          <w:rFonts w:ascii="Courier New" w:hAnsi="Courier New" w:cs="Courier New"/>
-          <w:sz w:val="18"/>
-          <w:szCs w:val="18"/>
-        </w:rPr>
-        <w:t>" id="idfile_1"/&gt;</w:t>
-      </w:r>
-    </w:p>
-    <w:p>
-      <w:pPr>
-        <w:spacing w:after="0" w:line="240" w:lineRule="auto"/>
-        <w:rPr>
-          <w:rFonts w:ascii="Courier New" w:hAnsi="Courier New" w:cs="Courier New"/>
-          <w:sz w:val="18"/>
-          <w:szCs w:val="18"/>
-        </w:rPr>
-      </w:pPr>
-      <w:r>
-        <w:rPr>
-          <w:rFonts w:ascii="Courier New" w:hAnsi="Courier New" w:cs="Courier New"/>
-          <w:sz w:val="18"/>
-          <w:szCs w:val="18"/>
-        </w:rPr>
-        <w:t>&lt;/</w:t>
-      </w:r>
-      <w:proofErr w:type="spellStart"/>
-      <w:r>
-        <w:rPr>
-          <w:rFonts w:ascii="Courier New" w:hAnsi="Courier New" w:cs="Courier New"/>
-          <w:sz w:val="18"/>
-          <w:szCs w:val="18"/>
-        </w:rPr>
-        <w:t>IdentificationFiles</w:t>
-      </w:r>
-      <w:proofErr w:type="spellEnd"/>
-      <w:r>
-        <w:rPr>
-          <w:rFonts w:ascii="Courier New" w:hAnsi="Courier New" w:cs="Courier New"/>
-          <w:sz w:val="18"/>
-          <w:szCs w:val="18"/>
-        </w:rPr>
-        <w:t>&gt;</w:t>
-      </w:r>
-    </w:p>
-    <w:p>
-      <w:pPr>
-        <w:rPr>
-          <w:rFonts w:ascii="Courier New" w:hAnsi="Courier New" w:cs="Courier New"/>
-          <w:sz w:val="18"/>
-          <w:szCs w:val="18"/>
-        </w:rPr>
-      </w:pPr>
-    </w:p>
-    <w:p>
-      <w:pPr>
-        <w:spacing w:after="0" w:line="240" w:lineRule="auto"/>
-        <w:rPr>
-          <w:rFonts w:ascii="Courier New" w:hAnsi="Courier New" w:cs="Courier New"/>
-          <w:sz w:val="16"/>
-          <w:szCs w:val="16"/>
-        </w:rPr>
-      </w:pPr>
-      <w:r>
-        <w:rPr>
-          <w:rFonts w:ascii="Courier New" w:hAnsi="Courier New" w:cs="Courier New"/>
-          <w:sz w:val="16"/>
-          <w:szCs w:val="16"/>
-        </w:rPr>
-        <w:t xml:space="preserve">&lt;PeptideConsensus </w:t>
-      </w:r>
-      <w:proofErr w:type="spellStart"/>
-      <w:r>
-        <w:rPr>
-          <w:rFonts w:ascii="Courier New" w:hAnsi="Courier New" w:cs="Courier New"/>
-          <w:sz w:val="16"/>
-          <w:szCs w:val="16"/>
-        </w:rPr>
-        <w:t>searchDatabase_ref</w:t>
-      </w:r>
-      <w:proofErr w:type="spellEnd"/>
-      <w:r>
-        <w:rPr>
-          <w:rFonts w:ascii="Courier New" w:hAnsi="Courier New" w:cs="Courier New"/>
-          <w:sz w:val="16"/>
-          <w:szCs w:val="16"/>
-        </w:rPr>
-        <w:t>="SD1" charge="2" id="pep_GAPEIDVLEGETDTK_2_21711"&gt;</w:t>
-      </w:r>
-    </w:p>
-    <w:p>
-      <w:pPr>
-        <w:spacing w:after="0" w:line="240" w:lineRule="auto"/>
-        <w:rPr>
-          <w:rFonts w:ascii="Courier New" w:hAnsi="Courier New" w:cs="Courier New"/>
-          <w:sz w:val="16"/>
-          <w:szCs w:val="16"/>
-        </w:rPr>
-      </w:pPr>
-      <w:r>
-        <w:rPr>
-          <w:rFonts w:ascii="Courier New" w:hAnsi="Courier New" w:cs="Courier New"/>
-          <w:sz w:val="16"/>
-          <w:szCs w:val="16"/>
-        </w:rPr>
-        <w:t xml:space="preserve">   &lt;PeptideSequence&gt;GAPEIDVLEGETDTK&lt;/PeptideSequence&gt;</w:t>
-      </w:r>
-    </w:p>
-    <w:p>
-      <w:pPr>
-        <w:spacing w:after="0" w:line="240" w:lineRule="auto"/>
-        <w:rPr>
-          <w:rFonts w:ascii="Courier New" w:hAnsi="Courier New" w:cs="Courier New"/>
-          <w:sz w:val="16"/>
-          <w:szCs w:val="16"/>
-        </w:rPr>
-      </w:pPr>
-      <w:r>
-        <w:rPr>
-          <w:rFonts w:ascii="Courier New" w:hAnsi="Courier New" w:cs="Courier New"/>
-          <w:sz w:val="16"/>
-          <w:szCs w:val="16"/>
-        </w:rPr>
-        <w:t xml:space="preserve">   &lt;</w:t>
-      </w:r>
-      <w:proofErr w:type="spellStart"/>
-      <w:r>
-        <w:rPr>
-          <w:rFonts w:ascii="Courier New" w:hAnsi="Courier New" w:cs="Courier New"/>
-          <w:sz w:val="16"/>
-          <w:szCs w:val="16"/>
-        </w:rPr>
-        <w:t>EvidenceRef</w:t>
-      </w:r>
-      <w:proofErr w:type="spellEnd"/>
-      <w:r>
-        <w:rPr>
-          <w:rFonts w:ascii="Courier New" w:hAnsi="Courier New" w:cs="Courier New"/>
-          <w:sz w:val="16"/>
-          <w:szCs w:val="16"/>
-        </w:rPr>
-        <w:t xml:space="preserve"> </w:t>
-      </w:r>
-      <w:proofErr w:type="spellStart"/>
-      <w:r>
-        <w:rPr>
-          <w:rFonts w:ascii="Courier New" w:hAnsi="Courier New" w:cs="Courier New"/>
-          <w:sz w:val="16"/>
-          <w:szCs w:val="16"/>
-        </w:rPr>
-        <w:t>feature_ref</w:t>
-      </w:r>
-      <w:proofErr w:type="spellEnd"/>
-      <w:r>
-        <w:rPr>
-          <w:rFonts w:ascii="Courier New" w:hAnsi="Courier New" w:cs="Courier New"/>
-          <w:sz w:val="16"/>
-          <w:szCs w:val="16"/>
-        </w:rPr>
-        <w:t xml:space="preserve">="ft_216" </w:t>
-      </w:r>
-      <w:proofErr w:type="spellStart"/>
-      <w:r>
-        <w:rPr>
-          <w:rFonts w:ascii="Courier New" w:hAnsi="Courier New" w:cs="Courier New"/>
-          <w:sz w:val="16"/>
-          <w:szCs w:val="16"/>
-        </w:rPr>
-        <w:t>identificationFile_ref</w:t>
-      </w:r>
-      <w:proofErr w:type="spellEnd"/>
-      <w:r>
-        <w:rPr>
-          <w:rFonts w:ascii="Courier New" w:hAnsi="Courier New" w:cs="Courier New"/>
-          <w:sz w:val="16"/>
-          <w:szCs w:val="16"/>
-        </w:rPr>
-        <w:t xml:space="preserve">="idfile_1" </w:t>
-      </w:r>
-      <w:proofErr w:type="spellStart"/>
-      <w:r>
-        <w:rPr>
-          <w:rFonts w:ascii="Courier New" w:hAnsi="Courier New" w:cs="Courier New"/>
-          <w:sz w:val="16"/>
-          <w:szCs w:val="16"/>
-        </w:rPr>
-        <w:t>id_refs</w:t>
-      </w:r>
-      <w:proofErr w:type="spellEnd"/>
-      <w:r>
-        <w:rPr>
-          <w:rFonts w:ascii="Courier New" w:hAnsi="Courier New" w:cs="Courier New"/>
-          <w:sz w:val="16"/>
-          <w:szCs w:val="16"/>
-        </w:rPr>
-        <w:t xml:space="preserve">="SII_69413_1" </w:t>
-      </w:r>
-      <w:proofErr w:type="spellStart"/>
-      <w:r>
-        <w:rPr>
-          <w:rFonts w:ascii="Courier New" w:hAnsi="Courier New" w:cs="Courier New"/>
-          <w:sz w:val="16"/>
-          <w:szCs w:val="16"/>
-        </w:rPr>
-        <w:t>assay_refs</w:t>
-      </w:r>
-      <w:proofErr w:type="spellEnd"/>
-      <w:r>
-        <w:rPr>
-          <w:rFonts w:ascii="Courier New" w:hAnsi="Courier New" w:cs="Courier New"/>
-          <w:sz w:val="16"/>
-          <w:szCs w:val="16"/>
-        </w:rPr>
-        <w:t>="ass_0"/&gt;</w:t>
-      </w:r>
-    </w:p>
-    <w:p>
-      <w:pPr>
-        <w:spacing w:after="0" w:line="240" w:lineRule="auto"/>
-        <w:rPr>
-          <w:rFonts w:ascii="Courier New" w:hAnsi="Courier New" w:cs="Courier New"/>
-          <w:sz w:val="16"/>
-          <w:szCs w:val="16"/>
-        </w:rPr>
-      </w:pPr>
-      <w:r>
-        <w:rPr>
-          <w:rFonts w:ascii="Courier New" w:hAnsi="Courier New" w:cs="Courier New"/>
-          <w:sz w:val="16"/>
-          <w:szCs w:val="16"/>
-        </w:rPr>
-        <w:t xml:space="preserve">   &lt;</w:t>
-      </w:r>
-      <w:proofErr w:type="spellStart"/>
-      <w:r>
-        <w:rPr>
-          <w:rFonts w:ascii="Courier New" w:hAnsi="Courier New" w:cs="Courier New"/>
-          <w:sz w:val="16"/>
-          <w:szCs w:val="16"/>
-        </w:rPr>
-        <w:t>EvidenceRef</w:t>
-      </w:r>
-      <w:proofErr w:type="spellEnd"/>
-      <w:r>
-        <w:rPr>
-          <w:rFonts w:ascii="Courier New" w:hAnsi="Courier New" w:cs="Courier New"/>
-          <w:sz w:val="16"/>
-          <w:szCs w:val="16"/>
-        </w:rPr>
-        <w:t xml:space="preserve"> </w:t>
-      </w:r>
-      <w:proofErr w:type="spellStart"/>
-      <w:r>
-        <w:rPr>
-          <w:rFonts w:ascii="Courier New" w:hAnsi="Courier New" w:cs="Courier New"/>
-          <w:sz w:val="16"/>
-          <w:szCs w:val="16"/>
-        </w:rPr>
-        <w:t>feature_ref</w:t>
-      </w:r>
-      <w:proofErr w:type="spellEnd"/>
-      <w:r>
-        <w:rPr>
-          <w:rFonts w:ascii="Courier New" w:hAnsi="Courier New" w:cs="Courier New"/>
-          <w:sz w:val="16"/>
-          <w:szCs w:val="16"/>
-        </w:rPr>
-        <w:t xml:space="preserve">="ft_217" </w:t>
-      </w:r>
-      <w:proofErr w:type="spellStart"/>
-      <w:r>
-        <w:rPr>
-          <w:rFonts w:ascii="Courier New" w:hAnsi="Courier New" w:cs="Courier New"/>
-          <w:sz w:val="16"/>
-          <w:szCs w:val="16"/>
-        </w:rPr>
-        <w:t>identificationFile_ref</w:t>
-      </w:r>
-      <w:proofErr w:type="spellEnd"/>
-      <w:r>
-        <w:rPr>
-          <w:rFonts w:ascii="Courier New" w:hAnsi="Courier New" w:cs="Courier New"/>
-          <w:sz w:val="16"/>
-          <w:szCs w:val="16"/>
-        </w:rPr>
-        <w:t xml:space="preserve">="idfile_1" </w:t>
-      </w:r>
-      <w:proofErr w:type="spellStart"/>
-      <w:r>
-        <w:rPr>
-          <w:rFonts w:ascii="Courier New" w:hAnsi="Courier New" w:cs="Courier New"/>
-          <w:sz w:val="16"/>
-          <w:szCs w:val="16"/>
-        </w:rPr>
-        <w:t>id_refs</w:t>
-      </w:r>
-      <w:proofErr w:type="spellEnd"/>
-      <w:r>
-        <w:rPr>
-          <w:rFonts w:ascii="Courier New" w:hAnsi="Courier New" w:cs="Courier New"/>
-          <w:sz w:val="16"/>
-          <w:szCs w:val="16"/>
-        </w:rPr>
-        <w:t xml:space="preserve">="SII_69415_1" </w:t>
-      </w:r>
-      <w:proofErr w:type="spellStart"/>
-      <w:r>
-        <w:rPr>
-          <w:rFonts w:ascii="Courier New" w:hAnsi="Courier New" w:cs="Courier New"/>
-          <w:sz w:val="16"/>
-          <w:szCs w:val="16"/>
-        </w:rPr>
-        <w:t>assay_refs</w:t>
-      </w:r>
-      <w:proofErr w:type="spellEnd"/>
-      <w:r>
-        <w:rPr>
-          <w:rFonts w:ascii="Courier New" w:hAnsi="Courier New" w:cs="Courier New"/>
-          <w:sz w:val="16"/>
-          <w:szCs w:val="16"/>
-        </w:rPr>
-        <w:t>="ass_1"/&gt;</w:t>
-      </w:r>
-    </w:p>
-    <w:p/>
-    <w:p>
-      <w:proofErr w:type="gramStart"/>
-      <w:r>
-        <w:t xml:space="preserve">Whereby a &lt;PeptideConsensus&gt; element can reference to an object within the mzIdentML file, </w:t>
-      </w:r>
-      <w:r>
-        <w:t xml:space="preserve">via </w:t>
-      </w:r>
-      <w:r>
-        <w:t>a &lt;</w:t>
-      </w:r>
-      <w:proofErr w:type="spellStart"/>
-      <w:r>
-        <w:t>SpectrumIdentificationItem</w:t>
-      </w:r>
-      <w:proofErr w:type="spellEnd"/>
-      <w:r>
-        <w:t xml:space="preserve">&gt; unique id e.g. </w:t>
-      </w:r>
-      <w:r>
-        <w:t>SII_69413_1</w:t>
-      </w:r>
-      <w:r>
-        <w:t>, and the filename (via &lt;</w:t>
-      </w:r>
-      <w:proofErr w:type="spellStart"/>
-      <w:r>
-        <w:t>IdentificationFile</w:t>
-      </w:r>
-      <w:proofErr w:type="spellEnd"/>
-      <w:r>
-        <w:t>&gt;).</w:t>
-      </w:r>
-      <w:proofErr w:type="gramEnd"/>
-      <w:r>
-        <w:t xml:space="preserve"> The &lt;</w:t>
-      </w:r>
-      <w:proofErr w:type="spellStart"/>
-      <w:r>
-        <w:t>EvidenceRef</w:t>
-      </w:r>
-      <w:proofErr w:type="spellEnd"/>
-      <w:r>
-        <w:t>&gt; object also references the corresponding &lt;Feature&gt; to which the identification has been mapped.</w:t>
-      </w:r>
-    </w:p>
-    <w:p/>
-    <w:p>
-      <w:pPr>
-        <w:pStyle w:val="Heading2"/>
-      </w:pPr>
-      <w:r>
+      </w:pPr>
+      <w:r>
+        <w:lastRenderedPageBreak/>
         <w:t>Outstanding issues and more advanced features</w:t>
       </w:r>
     </w:p>
@@ -4339,20 +6543,12 @@
         <w:t xml:space="preserve"> element for use in metabolomics, but the semantic validation rules and appropriate examples are yet to be developed.</w:t>
       </w:r>
     </w:p>
-    <w:p>
-      <w:pPr>
-        <w:rPr>
-          <w:b/>
-        </w:rPr>
-      </w:pPr>
-    </w:p>
     <w:p/>
     <w:p>
       <w:pPr>
         <w:pStyle w:val="Heading2"/>
       </w:pPr>
       <w:r>
-        <w:lastRenderedPageBreak/>
         <w:t>References</w:t>
       </w:r>
     </w:p>
@@ -4978,7 +7174,7 @@
         <w:noProof/>
         <w:lang w:val="de-DE"/>
       </w:rPr>
-      <w:t>2</w:t>
+      <w:t>15</w:t>
     </w:r>
     <w:r>
       <w:rPr>
@@ -4998,7 +7194,7 @@
           <w:noProof/>
           <w:lang w:val="de-DE"/>
         </w:rPr>
-        <w:t>14</w:t>
+        <w:t>15</w:t>
       </w:r>
     </w:fldSimple>
   </w:p>
@@ -6127,7 +8323,7 @@
 </file>
 
 <file path=customXml/itemProps1.xml><?xml version="1.0" encoding="utf-8"?>
-<ds:datastoreItem xmlns:ds="http://schemas.openxmlformats.org/officeDocument/2006/customXml" ds:itemID="{14DB1458-F6F3-4EC0-8E4E-E4E21F902E84}">
+<ds:datastoreItem xmlns:ds="http://schemas.openxmlformats.org/officeDocument/2006/customXml" ds:itemID="{A97756A0-E123-420A-B532-D62A08894136}">
   <ds:schemaRefs>
     <ds:schemaRef ds:uri="http://schemas.openxmlformats.org/officeDocument/2006/bibliography"/>
   </ds:schemaRefs>

</xml_diff>

<commit_message>
Minor updates to the Twenty minute guide and MIAPE mapping doc
Former-commit-id: c410de52f348c075df92a3a7aa123ac14bdb9e3b
</commit_message>
<xml_diff>
--- a/documentation/TwentyMinuteGuideToMzQuantML.docx
+++ b/documentation/TwentyMinuteGuideToMzQuantML.docx
@@ -340,14 +340,12 @@
           <w:lang w:val="en-US"/>
         </w:rPr>
       </w:pPr>
-      <w:proofErr w:type="spellStart"/>
       <w:r>
         <w:rPr>
           <w:lang w:val="en-US"/>
         </w:rPr>
         <w:t>Da</w:t>
       </w:r>
-      <w:proofErr w:type="spellEnd"/>
       <w:r>
         <w:rPr>
           <w:lang w:val="en-US"/>
@@ -366,16 +364,12 @@
           <w:lang w:val="en-US"/>
         </w:rPr>
       </w:pPr>
-      <w:proofErr w:type="spellStart"/>
-      <w:proofErr w:type="gramStart"/>
       <w:r>
         <w:rPr>
           <w:lang w:val="en-US"/>
         </w:rPr>
         <w:t>iTRAQ</w:t>
       </w:r>
-      <w:proofErr w:type="spellEnd"/>
-      <w:proofErr w:type="gramEnd"/>
       <w:r>
         <w:rPr>
           <w:lang w:val="en-US"/>
@@ -447,14 +441,12 @@
           <w:lang w:val="en-US"/>
         </w:rPr>
       </w:pPr>
-      <w:proofErr w:type="gramStart"/>
       <w:r>
         <w:rPr>
           <w:lang w:val="en-US"/>
         </w:rPr>
         <w:t>m/z</w:t>
       </w:r>
-      <w:proofErr w:type="gramEnd"/>
       <w:r>
         <w:rPr>
           <w:lang w:val="en-US"/>
@@ -572,14 +564,12 @@
           <w:lang w:val="en-US"/>
         </w:rPr>
       </w:pPr>
-      <w:proofErr w:type="spellStart"/>
       <w:r>
         <w:rPr>
           <w:lang w:val="en-US"/>
         </w:rPr>
         <w:t>MudPIT</w:t>
       </w:r>
-      <w:proofErr w:type="spellEnd"/>
       <w:r>
         <w:rPr>
           <w:lang w:val="en-US"/>
@@ -662,35 +652,7 @@
           <w:lang w:val="en-US"/>
         </w:rPr>
         <w:tab/>
-        <w:t xml:space="preserve">Sodium </w:t>
-      </w:r>
-      <w:proofErr w:type="spellStart"/>
-      <w:r>
-        <w:rPr>
-          <w:lang w:val="en-US"/>
-        </w:rPr>
-        <w:t>Dodecyl</w:t>
-      </w:r>
-      <w:proofErr w:type="spellEnd"/>
-      <w:r>
-        <w:rPr>
-          <w:lang w:val="en-US"/>
-        </w:rPr>
-        <w:t xml:space="preserve"> Sulfate – </w:t>
-      </w:r>
-      <w:proofErr w:type="spellStart"/>
-      <w:r>
-        <w:rPr>
-          <w:lang w:val="en-US"/>
-        </w:rPr>
-        <w:t>Polyacryl</w:t>
-      </w:r>
-      <w:proofErr w:type="spellEnd"/>
-      <w:r>
-        <w:rPr>
-          <w:lang w:val="en-US"/>
-        </w:rPr>
-        <w:t xml:space="preserve"> Amide Gel Electrophoresis</w:t>
+        <w:t>Sodium Dodecyl Sulfate – Polyacryl Amide Gel Electrophoresis</w:t>
       </w:r>
     </w:p>
     <w:p>
@@ -1238,289 +1200,85 @@
     <w:p>
       <w:pPr>
         <w:spacing w:after="0" w:line="240" w:lineRule="auto"/>
-        <w:rPr>
-          <w:rFonts w:ascii="Courier New" w:hAnsi="Courier New" w:cs="Courier New"/>
-          <w:sz w:val="16"/>
-          <w:szCs w:val="16"/>
-        </w:rPr>
-      </w:pPr>
-      <w:r>
-        <w:rPr>
-          <w:rFonts w:ascii="Courier New" w:hAnsi="Courier New" w:cs="Courier New"/>
-          <w:sz w:val="16"/>
-          <w:szCs w:val="16"/>
-        </w:rPr>
-        <w:t>&lt;</w:t>
-      </w:r>
-      <w:proofErr w:type="spellStart"/>
-      <w:r>
-        <w:rPr>
-          <w:rFonts w:ascii="Courier New" w:hAnsi="Courier New" w:cs="Courier New"/>
-          <w:sz w:val="16"/>
-          <w:szCs w:val="16"/>
-        </w:rPr>
-        <w:t>cvParam</w:t>
-      </w:r>
-      <w:proofErr w:type="spellEnd"/>
-      <w:r>
-        <w:rPr>
-          <w:rFonts w:ascii="Courier New" w:hAnsi="Courier New" w:cs="Courier New"/>
-          <w:sz w:val="16"/>
-          <w:szCs w:val="16"/>
-        </w:rPr>
-        <w:t xml:space="preserve"> accession="MS</w:t>
-      </w:r>
-      <w:proofErr w:type="gramStart"/>
-      <w:r>
-        <w:rPr>
-          <w:rFonts w:ascii="Courier New" w:hAnsi="Courier New" w:cs="Courier New"/>
-          <w:sz w:val="16"/>
-          <w:szCs w:val="16"/>
-        </w:rPr>
-        <w:t>:1002018</w:t>
-      </w:r>
-      <w:proofErr w:type="gramEnd"/>
-      <w:r>
-        <w:rPr>
-          <w:rFonts w:ascii="Courier New" w:hAnsi="Courier New" w:cs="Courier New"/>
-          <w:sz w:val="16"/>
-          <w:szCs w:val="16"/>
-        </w:rPr>
-        <w:t xml:space="preserve">" </w:t>
-      </w:r>
-      <w:proofErr w:type="spellStart"/>
-      <w:r>
-        <w:rPr>
-          <w:rFonts w:ascii="Courier New" w:hAnsi="Courier New" w:cs="Courier New"/>
-          <w:sz w:val="16"/>
-          <w:szCs w:val="16"/>
-        </w:rPr>
-        <w:t>cvRef</w:t>
-      </w:r>
-      <w:proofErr w:type="spellEnd"/>
-      <w:r>
-        <w:rPr>
-          <w:rFonts w:ascii="Courier New" w:hAnsi="Courier New" w:cs="Courier New"/>
-          <w:sz w:val="16"/>
-          <w:szCs w:val="16"/>
-        </w:rPr>
-        <w:t>="PSI-MS" name="MS1 label-based analysis"/&gt;</w:t>
-      </w:r>
-    </w:p>
-    <w:p>
-      <w:pPr>
-        <w:spacing w:after="0" w:line="240" w:lineRule="auto"/>
-        <w:rPr>
-          <w:rFonts w:ascii="Courier New" w:hAnsi="Courier New" w:cs="Courier New"/>
-          <w:sz w:val="16"/>
-          <w:szCs w:val="16"/>
-        </w:rPr>
-      </w:pPr>
-      <w:r>
-        <w:rPr>
-          <w:rFonts w:ascii="Courier New" w:hAnsi="Courier New" w:cs="Courier New"/>
-          <w:sz w:val="16"/>
-          <w:szCs w:val="16"/>
-        </w:rPr>
-        <w:t>&lt;</w:t>
-      </w:r>
-      <w:proofErr w:type="spellStart"/>
-      <w:r>
-        <w:rPr>
-          <w:rFonts w:ascii="Courier New" w:hAnsi="Courier New" w:cs="Courier New"/>
-          <w:sz w:val="16"/>
-          <w:szCs w:val="16"/>
-        </w:rPr>
-        <w:t>cvParam</w:t>
-      </w:r>
-      <w:proofErr w:type="spellEnd"/>
-      <w:r>
-        <w:rPr>
-          <w:rFonts w:ascii="Courier New" w:hAnsi="Courier New" w:cs="Courier New"/>
-          <w:sz w:val="16"/>
-          <w:szCs w:val="16"/>
-        </w:rPr>
-        <w:t xml:space="preserve"> accession="MS</w:t>
-      </w:r>
-      <w:proofErr w:type="gramStart"/>
-      <w:r>
-        <w:rPr>
-          <w:rFonts w:ascii="Courier New" w:hAnsi="Courier New" w:cs="Courier New"/>
-          <w:sz w:val="16"/>
-          <w:szCs w:val="16"/>
-        </w:rPr>
-        <w:t>:1001834</w:t>
-      </w:r>
-      <w:proofErr w:type="gramEnd"/>
-      <w:r>
-        <w:rPr>
-          <w:rFonts w:ascii="Courier New" w:hAnsi="Courier New" w:cs="Courier New"/>
-          <w:sz w:val="16"/>
-          <w:szCs w:val="16"/>
-        </w:rPr>
-        <w:t xml:space="preserve">" </w:t>
-      </w:r>
-      <w:proofErr w:type="spellStart"/>
-      <w:r>
-        <w:rPr>
-          <w:rFonts w:ascii="Courier New" w:hAnsi="Courier New" w:cs="Courier New"/>
-          <w:sz w:val="16"/>
-          <w:szCs w:val="16"/>
-        </w:rPr>
-        <w:t>cvRef</w:t>
-      </w:r>
-      <w:proofErr w:type="spellEnd"/>
-      <w:r>
-        <w:rPr>
-          <w:rFonts w:ascii="Courier New" w:hAnsi="Courier New" w:cs="Courier New"/>
-          <w:sz w:val="16"/>
-          <w:szCs w:val="16"/>
-        </w:rPr>
-        <w:t>="PSI-MS" name="LC-MS label-free quantitation analysis"/&gt;</w:t>
-      </w:r>
-    </w:p>
-    <w:p>
-      <w:pPr>
-        <w:spacing w:after="0" w:line="240" w:lineRule="auto"/>
-        <w:rPr>
-          <w:rFonts w:ascii="Courier New" w:hAnsi="Courier New" w:cs="Courier New"/>
-          <w:sz w:val="16"/>
-          <w:szCs w:val="16"/>
-        </w:rPr>
-      </w:pPr>
-      <w:r>
-        <w:rPr>
-          <w:rFonts w:ascii="Courier New" w:hAnsi="Courier New" w:cs="Courier New"/>
-          <w:sz w:val="16"/>
-          <w:szCs w:val="16"/>
-        </w:rPr>
-        <w:t>&lt;</w:t>
-      </w:r>
-      <w:proofErr w:type="spellStart"/>
-      <w:r>
-        <w:rPr>
-          <w:rFonts w:ascii="Courier New" w:hAnsi="Courier New" w:cs="Courier New"/>
-          <w:sz w:val="16"/>
-          <w:szCs w:val="16"/>
-        </w:rPr>
-        <w:t>cvParam</w:t>
-      </w:r>
-      <w:proofErr w:type="spellEnd"/>
-      <w:r>
-        <w:rPr>
-          <w:rFonts w:ascii="Courier New" w:hAnsi="Courier New" w:cs="Courier New"/>
-          <w:sz w:val="16"/>
-          <w:szCs w:val="16"/>
-        </w:rPr>
-        <w:t xml:space="preserve"> accession="MS</w:t>
-      </w:r>
-      <w:proofErr w:type="gramStart"/>
-      <w:r>
-        <w:rPr>
-          <w:rFonts w:ascii="Courier New" w:hAnsi="Courier New" w:cs="Courier New"/>
-          <w:sz w:val="16"/>
-          <w:szCs w:val="16"/>
-        </w:rPr>
-        <w:t>:1002023</w:t>
-      </w:r>
-      <w:proofErr w:type="gramEnd"/>
-      <w:r>
-        <w:rPr>
-          <w:rFonts w:ascii="Courier New" w:hAnsi="Courier New" w:cs="Courier New"/>
-          <w:sz w:val="16"/>
-          <w:szCs w:val="16"/>
-        </w:rPr>
-        <w:t xml:space="preserve">" </w:t>
-      </w:r>
-      <w:proofErr w:type="spellStart"/>
-      <w:r>
-        <w:rPr>
-          <w:rFonts w:ascii="Courier New" w:hAnsi="Courier New" w:cs="Courier New"/>
-          <w:sz w:val="16"/>
-          <w:szCs w:val="16"/>
-        </w:rPr>
-        <w:t>cvRef</w:t>
-      </w:r>
-      <w:proofErr w:type="spellEnd"/>
-      <w:r>
-        <w:rPr>
-          <w:rFonts w:ascii="Courier New" w:hAnsi="Courier New" w:cs="Courier New"/>
-          <w:sz w:val="16"/>
-          <w:szCs w:val="16"/>
-        </w:rPr>
-        <w:t>="PSI-MS" name="MS2 tag-based analysis"/&gt;</w:t>
-      </w:r>
-    </w:p>
-    <w:p>
-      <w:pPr>
-        <w:spacing w:after="0" w:line="240" w:lineRule="auto"/>
-        <w:rPr>
-          <w:rFonts w:ascii="Courier New" w:hAnsi="Courier New" w:cs="Courier New"/>
-          <w:sz w:val="16"/>
-          <w:szCs w:val="16"/>
-        </w:rPr>
-      </w:pPr>
-      <w:r>
-        <w:rPr>
-          <w:rFonts w:ascii="Courier New" w:hAnsi="Courier New" w:cs="Courier New"/>
-          <w:sz w:val="16"/>
-          <w:szCs w:val="16"/>
-        </w:rPr>
-        <w:t>&lt;</w:t>
-      </w:r>
-      <w:proofErr w:type="spellStart"/>
-      <w:r>
-        <w:rPr>
-          <w:rFonts w:ascii="Courier New" w:hAnsi="Courier New" w:cs="Courier New"/>
-          <w:sz w:val="16"/>
-          <w:szCs w:val="16"/>
-        </w:rPr>
-        <w:t>cvParam</w:t>
-      </w:r>
-      <w:proofErr w:type="spellEnd"/>
-      <w:r>
-        <w:rPr>
-          <w:rFonts w:ascii="Courier New" w:hAnsi="Courier New" w:cs="Courier New"/>
-          <w:sz w:val="16"/>
-          <w:szCs w:val="16"/>
-        </w:rPr>
-        <w:t xml:space="preserve"> accession="MS</w:t>
-      </w:r>
-      <w:proofErr w:type="gramStart"/>
-      <w:r>
-        <w:rPr>
-          <w:rFonts w:ascii="Courier New" w:hAnsi="Courier New" w:cs="Courier New"/>
-          <w:sz w:val="16"/>
-          <w:szCs w:val="16"/>
-        </w:rPr>
-        <w:t>:1001836</w:t>
-      </w:r>
-      <w:proofErr w:type="gramEnd"/>
-      <w:r>
-        <w:rPr>
-          <w:rFonts w:ascii="Courier New" w:hAnsi="Courier New" w:cs="Courier New"/>
-          <w:sz w:val="16"/>
-          <w:szCs w:val="16"/>
-        </w:rPr>
-        <w:t xml:space="preserve">" </w:t>
-      </w:r>
-      <w:proofErr w:type="spellStart"/>
-      <w:r>
-        <w:rPr>
-          <w:rFonts w:ascii="Courier New" w:hAnsi="Courier New" w:cs="Courier New"/>
-          <w:sz w:val="16"/>
-          <w:szCs w:val="16"/>
-        </w:rPr>
-        <w:t>cvRef</w:t>
-      </w:r>
-      <w:proofErr w:type="spellEnd"/>
-      <w:r>
-        <w:rPr>
-          <w:rFonts w:ascii="Courier New" w:hAnsi="Courier New" w:cs="Courier New"/>
-          <w:sz w:val="16"/>
-          <w:szCs w:val="16"/>
-        </w:rPr>
-        <w:t>="PSI-MS" name="spectral counting quantitation analysis"/&gt;</w:t>
+        <w:jc w:val="left"/>
+        <w:rPr>
+          <w:rFonts w:ascii="Courier New" w:hAnsi="Courier New" w:cs="Courier New"/>
+          <w:sz w:val="16"/>
+          <w:szCs w:val="16"/>
+        </w:rPr>
+      </w:pPr>
+      <w:r>
+        <w:rPr>
+          <w:rFonts w:ascii="Courier New" w:hAnsi="Courier New" w:cs="Courier New"/>
+          <w:sz w:val="16"/>
+          <w:szCs w:val="16"/>
+        </w:rPr>
+        <w:t>&lt;cvParam accession="MS:1002018" cvRef="PSI-MS" name="MS1 label-based analysis"/&gt;</w:t>
+      </w:r>
+    </w:p>
+    <w:p>
+      <w:pPr>
+        <w:spacing w:after="0" w:line="240" w:lineRule="auto"/>
+        <w:jc w:val="left"/>
+        <w:rPr>
+          <w:rFonts w:ascii="Courier New" w:hAnsi="Courier New" w:cs="Courier New"/>
+          <w:sz w:val="16"/>
+          <w:szCs w:val="16"/>
+        </w:rPr>
+      </w:pPr>
+      <w:r>
+        <w:rPr>
+          <w:rFonts w:ascii="Courier New" w:hAnsi="Courier New" w:cs="Courier New"/>
+          <w:sz w:val="16"/>
+          <w:szCs w:val="16"/>
+        </w:rPr>
+        <w:t>&lt;cvParam accession="MS:1001834" cvRef="PSI-MS" name="LC-MS label-free quantitation analysis"/&gt;</w:t>
+      </w:r>
+    </w:p>
+    <w:p>
+      <w:pPr>
+        <w:spacing w:after="0" w:line="240" w:lineRule="auto"/>
+        <w:jc w:val="left"/>
+        <w:rPr>
+          <w:rFonts w:ascii="Courier New" w:hAnsi="Courier New" w:cs="Courier New"/>
+          <w:sz w:val="16"/>
+          <w:szCs w:val="16"/>
+        </w:rPr>
+      </w:pPr>
+      <w:r>
+        <w:rPr>
+          <w:rFonts w:ascii="Courier New" w:hAnsi="Courier New" w:cs="Courier New"/>
+          <w:sz w:val="16"/>
+          <w:szCs w:val="16"/>
+        </w:rPr>
+        <w:t>&lt;cvParam accession="MS:1002023" cvRef="PSI-MS" name="MS2 tag-based analysis"/&gt;</w:t>
+      </w:r>
+    </w:p>
+    <w:p>
+      <w:pPr>
+        <w:spacing w:after="0" w:line="240" w:lineRule="auto"/>
+        <w:jc w:val="left"/>
+        <w:rPr>
+          <w:rFonts w:ascii="Courier New" w:hAnsi="Courier New" w:cs="Courier New"/>
+          <w:sz w:val="16"/>
+          <w:szCs w:val="16"/>
+        </w:rPr>
+      </w:pPr>
+      <w:r>
+        <w:rPr>
+          <w:rFonts w:ascii="Courier New" w:hAnsi="Courier New" w:cs="Courier New"/>
+          <w:sz w:val="16"/>
+          <w:szCs w:val="16"/>
+        </w:rPr>
+        <w:t xml:space="preserve">&lt;cvParam </w:t>
+      </w:r>
+      <w:r>
+        <w:rPr>
+          <w:rFonts w:ascii="Courier New" w:hAnsi="Courier New" w:cs="Courier New"/>
+          <w:sz w:val="16"/>
+          <w:szCs w:val="16"/>
+        </w:rPr>
+        <w:t>accession="MS:1001836" cvRef="PSI-MS" name="spectral counting quantitation analysis"/&gt;</w:t>
       </w:r>
     </w:p>
     <w:p>
@@ -1554,18 +1312,10 @@
     </w:p>
     <w:p>
       <w:r>
-        <w:t>The next part of metadata that must be represented is &lt;</w:t>
-      </w:r>
-      <w:proofErr w:type="spellStart"/>
-      <w:r>
-        <w:t>InputFi</w:t>
-      </w:r>
-      <w:r>
-        <w:t>les</w:t>
-      </w:r>
-      <w:proofErr w:type="spellEnd"/>
-      <w:r>
-        <w:t>&gt; (</w:t>
+        <w:t>The next part of metadata that must be represented is &lt;InputFi</w:t>
+      </w:r>
+      <w:r>
+        <w:t>les&gt; (</w:t>
       </w:r>
       <w:r>
         <w:fldChar w:fldCharType="begin"/>
@@ -1864,24 +1614,14 @@
       </w:fldSimple>
       <w:bookmarkEnd w:id="1"/>
       <w:r>
-        <w:t xml:space="preserve"> </w:t>
-      </w:r>
-      <w:proofErr w:type="gramStart"/>
-      <w:r>
-        <w:t>The</w:t>
-      </w:r>
-      <w:proofErr w:type="gramEnd"/>
-      <w:r>
-        <w:t xml:space="preserve"> </w:t>
+        <w:t xml:space="preserve"> The </w:t>
       </w:r>
       <w:r>
         <w:t>&lt;</w:t>
       </w:r>
-      <w:proofErr w:type="spellStart"/>
       <w:r>
         <w:t>InputFiles</w:t>
       </w:r>
-      <w:proofErr w:type="spellEnd"/>
       <w:r>
         <w:t>&gt;</w:t>
       </w:r>
@@ -1939,15 +1679,7 @@
         <w:t>-</w:t>
       </w:r>
       <w:r>
-        <w:t>many instances of &lt;</w:t>
-      </w:r>
-      <w:proofErr w:type="spellStart"/>
-      <w:r>
-        <w:t>DataProcessing</w:t>
-      </w:r>
-      <w:proofErr w:type="spellEnd"/>
-      <w:r>
-        <w:t>&gt; (</w:t>
+        <w:t>many instances of &lt;DataProcessing&gt; (</w:t>
       </w:r>
       <w:r>
         <w:fldChar w:fldCharType="begin"/>
@@ -2138,15 +1870,7 @@
       </w:fldSimple>
       <w:bookmarkEnd w:id="2"/>
       <w:r>
-        <w:t xml:space="preserve"> </w:t>
-      </w:r>
-      <w:proofErr w:type="gramStart"/>
-      <w:r>
-        <w:t>The</w:t>
-      </w:r>
-      <w:proofErr w:type="gramEnd"/>
-      <w:r>
-        <w:t xml:space="preserve"> &lt;DataProcessing&gt; element description from mzQuantML.</w:t>
+        <w:t xml:space="preserve"> The &lt;DataProcessing&gt; element description from mzQuantML.</w:t>
       </w:r>
     </w:p>
     <w:p/>
@@ -2296,15 +2020,7 @@
         <w:t xml:space="preserve">Group&gt;. The &lt;Label&gt; comprises a &lt;Modification&gt; element, for example importing a </w:t>
       </w:r>
       <w:r>
-        <w:t xml:space="preserve">CV term from </w:t>
-      </w:r>
-      <w:proofErr w:type="spellStart"/>
-      <w:r>
-        <w:t>UniMod</w:t>
-      </w:r>
-      <w:proofErr w:type="spellEnd"/>
-      <w:r>
-        <w:t xml:space="preserve"> or PSI-MOD</w:t>
+        <w:t>CV term from UniMod or PSI-MOD</w:t>
       </w:r>
       <w:r>
         <w:t>,</w:t>
@@ -2331,25 +2047,7 @@
           <w:sz w:val="16"/>
           <w:szCs w:val="16"/>
         </w:rPr>
-        <w:t xml:space="preserve">  &lt;Assay </w:t>
-      </w:r>
-      <w:proofErr w:type="spellStart"/>
-      <w:r>
-        <w:rPr>
-          <w:rFonts w:ascii="Courier New" w:hAnsi="Courier New" w:cs="Courier New"/>
-          <w:sz w:val="16"/>
-          <w:szCs w:val="16"/>
-        </w:rPr>
-        <w:t>rawFilesGroup_ref</w:t>
-      </w:r>
-      <w:proofErr w:type="spellEnd"/>
-      <w:r>
-        <w:rPr>
-          <w:rFonts w:ascii="Courier New" w:hAnsi="Courier New" w:cs="Courier New"/>
-          <w:sz w:val="16"/>
-          <w:szCs w:val="16"/>
-        </w:rPr>
-        <w:t>="raw1" name="114" id="_114"&gt;</w:t>
+        <w:t xml:space="preserve">  &lt;Assay rawFilesGroup_ref="raw1" name="114" id="_114"&gt;</w:t>
       </w:r>
     </w:p>
     <w:p>
@@ -2385,97 +2083,25 @@
           <w:sz w:val="16"/>
           <w:szCs w:val="16"/>
         </w:rPr>
-        <w:t xml:space="preserve">    &lt;Modification </w:t>
-      </w:r>
-      <w:proofErr w:type="spellStart"/>
-      <w:r>
-        <w:rPr>
-          <w:rFonts w:ascii="Courier New" w:hAnsi="Courier New" w:cs="Courier New"/>
-          <w:sz w:val="16"/>
-          <w:szCs w:val="16"/>
-        </w:rPr>
-        <w:t>massDelta</w:t>
-      </w:r>
-      <w:proofErr w:type="spellEnd"/>
-      <w:r>
-        <w:rPr>
-          <w:rFonts w:ascii="Courier New" w:hAnsi="Courier New" w:cs="Courier New"/>
-          <w:sz w:val="16"/>
-          <w:szCs w:val="16"/>
-        </w:rPr>
-        <w:t>="145.0"&gt;</w:t>
-      </w:r>
-    </w:p>
-    <w:p>
-      <w:pPr>
-        <w:spacing w:after="0" w:line="240" w:lineRule="auto"/>
-        <w:rPr>
-          <w:rFonts w:ascii="Courier New" w:hAnsi="Courier New" w:cs="Courier New"/>
-          <w:sz w:val="16"/>
-          <w:szCs w:val="16"/>
-        </w:rPr>
-      </w:pPr>
-      <w:r>
-        <w:rPr>
-          <w:rFonts w:ascii="Courier New" w:hAnsi="Courier New" w:cs="Courier New"/>
-          <w:sz w:val="16"/>
-          <w:szCs w:val="16"/>
-        </w:rPr>
-        <w:t xml:space="preserve">      &lt;</w:t>
-      </w:r>
-      <w:proofErr w:type="spellStart"/>
-      <w:r>
-        <w:rPr>
-          <w:rFonts w:ascii="Courier New" w:hAnsi="Courier New" w:cs="Courier New"/>
-          <w:sz w:val="16"/>
-          <w:szCs w:val="16"/>
-        </w:rPr>
-        <w:t>cvParam</w:t>
-      </w:r>
-      <w:proofErr w:type="spellEnd"/>
-      <w:r>
-        <w:rPr>
-          <w:rFonts w:ascii="Courier New" w:hAnsi="Courier New" w:cs="Courier New"/>
-          <w:sz w:val="16"/>
-          <w:szCs w:val="16"/>
-        </w:rPr>
-        <w:t xml:space="preserve"> accession="MOD</w:t>
-      </w:r>
-      <w:proofErr w:type="gramStart"/>
-      <w:r>
-        <w:rPr>
-          <w:rFonts w:ascii="Courier New" w:hAnsi="Courier New" w:cs="Courier New"/>
-          <w:sz w:val="16"/>
-          <w:szCs w:val="16"/>
-        </w:rPr>
-        <w:t>:01522</w:t>
-      </w:r>
-      <w:proofErr w:type="gramEnd"/>
-      <w:r>
-        <w:rPr>
-          <w:rFonts w:ascii="Courier New" w:hAnsi="Courier New" w:cs="Courier New"/>
-          <w:sz w:val="16"/>
-          <w:szCs w:val="16"/>
-        </w:rPr>
-        <w:t xml:space="preserve">" </w:t>
-      </w:r>
-      <w:proofErr w:type="spellStart"/>
-      <w:r>
-        <w:rPr>
-          <w:rFonts w:ascii="Courier New" w:hAnsi="Courier New" w:cs="Courier New"/>
-          <w:sz w:val="16"/>
-          <w:szCs w:val="16"/>
-        </w:rPr>
-        <w:t>cvRef</w:t>
-      </w:r>
-      <w:proofErr w:type="spellEnd"/>
-      <w:r>
-        <w:rPr>
-          <w:rFonts w:ascii="Courier New" w:hAnsi="Courier New" w:cs="Courier New"/>
-          <w:sz w:val="16"/>
-          <w:szCs w:val="16"/>
-        </w:rPr>
-        <w:t>="PSI-MOD" value="114" name="iTRAQ4plex-114 reporter fragment"/&gt;</w:t>
+        <w:t xml:space="preserve">    &lt;Modification massDelta="145.0"&gt;</w:t>
+      </w:r>
+    </w:p>
+    <w:p>
+      <w:pPr>
+        <w:spacing w:after="0" w:line="240" w:lineRule="auto"/>
+        <w:rPr>
+          <w:rFonts w:ascii="Courier New" w:hAnsi="Courier New" w:cs="Courier New"/>
+          <w:sz w:val="16"/>
+          <w:szCs w:val="16"/>
+        </w:rPr>
+      </w:pPr>
+      <w:r>
+        <w:rPr>
+          <w:rFonts w:ascii="Courier New" w:hAnsi="Courier New" w:cs="Courier New"/>
+          <w:sz w:val="16"/>
+          <w:szCs w:val="16"/>
+        </w:rPr>
+        <w:t xml:space="preserve">      &lt;cvParam accession="MOD:01522" cvRef="PSI-MOD" value="114" name="iTRAQ4plex-114 reporter fragment"/&gt;</w:t>
       </w:r>
     </w:p>
     <w:p>
@@ -2547,25 +2173,7 @@
           <w:sz w:val="16"/>
           <w:szCs w:val="16"/>
         </w:rPr>
-        <w:t xml:space="preserve">  &lt;Assay </w:t>
-      </w:r>
-      <w:proofErr w:type="spellStart"/>
-      <w:r>
-        <w:rPr>
-          <w:rFonts w:ascii="Courier New" w:hAnsi="Courier New" w:cs="Courier New"/>
-          <w:sz w:val="16"/>
-          <w:szCs w:val="16"/>
-        </w:rPr>
-        <w:t>rawFilesGroup_ref</w:t>
-      </w:r>
-      <w:proofErr w:type="spellEnd"/>
-      <w:r>
-        <w:rPr>
-          <w:rFonts w:ascii="Courier New" w:hAnsi="Courier New" w:cs="Courier New"/>
-          <w:sz w:val="16"/>
-          <w:szCs w:val="16"/>
-        </w:rPr>
-        <w:t>="raw1" name="115" id="_115"&gt;</w:t>
+        <w:t xml:space="preserve">  &lt;Assay rawFilesGroup_ref="raw1" name="115" id="_115"&gt;</w:t>
       </w:r>
     </w:p>
     <w:p>
@@ -2601,97 +2209,25 @@
           <w:sz w:val="16"/>
           <w:szCs w:val="16"/>
         </w:rPr>
-        <w:t xml:space="preserve">    &lt;Modification </w:t>
-      </w:r>
-      <w:proofErr w:type="spellStart"/>
-      <w:r>
-        <w:rPr>
-          <w:rFonts w:ascii="Courier New" w:hAnsi="Courier New" w:cs="Courier New"/>
-          <w:sz w:val="16"/>
-          <w:szCs w:val="16"/>
-        </w:rPr>
-        <w:t>massDelta</w:t>
-      </w:r>
-      <w:proofErr w:type="spellEnd"/>
-      <w:r>
-        <w:rPr>
-          <w:rFonts w:ascii="Courier New" w:hAnsi="Courier New" w:cs="Courier New"/>
-          <w:sz w:val="16"/>
-          <w:szCs w:val="16"/>
-        </w:rPr>
-        <w:t>="145.0"&gt;</w:t>
-      </w:r>
-    </w:p>
-    <w:p>
-      <w:pPr>
-        <w:spacing w:after="0" w:line="240" w:lineRule="auto"/>
-        <w:rPr>
-          <w:rFonts w:ascii="Courier New" w:hAnsi="Courier New" w:cs="Courier New"/>
-          <w:sz w:val="16"/>
-          <w:szCs w:val="16"/>
-        </w:rPr>
-      </w:pPr>
-      <w:r>
-        <w:rPr>
-          <w:rFonts w:ascii="Courier New" w:hAnsi="Courier New" w:cs="Courier New"/>
-          <w:sz w:val="16"/>
-          <w:szCs w:val="16"/>
-        </w:rPr>
-        <w:t xml:space="preserve">      &lt;</w:t>
-      </w:r>
-      <w:proofErr w:type="spellStart"/>
-      <w:r>
-        <w:rPr>
-          <w:rFonts w:ascii="Courier New" w:hAnsi="Courier New" w:cs="Courier New"/>
-          <w:sz w:val="16"/>
-          <w:szCs w:val="16"/>
-        </w:rPr>
-        <w:t>cvParam</w:t>
-      </w:r>
-      <w:proofErr w:type="spellEnd"/>
-      <w:r>
-        <w:rPr>
-          <w:rFonts w:ascii="Courier New" w:hAnsi="Courier New" w:cs="Courier New"/>
-          <w:sz w:val="16"/>
-          <w:szCs w:val="16"/>
-        </w:rPr>
-        <w:t xml:space="preserve"> accession="MOD</w:t>
-      </w:r>
-      <w:proofErr w:type="gramStart"/>
-      <w:r>
-        <w:rPr>
-          <w:rFonts w:ascii="Courier New" w:hAnsi="Courier New" w:cs="Courier New"/>
-          <w:sz w:val="16"/>
-          <w:szCs w:val="16"/>
-        </w:rPr>
-        <w:t>:01523</w:t>
-      </w:r>
-      <w:proofErr w:type="gramEnd"/>
-      <w:r>
-        <w:rPr>
-          <w:rFonts w:ascii="Courier New" w:hAnsi="Courier New" w:cs="Courier New"/>
-          <w:sz w:val="16"/>
-          <w:szCs w:val="16"/>
-        </w:rPr>
-        <w:t xml:space="preserve">" </w:t>
-      </w:r>
-      <w:proofErr w:type="spellStart"/>
-      <w:r>
-        <w:rPr>
-          <w:rFonts w:ascii="Courier New" w:hAnsi="Courier New" w:cs="Courier New"/>
-          <w:sz w:val="16"/>
-          <w:szCs w:val="16"/>
-        </w:rPr>
-        <w:t>cvRef</w:t>
-      </w:r>
-      <w:proofErr w:type="spellEnd"/>
-      <w:r>
-        <w:rPr>
-          <w:rFonts w:ascii="Courier New" w:hAnsi="Courier New" w:cs="Courier New"/>
-          <w:sz w:val="16"/>
-          <w:szCs w:val="16"/>
-        </w:rPr>
-        <w:t>="PSI-MOD" value="115" name="iTRAQ4plex-115 reporter fragment"/&gt;</w:t>
+        <w:t xml:space="preserve">    &lt;Modification massDelta="145.0"&gt;</w:t>
+      </w:r>
+    </w:p>
+    <w:p>
+      <w:pPr>
+        <w:spacing w:after="0" w:line="240" w:lineRule="auto"/>
+        <w:rPr>
+          <w:rFonts w:ascii="Courier New" w:hAnsi="Courier New" w:cs="Courier New"/>
+          <w:sz w:val="16"/>
+          <w:szCs w:val="16"/>
+        </w:rPr>
+      </w:pPr>
+      <w:r>
+        <w:rPr>
+          <w:rFonts w:ascii="Courier New" w:hAnsi="Courier New" w:cs="Courier New"/>
+          <w:sz w:val="16"/>
+          <w:szCs w:val="16"/>
+        </w:rPr>
+        <w:t xml:space="preserve">      &lt;cvParam accession="MOD:01523" cvRef="PSI-MOD" value="115" name="iTRAQ4plex-115 reporter fragment"/&gt;</w:t>
       </w:r>
     </w:p>
     <w:p>
@@ -2835,61 +2371,25 @@
           <w:sz w:val="16"/>
           <w:szCs w:val="16"/>
         </w:rPr>
-        <w:t>&lt;</w:t>
-      </w:r>
-      <w:proofErr w:type="spellStart"/>
-      <w:r>
-        <w:rPr>
-          <w:rFonts w:ascii="Courier New" w:hAnsi="Courier New" w:cs="Courier New"/>
-          <w:sz w:val="16"/>
-          <w:szCs w:val="16"/>
-        </w:rPr>
-        <w:t>AssayList</w:t>
-      </w:r>
-      <w:proofErr w:type="spellEnd"/>
-      <w:r>
-        <w:rPr>
-          <w:rFonts w:ascii="Courier New" w:hAnsi="Courier New" w:cs="Courier New"/>
-          <w:sz w:val="16"/>
-          <w:szCs w:val="16"/>
-        </w:rPr>
-        <w:t xml:space="preserve"> id="assaylist1"&gt;</w:t>
-      </w:r>
-    </w:p>
-    <w:p>
-      <w:pPr>
-        <w:spacing w:after="0" w:line="240" w:lineRule="auto"/>
-        <w:rPr>
-          <w:rFonts w:ascii="Courier New" w:hAnsi="Courier New" w:cs="Courier New"/>
-          <w:sz w:val="16"/>
-          <w:szCs w:val="16"/>
-        </w:rPr>
-      </w:pPr>
-      <w:r>
-        <w:rPr>
-          <w:rFonts w:ascii="Courier New" w:hAnsi="Courier New" w:cs="Courier New"/>
-          <w:sz w:val="16"/>
-          <w:szCs w:val="16"/>
-        </w:rPr>
-        <w:t xml:space="preserve">  &lt;Assay id="a_1452848987069318962" </w:t>
-      </w:r>
-      <w:proofErr w:type="spellStart"/>
-      <w:r>
-        <w:rPr>
-          <w:rFonts w:ascii="Courier New" w:hAnsi="Courier New" w:cs="Courier New"/>
-          <w:sz w:val="16"/>
-          <w:szCs w:val="16"/>
-        </w:rPr>
-        <w:t>rawFilesGroup_ref</w:t>
-      </w:r>
-      <w:proofErr w:type="spellEnd"/>
-      <w:r>
-        <w:rPr>
-          <w:rFonts w:ascii="Courier New" w:hAnsi="Courier New" w:cs="Courier New"/>
-          <w:sz w:val="16"/>
-          <w:szCs w:val="16"/>
-        </w:rPr>
-        <w:t>="rfg_15787140749886983179"&gt;</w:t>
+        <w:t>&lt;AssayList id="assaylist1"&gt;</w:t>
+      </w:r>
+    </w:p>
+    <w:p>
+      <w:pPr>
+        <w:spacing w:after="0" w:line="240" w:lineRule="auto"/>
+        <w:rPr>
+          <w:rFonts w:ascii="Courier New" w:hAnsi="Courier New" w:cs="Courier New"/>
+          <w:sz w:val="16"/>
+          <w:szCs w:val="16"/>
+        </w:rPr>
+      </w:pPr>
+      <w:r>
+        <w:rPr>
+          <w:rFonts w:ascii="Courier New" w:hAnsi="Courier New" w:cs="Courier New"/>
+          <w:sz w:val="16"/>
+          <w:szCs w:val="16"/>
+        </w:rPr>
+        <w:t xml:space="preserve">  &lt;Assay id="a_1452848987069318962" rawFilesGroup_ref="rfg_15787140749886983179"&gt;</w:t>
       </w:r>
     </w:p>
     <w:p>
@@ -2925,97 +2425,25 @@
           <w:sz w:val="16"/>
           <w:szCs w:val="16"/>
         </w:rPr>
-        <w:t xml:space="preserve">      &lt;Modification </w:t>
-      </w:r>
-      <w:proofErr w:type="spellStart"/>
-      <w:r>
-        <w:rPr>
-          <w:rFonts w:ascii="Courier New" w:hAnsi="Courier New" w:cs="Courier New"/>
-          <w:sz w:val="16"/>
-          <w:szCs w:val="16"/>
-        </w:rPr>
-        <w:t>massDelta</w:t>
-      </w:r>
-      <w:proofErr w:type="spellEnd"/>
-      <w:r>
-        <w:rPr>
-          <w:rFonts w:ascii="Courier New" w:hAnsi="Courier New" w:cs="Courier New"/>
-          <w:sz w:val="16"/>
-          <w:szCs w:val="16"/>
-        </w:rPr>
-        <w:t>="0" &gt;</w:t>
-      </w:r>
-    </w:p>
-    <w:p>
-      <w:pPr>
-        <w:spacing w:after="0" w:line="240" w:lineRule="auto"/>
-        <w:rPr>
-          <w:rFonts w:ascii="Courier New" w:hAnsi="Courier New" w:cs="Courier New"/>
-          <w:sz w:val="16"/>
-          <w:szCs w:val="16"/>
-        </w:rPr>
-      </w:pPr>
-      <w:r>
-        <w:rPr>
-          <w:rFonts w:ascii="Courier New" w:hAnsi="Courier New" w:cs="Courier New"/>
-          <w:sz w:val="16"/>
-          <w:szCs w:val="16"/>
-        </w:rPr>
-        <w:t xml:space="preserve">        &lt;</w:t>
-      </w:r>
-      <w:proofErr w:type="spellStart"/>
-      <w:r>
-        <w:rPr>
-          <w:rFonts w:ascii="Courier New" w:hAnsi="Courier New" w:cs="Courier New"/>
-          <w:sz w:val="16"/>
-          <w:szCs w:val="16"/>
-        </w:rPr>
-        <w:t>cvParam</w:t>
-      </w:r>
-      <w:proofErr w:type="spellEnd"/>
-      <w:r>
-        <w:rPr>
-          <w:rFonts w:ascii="Courier New" w:hAnsi="Courier New" w:cs="Courier New"/>
-          <w:sz w:val="16"/>
-          <w:szCs w:val="16"/>
-        </w:rPr>
-        <w:t xml:space="preserve"> </w:t>
-      </w:r>
-      <w:proofErr w:type="spellStart"/>
-      <w:r>
-        <w:rPr>
-          <w:rFonts w:ascii="Courier New" w:hAnsi="Courier New" w:cs="Courier New"/>
-          <w:sz w:val="16"/>
-          <w:szCs w:val="16"/>
-        </w:rPr>
-        <w:t>cvRef</w:t>
-      </w:r>
-      <w:proofErr w:type="spellEnd"/>
-      <w:r>
-        <w:rPr>
-          <w:rFonts w:ascii="Courier New" w:hAnsi="Courier New" w:cs="Courier New"/>
-          <w:sz w:val="16"/>
-          <w:szCs w:val="16"/>
-        </w:rPr>
-        <w:t>="PSI-MOD" accession="MS</w:t>
-      </w:r>
-      <w:proofErr w:type="gramStart"/>
-      <w:r>
-        <w:rPr>
-          <w:rFonts w:ascii="Courier New" w:hAnsi="Courier New" w:cs="Courier New"/>
-          <w:sz w:val="16"/>
-          <w:szCs w:val="16"/>
-        </w:rPr>
-        <w:t>:1002038</w:t>
-      </w:r>
-      <w:proofErr w:type="gramEnd"/>
-      <w:r>
-        <w:rPr>
-          <w:rFonts w:ascii="Courier New" w:hAnsi="Courier New" w:cs="Courier New"/>
-          <w:sz w:val="16"/>
-          <w:szCs w:val="16"/>
-        </w:rPr>
-        <w:t>" name="unlabeled sample" value="none"/&gt;</w:t>
+        <w:t xml:space="preserve">      &lt;Modification massDelta="0" &gt;</w:t>
+      </w:r>
+    </w:p>
+    <w:p>
+      <w:pPr>
+        <w:spacing w:after="0" w:line="240" w:lineRule="auto"/>
+        <w:rPr>
+          <w:rFonts w:ascii="Courier New" w:hAnsi="Courier New" w:cs="Courier New"/>
+          <w:sz w:val="16"/>
+          <w:szCs w:val="16"/>
+        </w:rPr>
+      </w:pPr>
+      <w:r>
+        <w:rPr>
+          <w:rFonts w:ascii="Courier New" w:hAnsi="Courier New" w:cs="Courier New"/>
+          <w:sz w:val="16"/>
+          <w:szCs w:val="16"/>
+        </w:rPr>
+        <w:t xml:space="preserve">        &lt;cvParam cvRef="PSI-MOD" accession="MS:1002038" name="unlabeled sample" value="none"/&gt;</w:t>
       </w:r>
     </w:p>
     <w:p>
@@ -3087,25 +2515,7 @@
           <w:sz w:val="16"/>
           <w:szCs w:val="16"/>
         </w:rPr>
-        <w:t xml:space="preserve">  &lt;Assay id="a_3151552639304580883" </w:t>
-      </w:r>
-      <w:proofErr w:type="spellStart"/>
-      <w:r>
-        <w:rPr>
-          <w:rFonts w:ascii="Courier New" w:hAnsi="Courier New" w:cs="Courier New"/>
-          <w:sz w:val="16"/>
-          <w:szCs w:val="16"/>
-        </w:rPr>
-        <w:t>rawFilesGroup_ref</w:t>
-      </w:r>
-      <w:proofErr w:type="spellEnd"/>
-      <w:r>
-        <w:rPr>
-          <w:rFonts w:ascii="Courier New" w:hAnsi="Courier New" w:cs="Courier New"/>
-          <w:sz w:val="16"/>
-          <w:szCs w:val="16"/>
-        </w:rPr>
-        <w:t>="rfg_15787140749886983179"&gt;</w:t>
+        <w:t xml:space="preserve">  &lt;Assay id="a_3151552639304580883" rawFilesGroup_ref="rfg_15787140749886983179"&gt;</w:t>
       </w:r>
     </w:p>
     <w:p>
@@ -3141,115 +2551,25 @@
           <w:sz w:val="16"/>
           <w:szCs w:val="16"/>
         </w:rPr>
-        <w:t xml:space="preserve">      &lt;Modification </w:t>
-      </w:r>
-      <w:proofErr w:type="spellStart"/>
-      <w:r>
-        <w:rPr>
-          <w:rFonts w:ascii="Courier New" w:hAnsi="Courier New" w:cs="Courier New"/>
-          <w:sz w:val="16"/>
-          <w:szCs w:val="16"/>
-        </w:rPr>
-        <w:t>massDelta</w:t>
-      </w:r>
-      <w:proofErr w:type="spellEnd"/>
-      <w:r>
-        <w:rPr>
-          <w:rFonts w:ascii="Courier New" w:hAnsi="Courier New" w:cs="Courier New"/>
-          <w:sz w:val="16"/>
-          <w:szCs w:val="16"/>
-        </w:rPr>
-        <w:t>="8.0141988132" &gt;</w:t>
-      </w:r>
-    </w:p>
-    <w:p>
-      <w:pPr>
-        <w:spacing w:after="0" w:line="240" w:lineRule="auto"/>
-        <w:rPr>
-          <w:rFonts w:ascii="Courier New" w:hAnsi="Courier New" w:cs="Courier New"/>
-          <w:sz w:val="16"/>
-          <w:szCs w:val="16"/>
-        </w:rPr>
-      </w:pPr>
-      <w:r>
-        <w:rPr>
-          <w:rFonts w:ascii="Courier New" w:hAnsi="Courier New" w:cs="Courier New"/>
-          <w:sz w:val="16"/>
-          <w:szCs w:val="16"/>
-        </w:rPr>
-        <w:t xml:space="preserve">        &lt;</w:t>
-      </w:r>
-      <w:proofErr w:type="spellStart"/>
-      <w:r>
-        <w:rPr>
-          <w:rFonts w:ascii="Courier New" w:hAnsi="Courier New" w:cs="Courier New"/>
-          <w:sz w:val="16"/>
-          <w:szCs w:val="16"/>
-        </w:rPr>
-        <w:t>cvParam</w:t>
-      </w:r>
-      <w:proofErr w:type="spellEnd"/>
-      <w:r>
-        <w:rPr>
-          <w:rFonts w:ascii="Courier New" w:hAnsi="Courier New" w:cs="Courier New"/>
-          <w:sz w:val="16"/>
-          <w:szCs w:val="16"/>
-        </w:rPr>
-        <w:t xml:space="preserve"> </w:t>
-      </w:r>
-      <w:proofErr w:type="spellStart"/>
-      <w:r>
-        <w:rPr>
-          <w:rFonts w:ascii="Courier New" w:hAnsi="Courier New" w:cs="Courier New"/>
-          <w:sz w:val="16"/>
-          <w:szCs w:val="16"/>
-        </w:rPr>
-        <w:t>cvRef</w:t>
-      </w:r>
-      <w:proofErr w:type="spellEnd"/>
-      <w:r>
-        <w:rPr>
-          <w:rFonts w:ascii="Courier New" w:hAnsi="Courier New" w:cs="Courier New"/>
-          <w:sz w:val="16"/>
-          <w:szCs w:val="16"/>
-        </w:rPr>
-        <w:t>="PSI-MOD" accession="MOD</w:t>
-      </w:r>
-      <w:proofErr w:type="gramStart"/>
-      <w:r>
-        <w:rPr>
-          <w:rFonts w:ascii="Courier New" w:hAnsi="Courier New" w:cs="Courier New"/>
-          <w:sz w:val="16"/>
-          <w:szCs w:val="16"/>
-        </w:rPr>
-        <w:t>:00582</w:t>
-      </w:r>
-      <w:proofErr w:type="gramEnd"/>
-      <w:r>
-        <w:rPr>
-          <w:rFonts w:ascii="Courier New" w:hAnsi="Courier New" w:cs="Courier New"/>
-          <w:sz w:val="16"/>
-          <w:szCs w:val="16"/>
-        </w:rPr>
-        <w:t xml:space="preserve">" name="6x(13)C,2x(15)N </w:t>
-      </w:r>
-      <w:proofErr w:type="spellStart"/>
-      <w:r>
-        <w:rPr>
-          <w:rFonts w:ascii="Courier New" w:hAnsi="Courier New" w:cs="Courier New"/>
-          <w:sz w:val="16"/>
-          <w:szCs w:val="16"/>
-        </w:rPr>
-        <w:t>labeled</w:t>
-      </w:r>
-      <w:proofErr w:type="spellEnd"/>
-      <w:r>
-        <w:rPr>
-          <w:rFonts w:ascii="Courier New" w:hAnsi="Courier New" w:cs="Courier New"/>
-          <w:sz w:val="16"/>
-          <w:szCs w:val="16"/>
-        </w:rPr>
-        <w:t xml:space="preserve"> L-lysine" value="Lys8"/&gt;</w:t>
+        <w:t xml:space="preserve">      &lt;Modification massDelta="8.0141988132" &gt;</w:t>
+      </w:r>
+    </w:p>
+    <w:p>
+      <w:pPr>
+        <w:spacing w:after="0" w:line="240" w:lineRule="auto"/>
+        <w:rPr>
+          <w:rFonts w:ascii="Courier New" w:hAnsi="Courier New" w:cs="Courier New"/>
+          <w:sz w:val="16"/>
+          <w:szCs w:val="16"/>
+        </w:rPr>
+      </w:pPr>
+      <w:r>
+        <w:rPr>
+          <w:rFonts w:ascii="Courier New" w:hAnsi="Courier New" w:cs="Courier New"/>
+          <w:sz w:val="16"/>
+          <w:szCs w:val="16"/>
+        </w:rPr>
+        <w:t xml:space="preserve">        &lt;cvParam cvRef="PSI-MOD" accession="MOD:00582" name="6x(13)C,2x(15)N labeled L-lysine" value="Lys8"/&gt;</w:t>
       </w:r>
     </w:p>
     <w:p>
@@ -3285,133 +2605,25 @@
           <w:sz w:val="16"/>
           <w:szCs w:val="16"/>
         </w:rPr>
-        <w:t xml:space="preserve">      &lt;Modification </w:t>
-      </w:r>
-      <w:proofErr w:type="spellStart"/>
-      <w:r>
-        <w:rPr>
-          <w:rFonts w:ascii="Courier New" w:hAnsi="Courier New" w:cs="Courier New"/>
-          <w:sz w:val="16"/>
-          <w:szCs w:val="16"/>
-        </w:rPr>
-        <w:t>massDelta</w:t>
-      </w:r>
-      <w:proofErr w:type="spellEnd"/>
-      <w:r>
-        <w:rPr>
-          <w:rFonts w:ascii="Courier New" w:hAnsi="Courier New" w:cs="Courier New"/>
-          <w:sz w:val="16"/>
-          <w:szCs w:val="16"/>
-        </w:rPr>
-        <w:t>="10.0082686" &gt;</w:t>
-      </w:r>
-    </w:p>
-    <w:p>
-      <w:pPr>
-        <w:spacing w:after="0" w:line="240" w:lineRule="auto"/>
-        <w:rPr>
-          <w:rFonts w:ascii="Courier New" w:hAnsi="Courier New" w:cs="Courier New"/>
-          <w:sz w:val="16"/>
-          <w:szCs w:val="16"/>
-        </w:rPr>
-      </w:pPr>
-      <w:r>
-        <w:rPr>
-          <w:rFonts w:ascii="Courier New" w:hAnsi="Courier New" w:cs="Courier New"/>
-          <w:sz w:val="16"/>
-          <w:szCs w:val="16"/>
-        </w:rPr>
-        <w:t xml:space="preserve">        &lt;</w:t>
-      </w:r>
-      <w:proofErr w:type="spellStart"/>
-      <w:r>
-        <w:rPr>
-          <w:rFonts w:ascii="Courier New" w:hAnsi="Courier New" w:cs="Courier New"/>
-          <w:sz w:val="16"/>
-          <w:szCs w:val="16"/>
-        </w:rPr>
-        <w:t>cvParam</w:t>
-      </w:r>
-      <w:proofErr w:type="spellEnd"/>
-      <w:r>
-        <w:rPr>
-          <w:rFonts w:ascii="Courier New" w:hAnsi="Courier New" w:cs="Courier New"/>
-          <w:sz w:val="16"/>
-          <w:szCs w:val="16"/>
-        </w:rPr>
-        <w:t xml:space="preserve"> </w:t>
-      </w:r>
-      <w:proofErr w:type="spellStart"/>
-      <w:r>
-        <w:rPr>
-          <w:rFonts w:ascii="Courier New" w:hAnsi="Courier New" w:cs="Courier New"/>
-          <w:sz w:val="16"/>
-          <w:szCs w:val="16"/>
-        </w:rPr>
-        <w:t>cvRef</w:t>
-      </w:r>
-      <w:proofErr w:type="spellEnd"/>
-      <w:r>
-        <w:rPr>
-          <w:rFonts w:ascii="Courier New" w:hAnsi="Courier New" w:cs="Courier New"/>
-          <w:sz w:val="16"/>
-          <w:szCs w:val="16"/>
-        </w:rPr>
-        <w:t>="PSI-MOD" accession="MOD</w:t>
-      </w:r>
-      <w:proofErr w:type="gramStart"/>
-      <w:r>
-        <w:rPr>
-          <w:rFonts w:ascii="Courier New" w:hAnsi="Courier New" w:cs="Courier New"/>
-          <w:sz w:val="16"/>
-          <w:szCs w:val="16"/>
-        </w:rPr>
-        <w:t>:00587</w:t>
-      </w:r>
-      <w:proofErr w:type="gramEnd"/>
-      <w:r>
-        <w:rPr>
-          <w:rFonts w:ascii="Courier New" w:hAnsi="Courier New" w:cs="Courier New"/>
-          <w:sz w:val="16"/>
-          <w:szCs w:val="16"/>
-        </w:rPr>
-        <w:t xml:space="preserve">" name="6x(13)C,4x(15)N </w:t>
-      </w:r>
-      <w:proofErr w:type="spellStart"/>
-      <w:r>
-        <w:rPr>
-          <w:rFonts w:ascii="Courier New" w:hAnsi="Courier New" w:cs="Courier New"/>
-          <w:sz w:val="16"/>
-          <w:szCs w:val="16"/>
-        </w:rPr>
-        <w:t>labeled</w:t>
-      </w:r>
-      <w:proofErr w:type="spellEnd"/>
-      <w:r>
-        <w:rPr>
-          <w:rFonts w:ascii="Courier New" w:hAnsi="Courier New" w:cs="Courier New"/>
-          <w:sz w:val="16"/>
-          <w:szCs w:val="16"/>
-        </w:rPr>
-        <w:t xml:space="preserve"> L-</w:t>
-      </w:r>
-      <w:proofErr w:type="spellStart"/>
-      <w:r>
-        <w:rPr>
-          <w:rFonts w:ascii="Courier New" w:hAnsi="Courier New" w:cs="Courier New"/>
-          <w:sz w:val="16"/>
-          <w:szCs w:val="16"/>
-        </w:rPr>
-        <w:t>arginine</w:t>
-      </w:r>
-      <w:proofErr w:type="spellEnd"/>
-      <w:r>
-        <w:rPr>
-          <w:rFonts w:ascii="Courier New" w:hAnsi="Courier New" w:cs="Courier New"/>
-          <w:sz w:val="16"/>
-          <w:szCs w:val="16"/>
-        </w:rPr>
-        <w:t>" value="Arg10"/&gt;</w:t>
+        <w:t xml:space="preserve">      &lt;Modification massDelta="10.0082686" &gt;</w:t>
+      </w:r>
+    </w:p>
+    <w:p>
+      <w:pPr>
+        <w:spacing w:after="0" w:line="240" w:lineRule="auto"/>
+        <w:rPr>
+          <w:rFonts w:ascii="Courier New" w:hAnsi="Courier New" w:cs="Courier New"/>
+          <w:sz w:val="16"/>
+          <w:szCs w:val="16"/>
+        </w:rPr>
+      </w:pPr>
+      <w:r>
+        <w:rPr>
+          <w:rFonts w:ascii="Courier New" w:hAnsi="Courier New" w:cs="Courier New"/>
+          <w:sz w:val="16"/>
+          <w:szCs w:val="16"/>
+        </w:rPr>
+        <w:t xml:space="preserve">        &lt;cvParam cvRef="PSI-MOD" accession="MOD:00587" name="6x(13)C,4x(15)N labeled L-arginine" value="Arg10"/&gt;</w:t>
       </w:r>
     </w:p>
     <w:p>
@@ -3483,25 +2695,7 @@
           <w:sz w:val="16"/>
           <w:szCs w:val="16"/>
         </w:rPr>
-        <w:t>&lt;/</w:t>
-      </w:r>
-      <w:proofErr w:type="spellStart"/>
-      <w:r>
-        <w:rPr>
-          <w:rFonts w:ascii="Courier New" w:hAnsi="Courier New" w:cs="Courier New"/>
-          <w:sz w:val="16"/>
-          <w:szCs w:val="16"/>
-        </w:rPr>
-        <w:t>AssayList</w:t>
-      </w:r>
-      <w:proofErr w:type="spellEnd"/>
-      <w:r>
-        <w:rPr>
-          <w:rFonts w:ascii="Courier New" w:hAnsi="Courier New" w:cs="Courier New"/>
-          <w:sz w:val="16"/>
-          <w:szCs w:val="16"/>
-        </w:rPr>
-        <w:t>&gt;</w:t>
+        <w:t>&lt;/AssayList&gt;</w:t>
       </w:r>
     </w:p>
     <w:p/>
@@ -3546,15 +2740,7 @@
         <w:t xml:space="preserve">of &lt;Assay&gt; or &lt;StudyVariable&gt;. </w:t>
       </w:r>
       <w:r>
-        <w:t xml:space="preserve">A &lt;Ratio&gt; can be defined </w:t>
-      </w:r>
-      <w:proofErr w:type="gramStart"/>
-      <w:r>
-        <w:t>here,</w:t>
-      </w:r>
-      <w:proofErr w:type="gramEnd"/>
-      <w:r>
-        <w:t xml:space="preserve"> such that it can be referenced elsewhere in the file and quantitative values (i.e. ratios of &lt;Assay&gt; or &lt;StudyVariable&gt; elements) can be reported </w:t>
+        <w:t xml:space="preserve">A &lt;Ratio&gt; can be defined here, such that it can be referenced elsewhere in the file and quantitative values (i.e. ratios of &lt;Assay&gt; or &lt;StudyVariable&gt; elements) can be reported </w:t>
       </w:r>
       <w:r>
         <w:t>rather than single values only.</w:t>
@@ -3624,15 +2810,7 @@
       </w:fldSimple>
       <w:bookmarkEnd w:id="3"/>
       <w:r>
-        <w:t xml:space="preserve"> </w:t>
-      </w:r>
-      <w:proofErr w:type="gramStart"/>
-      <w:r>
-        <w:t>The</w:t>
-      </w:r>
-      <w:proofErr w:type="gramEnd"/>
-      <w:r>
-        <w:t xml:space="preserve"> &lt;Assay&gt; element in mzQuantML.</w:t>
+        <w:t xml:space="preserve"> The &lt;Assay&gt; element in mzQuantML.</w:t>
       </w:r>
     </w:p>
     <w:p/>
@@ -3972,15 +3150,7 @@
         </w:numPr>
       </w:pPr>
       <w:r>
-        <w:t>The &lt;ColumnIndex&gt; contains references to the correct type of object (&lt;Assay&gt;, &lt;StudyVariable&gt; or &lt;Ratio&gt;) as determined by the type of &lt;</w:t>
-      </w:r>
-      <w:proofErr w:type="spellStart"/>
-      <w:r>
-        <w:t>QuantLayer</w:t>
-      </w:r>
-      <w:proofErr w:type="spellEnd"/>
-      <w:r>
-        <w:t>&gt;</w:t>
+        <w:t>The &lt;ColumnIndex&gt; contains references to the correct type of object (&lt;Assay&gt;, &lt;StudyVariable&gt; or &lt;Ratio&gt;) as determined by the type of &lt;QuantLayer&gt;</w:t>
       </w:r>
       <w:r>
         <w:t>.</w:t>
@@ -4025,26 +3195,10 @@
         </w:numPr>
       </w:pPr>
       <w:r>
-        <w:t>The &lt;</w:t>
-      </w:r>
-      <w:proofErr w:type="spellStart"/>
-      <w:r>
-        <w:t>DataType</w:t>
-      </w:r>
-      <w:proofErr w:type="spellEnd"/>
-      <w:r>
-        <w:t>&gt;</w:t>
-      </w:r>
-      <w:r>
-        <w:t xml:space="preserve"> (for &lt;AssayQuantLayer&gt; and &lt;</w:t>
-      </w:r>
-      <w:proofErr w:type="spellStart"/>
-      <w:r>
-        <w:t>StudyVariableQuantLayer</w:t>
-      </w:r>
-      <w:proofErr w:type="spellEnd"/>
-      <w:r>
-        <w:t>&gt;)</w:t>
+        <w:t>The &lt;DataType&gt;</w:t>
+      </w:r>
+      <w:r>
+        <w:t xml:space="preserve"> (for &lt;AssayQuantLayer&gt; and &lt;StudyVariableQuantLayer&gt;)</w:t>
       </w:r>
       <w:r>
         <w:t xml:space="preserve"> is specified by a valid CV term according to the mapping file i.e. data types mu</w:t>
@@ -4288,29 +3442,13 @@
         </w:r>
       </w:fldSimple>
       <w:r>
-        <w:t xml:space="preserve"> </w:t>
-      </w:r>
-      <w:proofErr w:type="gramStart"/>
-      <w:r>
-        <w:t>A</w:t>
-      </w:r>
-      <w:proofErr w:type="gramEnd"/>
-      <w:r>
-        <w:t xml:space="preserve"> example of a mzQuantML </w:t>
+        <w:t xml:space="preserve"> A example of a mzQuantML </w:t>
       </w:r>
       <w:r>
         <w:t xml:space="preserve">file </w:t>
       </w:r>
       <w:r>
-        <w:t>containing a &lt;</w:t>
-      </w:r>
-      <w:proofErr w:type="spellStart"/>
-      <w:r>
-        <w:t>GlobalQuantLayer</w:t>
-      </w:r>
-      <w:proofErr w:type="spellEnd"/>
-      <w:r>
-        <w:t>&gt; within a &lt;ProteinList&gt;. The &lt;ColumnDefintion&gt; describes the &lt;DataType&gt; elements in each column of the &lt;DataMatrix&gt;. The number of values in each &lt;Row&gt; must match t</w:t>
+        <w:t>containing a &lt;GlobalQuantLayer&gt; within a &lt;ProteinList&gt;. The &lt;ColumnDefintion&gt; describes the &lt;DataType&gt; elements in each column of the &lt;DataMatrix&gt;. The number of values in each &lt;Row&gt; must match t</w:t>
       </w:r>
       <w:r>
         <w:t>he number of &lt;Column&gt; elements.</w:t>
@@ -4776,11 +3914,7 @@
         <w:t xml:space="preserve"> is described. </w:t>
       </w:r>
       <w:r>
-        <w:t xml:space="preserve">The concept of a &lt;Feature&gt; describes a region </w:t>
-      </w:r>
-      <w:proofErr w:type="gramStart"/>
-      <w:r>
-        <w:t>o</w:t>
+        <w:t>The concept of a &lt;Feature&gt; describes a region o</w:t>
       </w:r>
       <w:r>
         <w:t>f</w:t>
@@ -4791,7 +3925,6 @@
       <w:r>
         <w:t>n</w:t>
       </w:r>
-      <w:proofErr w:type="gramEnd"/>
       <w:r>
         <w:t xml:space="preserve"> MS1 spectrum/spectra and as such elements of &lt;Feature&gt; should be created to capture only the </w:t>
       </w:r>
@@ -4890,16 +4023,8 @@
           <w:b/>
         </w:rPr>
         <w:lastRenderedPageBreak/>
-        <w:t xml:space="preserve">Linkage from mzQuantML to mzIdentML and </w:t>
-      </w:r>
-      <w:proofErr w:type="spellStart"/>
-      <w:r>
-        <w:rPr>
-          <w:b/>
-        </w:rPr>
-        <w:t>mzML</w:t>
-      </w:r>
-      <w:proofErr w:type="spellEnd"/>
+        <w:t>Linkage from mzQuantML to mzIdentML and mzML</w:t>
+      </w:r>
     </w:p>
     <w:p>
       <w:r>
@@ -4909,26 +4034,10 @@
         <w:t xml:space="preserve">instance </w:t>
       </w:r>
       <w:r>
-        <w:t xml:space="preserve">may have been generated by software that used </w:t>
-      </w:r>
-      <w:proofErr w:type="spellStart"/>
-      <w:r>
-        <w:t>mzML</w:t>
-      </w:r>
-      <w:proofErr w:type="spellEnd"/>
-      <w:r>
-        <w:t xml:space="preserve"> for raw data input and mzIdentML for loading PSMs and/or proteins identified by a search engine. </w:t>
-      </w:r>
-      <w:r>
-        <w:t xml:space="preserve">The link into an </w:t>
-      </w:r>
-      <w:proofErr w:type="spellStart"/>
-      <w:r>
-        <w:t>mzML</w:t>
-      </w:r>
-      <w:proofErr w:type="spellEnd"/>
-      <w:r>
-        <w:t xml:space="preserve"> file for raw data is provided via</w:t>
+        <w:t xml:space="preserve">may have been generated by software that used mzML for raw data input and mzIdentML for loading PSMs and/or proteins identified by a search engine. </w:t>
+      </w:r>
+      <w:r>
+        <w:t>The link into an mzML file for raw data is provided via</w:t>
       </w:r>
       <w:r>
         <w:t xml:space="preserve"> the file location on</w:t>
@@ -4936,24 +4045,11 @@
       <w:r>
         <w:t xml:space="preserve"> &lt;</w:t>
       </w:r>
-      <w:proofErr w:type="spellStart"/>
       <w:r>
         <w:t>R</w:t>
       </w:r>
       <w:r>
-        <w:t>awFilesGroup</w:t>
-      </w:r>
-      <w:proofErr w:type="spellEnd"/>
-      <w:r>
-        <w:t>&gt; and m/z and RT coordinates on features identified from that &lt;</w:t>
-      </w:r>
-      <w:proofErr w:type="spellStart"/>
-      <w:r>
-        <w:t>RawFilesGroup</w:t>
-      </w:r>
-      <w:proofErr w:type="spellEnd"/>
-      <w:r>
-        <w:t>&gt;.</w:t>
+        <w:t>awFilesGroup&gt; and m/z and RT coordinates on features identified from that &lt;RawFilesGroup&gt;.</w:t>
       </w:r>
       <w:r>
         <w:t xml:space="preserve"> </w:t>
@@ -4974,25 +4070,221 @@
           <w:sz w:val="18"/>
           <w:szCs w:val="18"/>
         </w:rPr>
+        <w:t>&lt;RawFilesGroup id="rg_0"&gt;</w:t>
+      </w:r>
+    </w:p>
+    <w:p>
+      <w:pPr>
+        <w:spacing w:after="0" w:line="240" w:lineRule="auto"/>
+        <w:rPr>
+          <w:rFonts w:ascii="Courier New" w:hAnsi="Courier New" w:cs="Courier New"/>
+          <w:sz w:val="18"/>
+          <w:szCs w:val="18"/>
+        </w:rPr>
+      </w:pPr>
+      <w:r>
+        <w:rPr>
+          <w:rFonts w:ascii="Courier New" w:hAnsi="Courier New" w:cs="Courier New"/>
+          <w:sz w:val="18"/>
+          <w:szCs w:val="18"/>
+        </w:rPr>
+        <w:t xml:space="preserve">  </w:t>
+      </w:r>
+      <w:r>
+        <w:rPr>
+          <w:rFonts w:ascii="Courier New" w:hAnsi="Courier New" w:cs="Courier New"/>
+          <w:sz w:val="18"/>
+          <w:szCs w:val="18"/>
+        </w:rPr>
+        <w:t>&lt;RawFile location="mam_042408o_CPTAC_study6_6B011.mzML" id="raw_0"/&gt;</w:t>
+      </w:r>
+    </w:p>
+    <w:p>
+      <w:pPr>
+        <w:spacing w:after="0" w:line="240" w:lineRule="auto"/>
+        <w:rPr>
+          <w:rFonts w:ascii="Courier New" w:hAnsi="Courier New" w:cs="Courier New"/>
+          <w:sz w:val="18"/>
+          <w:szCs w:val="18"/>
+        </w:rPr>
+      </w:pPr>
+      <w:r>
+        <w:rPr>
+          <w:rFonts w:ascii="Courier New" w:hAnsi="Courier New" w:cs="Courier New"/>
+          <w:sz w:val="18"/>
+          <w:szCs w:val="18"/>
+        </w:rPr>
+        <w:t>&lt;/RawFilesGroup&gt;</w:t>
+      </w:r>
+      <w:r>
+        <w:rPr>
+          <w:rFonts w:ascii="Courier New" w:hAnsi="Courier New" w:cs="Courier New"/>
+          <w:sz w:val="18"/>
+          <w:szCs w:val="18"/>
+        </w:rPr>
+        <w:t xml:space="preserve"> </w:t>
+      </w:r>
+    </w:p>
+    <w:p>
+      <w:pPr>
+        <w:spacing w:after="0" w:line="240" w:lineRule="auto"/>
+        <w:rPr>
+          <w:rFonts w:ascii="Courier New" w:hAnsi="Courier New" w:cs="Courier New"/>
+          <w:sz w:val="18"/>
+          <w:szCs w:val="18"/>
+        </w:rPr>
+      </w:pPr>
+    </w:p>
+    <w:p>
+      <w:pPr>
+        <w:spacing w:after="0" w:line="240" w:lineRule="auto"/>
+        <w:rPr>
+          <w:rFonts w:ascii="Courier New" w:hAnsi="Courier New" w:cs="Courier New"/>
+          <w:sz w:val="18"/>
+          <w:szCs w:val="18"/>
+        </w:rPr>
+      </w:pPr>
+      <w:r>
+        <w:rPr>
+          <w:rFonts w:ascii="Courier New" w:hAnsi="Courier New" w:cs="Courier New"/>
+          <w:sz w:val="18"/>
+          <w:szCs w:val="18"/>
+        </w:rPr>
         <w:t>&lt;</w:t>
       </w:r>
-      <w:proofErr w:type="spellStart"/>
-      <w:r>
-        <w:rPr>
-          <w:rFonts w:ascii="Courier New" w:hAnsi="Courier New" w:cs="Courier New"/>
-          <w:sz w:val="18"/>
-          <w:szCs w:val="18"/>
-        </w:rPr>
-        <w:t>RawFilesGroup</w:t>
-      </w:r>
-      <w:proofErr w:type="spellEnd"/>
-      <w:r>
-        <w:rPr>
-          <w:rFonts w:ascii="Courier New" w:hAnsi="Courier New" w:cs="Courier New"/>
-          <w:sz w:val="18"/>
-          <w:szCs w:val="18"/>
-        </w:rPr>
-        <w:t xml:space="preserve"> id="rg_0"&gt;</w:t>
+      <w:r>
+        <w:rPr>
+          <w:rFonts w:ascii="Courier New" w:hAnsi="Courier New" w:cs="Courier New"/>
+          <w:sz w:val="18"/>
+          <w:szCs w:val="18"/>
+        </w:rPr>
+        <w:t>FeatureList id="Flist0" rawFilesGroup_ref="rg_0"&gt;</w:t>
+      </w:r>
+    </w:p>
+    <w:p>
+      <w:pPr>
+        <w:spacing w:after="0" w:line="240" w:lineRule="auto"/>
+        <w:rPr>
+          <w:rFonts w:ascii="Courier New" w:hAnsi="Courier New" w:cs="Courier New"/>
+          <w:sz w:val="18"/>
+          <w:szCs w:val="18"/>
+        </w:rPr>
+      </w:pPr>
+      <w:r>
+        <w:rPr>
+          <w:rFonts w:ascii="Courier New" w:hAnsi="Courier New" w:cs="Courier New"/>
+          <w:sz w:val="18"/>
+          <w:szCs w:val="18"/>
+        </w:rPr>
+        <w:t xml:space="preserve">   </w:t>
+      </w:r>
+      <w:r>
+        <w:rPr>
+          <w:rFonts w:ascii="Courier New" w:hAnsi="Courier New" w:cs="Courier New"/>
+          <w:sz w:val="18"/>
+          <w:szCs w:val="18"/>
+        </w:rPr>
+        <w:t>&lt;Feature charge="3" mz="398.871" rt="38.47" id="ft_0"&gt;</w:t>
+      </w:r>
+    </w:p>
+    <w:p>
+      <w:pPr>
+        <w:spacing w:after="0" w:line="240" w:lineRule="auto"/>
+        <w:rPr>
+          <w:rFonts w:ascii="Courier New" w:hAnsi="Courier New" w:cs="Courier New"/>
+          <w:sz w:val="18"/>
+          <w:szCs w:val="18"/>
+        </w:rPr>
+      </w:pPr>
+      <w:r>
+        <w:rPr>
+          <w:rFonts w:ascii="Courier New" w:hAnsi="Courier New" w:cs="Courier New"/>
+          <w:sz w:val="18"/>
+          <w:szCs w:val="18"/>
+        </w:rPr>
+        <w:t xml:space="preserve">      </w:t>
+      </w:r>
+      <w:r>
+        <w:rPr>
+          <w:rFonts w:ascii="Courier New" w:hAnsi="Courier New" w:cs="Courier New"/>
+          <w:sz w:val="18"/>
+          <w:szCs w:val="18"/>
+        </w:rPr>
+        <w:t>&lt;MassTrace&gt;38.016 398.871 38.923 399.871&lt;/MassTrace&gt;</w:t>
+      </w:r>
+    </w:p>
+    <w:p>
+      <w:pPr>
+        <w:spacing w:after="0" w:line="240" w:lineRule="auto"/>
+        <w:rPr>
+          <w:rFonts w:ascii="Courier New" w:hAnsi="Courier New" w:cs="Courier New"/>
+          <w:sz w:val="18"/>
+          <w:szCs w:val="18"/>
+        </w:rPr>
+      </w:pPr>
+      <w:r>
+        <w:rPr>
+          <w:rFonts w:ascii="Courier New" w:hAnsi="Courier New" w:cs="Courier New"/>
+          <w:sz w:val="18"/>
+          <w:szCs w:val="18"/>
+        </w:rPr>
+        <w:t xml:space="preserve">   </w:t>
+      </w:r>
+      <w:r>
+        <w:rPr>
+          <w:rFonts w:ascii="Courier New" w:hAnsi="Courier New" w:cs="Courier New"/>
+          <w:sz w:val="18"/>
+          <w:szCs w:val="18"/>
+        </w:rPr>
+        <w:t>&lt;/Feature&gt;</w:t>
+      </w:r>
+    </w:p>
+    <w:p>
+      <w:pPr>
+        <w:spacing w:after="0" w:line="240" w:lineRule="auto"/>
+        <w:rPr>
+          <w:rFonts w:ascii="Courier New" w:hAnsi="Courier New" w:cs="Courier New"/>
+          <w:sz w:val="18"/>
+          <w:szCs w:val="18"/>
+        </w:rPr>
+      </w:pPr>
+      <w:r>
+        <w:rPr>
+          <w:rFonts w:ascii="Courier New" w:hAnsi="Courier New" w:cs="Courier New"/>
+          <w:sz w:val="18"/>
+          <w:szCs w:val="18"/>
+        </w:rPr>
+        <w:t>...</w:t>
+      </w:r>
+    </w:p>
+    <w:p/>
+    <w:p>
+      <w:r>
+        <w:t>If multiple raw files are provided within a &lt;RawFilesGroup&gt; (where sample pre-fractionation has occurred</w:t>
+      </w:r>
+      <w:r>
+        <w:t>)</w:t>
+      </w:r>
+      <w:r>
+        <w:t>, each &lt;Feature&gt; MUST be flagged with the &lt;RawFile&gt; from which it was derived:</w:t>
+      </w:r>
+    </w:p>
+    <w:p>
+      <w:pPr>
+        <w:spacing w:after="0" w:line="240" w:lineRule="auto"/>
+        <w:rPr>
+          <w:rFonts w:ascii="Courier New" w:hAnsi="Courier New" w:cs="Courier New"/>
+          <w:sz w:val="18"/>
+          <w:szCs w:val="18"/>
+        </w:rPr>
+      </w:pPr>
+      <w:r>
+        <w:rPr>
+          <w:rFonts w:ascii="Courier New" w:hAnsi="Courier New" w:cs="Courier New"/>
+          <w:sz w:val="18"/>
+          <w:szCs w:val="18"/>
+        </w:rPr>
+        <w:t>&lt;RawFilesGroup id="rg_0"&gt;</w:t>
       </w:r>
     </w:p>
     <w:p>
@@ -5018,54 +4310,194 @@
           <w:sz w:val="18"/>
           <w:szCs w:val="18"/>
         </w:rPr>
+        <w:t>&lt;RawFile location="mam_042408o_CPTAC_study6_6B011</w:t>
+      </w:r>
+      <w:r>
+        <w:rPr>
+          <w:rFonts w:ascii="Courier New" w:hAnsi="Courier New" w:cs="Courier New"/>
+          <w:sz w:val="18"/>
+          <w:szCs w:val="18"/>
+        </w:rPr>
+        <w:t>_1</w:t>
+      </w:r>
+      <w:r>
+        <w:rPr>
+          <w:rFonts w:ascii="Courier New" w:hAnsi="Courier New" w:cs="Courier New"/>
+          <w:sz w:val="18"/>
+          <w:szCs w:val="18"/>
+        </w:rPr>
+        <w:t>.mzML" id="raw_0"/&gt;</w:t>
+      </w:r>
+    </w:p>
+    <w:p>
+      <w:pPr>
+        <w:spacing w:after="0" w:line="240" w:lineRule="auto"/>
+        <w:rPr>
+          <w:rFonts w:ascii="Courier New" w:hAnsi="Courier New" w:cs="Courier New"/>
+          <w:sz w:val="18"/>
+          <w:szCs w:val="18"/>
+        </w:rPr>
+      </w:pPr>
+      <w:r>
+        <w:rPr>
+          <w:rFonts w:ascii="Courier New" w:hAnsi="Courier New" w:cs="Courier New"/>
+          <w:sz w:val="18"/>
+          <w:szCs w:val="18"/>
+        </w:rPr>
+        <w:t xml:space="preserve">  </w:t>
+      </w:r>
+      <w:r>
+        <w:rPr>
+          <w:rFonts w:ascii="Courier New" w:hAnsi="Courier New" w:cs="Courier New"/>
+          <w:sz w:val="18"/>
+          <w:szCs w:val="18"/>
+        </w:rPr>
+        <w:t>&lt;RawFile location="mam_042408o_CPTAC_study6_6B011</w:t>
+      </w:r>
+      <w:r>
+        <w:rPr>
+          <w:rFonts w:ascii="Courier New" w:hAnsi="Courier New" w:cs="Courier New"/>
+          <w:sz w:val="18"/>
+          <w:szCs w:val="18"/>
+        </w:rPr>
+        <w:t>_2</w:t>
+      </w:r>
+      <w:r>
+        <w:rPr>
+          <w:rFonts w:ascii="Courier New" w:hAnsi="Courier New" w:cs="Courier New"/>
+          <w:sz w:val="18"/>
+          <w:szCs w:val="18"/>
+        </w:rPr>
+        <w:t>.mzML" id="raw_</w:t>
+      </w:r>
+      <w:r>
+        <w:rPr>
+          <w:rFonts w:ascii="Courier New" w:hAnsi="Courier New" w:cs="Courier New"/>
+          <w:sz w:val="18"/>
+          <w:szCs w:val="18"/>
+        </w:rPr>
+        <w:t>1</w:t>
+      </w:r>
+      <w:r>
+        <w:rPr>
+          <w:rFonts w:ascii="Courier New" w:hAnsi="Courier New" w:cs="Courier New"/>
+          <w:sz w:val="18"/>
+          <w:szCs w:val="18"/>
+        </w:rPr>
+        <w:t>"/&gt;</w:t>
+      </w:r>
+    </w:p>
+    <w:p>
+      <w:pPr>
+        <w:spacing w:after="0" w:line="240" w:lineRule="auto"/>
+        <w:rPr>
+          <w:rFonts w:ascii="Courier New" w:hAnsi="Courier New" w:cs="Courier New"/>
+          <w:sz w:val="18"/>
+          <w:szCs w:val="18"/>
+        </w:rPr>
+      </w:pPr>
+      <w:r>
+        <w:rPr>
+          <w:rFonts w:ascii="Courier New" w:hAnsi="Courier New" w:cs="Courier New"/>
+          <w:sz w:val="18"/>
+          <w:szCs w:val="18"/>
+        </w:rPr>
+        <w:t>&lt;/RawFilesGroup&gt;</w:t>
+      </w:r>
+      <w:r>
+        <w:rPr>
+          <w:rFonts w:ascii="Courier New" w:hAnsi="Courier New" w:cs="Courier New"/>
+          <w:sz w:val="18"/>
+          <w:szCs w:val="18"/>
+        </w:rPr>
+        <w:t xml:space="preserve"> </w:t>
+      </w:r>
+    </w:p>
+    <w:p>
+      <w:pPr>
+        <w:spacing w:after="0" w:line="240" w:lineRule="auto"/>
+        <w:rPr>
+          <w:rFonts w:ascii="Courier New" w:hAnsi="Courier New" w:cs="Courier New"/>
+          <w:sz w:val="18"/>
+          <w:szCs w:val="18"/>
+        </w:rPr>
+      </w:pPr>
+    </w:p>
+    <w:p>
+      <w:pPr>
+        <w:spacing w:after="0" w:line="240" w:lineRule="auto"/>
+        <w:rPr>
+          <w:rFonts w:ascii="Courier New" w:hAnsi="Courier New" w:cs="Courier New"/>
+          <w:sz w:val="18"/>
+          <w:szCs w:val="18"/>
+        </w:rPr>
+      </w:pPr>
+      <w:r>
+        <w:rPr>
+          <w:rFonts w:ascii="Courier New" w:hAnsi="Courier New" w:cs="Courier New"/>
+          <w:sz w:val="18"/>
+          <w:szCs w:val="18"/>
+        </w:rPr>
         <w:t>&lt;</w:t>
       </w:r>
-      <w:proofErr w:type="spellStart"/>
-      <w:r>
-        <w:rPr>
-          <w:rFonts w:ascii="Courier New" w:hAnsi="Courier New" w:cs="Courier New"/>
-          <w:sz w:val="18"/>
-          <w:szCs w:val="18"/>
-        </w:rPr>
-        <w:t>RawFile</w:t>
-      </w:r>
-      <w:proofErr w:type="spellEnd"/>
-      <w:r>
-        <w:rPr>
-          <w:rFonts w:ascii="Courier New" w:hAnsi="Courier New" w:cs="Courier New"/>
-          <w:sz w:val="18"/>
-          <w:szCs w:val="18"/>
-        </w:rPr>
-        <w:t xml:space="preserve"> location="mam_042408o_CPTAC_study6_6B011.mzML" id="raw_0"/&gt;</w:t>
-      </w:r>
-    </w:p>
-    <w:p>
-      <w:pPr>
-        <w:spacing w:after="0" w:line="240" w:lineRule="auto"/>
-        <w:rPr>
-          <w:rFonts w:ascii="Courier New" w:hAnsi="Courier New" w:cs="Courier New"/>
-          <w:sz w:val="18"/>
-          <w:szCs w:val="18"/>
-        </w:rPr>
-      </w:pPr>
-      <w:r>
-        <w:rPr>
-          <w:rFonts w:ascii="Courier New" w:hAnsi="Courier New" w:cs="Courier New"/>
-          <w:sz w:val="18"/>
-          <w:szCs w:val="18"/>
-        </w:rPr>
-        <w:t>&lt;/</w:t>
-      </w:r>
-      <w:proofErr w:type="spellStart"/>
-      <w:r>
-        <w:rPr>
-          <w:rFonts w:ascii="Courier New" w:hAnsi="Courier New" w:cs="Courier New"/>
-          <w:sz w:val="18"/>
-          <w:szCs w:val="18"/>
-        </w:rPr>
-        <w:t>RawFilesGroup</w:t>
-      </w:r>
-      <w:proofErr w:type="spellEnd"/>
+      <w:r>
+        <w:rPr>
+          <w:rFonts w:ascii="Courier New" w:hAnsi="Courier New" w:cs="Courier New"/>
+          <w:sz w:val="18"/>
+          <w:szCs w:val="18"/>
+        </w:rPr>
+        <w:t>FeatureList id="Flist0" rawFilesGroup_ref="rg_0"&gt;</w:t>
+      </w:r>
+    </w:p>
+    <w:p>
+      <w:pPr>
+        <w:spacing w:after="0" w:line="240" w:lineRule="auto"/>
+        <w:rPr>
+          <w:rFonts w:ascii="Courier New" w:hAnsi="Courier New" w:cs="Courier New"/>
+          <w:sz w:val="18"/>
+          <w:szCs w:val="18"/>
+        </w:rPr>
+      </w:pPr>
+      <w:r>
+        <w:rPr>
+          <w:rFonts w:ascii="Courier New" w:hAnsi="Courier New" w:cs="Courier New"/>
+          <w:sz w:val="18"/>
+          <w:szCs w:val="18"/>
+        </w:rPr>
+        <w:t xml:space="preserve">   </w:t>
+      </w:r>
+      <w:r>
+        <w:rPr>
+          <w:rFonts w:ascii="Courier New" w:hAnsi="Courier New" w:cs="Courier New"/>
+          <w:sz w:val="18"/>
+          <w:szCs w:val="18"/>
+        </w:rPr>
+        <w:t>&lt;Feature charge="3" mz="398.871" rt="38.47" id="ft_0"</w:t>
+      </w:r>
+      <w:r>
+        <w:rPr>
+          <w:rFonts w:ascii="Courier New" w:hAnsi="Courier New" w:cs="Courier New"/>
+          <w:sz w:val="18"/>
+          <w:szCs w:val="18"/>
+        </w:rPr>
+        <w:t xml:space="preserve"> rawFile_ref= </w:t>
+      </w:r>
+      <w:r>
+        <w:rPr>
+          <w:rFonts w:ascii="Courier New" w:hAnsi="Courier New" w:cs="Courier New"/>
+          <w:sz w:val="18"/>
+          <w:szCs w:val="18"/>
+        </w:rPr>
+        <w:t>"raw_0"</w:t>
+      </w:r>
+      <w:r>
+        <w:rPr>
+          <w:rFonts w:ascii="Courier New" w:hAnsi="Courier New" w:cs="Courier New"/>
+          <w:sz w:val="18"/>
+          <w:szCs w:val="18"/>
+        </w:rPr>
+        <w:t xml:space="preserve"> /</w:t>
+      </w:r>
       <w:r>
         <w:rPr>
           <w:rFonts w:ascii="Courier New" w:hAnsi="Courier New" w:cs="Courier New"/>
@@ -5074,68 +4506,6 @@
         </w:rPr>
         <w:t>&gt;</w:t>
       </w:r>
-      <w:r>
-        <w:rPr>
-          <w:rFonts w:ascii="Courier New" w:hAnsi="Courier New" w:cs="Courier New"/>
-          <w:sz w:val="18"/>
-          <w:szCs w:val="18"/>
-        </w:rPr>
-        <w:t xml:space="preserve"> </w:t>
-      </w:r>
-    </w:p>
-    <w:p>
-      <w:pPr>
-        <w:spacing w:after="0" w:line="240" w:lineRule="auto"/>
-        <w:rPr>
-          <w:rFonts w:ascii="Courier New" w:hAnsi="Courier New" w:cs="Courier New"/>
-          <w:sz w:val="18"/>
-          <w:szCs w:val="18"/>
-        </w:rPr>
-      </w:pPr>
-    </w:p>
-    <w:p>
-      <w:pPr>
-        <w:spacing w:after="0" w:line="240" w:lineRule="auto"/>
-        <w:rPr>
-          <w:rFonts w:ascii="Courier New" w:hAnsi="Courier New" w:cs="Courier New"/>
-          <w:sz w:val="18"/>
-          <w:szCs w:val="18"/>
-        </w:rPr>
-      </w:pPr>
-      <w:r>
-        <w:rPr>
-          <w:rFonts w:ascii="Courier New" w:hAnsi="Courier New" w:cs="Courier New"/>
-          <w:sz w:val="18"/>
-          <w:szCs w:val="18"/>
-        </w:rPr>
-        <w:t>&lt;</w:t>
-      </w:r>
-      <w:r>
-        <w:rPr>
-          <w:rFonts w:ascii="Courier New" w:hAnsi="Courier New" w:cs="Courier New"/>
-          <w:sz w:val="18"/>
-          <w:szCs w:val="18"/>
-        </w:rPr>
-        <w:t xml:space="preserve">FeatureList id="Flist0" </w:t>
-      </w:r>
-      <w:proofErr w:type="spellStart"/>
-      <w:r>
-        <w:rPr>
-          <w:rFonts w:ascii="Courier New" w:hAnsi="Courier New" w:cs="Courier New"/>
-          <w:sz w:val="18"/>
-          <w:szCs w:val="18"/>
-        </w:rPr>
-        <w:t>rawFilesGroup_ref</w:t>
-      </w:r>
-      <w:proofErr w:type="spellEnd"/>
-      <w:r>
-        <w:rPr>
-          <w:rFonts w:ascii="Courier New" w:hAnsi="Courier New" w:cs="Courier New"/>
-          <w:sz w:val="18"/>
-          <w:szCs w:val="18"/>
-        </w:rPr>
-        <w:t>="rg_0"&gt;</w:t>
-      </w:r>
     </w:p>
     <w:p>
       <w:pPr>
@@ -5160,100 +4530,128 @@
           <w:sz w:val="18"/>
           <w:szCs w:val="18"/>
         </w:rPr>
-        <w:t xml:space="preserve">&lt;Feature charge="3" </w:t>
-      </w:r>
-      <w:proofErr w:type="spellStart"/>
-      <w:r>
-        <w:rPr>
-          <w:rFonts w:ascii="Courier New" w:hAnsi="Courier New" w:cs="Courier New"/>
-          <w:sz w:val="18"/>
-          <w:szCs w:val="18"/>
-        </w:rPr>
-        <w:t>mz</w:t>
-      </w:r>
-      <w:proofErr w:type="spellEnd"/>
-      <w:r>
-        <w:rPr>
-          <w:rFonts w:ascii="Courier New" w:hAnsi="Courier New" w:cs="Courier New"/>
-          <w:sz w:val="18"/>
-          <w:szCs w:val="18"/>
-        </w:rPr>
-        <w:t xml:space="preserve">="398.871" </w:t>
-      </w:r>
-      <w:proofErr w:type="spellStart"/>
-      <w:proofErr w:type="gramStart"/>
-      <w:r>
-        <w:rPr>
-          <w:rFonts w:ascii="Courier New" w:hAnsi="Courier New" w:cs="Courier New"/>
-          <w:sz w:val="18"/>
-          <w:szCs w:val="18"/>
-        </w:rPr>
-        <w:t>rt</w:t>
-      </w:r>
-      <w:proofErr w:type="spellEnd"/>
-      <w:proofErr w:type="gramEnd"/>
-      <w:r>
-        <w:rPr>
-          <w:rFonts w:ascii="Courier New" w:hAnsi="Courier New" w:cs="Courier New"/>
-          <w:sz w:val="18"/>
-          <w:szCs w:val="18"/>
-        </w:rPr>
-        <w:t>="38.47" id="ft_0"&gt;</w:t>
-      </w:r>
-    </w:p>
-    <w:p>
-      <w:pPr>
-        <w:spacing w:after="0" w:line="240" w:lineRule="auto"/>
-        <w:rPr>
-          <w:rFonts w:ascii="Courier New" w:hAnsi="Courier New" w:cs="Courier New"/>
-          <w:sz w:val="18"/>
-          <w:szCs w:val="18"/>
-        </w:rPr>
-      </w:pPr>
-      <w:r>
-        <w:rPr>
-          <w:rFonts w:ascii="Courier New" w:hAnsi="Courier New" w:cs="Courier New"/>
-          <w:sz w:val="18"/>
-          <w:szCs w:val="18"/>
-        </w:rPr>
-        <w:t xml:space="preserve">      </w:t>
-      </w:r>
-      <w:r>
-        <w:rPr>
-          <w:rFonts w:ascii="Courier New" w:hAnsi="Courier New" w:cs="Courier New"/>
-          <w:sz w:val="18"/>
-          <w:szCs w:val="18"/>
-        </w:rPr>
-        <w:t>&lt;</w:t>
-      </w:r>
-      <w:proofErr w:type="spellStart"/>
-      <w:r>
-        <w:rPr>
-          <w:rFonts w:ascii="Courier New" w:hAnsi="Courier New" w:cs="Courier New"/>
-          <w:sz w:val="18"/>
-          <w:szCs w:val="18"/>
-        </w:rPr>
-        <w:t>MassTrace</w:t>
-      </w:r>
-      <w:proofErr w:type="spellEnd"/>
-      <w:r>
-        <w:rPr>
-          <w:rFonts w:ascii="Courier New" w:hAnsi="Courier New" w:cs="Courier New"/>
-          <w:sz w:val="18"/>
-          <w:szCs w:val="18"/>
-        </w:rPr>
-        <w:t>&gt;38.016 398.871 38.923 399.871&lt;/</w:t>
-      </w:r>
-      <w:proofErr w:type="spellStart"/>
-      <w:r>
-        <w:rPr>
-          <w:rFonts w:ascii="Courier New" w:hAnsi="Courier New" w:cs="Courier New"/>
-          <w:sz w:val="18"/>
-          <w:szCs w:val="18"/>
-        </w:rPr>
-        <w:t>MassTrace</w:t>
-      </w:r>
-      <w:proofErr w:type="spellEnd"/>
+        <w:t>&lt;Feature charge="</w:t>
+      </w:r>
+      <w:r>
+        <w:rPr>
+          <w:rFonts w:ascii="Courier New" w:hAnsi="Courier New" w:cs="Courier New"/>
+          <w:sz w:val="18"/>
+          <w:szCs w:val="18"/>
+        </w:rPr>
+        <w:t>2</w:t>
+      </w:r>
+      <w:r>
+        <w:rPr>
+          <w:rFonts w:ascii="Courier New" w:hAnsi="Courier New" w:cs="Courier New"/>
+          <w:sz w:val="18"/>
+          <w:szCs w:val="18"/>
+        </w:rPr>
+        <w:t>" mz="</w:t>
+      </w:r>
+      <w:r>
+        <w:rPr>
+          <w:rFonts w:ascii="Courier New" w:hAnsi="Courier New" w:cs="Courier New"/>
+          <w:sz w:val="18"/>
+          <w:szCs w:val="18"/>
+        </w:rPr>
+        <w:t>647.296</w:t>
+      </w:r>
+      <w:r>
+        <w:rPr>
+          <w:rFonts w:ascii="Courier New" w:hAnsi="Courier New" w:cs="Courier New"/>
+          <w:sz w:val="18"/>
+          <w:szCs w:val="18"/>
+        </w:rPr>
+        <w:t>" rt="</w:t>
+      </w:r>
+      <w:r>
+        <w:rPr>
+          <w:rFonts w:ascii="Courier New" w:hAnsi="Courier New" w:cs="Courier New"/>
+          <w:sz w:val="18"/>
+          <w:szCs w:val="18"/>
+        </w:rPr>
+        <w:t>50</w:t>
+      </w:r>
+      <w:r>
+        <w:rPr>
+          <w:rFonts w:ascii="Courier New" w:hAnsi="Courier New" w:cs="Courier New"/>
+          <w:sz w:val="18"/>
+          <w:szCs w:val="18"/>
+        </w:rPr>
+        <w:t>.</w:t>
+      </w:r>
+      <w:r>
+        <w:rPr>
+          <w:rFonts w:ascii="Courier New" w:hAnsi="Courier New" w:cs="Courier New"/>
+          <w:sz w:val="18"/>
+          <w:szCs w:val="18"/>
+        </w:rPr>
+        <w:t>12</w:t>
+      </w:r>
+      <w:r>
+        <w:rPr>
+          <w:rFonts w:ascii="Courier New" w:hAnsi="Courier New" w:cs="Courier New"/>
+          <w:sz w:val="18"/>
+          <w:szCs w:val="18"/>
+        </w:rPr>
+        <w:t>" id="ft_</w:t>
+      </w:r>
+      <w:r>
+        <w:rPr>
+          <w:rFonts w:ascii="Courier New" w:hAnsi="Courier New" w:cs="Courier New"/>
+          <w:sz w:val="18"/>
+          <w:szCs w:val="18"/>
+        </w:rPr>
+        <w:t>1</w:t>
+      </w:r>
+      <w:r>
+        <w:rPr>
+          <w:rFonts w:ascii="Courier New" w:hAnsi="Courier New" w:cs="Courier New"/>
+          <w:sz w:val="18"/>
+          <w:szCs w:val="18"/>
+        </w:rPr>
+        <w:t>"</w:t>
+      </w:r>
+      <w:r>
+        <w:rPr>
+          <w:rFonts w:ascii="Courier New" w:hAnsi="Courier New" w:cs="Courier New"/>
+          <w:sz w:val="18"/>
+          <w:szCs w:val="18"/>
+        </w:rPr>
+        <w:t xml:space="preserve"> rawFile_ref= </w:t>
+      </w:r>
+      <w:r>
+        <w:rPr>
+          <w:rFonts w:ascii="Courier New" w:hAnsi="Courier New" w:cs="Courier New"/>
+          <w:sz w:val="18"/>
+          <w:szCs w:val="18"/>
+        </w:rPr>
+        <w:t>"raw_</w:t>
+      </w:r>
+      <w:r>
+        <w:rPr>
+          <w:rFonts w:ascii="Courier New" w:hAnsi="Courier New" w:cs="Courier New"/>
+          <w:sz w:val="18"/>
+          <w:szCs w:val="18"/>
+        </w:rPr>
+        <w:t>1</w:t>
+      </w:r>
+      <w:r>
+        <w:rPr>
+          <w:rFonts w:ascii="Courier New" w:hAnsi="Courier New" w:cs="Courier New"/>
+          <w:sz w:val="18"/>
+          <w:szCs w:val="18"/>
+        </w:rPr>
+        <w:t>"</w:t>
+      </w:r>
+      <w:r>
+        <w:rPr>
+          <w:rFonts w:ascii="Courier New" w:hAnsi="Courier New" w:cs="Courier New"/>
+          <w:sz w:val="18"/>
+          <w:szCs w:val="18"/>
+        </w:rPr>
+        <w:t xml:space="preserve"> /</w:t>
+      </w:r>
       <w:r>
         <w:rPr>
           <w:rFonts w:ascii="Courier New" w:hAnsi="Courier New" w:cs="Courier New"/>
@@ -5272,22 +4670,6 @@
           <w:szCs w:val="18"/>
         </w:rPr>
       </w:pPr>
-      <w:r>
-        <w:rPr>
-          <w:rFonts w:ascii="Courier New" w:hAnsi="Courier New" w:cs="Courier New"/>
-          <w:sz w:val="18"/>
-          <w:szCs w:val="18"/>
-        </w:rPr>
-        <w:t xml:space="preserve">   </w:t>
-      </w:r>
-      <w:r>
-        <w:rPr>
-          <w:rFonts w:ascii="Courier New" w:hAnsi="Courier New" w:cs="Courier New"/>
-          <w:sz w:val="18"/>
-          <w:szCs w:val="18"/>
-        </w:rPr>
-        <w:t>&lt;/Feature&gt;</w:t>
-      </w:r>
     </w:p>
     <w:p>
       <w:pPr>
@@ -5309,1094 +4691,180 @@
     </w:p>
     <w:p/>
     <w:p>
-      <w:r>
-        <w:t>If multiple raw files are provided within a &lt;</w:t>
-      </w:r>
-      <w:proofErr w:type="spellStart"/>
-      <w:r>
-        <w:t>RawFilesGroup</w:t>
-      </w:r>
-      <w:proofErr w:type="spellEnd"/>
-      <w:r>
-        <w:t>&gt; (where sample pre-fractionation has occurred, each &lt;Feature&gt; MUST be flagged with the &lt;</w:t>
-      </w:r>
-      <w:proofErr w:type="spellStart"/>
-      <w:r>
-        <w:t>RawFile</w:t>
-      </w:r>
-      <w:proofErr w:type="spellEnd"/>
-      <w:r>
-        <w:t>&gt; from which it was derived:</w:t>
-      </w:r>
-    </w:p>
-    <w:p>
-      <w:pPr>
-        <w:spacing w:after="0" w:line="240" w:lineRule="auto"/>
-        <w:rPr>
-          <w:rFonts w:ascii="Courier New" w:hAnsi="Courier New" w:cs="Courier New"/>
-          <w:sz w:val="18"/>
-          <w:szCs w:val="18"/>
-        </w:rPr>
-      </w:pPr>
-      <w:r>
-        <w:rPr>
-          <w:rFonts w:ascii="Courier New" w:hAnsi="Courier New" w:cs="Courier New"/>
-          <w:sz w:val="18"/>
-          <w:szCs w:val="18"/>
-        </w:rPr>
-        <w:t>&lt;</w:t>
-      </w:r>
-      <w:proofErr w:type="spellStart"/>
-      <w:r>
-        <w:rPr>
-          <w:rFonts w:ascii="Courier New" w:hAnsi="Courier New" w:cs="Courier New"/>
-          <w:sz w:val="18"/>
-          <w:szCs w:val="18"/>
-        </w:rPr>
-        <w:t>RawFilesGroup</w:t>
-      </w:r>
-      <w:proofErr w:type="spellEnd"/>
-      <w:r>
-        <w:rPr>
-          <w:rFonts w:ascii="Courier New" w:hAnsi="Courier New" w:cs="Courier New"/>
-          <w:sz w:val="18"/>
-          <w:szCs w:val="18"/>
-        </w:rPr>
-        <w:t xml:space="preserve"> id="rg_0"&gt;</w:t>
-      </w:r>
-    </w:p>
-    <w:p>
-      <w:pPr>
-        <w:spacing w:after="0" w:line="240" w:lineRule="auto"/>
-        <w:rPr>
-          <w:rFonts w:ascii="Courier New" w:hAnsi="Courier New" w:cs="Courier New"/>
-          <w:sz w:val="18"/>
-          <w:szCs w:val="18"/>
-        </w:rPr>
-      </w:pPr>
-      <w:r>
-        <w:rPr>
-          <w:rFonts w:ascii="Courier New" w:hAnsi="Courier New" w:cs="Courier New"/>
-          <w:sz w:val="18"/>
-          <w:szCs w:val="18"/>
-        </w:rPr>
-        <w:t xml:space="preserve">  </w:t>
-      </w:r>
-      <w:r>
-        <w:rPr>
-          <w:rFonts w:ascii="Courier New" w:hAnsi="Courier New" w:cs="Courier New"/>
-          <w:sz w:val="18"/>
-          <w:szCs w:val="18"/>
-        </w:rPr>
-        <w:t>&lt;</w:t>
-      </w:r>
-      <w:proofErr w:type="spellStart"/>
-      <w:r>
-        <w:rPr>
-          <w:rFonts w:ascii="Courier New" w:hAnsi="Courier New" w:cs="Courier New"/>
-          <w:sz w:val="18"/>
-          <w:szCs w:val="18"/>
-        </w:rPr>
-        <w:t>RawFile</w:t>
-      </w:r>
-      <w:proofErr w:type="spellEnd"/>
-      <w:r>
-        <w:rPr>
-          <w:rFonts w:ascii="Courier New" w:hAnsi="Courier New" w:cs="Courier New"/>
-          <w:sz w:val="18"/>
-          <w:szCs w:val="18"/>
-        </w:rPr>
-        <w:t xml:space="preserve"> location="mam_042408o_CPTAC_study6_6B011</w:t>
-      </w:r>
-      <w:r>
-        <w:rPr>
-          <w:rFonts w:ascii="Courier New" w:hAnsi="Courier New" w:cs="Courier New"/>
-          <w:sz w:val="18"/>
-          <w:szCs w:val="18"/>
-        </w:rPr>
-        <w:t>_1</w:t>
-      </w:r>
-      <w:r>
-        <w:rPr>
-          <w:rFonts w:ascii="Courier New" w:hAnsi="Courier New" w:cs="Courier New"/>
-          <w:sz w:val="18"/>
-          <w:szCs w:val="18"/>
-        </w:rPr>
-        <w:t>.mzML" id="raw_0"/&gt;</w:t>
-      </w:r>
-    </w:p>
-    <w:p>
-      <w:pPr>
-        <w:spacing w:after="0" w:line="240" w:lineRule="auto"/>
-        <w:rPr>
-          <w:rFonts w:ascii="Courier New" w:hAnsi="Courier New" w:cs="Courier New"/>
-          <w:sz w:val="18"/>
-          <w:szCs w:val="18"/>
-        </w:rPr>
-      </w:pPr>
-      <w:r>
-        <w:rPr>
-          <w:rFonts w:ascii="Courier New" w:hAnsi="Courier New" w:cs="Courier New"/>
-          <w:sz w:val="18"/>
-          <w:szCs w:val="18"/>
-        </w:rPr>
-        <w:t xml:space="preserve">  </w:t>
-      </w:r>
-      <w:r>
-        <w:rPr>
-          <w:rFonts w:ascii="Courier New" w:hAnsi="Courier New" w:cs="Courier New"/>
-          <w:sz w:val="18"/>
-          <w:szCs w:val="18"/>
-        </w:rPr>
-        <w:t>&lt;</w:t>
-      </w:r>
-      <w:proofErr w:type="spellStart"/>
-      <w:r>
-        <w:rPr>
-          <w:rFonts w:ascii="Courier New" w:hAnsi="Courier New" w:cs="Courier New"/>
-          <w:sz w:val="18"/>
-          <w:szCs w:val="18"/>
-        </w:rPr>
-        <w:t>RawFile</w:t>
-      </w:r>
-      <w:proofErr w:type="spellEnd"/>
-      <w:r>
-        <w:rPr>
-          <w:rFonts w:ascii="Courier New" w:hAnsi="Courier New" w:cs="Courier New"/>
-          <w:sz w:val="18"/>
-          <w:szCs w:val="18"/>
-        </w:rPr>
-        <w:t xml:space="preserve"> location="mam_042408o_CPTAC_study6_6B011</w:t>
-      </w:r>
-      <w:r>
-        <w:rPr>
-          <w:rFonts w:ascii="Courier New" w:hAnsi="Courier New" w:cs="Courier New"/>
-          <w:sz w:val="18"/>
-          <w:szCs w:val="18"/>
-        </w:rPr>
-        <w:t>_2</w:t>
-      </w:r>
-      <w:r>
-        <w:rPr>
-          <w:rFonts w:ascii="Courier New" w:hAnsi="Courier New" w:cs="Courier New"/>
-          <w:sz w:val="18"/>
-          <w:szCs w:val="18"/>
-        </w:rPr>
-        <w:t>.mzML" id="raw_</w:t>
-      </w:r>
-      <w:r>
-        <w:rPr>
-          <w:rFonts w:ascii="Courier New" w:hAnsi="Courier New" w:cs="Courier New"/>
-          <w:sz w:val="18"/>
-          <w:szCs w:val="18"/>
-        </w:rPr>
-        <w:t>1</w:t>
-      </w:r>
-      <w:r>
-        <w:rPr>
-          <w:rFonts w:ascii="Courier New" w:hAnsi="Courier New" w:cs="Courier New"/>
-          <w:sz w:val="18"/>
-          <w:szCs w:val="18"/>
-        </w:rPr>
-        <w:t>"/&gt;</w:t>
-      </w:r>
-    </w:p>
-    <w:p>
-      <w:pPr>
-        <w:spacing w:after="0" w:line="240" w:lineRule="auto"/>
-        <w:rPr>
-          <w:rFonts w:ascii="Courier New" w:hAnsi="Courier New" w:cs="Courier New"/>
-          <w:sz w:val="18"/>
-          <w:szCs w:val="18"/>
-        </w:rPr>
-      </w:pPr>
-      <w:r>
-        <w:rPr>
-          <w:rFonts w:ascii="Courier New" w:hAnsi="Courier New" w:cs="Courier New"/>
-          <w:sz w:val="18"/>
-          <w:szCs w:val="18"/>
-        </w:rPr>
-        <w:t>&lt;/</w:t>
-      </w:r>
-      <w:proofErr w:type="spellStart"/>
-      <w:r>
-        <w:rPr>
-          <w:rFonts w:ascii="Courier New" w:hAnsi="Courier New" w:cs="Courier New"/>
-          <w:sz w:val="18"/>
-          <w:szCs w:val="18"/>
-        </w:rPr>
-        <w:t>RawFilesGroup</w:t>
-      </w:r>
-      <w:proofErr w:type="spellEnd"/>
-      <w:r>
-        <w:rPr>
-          <w:rFonts w:ascii="Courier New" w:hAnsi="Courier New" w:cs="Courier New"/>
-          <w:sz w:val="18"/>
-          <w:szCs w:val="18"/>
-        </w:rPr>
-        <w:t>&gt;</w:t>
-      </w:r>
-      <w:r>
-        <w:rPr>
-          <w:rFonts w:ascii="Courier New" w:hAnsi="Courier New" w:cs="Courier New"/>
-          <w:sz w:val="18"/>
-          <w:szCs w:val="18"/>
-        </w:rPr>
-        <w:t xml:space="preserve"> </w:t>
-      </w:r>
-    </w:p>
-    <w:p>
-      <w:pPr>
-        <w:spacing w:after="0" w:line="240" w:lineRule="auto"/>
-        <w:rPr>
-          <w:rFonts w:ascii="Courier New" w:hAnsi="Courier New" w:cs="Courier New"/>
-          <w:sz w:val="18"/>
-          <w:szCs w:val="18"/>
-        </w:rPr>
-      </w:pPr>
-    </w:p>
-    <w:p>
-      <w:pPr>
-        <w:spacing w:after="0" w:line="240" w:lineRule="auto"/>
-        <w:rPr>
-          <w:rFonts w:ascii="Courier New" w:hAnsi="Courier New" w:cs="Courier New"/>
-          <w:sz w:val="18"/>
-          <w:szCs w:val="18"/>
-        </w:rPr>
-      </w:pPr>
-      <w:r>
-        <w:rPr>
-          <w:rFonts w:ascii="Courier New" w:hAnsi="Courier New" w:cs="Courier New"/>
-          <w:sz w:val="18"/>
-          <w:szCs w:val="18"/>
-        </w:rPr>
-        <w:t>&lt;</w:t>
-      </w:r>
-      <w:r>
-        <w:rPr>
-          <w:rFonts w:ascii="Courier New" w:hAnsi="Courier New" w:cs="Courier New"/>
-          <w:sz w:val="18"/>
-          <w:szCs w:val="18"/>
-        </w:rPr>
-        <w:t xml:space="preserve">FeatureList id="Flist0" </w:t>
-      </w:r>
-      <w:proofErr w:type="spellStart"/>
-      <w:r>
-        <w:rPr>
-          <w:rFonts w:ascii="Courier New" w:hAnsi="Courier New" w:cs="Courier New"/>
-          <w:sz w:val="18"/>
-          <w:szCs w:val="18"/>
-        </w:rPr>
-        <w:t>rawFilesGroup_ref</w:t>
-      </w:r>
-      <w:proofErr w:type="spellEnd"/>
-      <w:r>
-        <w:rPr>
-          <w:rFonts w:ascii="Courier New" w:hAnsi="Courier New" w:cs="Courier New"/>
-          <w:sz w:val="18"/>
-          <w:szCs w:val="18"/>
-        </w:rPr>
-        <w:t>="rg_0"&gt;</w:t>
-      </w:r>
-    </w:p>
-    <w:p>
-      <w:pPr>
-        <w:spacing w:after="0" w:line="240" w:lineRule="auto"/>
-        <w:rPr>
-          <w:rFonts w:ascii="Courier New" w:hAnsi="Courier New" w:cs="Courier New"/>
-          <w:sz w:val="18"/>
-          <w:szCs w:val="18"/>
-        </w:rPr>
-      </w:pPr>
-      <w:r>
-        <w:rPr>
-          <w:rFonts w:ascii="Courier New" w:hAnsi="Courier New" w:cs="Courier New"/>
-          <w:sz w:val="18"/>
-          <w:szCs w:val="18"/>
-        </w:rPr>
-        <w:t xml:space="preserve">   </w:t>
-      </w:r>
-      <w:r>
-        <w:rPr>
-          <w:rFonts w:ascii="Courier New" w:hAnsi="Courier New" w:cs="Courier New"/>
-          <w:sz w:val="18"/>
-          <w:szCs w:val="18"/>
-        </w:rPr>
-        <w:t xml:space="preserve">&lt;Feature charge="3" </w:t>
-      </w:r>
-      <w:proofErr w:type="spellStart"/>
-      <w:r>
-        <w:rPr>
-          <w:rFonts w:ascii="Courier New" w:hAnsi="Courier New" w:cs="Courier New"/>
-          <w:sz w:val="18"/>
-          <w:szCs w:val="18"/>
-        </w:rPr>
-        <w:t>mz</w:t>
-      </w:r>
-      <w:proofErr w:type="spellEnd"/>
-      <w:r>
-        <w:rPr>
-          <w:rFonts w:ascii="Courier New" w:hAnsi="Courier New" w:cs="Courier New"/>
-          <w:sz w:val="18"/>
-          <w:szCs w:val="18"/>
-        </w:rPr>
-        <w:t xml:space="preserve">="398.871" </w:t>
-      </w:r>
-      <w:proofErr w:type="spellStart"/>
-      <w:proofErr w:type="gramStart"/>
-      <w:r>
-        <w:rPr>
-          <w:rFonts w:ascii="Courier New" w:hAnsi="Courier New" w:cs="Courier New"/>
-          <w:sz w:val="18"/>
-          <w:szCs w:val="18"/>
-        </w:rPr>
-        <w:t>rt</w:t>
-      </w:r>
-      <w:proofErr w:type="spellEnd"/>
-      <w:proofErr w:type="gramEnd"/>
-      <w:r>
-        <w:rPr>
-          <w:rFonts w:ascii="Courier New" w:hAnsi="Courier New" w:cs="Courier New"/>
-          <w:sz w:val="18"/>
-          <w:szCs w:val="18"/>
-        </w:rPr>
-        <w:t>="38.47" id="ft_0"</w:t>
-      </w:r>
-      <w:r>
-        <w:rPr>
-          <w:rFonts w:ascii="Courier New" w:hAnsi="Courier New" w:cs="Courier New"/>
-          <w:sz w:val="18"/>
-          <w:szCs w:val="18"/>
-        </w:rPr>
-        <w:t xml:space="preserve"> </w:t>
-      </w:r>
-      <w:proofErr w:type="spellStart"/>
-      <w:r>
-        <w:rPr>
-          <w:rFonts w:ascii="Courier New" w:hAnsi="Courier New" w:cs="Courier New"/>
-          <w:sz w:val="18"/>
-          <w:szCs w:val="18"/>
-        </w:rPr>
-        <w:t>rawFile_ref</w:t>
-      </w:r>
-      <w:proofErr w:type="spellEnd"/>
-      <w:r>
-        <w:rPr>
-          <w:rFonts w:ascii="Courier New" w:hAnsi="Courier New" w:cs="Courier New"/>
-          <w:sz w:val="18"/>
-          <w:szCs w:val="18"/>
-        </w:rPr>
-        <w:t xml:space="preserve">= </w:t>
-      </w:r>
-      <w:r>
-        <w:rPr>
-          <w:rFonts w:ascii="Courier New" w:hAnsi="Courier New" w:cs="Courier New"/>
-          <w:sz w:val="18"/>
-          <w:szCs w:val="18"/>
-        </w:rPr>
-        <w:t>"raw_0"</w:t>
-      </w:r>
-      <w:r>
-        <w:rPr>
-          <w:rFonts w:ascii="Courier New" w:hAnsi="Courier New" w:cs="Courier New"/>
-          <w:sz w:val="18"/>
-          <w:szCs w:val="18"/>
-        </w:rPr>
-        <w:t xml:space="preserve"> /</w:t>
-      </w:r>
-      <w:r>
-        <w:rPr>
-          <w:rFonts w:ascii="Courier New" w:hAnsi="Courier New" w:cs="Courier New"/>
-          <w:sz w:val="18"/>
-          <w:szCs w:val="18"/>
-        </w:rPr>
-        <w:t>&gt;</w:t>
-      </w:r>
-    </w:p>
-    <w:p>
-      <w:pPr>
-        <w:spacing w:after="0" w:line="240" w:lineRule="auto"/>
-        <w:rPr>
-          <w:rFonts w:ascii="Courier New" w:hAnsi="Courier New" w:cs="Courier New"/>
-          <w:sz w:val="18"/>
-          <w:szCs w:val="18"/>
-        </w:rPr>
-      </w:pPr>
-      <w:r>
-        <w:rPr>
-          <w:rFonts w:ascii="Courier New" w:hAnsi="Courier New" w:cs="Courier New"/>
-          <w:sz w:val="18"/>
-          <w:szCs w:val="18"/>
-        </w:rPr>
-        <w:t xml:space="preserve">   </w:t>
-      </w:r>
-      <w:r>
-        <w:rPr>
-          <w:rFonts w:ascii="Courier New" w:hAnsi="Courier New" w:cs="Courier New"/>
-          <w:sz w:val="18"/>
-          <w:szCs w:val="18"/>
-        </w:rPr>
-        <w:t>&lt;Feature charge="</w:t>
-      </w:r>
-      <w:r>
-        <w:rPr>
-          <w:rFonts w:ascii="Courier New" w:hAnsi="Courier New" w:cs="Courier New"/>
-          <w:sz w:val="18"/>
-          <w:szCs w:val="18"/>
-        </w:rPr>
-        <w:t>2</w:t>
-      </w:r>
-      <w:r>
-        <w:rPr>
-          <w:rFonts w:ascii="Courier New" w:hAnsi="Courier New" w:cs="Courier New"/>
-          <w:sz w:val="18"/>
-          <w:szCs w:val="18"/>
-        </w:rPr>
-        <w:t xml:space="preserve">" </w:t>
-      </w:r>
-      <w:proofErr w:type="spellStart"/>
-      <w:r>
-        <w:rPr>
-          <w:rFonts w:ascii="Courier New" w:hAnsi="Courier New" w:cs="Courier New"/>
-          <w:sz w:val="18"/>
-          <w:szCs w:val="18"/>
-        </w:rPr>
-        <w:t>mz</w:t>
-      </w:r>
-      <w:proofErr w:type="spellEnd"/>
-      <w:r>
-        <w:rPr>
-          <w:rFonts w:ascii="Courier New" w:hAnsi="Courier New" w:cs="Courier New"/>
-          <w:sz w:val="18"/>
-          <w:szCs w:val="18"/>
-        </w:rPr>
-        <w:t>="</w:t>
-      </w:r>
-      <w:r>
-        <w:rPr>
-          <w:rFonts w:ascii="Courier New" w:hAnsi="Courier New" w:cs="Courier New"/>
-          <w:sz w:val="18"/>
-          <w:szCs w:val="18"/>
-        </w:rPr>
-        <w:t>647.296</w:t>
-      </w:r>
-      <w:r>
-        <w:rPr>
-          <w:rFonts w:ascii="Courier New" w:hAnsi="Courier New" w:cs="Courier New"/>
-          <w:sz w:val="18"/>
-          <w:szCs w:val="18"/>
-        </w:rPr>
-        <w:t xml:space="preserve">" </w:t>
-      </w:r>
-      <w:proofErr w:type="spellStart"/>
-      <w:proofErr w:type="gramStart"/>
-      <w:r>
-        <w:rPr>
-          <w:rFonts w:ascii="Courier New" w:hAnsi="Courier New" w:cs="Courier New"/>
-          <w:sz w:val="18"/>
-          <w:szCs w:val="18"/>
-        </w:rPr>
-        <w:t>rt</w:t>
-      </w:r>
-      <w:proofErr w:type="spellEnd"/>
-      <w:proofErr w:type="gramEnd"/>
-      <w:r>
-        <w:rPr>
-          <w:rFonts w:ascii="Courier New" w:hAnsi="Courier New" w:cs="Courier New"/>
-          <w:sz w:val="18"/>
-          <w:szCs w:val="18"/>
-        </w:rPr>
-        <w:t>="</w:t>
-      </w:r>
-      <w:r>
-        <w:rPr>
-          <w:rFonts w:ascii="Courier New" w:hAnsi="Courier New" w:cs="Courier New"/>
-          <w:sz w:val="18"/>
-          <w:szCs w:val="18"/>
-        </w:rPr>
-        <w:t>50</w:t>
-      </w:r>
-      <w:r>
-        <w:rPr>
-          <w:rFonts w:ascii="Courier New" w:hAnsi="Courier New" w:cs="Courier New"/>
-          <w:sz w:val="18"/>
-          <w:szCs w:val="18"/>
-        </w:rPr>
-        <w:t>.</w:t>
-      </w:r>
-      <w:r>
-        <w:rPr>
-          <w:rFonts w:ascii="Courier New" w:hAnsi="Courier New" w:cs="Courier New"/>
-          <w:sz w:val="18"/>
-          <w:szCs w:val="18"/>
-        </w:rPr>
-        <w:t>12</w:t>
-      </w:r>
-      <w:r>
-        <w:rPr>
-          <w:rFonts w:ascii="Courier New" w:hAnsi="Courier New" w:cs="Courier New"/>
-          <w:sz w:val="18"/>
-          <w:szCs w:val="18"/>
-        </w:rPr>
-        <w:t>" id="ft_</w:t>
-      </w:r>
-      <w:r>
-        <w:rPr>
-          <w:rFonts w:ascii="Courier New" w:hAnsi="Courier New" w:cs="Courier New"/>
-          <w:sz w:val="18"/>
-          <w:szCs w:val="18"/>
-        </w:rPr>
-        <w:t>1</w:t>
-      </w:r>
-      <w:r>
-        <w:rPr>
-          <w:rFonts w:ascii="Courier New" w:hAnsi="Courier New" w:cs="Courier New"/>
-          <w:sz w:val="18"/>
-          <w:szCs w:val="18"/>
-        </w:rPr>
-        <w:t>"</w:t>
-      </w:r>
-      <w:r>
-        <w:rPr>
-          <w:rFonts w:ascii="Courier New" w:hAnsi="Courier New" w:cs="Courier New"/>
-          <w:sz w:val="18"/>
-          <w:szCs w:val="18"/>
-        </w:rPr>
-        <w:t xml:space="preserve"> </w:t>
-      </w:r>
-      <w:proofErr w:type="spellStart"/>
-      <w:r>
-        <w:rPr>
-          <w:rFonts w:ascii="Courier New" w:hAnsi="Courier New" w:cs="Courier New"/>
-          <w:sz w:val="18"/>
-          <w:szCs w:val="18"/>
-        </w:rPr>
-        <w:t>rawFile_ref</w:t>
-      </w:r>
-      <w:proofErr w:type="spellEnd"/>
-      <w:r>
-        <w:rPr>
-          <w:rFonts w:ascii="Courier New" w:hAnsi="Courier New" w:cs="Courier New"/>
-          <w:sz w:val="18"/>
-          <w:szCs w:val="18"/>
-        </w:rPr>
-        <w:t xml:space="preserve">= </w:t>
-      </w:r>
-      <w:r>
-        <w:rPr>
-          <w:rFonts w:ascii="Courier New" w:hAnsi="Courier New" w:cs="Courier New"/>
-          <w:sz w:val="18"/>
-          <w:szCs w:val="18"/>
-        </w:rPr>
-        <w:t>"raw_</w:t>
-      </w:r>
-      <w:r>
-        <w:rPr>
-          <w:rFonts w:ascii="Courier New" w:hAnsi="Courier New" w:cs="Courier New"/>
-          <w:sz w:val="18"/>
-          <w:szCs w:val="18"/>
-        </w:rPr>
-        <w:t>1</w:t>
-      </w:r>
-      <w:r>
-        <w:rPr>
-          <w:rFonts w:ascii="Courier New" w:hAnsi="Courier New" w:cs="Courier New"/>
-          <w:sz w:val="18"/>
-          <w:szCs w:val="18"/>
-        </w:rPr>
-        <w:t>"</w:t>
-      </w:r>
-      <w:r>
-        <w:rPr>
-          <w:rFonts w:ascii="Courier New" w:hAnsi="Courier New" w:cs="Courier New"/>
-          <w:sz w:val="18"/>
-          <w:szCs w:val="18"/>
-        </w:rPr>
-        <w:t xml:space="preserve"> /</w:t>
-      </w:r>
-      <w:r>
-        <w:rPr>
-          <w:rFonts w:ascii="Courier New" w:hAnsi="Courier New" w:cs="Courier New"/>
-          <w:sz w:val="18"/>
-          <w:szCs w:val="18"/>
-        </w:rPr>
-        <w:t>&gt;</w:t>
-      </w:r>
-    </w:p>
-    <w:p>
-      <w:pPr>
-        <w:spacing w:after="0" w:line="240" w:lineRule="auto"/>
-        <w:rPr>
-          <w:rFonts w:ascii="Courier New" w:hAnsi="Courier New" w:cs="Courier New"/>
-          <w:sz w:val="18"/>
-          <w:szCs w:val="18"/>
-        </w:rPr>
-      </w:pPr>
-    </w:p>
-    <w:p>
-      <w:pPr>
-        <w:spacing w:after="0" w:line="240" w:lineRule="auto"/>
-        <w:rPr>
-          <w:rFonts w:ascii="Courier New" w:hAnsi="Courier New" w:cs="Courier New"/>
-          <w:sz w:val="18"/>
-          <w:szCs w:val="18"/>
-        </w:rPr>
-      </w:pPr>
-      <w:r>
-        <w:rPr>
-          <w:rFonts w:ascii="Courier New" w:hAnsi="Courier New" w:cs="Courier New"/>
-          <w:sz w:val="18"/>
-          <w:szCs w:val="18"/>
-        </w:rPr>
-        <w:t>...</w:t>
+      <w:pPr>
+        <w:pStyle w:val="Heading2"/>
+        <w:rPr>
+          <w:b w:val="0"/>
+        </w:rPr>
+      </w:pPr>
+      <w:r>
+        <w:rPr>
+          <w:b w:val="0"/>
+        </w:rPr>
+        <w:t>For ass</w:t>
+      </w:r>
+      <w:r>
+        <w:rPr>
+          <w:b w:val="0"/>
+        </w:rPr>
+        <w:t>ociating an</w:t>
+      </w:r>
+      <w:r>
+        <w:rPr>
+          <w:b w:val="0"/>
+        </w:rPr>
+        <w:t xml:space="preserve"> mzQuantML </w:t>
+      </w:r>
+      <w:r>
+        <w:rPr>
+          <w:b w:val="0"/>
+        </w:rPr>
+        <w:t xml:space="preserve">instance </w:t>
+      </w:r>
+      <w:r>
+        <w:rPr>
+          <w:b w:val="0"/>
+        </w:rPr>
+        <w:t>to identification files in mzIdentML, the following elements are used.</w:t>
+      </w:r>
+    </w:p>
+    <w:p>
+      <w:pPr>
+        <w:spacing w:after="0" w:line="240" w:lineRule="auto"/>
+        <w:rPr>
+          <w:rFonts w:ascii="Courier New" w:hAnsi="Courier New" w:cs="Courier New"/>
+          <w:sz w:val="16"/>
+          <w:szCs w:val="16"/>
+        </w:rPr>
+      </w:pPr>
+      <w:r>
+        <w:rPr>
+          <w:rFonts w:ascii="Courier New" w:hAnsi="Courier New" w:cs="Courier New"/>
+          <w:sz w:val="16"/>
+          <w:szCs w:val="16"/>
+        </w:rPr>
+        <w:t>&lt;IdentificationFiles&gt;</w:t>
+      </w:r>
+    </w:p>
+    <w:p>
+      <w:pPr>
+        <w:spacing w:after="0" w:line="240" w:lineRule="auto"/>
+        <w:rPr>
+          <w:rFonts w:ascii="Courier New" w:hAnsi="Courier New" w:cs="Courier New"/>
+          <w:sz w:val="16"/>
+          <w:szCs w:val="16"/>
+        </w:rPr>
+      </w:pPr>
+      <w:r>
+        <w:rPr>
+          <w:rFonts w:ascii="Courier New" w:hAnsi="Courier New" w:cs="Courier New"/>
+          <w:sz w:val="16"/>
+          <w:szCs w:val="16"/>
+        </w:rPr>
+        <w:t xml:space="preserve">  &lt;IdentificationFile searchDatabase_ref="SD1" location="file://idents.mzid" id="idfile_1"/&gt;</w:t>
+      </w:r>
+    </w:p>
+    <w:p>
+      <w:pPr>
+        <w:spacing w:after="0" w:line="240" w:lineRule="auto"/>
+        <w:rPr>
+          <w:rFonts w:ascii="Courier New" w:hAnsi="Courier New" w:cs="Courier New"/>
+          <w:sz w:val="16"/>
+          <w:szCs w:val="16"/>
+        </w:rPr>
+      </w:pPr>
+      <w:r>
+        <w:rPr>
+          <w:rFonts w:ascii="Courier New" w:hAnsi="Courier New" w:cs="Courier New"/>
+          <w:sz w:val="16"/>
+          <w:szCs w:val="16"/>
+        </w:rPr>
+        <w:t>&lt;/IdentificationFiles&gt;</w:t>
+      </w:r>
+    </w:p>
+    <w:p>
+      <w:pPr>
+        <w:rPr>
+          <w:rFonts w:ascii="Courier New" w:hAnsi="Courier New" w:cs="Courier New"/>
+          <w:sz w:val="18"/>
+          <w:szCs w:val="18"/>
+        </w:rPr>
+      </w:pPr>
+    </w:p>
+    <w:p>
+      <w:pPr>
+        <w:spacing w:after="0" w:line="240" w:lineRule="auto"/>
+        <w:rPr>
+          <w:rFonts w:ascii="Courier New" w:hAnsi="Courier New" w:cs="Courier New"/>
+          <w:sz w:val="16"/>
+          <w:szCs w:val="16"/>
+        </w:rPr>
+      </w:pPr>
+      <w:r>
+        <w:rPr>
+          <w:rFonts w:ascii="Courier New" w:hAnsi="Courier New" w:cs="Courier New"/>
+          <w:sz w:val="16"/>
+          <w:szCs w:val="16"/>
+        </w:rPr>
+        <w:t>&lt;PeptideConsensus searchDatabase_ref="SD1" charge="2" id="pep_GAPEIDVLEGETDTK_2_21711"&gt;</w:t>
+      </w:r>
+    </w:p>
+    <w:p>
+      <w:pPr>
+        <w:spacing w:after="0" w:line="240" w:lineRule="auto"/>
+        <w:rPr>
+          <w:rFonts w:ascii="Courier New" w:hAnsi="Courier New" w:cs="Courier New"/>
+          <w:sz w:val="16"/>
+          <w:szCs w:val="16"/>
+        </w:rPr>
+      </w:pPr>
+      <w:r>
+        <w:rPr>
+          <w:rFonts w:ascii="Courier New" w:hAnsi="Courier New" w:cs="Courier New"/>
+          <w:sz w:val="16"/>
+          <w:szCs w:val="16"/>
+        </w:rPr>
+        <w:t xml:space="preserve">   &lt;PeptideSequence&gt;GAPEIDVLEGETDTK&lt;/PeptideSequence&gt;</w:t>
+      </w:r>
+    </w:p>
+    <w:p>
+      <w:pPr>
+        <w:spacing w:after="0" w:line="240" w:lineRule="auto"/>
+        <w:rPr>
+          <w:rFonts w:ascii="Courier New" w:hAnsi="Courier New" w:cs="Courier New"/>
+          <w:sz w:val="16"/>
+          <w:szCs w:val="16"/>
+        </w:rPr>
+      </w:pPr>
+      <w:r>
+        <w:rPr>
+          <w:rFonts w:ascii="Courier New" w:hAnsi="Courier New" w:cs="Courier New"/>
+          <w:sz w:val="16"/>
+          <w:szCs w:val="16"/>
+        </w:rPr>
+        <w:t xml:space="preserve">   &lt;EvidenceRef feature_ref="ft_216" identificationFile_ref="idfile_1" id_refs="SII_69413_1" assay_refs="ass_0"/&gt;</w:t>
+      </w:r>
+    </w:p>
+    <w:p>
+      <w:pPr>
+        <w:spacing w:after="0" w:line="240" w:lineRule="auto"/>
+        <w:rPr>
+          <w:rFonts w:ascii="Courier New" w:hAnsi="Courier New" w:cs="Courier New"/>
+          <w:sz w:val="16"/>
+          <w:szCs w:val="16"/>
+        </w:rPr>
+      </w:pPr>
+      <w:r>
+        <w:rPr>
+          <w:rFonts w:ascii="Courier New" w:hAnsi="Courier New" w:cs="Courier New"/>
+          <w:sz w:val="16"/>
+          <w:szCs w:val="16"/>
+        </w:rPr>
+        <w:t xml:space="preserve">   &lt;EvidenceRef feature_ref="ft_217" identificationFile_ref="idfile_1" id_refs="SII_69415_1" assay_refs="ass_1"/&gt;</w:t>
       </w:r>
     </w:p>
     <w:p/>
     <w:p>
-      <w:pPr>
-        <w:pStyle w:val="Heading2"/>
-        <w:rPr>
-          <w:b w:val="0"/>
-        </w:rPr>
-      </w:pPr>
-      <w:r>
-        <w:rPr>
-          <w:b w:val="0"/>
-        </w:rPr>
-        <w:t>For ass</w:t>
-      </w:r>
-      <w:r>
-        <w:rPr>
-          <w:b w:val="0"/>
-        </w:rPr>
-        <w:t>ociating an</w:t>
-      </w:r>
-      <w:r>
-        <w:rPr>
-          <w:b w:val="0"/>
-        </w:rPr>
-        <w:t xml:space="preserve"> mzQuantML </w:t>
-      </w:r>
-      <w:r>
-        <w:rPr>
-          <w:b w:val="0"/>
-        </w:rPr>
-        <w:t xml:space="preserve">instance </w:t>
-      </w:r>
-      <w:r>
-        <w:rPr>
-          <w:b w:val="0"/>
-        </w:rPr>
-        <w:t>to identification files in mzIdentML, the following elements are used.</w:t>
-      </w:r>
-    </w:p>
-    <w:p>
-      <w:pPr>
-        <w:spacing w:after="0" w:line="240" w:lineRule="auto"/>
-        <w:rPr>
-          <w:rFonts w:ascii="Courier New" w:hAnsi="Courier New" w:cs="Courier New"/>
-          <w:sz w:val="16"/>
-          <w:szCs w:val="16"/>
-        </w:rPr>
-      </w:pPr>
-      <w:r>
-        <w:rPr>
-          <w:rFonts w:ascii="Courier New" w:hAnsi="Courier New" w:cs="Courier New"/>
-          <w:sz w:val="16"/>
-          <w:szCs w:val="16"/>
-        </w:rPr>
-        <w:t>&lt;</w:t>
-      </w:r>
-      <w:proofErr w:type="spellStart"/>
-      <w:r>
-        <w:rPr>
-          <w:rFonts w:ascii="Courier New" w:hAnsi="Courier New" w:cs="Courier New"/>
-          <w:sz w:val="16"/>
-          <w:szCs w:val="16"/>
-        </w:rPr>
-        <w:t>IdentificationFiles</w:t>
-      </w:r>
-      <w:proofErr w:type="spellEnd"/>
-      <w:r>
-        <w:rPr>
-          <w:rFonts w:ascii="Courier New" w:hAnsi="Courier New" w:cs="Courier New"/>
-          <w:sz w:val="16"/>
-          <w:szCs w:val="16"/>
-        </w:rPr>
-        <w:t>&gt;</w:t>
-      </w:r>
-    </w:p>
-    <w:p>
-      <w:pPr>
-        <w:spacing w:after="0" w:line="240" w:lineRule="auto"/>
-        <w:rPr>
-          <w:rFonts w:ascii="Courier New" w:hAnsi="Courier New" w:cs="Courier New"/>
-          <w:sz w:val="16"/>
-          <w:szCs w:val="16"/>
-        </w:rPr>
-      </w:pPr>
-      <w:r>
-        <w:rPr>
-          <w:rFonts w:ascii="Courier New" w:hAnsi="Courier New" w:cs="Courier New"/>
-          <w:sz w:val="16"/>
-          <w:szCs w:val="16"/>
-        </w:rPr>
-        <w:t xml:space="preserve">  &lt;</w:t>
-      </w:r>
-      <w:proofErr w:type="spellStart"/>
-      <w:r>
-        <w:rPr>
-          <w:rFonts w:ascii="Courier New" w:hAnsi="Courier New" w:cs="Courier New"/>
-          <w:sz w:val="16"/>
-          <w:szCs w:val="16"/>
-        </w:rPr>
-        <w:t>IdentificationFile</w:t>
-      </w:r>
-      <w:proofErr w:type="spellEnd"/>
-      <w:r>
-        <w:rPr>
-          <w:rFonts w:ascii="Courier New" w:hAnsi="Courier New" w:cs="Courier New"/>
-          <w:sz w:val="16"/>
-          <w:szCs w:val="16"/>
-        </w:rPr>
-        <w:t xml:space="preserve"> </w:t>
-      </w:r>
-      <w:proofErr w:type="spellStart"/>
-      <w:r>
-        <w:rPr>
-          <w:rFonts w:ascii="Courier New" w:hAnsi="Courier New" w:cs="Courier New"/>
-          <w:sz w:val="16"/>
-          <w:szCs w:val="16"/>
-        </w:rPr>
-        <w:t>searchDatabase_ref</w:t>
-      </w:r>
-      <w:proofErr w:type="spellEnd"/>
-      <w:r>
-        <w:rPr>
-          <w:rFonts w:ascii="Courier New" w:hAnsi="Courier New" w:cs="Courier New"/>
-          <w:sz w:val="16"/>
-          <w:szCs w:val="16"/>
-        </w:rPr>
-        <w:t>="SD1" location="file://idents.mzid" id="idfile_1"/&gt;</w:t>
-      </w:r>
-    </w:p>
-    <w:p>
-      <w:pPr>
-        <w:spacing w:after="0" w:line="240" w:lineRule="auto"/>
-        <w:rPr>
-          <w:rFonts w:ascii="Courier New" w:hAnsi="Courier New" w:cs="Courier New"/>
-          <w:sz w:val="16"/>
-          <w:szCs w:val="16"/>
-        </w:rPr>
-      </w:pPr>
-      <w:r>
-        <w:rPr>
-          <w:rFonts w:ascii="Courier New" w:hAnsi="Courier New" w:cs="Courier New"/>
-          <w:sz w:val="16"/>
-          <w:szCs w:val="16"/>
-        </w:rPr>
-        <w:t>&lt;/</w:t>
-      </w:r>
-      <w:proofErr w:type="spellStart"/>
-      <w:r>
-        <w:rPr>
-          <w:rFonts w:ascii="Courier New" w:hAnsi="Courier New" w:cs="Courier New"/>
-          <w:sz w:val="16"/>
-          <w:szCs w:val="16"/>
-        </w:rPr>
-        <w:t>IdentificationFiles</w:t>
-      </w:r>
-      <w:proofErr w:type="spellEnd"/>
-      <w:r>
-        <w:rPr>
-          <w:rFonts w:ascii="Courier New" w:hAnsi="Courier New" w:cs="Courier New"/>
-          <w:sz w:val="16"/>
-          <w:szCs w:val="16"/>
-        </w:rPr>
-        <w:t>&gt;</w:t>
-      </w:r>
-    </w:p>
-    <w:p>
-      <w:pPr>
-        <w:rPr>
-          <w:rFonts w:ascii="Courier New" w:hAnsi="Courier New" w:cs="Courier New"/>
-          <w:sz w:val="18"/>
-          <w:szCs w:val="18"/>
-        </w:rPr>
-      </w:pPr>
-    </w:p>
-    <w:p>
-      <w:pPr>
-        <w:spacing w:after="0" w:line="240" w:lineRule="auto"/>
-        <w:rPr>
-          <w:rFonts w:ascii="Courier New" w:hAnsi="Courier New" w:cs="Courier New"/>
-          <w:sz w:val="16"/>
-          <w:szCs w:val="16"/>
-        </w:rPr>
-      </w:pPr>
-      <w:r>
-        <w:rPr>
-          <w:rFonts w:ascii="Courier New" w:hAnsi="Courier New" w:cs="Courier New"/>
-          <w:sz w:val="16"/>
-          <w:szCs w:val="16"/>
-        </w:rPr>
-        <w:t xml:space="preserve">&lt;PeptideConsensus </w:t>
-      </w:r>
-      <w:proofErr w:type="spellStart"/>
-      <w:r>
-        <w:rPr>
-          <w:rFonts w:ascii="Courier New" w:hAnsi="Courier New" w:cs="Courier New"/>
-          <w:sz w:val="16"/>
-          <w:szCs w:val="16"/>
-        </w:rPr>
-        <w:t>searchDatabase_ref</w:t>
-      </w:r>
-      <w:proofErr w:type="spellEnd"/>
-      <w:r>
-        <w:rPr>
-          <w:rFonts w:ascii="Courier New" w:hAnsi="Courier New" w:cs="Courier New"/>
-          <w:sz w:val="16"/>
-          <w:szCs w:val="16"/>
-        </w:rPr>
-        <w:t>="SD1" charge="2" id="pep_GAPEIDVLEGETDTK_2_21711"&gt;</w:t>
-      </w:r>
-    </w:p>
-    <w:p>
-      <w:pPr>
-        <w:spacing w:after="0" w:line="240" w:lineRule="auto"/>
-        <w:rPr>
-          <w:rFonts w:ascii="Courier New" w:hAnsi="Courier New" w:cs="Courier New"/>
-          <w:sz w:val="16"/>
-          <w:szCs w:val="16"/>
-        </w:rPr>
-      </w:pPr>
-      <w:r>
-        <w:rPr>
-          <w:rFonts w:ascii="Courier New" w:hAnsi="Courier New" w:cs="Courier New"/>
-          <w:sz w:val="16"/>
-          <w:szCs w:val="16"/>
-        </w:rPr>
-        <w:t xml:space="preserve">   &lt;PeptideSequence&gt;GAPEIDVLEGETDTK&lt;/PeptideSequence&gt;</w:t>
-      </w:r>
-    </w:p>
-    <w:p>
-      <w:pPr>
-        <w:spacing w:after="0" w:line="240" w:lineRule="auto"/>
-        <w:rPr>
-          <w:rFonts w:ascii="Courier New" w:hAnsi="Courier New" w:cs="Courier New"/>
-          <w:sz w:val="16"/>
-          <w:szCs w:val="16"/>
-        </w:rPr>
-      </w:pPr>
-      <w:r>
-        <w:rPr>
-          <w:rFonts w:ascii="Courier New" w:hAnsi="Courier New" w:cs="Courier New"/>
-          <w:sz w:val="16"/>
-          <w:szCs w:val="16"/>
-        </w:rPr>
-        <w:t xml:space="preserve">   &lt;</w:t>
-      </w:r>
-      <w:proofErr w:type="spellStart"/>
-      <w:r>
-        <w:rPr>
-          <w:rFonts w:ascii="Courier New" w:hAnsi="Courier New" w:cs="Courier New"/>
-          <w:sz w:val="16"/>
-          <w:szCs w:val="16"/>
-        </w:rPr>
-        <w:t>EvidenceRef</w:t>
-      </w:r>
-      <w:proofErr w:type="spellEnd"/>
-      <w:r>
-        <w:rPr>
-          <w:rFonts w:ascii="Courier New" w:hAnsi="Courier New" w:cs="Courier New"/>
-          <w:sz w:val="16"/>
-          <w:szCs w:val="16"/>
-        </w:rPr>
-        <w:t xml:space="preserve"> </w:t>
-      </w:r>
-      <w:proofErr w:type="spellStart"/>
-      <w:r>
-        <w:rPr>
-          <w:rFonts w:ascii="Courier New" w:hAnsi="Courier New" w:cs="Courier New"/>
-          <w:sz w:val="16"/>
-          <w:szCs w:val="16"/>
-        </w:rPr>
-        <w:t>feature_ref</w:t>
-      </w:r>
-      <w:proofErr w:type="spellEnd"/>
-      <w:r>
-        <w:rPr>
-          <w:rFonts w:ascii="Courier New" w:hAnsi="Courier New" w:cs="Courier New"/>
-          <w:sz w:val="16"/>
-          <w:szCs w:val="16"/>
-        </w:rPr>
-        <w:t xml:space="preserve">="ft_216" </w:t>
-      </w:r>
-      <w:proofErr w:type="spellStart"/>
-      <w:r>
-        <w:rPr>
-          <w:rFonts w:ascii="Courier New" w:hAnsi="Courier New" w:cs="Courier New"/>
-          <w:sz w:val="16"/>
-          <w:szCs w:val="16"/>
-        </w:rPr>
-        <w:t>identificationFile_ref</w:t>
-      </w:r>
-      <w:proofErr w:type="spellEnd"/>
-      <w:r>
-        <w:rPr>
-          <w:rFonts w:ascii="Courier New" w:hAnsi="Courier New" w:cs="Courier New"/>
-          <w:sz w:val="16"/>
-          <w:szCs w:val="16"/>
-        </w:rPr>
-        <w:t xml:space="preserve">="idfile_1" </w:t>
-      </w:r>
-      <w:proofErr w:type="spellStart"/>
-      <w:r>
-        <w:rPr>
-          <w:rFonts w:ascii="Courier New" w:hAnsi="Courier New" w:cs="Courier New"/>
-          <w:sz w:val="16"/>
-          <w:szCs w:val="16"/>
-        </w:rPr>
-        <w:t>id_refs</w:t>
-      </w:r>
-      <w:proofErr w:type="spellEnd"/>
-      <w:r>
-        <w:rPr>
-          <w:rFonts w:ascii="Courier New" w:hAnsi="Courier New" w:cs="Courier New"/>
-          <w:sz w:val="16"/>
-          <w:szCs w:val="16"/>
-        </w:rPr>
-        <w:t xml:space="preserve">="SII_69413_1" </w:t>
-      </w:r>
-      <w:proofErr w:type="spellStart"/>
-      <w:r>
-        <w:rPr>
-          <w:rFonts w:ascii="Courier New" w:hAnsi="Courier New" w:cs="Courier New"/>
-          <w:sz w:val="16"/>
-          <w:szCs w:val="16"/>
-        </w:rPr>
-        <w:t>assay_refs</w:t>
-      </w:r>
-      <w:proofErr w:type="spellEnd"/>
-      <w:r>
-        <w:rPr>
-          <w:rFonts w:ascii="Courier New" w:hAnsi="Courier New" w:cs="Courier New"/>
-          <w:sz w:val="16"/>
-          <w:szCs w:val="16"/>
-        </w:rPr>
-        <w:t>="ass_0"/&gt;</w:t>
-      </w:r>
-    </w:p>
-    <w:p>
-      <w:pPr>
-        <w:spacing w:after="0" w:line="240" w:lineRule="auto"/>
-        <w:rPr>
-          <w:rFonts w:ascii="Courier New" w:hAnsi="Courier New" w:cs="Courier New"/>
-          <w:sz w:val="16"/>
-          <w:szCs w:val="16"/>
-        </w:rPr>
-      </w:pPr>
-      <w:r>
-        <w:rPr>
-          <w:rFonts w:ascii="Courier New" w:hAnsi="Courier New" w:cs="Courier New"/>
-          <w:sz w:val="16"/>
-          <w:szCs w:val="16"/>
-        </w:rPr>
-        <w:t xml:space="preserve">   &lt;</w:t>
-      </w:r>
-      <w:proofErr w:type="spellStart"/>
-      <w:r>
-        <w:rPr>
-          <w:rFonts w:ascii="Courier New" w:hAnsi="Courier New" w:cs="Courier New"/>
-          <w:sz w:val="16"/>
-          <w:szCs w:val="16"/>
-        </w:rPr>
-        <w:t>EvidenceRef</w:t>
-      </w:r>
-      <w:proofErr w:type="spellEnd"/>
-      <w:r>
-        <w:rPr>
-          <w:rFonts w:ascii="Courier New" w:hAnsi="Courier New" w:cs="Courier New"/>
-          <w:sz w:val="16"/>
-          <w:szCs w:val="16"/>
-        </w:rPr>
-        <w:t xml:space="preserve"> </w:t>
-      </w:r>
-      <w:proofErr w:type="spellStart"/>
-      <w:r>
-        <w:rPr>
-          <w:rFonts w:ascii="Courier New" w:hAnsi="Courier New" w:cs="Courier New"/>
-          <w:sz w:val="16"/>
-          <w:szCs w:val="16"/>
-        </w:rPr>
-        <w:t>feature_ref</w:t>
-      </w:r>
-      <w:proofErr w:type="spellEnd"/>
-      <w:r>
-        <w:rPr>
-          <w:rFonts w:ascii="Courier New" w:hAnsi="Courier New" w:cs="Courier New"/>
-          <w:sz w:val="16"/>
-          <w:szCs w:val="16"/>
-        </w:rPr>
-        <w:t xml:space="preserve">="ft_217" </w:t>
-      </w:r>
-      <w:proofErr w:type="spellStart"/>
-      <w:r>
-        <w:rPr>
-          <w:rFonts w:ascii="Courier New" w:hAnsi="Courier New" w:cs="Courier New"/>
-          <w:sz w:val="16"/>
-          <w:szCs w:val="16"/>
-        </w:rPr>
-        <w:t>identificationFile_ref</w:t>
-      </w:r>
-      <w:proofErr w:type="spellEnd"/>
-      <w:r>
-        <w:rPr>
-          <w:rFonts w:ascii="Courier New" w:hAnsi="Courier New" w:cs="Courier New"/>
-          <w:sz w:val="16"/>
-          <w:szCs w:val="16"/>
-        </w:rPr>
-        <w:t xml:space="preserve">="idfile_1" </w:t>
-      </w:r>
-      <w:proofErr w:type="spellStart"/>
-      <w:r>
-        <w:rPr>
-          <w:rFonts w:ascii="Courier New" w:hAnsi="Courier New" w:cs="Courier New"/>
-          <w:sz w:val="16"/>
-          <w:szCs w:val="16"/>
-        </w:rPr>
-        <w:t>id_refs</w:t>
-      </w:r>
-      <w:proofErr w:type="spellEnd"/>
-      <w:r>
-        <w:rPr>
-          <w:rFonts w:ascii="Courier New" w:hAnsi="Courier New" w:cs="Courier New"/>
-          <w:sz w:val="16"/>
-          <w:szCs w:val="16"/>
-        </w:rPr>
-        <w:t xml:space="preserve">="SII_69415_1" </w:t>
-      </w:r>
-      <w:proofErr w:type="spellStart"/>
-      <w:r>
-        <w:rPr>
-          <w:rFonts w:ascii="Courier New" w:hAnsi="Courier New" w:cs="Courier New"/>
-          <w:sz w:val="16"/>
-          <w:szCs w:val="16"/>
-        </w:rPr>
-        <w:t>assay_refs</w:t>
-      </w:r>
-      <w:proofErr w:type="spellEnd"/>
-      <w:r>
-        <w:rPr>
-          <w:rFonts w:ascii="Courier New" w:hAnsi="Courier New" w:cs="Courier New"/>
-          <w:sz w:val="16"/>
-          <w:szCs w:val="16"/>
-        </w:rPr>
-        <w:t>="ass_1"/&gt;</w:t>
-      </w:r>
-    </w:p>
-    <w:p/>
-    <w:p>
       <w:r>
         <w:t>A</w:t>
       </w:r>
@@ -6422,37 +4890,13 @@
         <w:t>s</w:t>
       </w:r>
       <w:r>
-        <w:t xml:space="preserve"> using &lt;</w:t>
-      </w:r>
-      <w:proofErr w:type="spellStart"/>
-      <w:r>
-        <w:t>EvidenceRef</w:t>
-      </w:r>
-      <w:proofErr w:type="spellEnd"/>
-      <w:r>
-        <w:t>&gt;. &lt;</w:t>
-      </w:r>
-      <w:proofErr w:type="spellStart"/>
-      <w:r>
-        <w:t>EvidenceRef</w:t>
-      </w:r>
-      <w:proofErr w:type="spellEnd"/>
-      <w:r>
-        <w:t xml:space="preserve">&gt; can store </w:t>
+        <w:t xml:space="preserve"> using &lt;EvidenceRef&gt;. &lt;EvidenceRef&gt; can store </w:t>
       </w:r>
       <w:r>
         <w:t>the unique ID of a</w:t>
       </w:r>
       <w:r>
-        <w:t xml:space="preserve"> &lt;</w:t>
-      </w:r>
-      <w:proofErr w:type="spellStart"/>
-      <w:r>
-        <w:t>SpectrumIdentificationItem</w:t>
-      </w:r>
-      <w:proofErr w:type="spellEnd"/>
-      <w:r>
-        <w:t xml:space="preserve">&gt; </w:t>
+        <w:t xml:space="preserve"> &lt;SpectrumIdentificationItem&gt; </w:t>
       </w:r>
       <w:r>
         <w:t>element</w:t>
@@ -6464,23 +4908,7 @@
         <w:t>SII_69413_1</w:t>
       </w:r>
       <w:r>
-        <w:t>, and the filename (via &lt;</w:t>
-      </w:r>
-      <w:proofErr w:type="spellStart"/>
-      <w:r>
-        <w:t>IdentificationFile</w:t>
-      </w:r>
-      <w:proofErr w:type="spellEnd"/>
-      <w:r>
-        <w:t>&gt;). The &lt;</w:t>
-      </w:r>
-      <w:proofErr w:type="spellStart"/>
-      <w:r>
-        <w:t>EvidenceRef</w:t>
-      </w:r>
-      <w:proofErr w:type="spellEnd"/>
-      <w:r>
-        <w:t>&gt; object also references the corresponding &lt;Feature&gt; to which the</w:t>
+        <w:t>, and the filename (via &lt;IdentificationFile&gt;). The &lt;EvidenceRef&gt; object also references the corresponding &lt;Feature&gt; to which the</w:t>
       </w:r>
       <w:r>
         <w:t xml:space="preserve"> identification has been mapped and the &lt;Assay&gt; to which the &lt;Feature&gt; belongs (e.g. in label-free) or has been assigned (</w:t>
@@ -6603,103 +5031,7 @@
           <w:rFonts w:cs="Arial"/>
           <w:lang w:val="en-US"/>
         </w:rPr>
-        <w:t xml:space="preserve">] L. </w:t>
-      </w:r>
-      <w:proofErr w:type="spellStart"/>
-      <w:r>
-        <w:rPr>
-          <w:rFonts w:cs="Arial"/>
-          <w:lang w:val="en-US"/>
-        </w:rPr>
-        <w:t>Montecchi-Palazzi</w:t>
-      </w:r>
-      <w:proofErr w:type="spellEnd"/>
-      <w:r>
-        <w:rPr>
-          <w:rFonts w:cs="Arial"/>
-          <w:lang w:val="en-US"/>
-        </w:rPr>
-        <w:t xml:space="preserve">, R. Beavis, P.A. </w:t>
-      </w:r>
-      <w:proofErr w:type="spellStart"/>
-      <w:r>
-        <w:rPr>
-          <w:rFonts w:cs="Arial"/>
-          <w:lang w:val="en-US"/>
-        </w:rPr>
-        <w:t>Binz</w:t>
-      </w:r>
-      <w:proofErr w:type="spellEnd"/>
-      <w:r>
-        <w:rPr>
-          <w:rFonts w:cs="Arial"/>
-          <w:lang w:val="en-US"/>
-        </w:rPr>
-        <w:t xml:space="preserve">, R.J. </w:t>
-      </w:r>
-      <w:proofErr w:type="spellStart"/>
-      <w:r>
-        <w:rPr>
-          <w:rFonts w:cs="Arial"/>
-          <w:lang w:val="en-US"/>
-        </w:rPr>
-        <w:t>Chalkley</w:t>
-      </w:r>
-      <w:proofErr w:type="spellEnd"/>
-      <w:r>
-        <w:rPr>
-          <w:rFonts w:cs="Arial"/>
-          <w:lang w:val="en-US"/>
-        </w:rPr>
-        <w:t xml:space="preserve">, J. Cottrell, D. Creasy, J. </w:t>
-      </w:r>
-      <w:proofErr w:type="spellStart"/>
-      <w:r>
-        <w:rPr>
-          <w:rFonts w:cs="Arial"/>
-          <w:lang w:val="en-US"/>
-        </w:rPr>
-        <w:t>Shofstahl</w:t>
-      </w:r>
-      <w:proofErr w:type="spellEnd"/>
-      <w:r>
-        <w:rPr>
-          <w:rFonts w:cs="Arial"/>
-          <w:lang w:val="en-US"/>
-        </w:rPr>
-        <w:t xml:space="preserve">, S.L. Seymour, J.S. </w:t>
-      </w:r>
-      <w:proofErr w:type="spellStart"/>
-      <w:r>
-        <w:rPr>
-          <w:rFonts w:cs="Arial"/>
-          <w:lang w:val="en-US"/>
-        </w:rPr>
-        <w:t>Garavelli</w:t>
-      </w:r>
-      <w:proofErr w:type="spellEnd"/>
-      <w:r>
-        <w:rPr>
-          <w:rFonts w:cs="Arial"/>
-          <w:lang w:val="en-US"/>
-        </w:rPr>
-        <w:t xml:space="preserve">, The PSI-MOD community standard for representation of protein modification data, Nat </w:t>
-      </w:r>
-      <w:proofErr w:type="spellStart"/>
-      <w:r>
-        <w:rPr>
-          <w:rFonts w:cs="Arial"/>
-          <w:lang w:val="en-US"/>
-        </w:rPr>
-        <w:t>Biotechnol</w:t>
-      </w:r>
-      <w:proofErr w:type="spellEnd"/>
-      <w:r>
-        <w:rPr>
-          <w:rFonts w:cs="Arial"/>
-          <w:lang w:val="en-US"/>
-        </w:rPr>
-        <w:t>, 26 (2008) 864-866.</w:t>
+        <w:t>] L. Montecchi-Palazzi, R. Beavis, P.A. Binz, R.J. Chalkley, J. Cottrell, D. Creasy, J. Shofstahl, S.L. Seymour, J.S. Garavelli, The PSI-MOD community standard for representation of protein modification data, Nat Biotechnol, 26 (2008) 864-866.</w:t>
       </w:r>
     </w:p>
     <w:p>
@@ -6733,151 +5065,7 @@
           <w:rFonts w:cs="Arial"/>
           <w:lang w:val="en-US"/>
         </w:rPr>
-        <w:t xml:space="preserve">] L. Martens, M. Chambers, M. Sturm, D. </w:t>
-      </w:r>
-      <w:proofErr w:type="spellStart"/>
-      <w:r>
-        <w:rPr>
-          <w:rFonts w:cs="Arial"/>
-          <w:lang w:val="en-US"/>
-        </w:rPr>
-        <w:t>Kessner</w:t>
-      </w:r>
-      <w:proofErr w:type="spellEnd"/>
-      <w:r>
-        <w:rPr>
-          <w:rFonts w:cs="Arial"/>
-          <w:lang w:val="en-US"/>
-        </w:rPr>
-        <w:t xml:space="preserve">, F. </w:t>
-      </w:r>
-      <w:proofErr w:type="spellStart"/>
-      <w:r>
-        <w:rPr>
-          <w:rFonts w:cs="Arial"/>
-          <w:lang w:val="en-US"/>
-        </w:rPr>
-        <w:t>Levander</w:t>
-      </w:r>
-      <w:proofErr w:type="spellEnd"/>
-      <w:r>
-        <w:rPr>
-          <w:rFonts w:cs="Arial"/>
-          <w:lang w:val="en-US"/>
-        </w:rPr>
-        <w:t xml:space="preserve">, J. </w:t>
-      </w:r>
-      <w:proofErr w:type="spellStart"/>
-      <w:r>
-        <w:rPr>
-          <w:rFonts w:cs="Arial"/>
-          <w:lang w:val="en-US"/>
-        </w:rPr>
-        <w:t>Shofstahl</w:t>
-      </w:r>
-      <w:proofErr w:type="spellEnd"/>
-      <w:r>
-        <w:rPr>
-          <w:rFonts w:cs="Arial"/>
-          <w:lang w:val="en-US"/>
-        </w:rPr>
-        <w:t xml:space="preserve">, W.H. Tang, A. </w:t>
-      </w:r>
-      <w:proofErr w:type="spellStart"/>
-      <w:r>
-        <w:rPr>
-          <w:rFonts w:cs="Arial"/>
-          <w:lang w:val="en-US"/>
-        </w:rPr>
-        <w:t>Rompp</w:t>
-      </w:r>
-      <w:proofErr w:type="spellEnd"/>
-      <w:r>
-        <w:rPr>
-          <w:rFonts w:cs="Arial"/>
-          <w:lang w:val="en-US"/>
-        </w:rPr>
-        <w:t xml:space="preserve">, S. Neumann, A.D. Pizarro, L. </w:t>
-      </w:r>
-      <w:proofErr w:type="spellStart"/>
-      <w:r>
-        <w:rPr>
-          <w:rFonts w:cs="Arial"/>
-          <w:lang w:val="en-US"/>
-        </w:rPr>
-        <w:t>Montecchi-Palazzi</w:t>
-      </w:r>
-      <w:proofErr w:type="spellEnd"/>
-      <w:r>
-        <w:rPr>
-          <w:rFonts w:cs="Arial"/>
-          <w:lang w:val="en-US"/>
-        </w:rPr>
-        <w:t xml:space="preserve">, N. Tasman, M. Coleman, F. Reisinger, P. </w:t>
-      </w:r>
-      <w:proofErr w:type="spellStart"/>
-      <w:r>
-        <w:rPr>
-          <w:rFonts w:cs="Arial"/>
-          <w:lang w:val="en-US"/>
-        </w:rPr>
-        <w:t>Souda</w:t>
-      </w:r>
-      <w:proofErr w:type="spellEnd"/>
-      <w:r>
-        <w:rPr>
-          <w:rFonts w:cs="Arial"/>
-          <w:lang w:val="en-US"/>
-        </w:rPr>
-        <w:t xml:space="preserve">, H. </w:t>
-      </w:r>
-      <w:proofErr w:type="spellStart"/>
-      <w:r>
-        <w:rPr>
-          <w:rFonts w:cs="Arial"/>
-          <w:lang w:val="en-US"/>
-        </w:rPr>
-        <w:t>Hermjakob</w:t>
-      </w:r>
-      <w:proofErr w:type="spellEnd"/>
-      <w:r>
-        <w:rPr>
-          <w:rFonts w:cs="Arial"/>
-          <w:lang w:val="en-US"/>
-        </w:rPr>
-        <w:t xml:space="preserve">, P.A. </w:t>
-      </w:r>
-      <w:proofErr w:type="spellStart"/>
-      <w:r>
-        <w:rPr>
-          <w:rFonts w:cs="Arial"/>
-          <w:lang w:val="en-US"/>
-        </w:rPr>
-        <w:t>Binz</w:t>
-      </w:r>
-      <w:proofErr w:type="spellEnd"/>
-      <w:r>
-        <w:rPr>
-          <w:rFonts w:cs="Arial"/>
-          <w:lang w:val="en-US"/>
-        </w:rPr>
-        <w:t xml:space="preserve">, E.W. Deutsch, </w:t>
-      </w:r>
-      <w:proofErr w:type="spellStart"/>
-      <w:r>
-        <w:rPr>
-          <w:rFonts w:cs="Arial"/>
-          <w:lang w:val="en-US"/>
-        </w:rPr>
-        <w:t>mzML</w:t>
-      </w:r>
-      <w:proofErr w:type="spellEnd"/>
-      <w:r>
-        <w:rPr>
-          <w:rFonts w:cs="Arial"/>
-          <w:lang w:val="en-US"/>
-        </w:rPr>
-        <w:t>--a community standard for mass spectrometry data, Mol Cell Proteomics, 10 (2011) R110 000133.</w:t>
+        <w:t>] L. Martens, M. Chambers, M. Sturm, D. Kessner, F. Levander, J. Shofstahl, W.H. Tang, A. Rompp, S. Neumann, A.D. Pizarro, L. Montecchi-Palazzi, N. Tasman, M. Coleman, F. Reisinger, P. Souda, H. Hermjakob, P.A. Binz, E.W. Deutsch, mzML--a community standard for mass spectrometry data, Mol Cell Proteomics, 10 (2011) R110 000133.</w:t>
       </w:r>
     </w:p>
     <w:p>
@@ -6911,71 +5099,7 @@
           <w:rFonts w:cs="Arial"/>
           <w:lang w:val="en-US"/>
         </w:rPr>
-        <w:t xml:space="preserve">] E.W. Deutsch, M. Chambers, S. Neumann, F. </w:t>
-      </w:r>
-      <w:proofErr w:type="spellStart"/>
-      <w:r>
-        <w:rPr>
-          <w:rFonts w:cs="Arial"/>
-          <w:lang w:val="en-US"/>
-        </w:rPr>
-        <w:t>Levander</w:t>
-      </w:r>
-      <w:proofErr w:type="spellEnd"/>
-      <w:r>
-        <w:rPr>
-          <w:rFonts w:cs="Arial"/>
-          <w:lang w:val="en-US"/>
-        </w:rPr>
-        <w:t xml:space="preserve">, P.A. </w:t>
-      </w:r>
-      <w:proofErr w:type="spellStart"/>
-      <w:r>
-        <w:rPr>
-          <w:rFonts w:cs="Arial"/>
-          <w:lang w:val="en-US"/>
-        </w:rPr>
-        <w:t>Binz</w:t>
-      </w:r>
-      <w:proofErr w:type="spellEnd"/>
-      <w:r>
-        <w:rPr>
-          <w:rFonts w:cs="Arial"/>
-          <w:lang w:val="en-US"/>
-        </w:rPr>
-        <w:t xml:space="preserve">, J. </w:t>
-      </w:r>
-      <w:proofErr w:type="spellStart"/>
-      <w:r>
-        <w:rPr>
-          <w:rFonts w:cs="Arial"/>
-          <w:lang w:val="en-US"/>
-        </w:rPr>
-        <w:t>Shofstahl</w:t>
-      </w:r>
-      <w:proofErr w:type="spellEnd"/>
-      <w:r>
-        <w:rPr>
-          <w:rFonts w:cs="Arial"/>
-          <w:lang w:val="en-US"/>
-        </w:rPr>
-        <w:t xml:space="preserve">, D.S. Campbell, L. Mendoza, D. </w:t>
-      </w:r>
-      <w:proofErr w:type="spellStart"/>
-      <w:r>
-        <w:rPr>
-          <w:rFonts w:cs="Arial"/>
-          <w:lang w:val="en-US"/>
-        </w:rPr>
-        <w:t>Ovelleiro</w:t>
-      </w:r>
-      <w:proofErr w:type="spellEnd"/>
-      <w:r>
-        <w:rPr>
-          <w:rFonts w:cs="Arial"/>
-          <w:lang w:val="en-US"/>
-        </w:rPr>
-        <w:t>, K. Helsens, L. Martens, R. Aebersold, R.L. Moritz, M.Y. Brusniak, TraML--a standard format for exchange of selected reaction monitoring transition lists, Mol Cell Proteomics, 11 (2012) R111 015040.</w:t>
+        <w:t>] E.W. Deutsch, M. Chambers, S. Neumann, F. Levander, P.A. Binz, J. Shofstahl, D.S. Campbell, L. Mendoza, D. Ovelleiro, K. Helsens, L. Martens, R. Aebersold, R.L. Moritz, M.Y. Brusniak, TraML--a standard format for exchange of selected reaction monitoring transition lists, Mol Cell Proteomics, 11 (2012) R111 015040.</w:t>
       </w:r>
     </w:p>
     <w:p>
@@ -7009,71 +5133,7 @@
           <w:rFonts w:cs="Arial"/>
           <w:lang w:val="en-US"/>
         </w:rPr>
-        <w:t xml:space="preserve">] A.R. Jones, M. Eisenacher, G. Mayer, O. Kohlbacher, J. </w:t>
-      </w:r>
-      <w:proofErr w:type="spellStart"/>
-      <w:r>
-        <w:rPr>
-          <w:rFonts w:cs="Arial"/>
-          <w:lang w:val="en-US"/>
-        </w:rPr>
-        <w:t>Siepen</w:t>
-      </w:r>
-      <w:proofErr w:type="spellEnd"/>
-      <w:r>
-        <w:rPr>
-          <w:rFonts w:cs="Arial"/>
-          <w:lang w:val="en-US"/>
-        </w:rPr>
-        <w:t xml:space="preserve">, S.J. Hubbard, J.N. </w:t>
-      </w:r>
-      <w:proofErr w:type="spellStart"/>
-      <w:r>
-        <w:rPr>
-          <w:rFonts w:cs="Arial"/>
-          <w:lang w:val="en-US"/>
-        </w:rPr>
-        <w:t>Selley</w:t>
-      </w:r>
-      <w:proofErr w:type="spellEnd"/>
-      <w:r>
-        <w:rPr>
-          <w:rFonts w:cs="Arial"/>
-          <w:lang w:val="en-US"/>
-        </w:rPr>
-        <w:t xml:space="preserve">, B.C. Searle, J. </w:t>
-      </w:r>
-      <w:proofErr w:type="spellStart"/>
-      <w:r>
-        <w:rPr>
-          <w:rFonts w:cs="Arial"/>
-          <w:lang w:val="en-US"/>
-        </w:rPr>
-        <w:t>Shofstahl</w:t>
-      </w:r>
-      <w:proofErr w:type="spellEnd"/>
-      <w:r>
-        <w:rPr>
-          <w:rFonts w:cs="Arial"/>
-          <w:lang w:val="en-US"/>
-        </w:rPr>
-        <w:t xml:space="preserve">, S.L. Seymour, R. Julian, P.A. </w:t>
-      </w:r>
-      <w:proofErr w:type="spellStart"/>
-      <w:r>
-        <w:rPr>
-          <w:rFonts w:cs="Arial"/>
-          <w:lang w:val="en-US"/>
-        </w:rPr>
-        <w:t>Binz</w:t>
-      </w:r>
-      <w:proofErr w:type="spellEnd"/>
-      <w:r>
-        <w:rPr>
-          <w:rFonts w:cs="Arial"/>
-          <w:lang w:val="en-US"/>
-        </w:rPr>
-        <w:t>, E.W. Deutsch, H. Hermjakob, F. Reisinger, J. Griss, J.A. Vizcaino, M. Chambers, A. Pizarro, D. Creasy, The mzIdentML data standard for mass spectrometry-based proteomics results, Mol Cell Proteomics, 11 (2012) M111 014381.</w:t>
+        <w:t>] A.R. Jones, M. Eisenacher, G. Mayer, O. Kohlbacher, J. Siepen, S.J. Hubbard, J.N. Selley, B.C. Searle, J. Shofstahl, S.L. Seymour, R. Julian, P.A. Binz, E.W. Deutsch, H. Hermjakob, F. Reisinger, J. Griss, J.A. Vizcaino, M. Chambers, A. Pizarro, D. Creasy, The mzIdentML data standard for mass spectrometry-based proteomics results, Mol Cell Proteomics, 11 (2012) M111 014381.</w:t>
       </w:r>
     </w:p>
     <w:p>
@@ -7174,7 +5234,7 @@
         <w:noProof/>
         <w:lang w:val="de-DE"/>
       </w:rPr>
-      <w:t>15</w:t>
+      <w:t>14</w:t>
     </w:r>
     <w:r>
       <w:rPr>
@@ -8323,7 +6383,7 @@
 </file>
 
 <file path=customXml/itemProps1.xml><?xml version="1.0" encoding="utf-8"?>
-<ds:datastoreItem xmlns:ds="http://schemas.openxmlformats.org/officeDocument/2006/customXml" ds:itemID="{A97756A0-E123-420A-B532-D62A08894136}">
+<ds:datastoreItem xmlns:ds="http://schemas.openxmlformats.org/officeDocument/2006/customXml" ds:itemID="{E3E9E5A7-987C-4D9D-9380-B4D29E9B2AB0}">
   <ds:schemaRefs>
     <ds:schemaRef ds:uri="http://schemas.openxmlformats.org/officeDocument/2006/bibliography"/>
   </ds:schemaRefs>

</xml_diff>